<commit_message>
updated sections 6 & 7
</commit_message>
<xml_diff>
--- a/Milestones/M2/M2 Documentation.docx
+++ b/Milestones/M2/M2 Documentation.docx
@@ -10,6 +10,7 @@
           <w:docPartUnique/>
         </w:docPartObj>
       </w:sdtPr>
+      <w:sdtEndPr/>
       <w:sdtContent>
         <w:p/>
         <w:p>
@@ -180,6 +181,7 @@
                                     <w:dataBinding w:prefixMappings="xmlns:ns0='http://purl.org/dc/elements/1.1/' xmlns:ns1='http://schemas.openxmlformats.org/package/2006/metadata/core-properties' " w:xpath="/ns1:coreProperties[1]/ns0:creator[1]" w:storeItemID="{6C3C8BC8-F283-45AE-878A-BAB7291924A1}"/>
                                     <w:text/>
                                   </w:sdtPr>
+                                  <w:sdtEndPr/>
                                   <w:sdtContent>
                                     <w:r>
                                       <w:rPr>
@@ -277,6 +279,7 @@
                               <w:dataBinding w:prefixMappings="xmlns:ns0='http://purl.org/dc/elements/1.1/' xmlns:ns1='http://schemas.openxmlformats.org/package/2006/metadata/core-properties' " w:xpath="/ns1:coreProperties[1]/ns0:creator[1]" w:storeItemID="{6C3C8BC8-F283-45AE-878A-BAB7291924A1}"/>
                               <w:text/>
                             </w:sdtPr>
+                            <w:sdtEndPr/>
                             <w:sdtContent>
                               <w:r>
                                 <w:rPr>
@@ -375,6 +378,7 @@
                                     <w:dataBinding w:prefixMappings="xmlns:ns0='http://schemas.openxmlformats.org/officeDocument/2006/extended-properties' " w:xpath="/ns0:Properties[1]/ns0:Company[1]" w:storeItemID="{6668398D-A668-4E3E-A5EB-62B293D839F1}"/>
                                     <w:text/>
                                   </w:sdtPr>
+                                  <w:sdtEndPr/>
                                   <w:sdtContent>
                                     <w:r>
                                       <w:rPr>
@@ -417,6 +421,7 @@
                                     <w:dataBinding w:prefixMappings="xmlns:ns0='http://schemas.microsoft.com/office/2006/coverPageProps' " w:xpath="/ns0:CoverPageProperties[1]/ns0:CompanyAddress[1]" w:storeItemID="{55AF091B-3C7A-41E3-B477-F2FDAA23CFDA}"/>
                                     <w:text/>
                                   </w:sdtPr>
+                                  <w:sdtEndPr/>
                                   <w:sdtContent>
                                     <w:r>
                                       <w:rPr>
@@ -477,6 +482,7 @@
                               <w:dataBinding w:prefixMappings="xmlns:ns0='http://schemas.openxmlformats.org/officeDocument/2006/extended-properties' " w:xpath="/ns0:Properties[1]/ns0:Company[1]" w:storeItemID="{6668398D-A668-4E3E-A5EB-62B293D839F1}"/>
                               <w:text/>
                             </w:sdtPr>
+                            <w:sdtEndPr/>
                             <w:sdtContent>
                               <w:r>
                                 <w:rPr>
@@ -519,6 +525,7 @@
                               <w:dataBinding w:prefixMappings="xmlns:ns0='http://schemas.microsoft.com/office/2006/coverPageProps' " w:xpath="/ns0:CoverPageProperties[1]/ns0:CompanyAddress[1]" w:storeItemID="{55AF091B-3C7A-41E3-B477-F2FDAA23CFDA}"/>
                               <w:text/>
                             </w:sdtPr>
+                            <w:sdtEndPr/>
                             <w:sdtContent>
                               <w:r>
                                 <w:rPr>
@@ -714,6 +721,7 @@
                                       <w:dataBinding w:prefixMappings="xmlns:ns0='http://purl.org/dc/elements/1.1/' xmlns:ns1='http://schemas.openxmlformats.org/package/2006/metadata/core-properties' " w:xpath="/ns1:coreProperties[1]/ns0:title[1]" w:storeItemID="{6C3C8BC8-F283-45AE-878A-BAB7291924A1}"/>
                                       <w:text/>
                                     </w:sdtPr>
+                                    <w:sdtEndPr/>
                                     <w:sdtContent>
                                       <w:r>
                                         <w:rPr>
@@ -901,6 +909,7 @@
                                 <w:dataBinding w:prefixMappings="xmlns:ns0='http://purl.org/dc/elements/1.1/' xmlns:ns1='http://schemas.openxmlformats.org/package/2006/metadata/core-properties' " w:xpath="/ns1:coreProperties[1]/ns0:title[1]" w:storeItemID="{6C3C8BC8-F283-45AE-878A-BAB7291924A1}"/>
                                 <w:text/>
                               </w:sdtPr>
+                              <w:sdtEndPr/>
                               <w:sdtContent>
                                 <w:r>
                                   <w:rPr>
@@ -1028,6 +1037,7 @@
                                     <w:calendar w:val="gregorian"/>
                                   </w:date>
                                 </w:sdtPr>
+                                <w:sdtEndPr/>
                                 <w:sdtContent>
                                   <w:p>
                                     <w:pPr>
@@ -1094,6 +1104,7 @@
                               <w:calendar w:val="gregorian"/>
                             </w:date>
                           </w:sdtPr>
+                          <w:sdtEndPr/>
                           <w:sdtContent>
                             <w:p>
                               <w:pPr>
@@ -1130,6 +1141,12 @@
         </w:p>
         <w:sdt>
           <w:sdtPr>
+            <w:rPr>
+              <w:rFonts w:asciiTheme="minorHAnsi" w:eastAsiaTheme="minorHAnsi" w:hAnsiTheme="minorHAnsi" w:cstheme="minorBidi"/>
+              <w:color w:val="auto"/>
+              <w:sz w:val="24"/>
+              <w:szCs w:val="24"/>
+            </w:rPr>
             <w:id w:val="773210461"/>
             <w:docPartObj>
               <w:docPartGallery w:val="Table of Contents"/>
@@ -1138,13 +1155,9 @@
           </w:sdtPr>
           <w:sdtEndPr>
             <w:rPr>
-              <w:rFonts w:asciiTheme="minorHAnsi" w:eastAsiaTheme="minorHAnsi" w:hAnsiTheme="minorHAnsi" w:cstheme="minorBidi"/>
               <w:b/>
               <w:bCs/>
               <w:noProof/>
-              <w:color w:val="auto"/>
-              <w:sz w:val="24"/>
-              <w:szCs w:val="24"/>
             </w:rPr>
           </w:sdtEndPr>
           <w:sdtContent>
@@ -1814,14 +1827,6 @@
         <w:p/>
         <w:p/>
         <w:p/>
-        <w:p/>
-        <w:p/>
-        <w:p/>
-        <w:p/>
-        <w:p/>
-        <w:p/>
-        <w:p/>
-        <w:p/>
       </w:sdtContent>
     </w:sdt>
     <w:p>
@@ -1834,6 +1839,7 @@
       </w:pPr>
       <w:bookmarkStart w:id="0" w:name="_Toc52897892"/>
       <w:r>
+        <w:lastRenderedPageBreak/>
         <w:t>Data Definitions V2</w:t>
       </w:r>
       <w:bookmarkEnd w:id="0"/>
@@ -1874,6 +1880,7 @@
       </w:pPr>
       <w:bookmarkStart w:id="1" w:name="_Toc52897893"/>
       <w:r>
+        <w:lastRenderedPageBreak/>
         <w:t>Functional Requirements V2</w:t>
       </w:r>
       <w:bookmarkEnd w:id="1"/>
@@ -1914,6 +1921,7 @@
       </w:pPr>
       <w:bookmarkStart w:id="2" w:name="_Toc52897894"/>
       <w:r>
+        <w:lastRenderedPageBreak/>
         <w:t>UI Mockup and Storyboards</w:t>
       </w:r>
       <w:bookmarkEnd w:id="2"/>
@@ -1954,6 +1962,7 @@
       </w:pPr>
       <w:bookmarkStart w:id="3" w:name="_Toc52897895"/>
       <w:r>
+        <w:lastRenderedPageBreak/>
         <w:t>High-Level Architecture &amp; Database Organization</w:t>
       </w:r>
       <w:bookmarkEnd w:id="3"/>
@@ -1993,11 +2002,11 @@
       </w:pPr>
       <w:bookmarkStart w:id="4" w:name="_Toc52897896"/>
       <w:r>
+        <w:lastRenderedPageBreak/>
         <w:t>High-Level UML Diagrams</w:t>
       </w:r>
       <w:bookmarkEnd w:id="4"/>
     </w:p>
-    <w:p/>
     <w:p/>
     <w:p/>
     <w:p/>
@@ -2033,32 +2042,150 @@
       </w:pPr>
       <w:bookmarkStart w:id="5" w:name="_Toc52897897"/>
       <w:r>
+        <w:lastRenderedPageBreak/>
         <w:t>Key Risks</w:t>
       </w:r>
       <w:bookmarkEnd w:id="5"/>
     </w:p>
-    <w:p/>
-    <w:p/>
-    <w:p/>
-    <w:p/>
-    <w:p/>
-    <w:p/>
-    <w:p/>
-    <w:p/>
-    <w:p/>
-    <w:p/>
-    <w:p/>
-    <w:p/>
-    <w:p/>
-    <w:p/>
-    <w:p/>
-    <w:p/>
-    <w:p/>
-    <w:p/>
-    <w:p/>
-    <w:p/>
-    <w:p/>
-    <w:p/>
+    <w:p>
+      <w:pPr>
+        <w:ind w:left="360"/>
+      </w:pPr>
+    </w:p>
+    <w:p>
+      <w:pPr>
+        <w:ind w:left="360"/>
+      </w:pPr>
+      <w:r>
+        <w:t>The following is a risk assessment of the development team in its current status:</w:t>
+      </w:r>
+    </w:p>
+    <w:p>
+      <w:pPr>
+        <w:pStyle w:val="ListParagraph"/>
+        <w:numPr>
+          <w:ilvl w:val="0"/>
+          <w:numId w:val="2"/>
+        </w:numPr>
+        <w:rPr>
+          <w:b/>
+          <w:bCs/>
+          <w:u w:val="single"/>
+        </w:rPr>
+      </w:pPr>
+      <w:r>
+        <w:rPr>
+          <w:b/>
+          <w:bCs/>
+          <w:u w:val="single"/>
+        </w:rPr>
+        <w:t>Skills</w:t>
+      </w:r>
+    </w:p>
+    <w:p>
+      <w:pPr>
+        <w:pStyle w:val="ListParagraph"/>
+      </w:pPr>
+      <w:r>
+        <w:t xml:space="preserve">Our team has a diverse set of skills that cover most of the requirements to fully develop this project. However, it seems that the skills are largely segmented between individuals and the minimal overlap may result in issues with workload balancing in the future as development progresses and becomes more intensive. </w:t>
+      </w:r>
+    </w:p>
+    <w:p>
+      <w:pPr>
+        <w:pStyle w:val="ListParagraph"/>
+        <w:numPr>
+          <w:ilvl w:val="0"/>
+          <w:numId w:val="2"/>
+        </w:numPr>
+        <w:rPr>
+          <w:b/>
+          <w:bCs/>
+          <w:u w:val="single"/>
+        </w:rPr>
+      </w:pPr>
+      <w:r>
+        <w:rPr>
+          <w:b/>
+          <w:bCs/>
+          <w:u w:val="single"/>
+        </w:rPr>
+        <w:t>Schedule</w:t>
+      </w:r>
+    </w:p>
+    <w:p>
+      <w:pPr>
+        <w:pStyle w:val="ListParagraph"/>
+      </w:pPr>
+      <w:r>
+        <w:t xml:space="preserve">As a fully remote team, our scheduling cannot revolve around on-campus time for large development meetings or sessions. Coupling this with the extant work schedules of our teammates, the limited times available to have full-team meetings forces the team to rely more heavily on asynchronous communications, which is not preferable as we enter later stages of development and time-sensitive milestones. </w:t>
+      </w:r>
+      <w:r>
+        <w:t>This presents a significant risk currently, but one our team is seeking to remedy before it becomes more disruptive.</w:t>
+      </w:r>
+    </w:p>
+    <w:p>
+      <w:pPr>
+        <w:pStyle w:val="ListParagraph"/>
+        <w:numPr>
+          <w:ilvl w:val="0"/>
+          <w:numId w:val="2"/>
+        </w:numPr>
+        <w:rPr>
+          <w:b/>
+          <w:bCs/>
+          <w:u w:val="single"/>
+        </w:rPr>
+      </w:pPr>
+      <w:r>
+        <w:rPr>
+          <w:b/>
+          <w:bCs/>
+          <w:u w:val="single"/>
+        </w:rPr>
+        <w:t>Technical</w:t>
+      </w:r>
+    </w:p>
+    <w:p>
+      <w:pPr>
+        <w:pStyle w:val="ListParagraph"/>
+      </w:pPr>
+      <w:r>
+        <w:t xml:space="preserve">The current technical challenges revolve around adapting open-source AI tools to operate efficiently without our current frameworks and software stack. The most challenging aspects for development of the final product involve the optional but highly-desired functional requirements that facilitate faster assessment of patient-uploaded videos. The AI component presents a large computational requirement that may directly affect the end-user experience if not implemented correctly. This is certainly the largest </w:t>
+      </w:r>
+      <w:r>
+        <w:t xml:space="preserve">technical risk currently facing the team. </w:t>
+      </w:r>
+    </w:p>
+    <w:p>
+      <w:pPr>
+        <w:pStyle w:val="ListParagraph"/>
+        <w:numPr>
+          <w:ilvl w:val="0"/>
+          <w:numId w:val="2"/>
+        </w:numPr>
+        <w:rPr>
+          <w:b/>
+          <w:bCs/>
+          <w:u w:val="single"/>
+        </w:rPr>
+      </w:pPr>
+      <w:r>
+        <w:rPr>
+          <w:b/>
+          <w:bCs/>
+          <w:u w:val="single"/>
+        </w:rPr>
+        <w:t>Teamwork</w:t>
+      </w:r>
+    </w:p>
+    <w:p>
+      <w:pPr>
+        <w:pStyle w:val="ListParagraph"/>
+      </w:pPr>
+      <w:r>
+        <w:t>The current environment which does not allow for direct interpersonal collaboration presents a significant risk to the team. This is exacerbated by the fact that the entire team is made up of people that have never worked together before, nor met in person. Bridging this gap, our team attempts to utilize Zoom, Slack, and GitHub to its full potential to maintain open lines of communication and meet all objectives in a timely and organized fashion. However, this is not to say that risks are not present when looking forward into further development</w:t>
+      </w:r>
+    </w:p>
     <w:p/>
     <w:p/>
     <w:p/>
@@ -2073,11 +2200,19 @@
       </w:pPr>
       <w:bookmarkStart w:id="6" w:name="_Toc52897898"/>
       <w:r>
+        <w:lastRenderedPageBreak/>
         <w:t>Project Management</w:t>
       </w:r>
       <w:bookmarkEnd w:id="6"/>
     </w:p>
-    <w:p/>
+    <w:p>
+      <w:pPr>
+        <w:ind w:left="720"/>
+      </w:pPr>
+      <w:r>
+        <w:t xml:space="preserve">Current development surrounding milestone 2 has relied on initiative undertaken by frontend and backend team leads to delegate tasks that fall within their scope to team members and flesh out granular details. As smaller deadlines and modules are completed, requirements and technical details are compared between the two teams for incongruency and issues are rectified during team meetings to reassess the team’s direction and path moving forward so that the team is moving towards the milestone goals as a cohesive unit. </w:t>
+      </w:r>
+    </w:p>
     <w:p/>
     <w:p/>
     <w:sectPr>
@@ -2183,8 +2318,100 @@
       </w:pPr>
     </w:lvl>
   </w:abstractNum>
+  <w:abstractNum w:abstractNumId="1" w15:restartNumberingAfterBreak="0">
+    <w:nsid w:val="7C5A55E1"/>
+    <w:multiLevelType w:val="hybridMultilevel"/>
+    <w:tmpl w:val="5A6C73AA"/>
+    <w:lvl w:ilvl="0" w:tplc="0409000F">
+      <w:start w:val="1"/>
+      <w:numFmt w:val="decimal"/>
+      <w:lvlText w:val="%1."/>
+      <w:lvlJc w:val="left"/>
+      <w:pPr>
+        <w:ind w:left="720" w:hanging="360"/>
+      </w:pPr>
+      <w:rPr>
+        <w:rFonts w:hint="default"/>
+      </w:rPr>
+    </w:lvl>
+    <w:lvl w:ilvl="1" w:tplc="04090019">
+      <w:start w:val="1"/>
+      <w:numFmt w:val="lowerLetter"/>
+      <w:lvlText w:val="%2."/>
+      <w:lvlJc w:val="left"/>
+      <w:pPr>
+        <w:ind w:left="1440" w:hanging="360"/>
+      </w:pPr>
+    </w:lvl>
+    <w:lvl w:ilvl="2" w:tplc="0409001B" w:tentative="1">
+      <w:start w:val="1"/>
+      <w:numFmt w:val="lowerRoman"/>
+      <w:lvlText w:val="%3."/>
+      <w:lvlJc w:val="right"/>
+      <w:pPr>
+        <w:ind w:left="2160" w:hanging="180"/>
+      </w:pPr>
+    </w:lvl>
+    <w:lvl w:ilvl="3" w:tplc="0409000F" w:tentative="1">
+      <w:start w:val="1"/>
+      <w:numFmt w:val="decimal"/>
+      <w:lvlText w:val="%4."/>
+      <w:lvlJc w:val="left"/>
+      <w:pPr>
+        <w:ind w:left="2880" w:hanging="360"/>
+      </w:pPr>
+    </w:lvl>
+    <w:lvl w:ilvl="4" w:tplc="04090019" w:tentative="1">
+      <w:start w:val="1"/>
+      <w:numFmt w:val="lowerLetter"/>
+      <w:lvlText w:val="%5."/>
+      <w:lvlJc w:val="left"/>
+      <w:pPr>
+        <w:ind w:left="3600" w:hanging="360"/>
+      </w:pPr>
+    </w:lvl>
+    <w:lvl w:ilvl="5" w:tplc="0409001B" w:tentative="1">
+      <w:start w:val="1"/>
+      <w:numFmt w:val="lowerRoman"/>
+      <w:lvlText w:val="%6."/>
+      <w:lvlJc w:val="right"/>
+      <w:pPr>
+        <w:ind w:left="4320" w:hanging="180"/>
+      </w:pPr>
+    </w:lvl>
+    <w:lvl w:ilvl="6" w:tplc="0409000F" w:tentative="1">
+      <w:start w:val="1"/>
+      <w:numFmt w:val="decimal"/>
+      <w:lvlText w:val="%7."/>
+      <w:lvlJc w:val="left"/>
+      <w:pPr>
+        <w:ind w:left="5040" w:hanging="360"/>
+      </w:pPr>
+    </w:lvl>
+    <w:lvl w:ilvl="7" w:tplc="04090019" w:tentative="1">
+      <w:start w:val="1"/>
+      <w:numFmt w:val="lowerLetter"/>
+      <w:lvlText w:val="%8."/>
+      <w:lvlJc w:val="left"/>
+      <w:pPr>
+        <w:ind w:left="5760" w:hanging="360"/>
+      </w:pPr>
+    </w:lvl>
+    <w:lvl w:ilvl="8" w:tplc="0409001B" w:tentative="1">
+      <w:start w:val="1"/>
+      <w:numFmt w:val="lowerRoman"/>
+      <w:lvlText w:val="%9."/>
+      <w:lvlJc w:val="right"/>
+      <w:pPr>
+        <w:ind w:left="6480" w:hanging="180"/>
+      </w:pPr>
+    </w:lvl>
+  </w:abstractNum>
   <w:num w:numId="1">
     <w:abstractNumId w:val="0"/>
+  </w:num>
+  <w:num w:numId="2">
+    <w:abstractNumId w:val="1"/>
   </w:num>
 </w:numbering>
 </file>
@@ -2711,6 +2938,17 @@
       <w:u w:val="single"/>
     </w:rPr>
   </w:style>
+  <w:style w:type="paragraph" w:styleId="ListParagraph">
+    <w:name w:val="List Paragraph"/>
+    <w:basedOn w:val="Normal"/>
+    <w:uiPriority w:val="34"/>
+    <w:qFormat/>
+    <w:rsid w:val="008C6A60"/>
+    <w:pPr>
+      <w:ind w:left="720"/>
+      <w:contextualSpacing/>
+    </w:pPr>
+  </w:style>
 </w:styles>
 </file>
 

</xml_diff>

<commit_message>
updated cover page and Section 6/7
</commit_message>
<xml_diff>
--- a/Milestones/M2/M2 Documentation.docx
+++ b/Milestones/M2/M2 Documentation.docx
@@ -12,540 +12,7 @@
       </w:sdtPr>
       <w:sdtEndPr/>
       <w:sdtContent>
-        <w:p/>
         <w:p>
-          <w:r>
-            <w:rPr>
-              <w:noProof/>
-            </w:rPr>
-            <w:drawing>
-              <wp:anchor distT="0" distB="0" distL="114300" distR="114300" simplePos="0" relativeHeight="251663360" behindDoc="0" locked="0" layoutInCell="1" allowOverlap="1" wp14:anchorId="1471D559" wp14:editId="11F6A472">
-                <wp:simplePos x="0" y="0"/>
-                <wp:positionH relativeFrom="column">
-                  <wp:posOffset>-79513</wp:posOffset>
-                </wp:positionH>
-                <wp:positionV relativeFrom="paragraph">
-                  <wp:posOffset>6143625</wp:posOffset>
-                </wp:positionV>
-                <wp:extent cx="3261360" cy="847725"/>
-                <wp:effectExtent l="0" t="0" r="0" b="9525"/>
-                <wp:wrapNone/>
-                <wp:docPr id="1" name="Picture 1"/>
-                <wp:cNvGraphicFramePr>
-                  <a:graphicFrameLocks xmlns:a="http://schemas.openxmlformats.org/drawingml/2006/main" noChangeAspect="1"/>
-                </wp:cNvGraphicFramePr>
-                <a:graphic xmlns:a="http://schemas.openxmlformats.org/drawingml/2006/main">
-                  <a:graphicData uri="http://schemas.openxmlformats.org/drawingml/2006/picture">
-                    <pic:pic xmlns:pic="http://schemas.openxmlformats.org/drawingml/2006/picture">
-                      <pic:nvPicPr>
-                        <pic:cNvPr id="0" name="Picture 2"/>
-                        <pic:cNvPicPr>
-                          <a:picLocks noChangeAspect="1" noChangeArrowheads="1"/>
-                        </pic:cNvPicPr>
-                      </pic:nvPicPr>
-                      <pic:blipFill>
-                        <a:blip r:embed="rId7">
-                          <a:extLst>
-                            <a:ext uri="{28A0092B-C50C-407E-A947-70E740481C1C}">
-                              <a14:useLocalDpi xmlns:a14="http://schemas.microsoft.com/office/drawing/2010/main" val="0"/>
-                            </a:ext>
-                          </a:extLst>
-                        </a:blip>
-                        <a:srcRect/>
-                        <a:stretch>
-                          <a:fillRect/>
-                        </a:stretch>
-                      </pic:blipFill>
-                      <pic:spPr bwMode="auto">
-                        <a:xfrm>
-                          <a:off x="0" y="0"/>
-                          <a:ext cx="3261360" cy="847725"/>
-                        </a:xfrm>
-                        <a:prstGeom prst="rect">
-                          <a:avLst/>
-                        </a:prstGeom>
-                        <a:noFill/>
-                      </pic:spPr>
-                    </pic:pic>
-                  </a:graphicData>
-                </a:graphic>
-              </wp:anchor>
-            </w:drawing>
-          </w:r>
-          <w:r>
-            <w:rPr>
-              <w:noProof/>
-            </w:rPr>
-            <mc:AlternateContent>
-              <mc:Choice Requires="wps">
-                <w:drawing>
-                  <wp:anchor distT="0" distB="0" distL="114300" distR="114300" simplePos="0" relativeHeight="251661312" behindDoc="0" locked="0" layoutInCell="1" allowOverlap="1" wp14:anchorId="0BBBC75D" wp14:editId="0E9BF6D4">
-                    <wp:simplePos x="0" y="0"/>
-                    <wp:positionH relativeFrom="page">
-                      <wp:posOffset>139148</wp:posOffset>
-                    </wp:positionH>
-                    <wp:positionV relativeFrom="page">
-                      <wp:posOffset>8501270</wp:posOffset>
-                    </wp:positionV>
-                    <wp:extent cx="6718852" cy="435361"/>
-                    <wp:effectExtent l="0" t="0" r="0" b="3175"/>
-                    <wp:wrapSquare wrapText="bothSides"/>
-                    <wp:docPr id="129" name="Text Box 129"/>
-                    <wp:cNvGraphicFramePr/>
-                    <a:graphic xmlns:a="http://schemas.openxmlformats.org/drawingml/2006/main">
-                      <a:graphicData uri="http://schemas.microsoft.com/office/word/2010/wordprocessingShape">
-                        <wps:wsp>
-                          <wps:cNvSpPr txBox="1"/>
-                          <wps:spPr>
-                            <a:xfrm>
-                              <a:off x="0" y="0"/>
-                              <a:ext cx="6718852" cy="435361"/>
-                            </a:xfrm>
-                            <a:prstGeom prst="rect">
-                              <a:avLst/>
-                            </a:prstGeom>
-                            <a:noFill/>
-                            <a:ln w="6350">
-                              <a:noFill/>
-                            </a:ln>
-                            <a:effectLst/>
-                          </wps:spPr>
-                          <wps:style>
-                            <a:lnRef idx="0">
-                              <a:schemeClr val="accent1"/>
-                            </a:lnRef>
-                            <a:fillRef idx="0">
-                              <a:schemeClr val="accent1"/>
-                            </a:fillRef>
-                            <a:effectRef idx="0">
-                              <a:schemeClr val="accent1"/>
-                            </a:effectRef>
-                            <a:fontRef idx="minor">
-                              <a:schemeClr val="dk1"/>
-                            </a:fontRef>
-                          </wps:style>
-                          <wps:txbx>
-                            <w:txbxContent>
-                              <w:p>
-                                <w:pPr>
-                                  <w:pStyle w:val="NoSpacing"/>
-                                  <w:spacing w:before="40" w:after="40"/>
-                                  <w:rPr>
-                                    <w:caps/>
-                                    <w:color w:val="5B9BD5" w:themeColor="accent5"/>
-                                    <w:sz w:val="24"/>
-                                    <w:szCs w:val="24"/>
-                                  </w:rPr>
-                                </w:pPr>
-                                <w:r>
-                                  <w:rPr>
-                                    <w:caps/>
-                                    <w:color w:val="5B9BD5" w:themeColor="accent5"/>
-                                    <w:sz w:val="24"/>
-                                    <w:szCs w:val="24"/>
-                                  </w:rPr>
-                                  <w:t>Milestone 2 Documentation</w:t>
-                                </w:r>
-                              </w:p>
-                              <w:p>
-                                <w:pPr>
-                                  <w:pStyle w:val="NoSpacing"/>
-                                  <w:spacing w:before="40" w:after="40"/>
-                                  <w:rPr>
-                                    <w:caps/>
-                                    <w:color w:val="5B9BD5" w:themeColor="accent5"/>
-                                    <w:sz w:val="24"/>
-                                    <w:szCs w:val="24"/>
-                                  </w:rPr>
-                                </w:pPr>
-                                <w:r>
-                                  <w:rPr>
-                                    <w:caps/>
-                                    <w:color w:val="5B9BD5" w:themeColor="accent5"/>
-                                    <w:sz w:val="24"/>
-                                    <w:szCs w:val="24"/>
-                                  </w:rPr>
-                                  <w:t xml:space="preserve">Team Lead: </w:t>
-                                </w:r>
-                                <w:sdt>
-                                  <w:sdtPr>
-                                    <w:rPr>
-                                      <w:caps/>
-                                      <w:color w:val="5B9BD5" w:themeColor="accent5"/>
-                                      <w:sz w:val="24"/>
-                                      <w:szCs w:val="24"/>
-                                    </w:rPr>
-                                    <w:alias w:val="Author"/>
-                                    <w:tag w:val=""/>
-                                    <w:id w:val="-954487662"/>
-                                    <w:dataBinding w:prefixMappings="xmlns:ns0='http://purl.org/dc/elements/1.1/' xmlns:ns1='http://schemas.openxmlformats.org/package/2006/metadata/core-properties' " w:xpath="/ns1:coreProperties[1]/ns0:creator[1]" w:storeItemID="{6C3C8BC8-F283-45AE-878A-BAB7291924A1}"/>
-                                    <w:text/>
-                                  </w:sdtPr>
-                                  <w:sdtEndPr/>
-                                  <w:sdtContent>
-                                    <w:r>
-                                      <w:rPr>
-                                        <w:caps/>
-                                        <w:color w:val="5B9BD5" w:themeColor="accent5"/>
-                                        <w:sz w:val="24"/>
-                                        <w:szCs w:val="24"/>
-                                      </w:rPr>
-                                      <w:t>Jarett Koelmel, SFSU Email: jkoelmel1@mail.sfsu.edu</w:t>
-                                    </w:r>
-                                  </w:sdtContent>
-                                </w:sdt>
-                              </w:p>
-                            </w:txbxContent>
-                          </wps:txbx>
-                          <wps:bodyPr rot="0" spcFirstLastPara="0" vertOverflow="overflow" horzOverflow="overflow" vert="horz" wrap="square" lIns="914400" tIns="0" rIns="1097280" bIns="0" numCol="1" spcCol="0" rtlCol="0" fromWordArt="0" anchor="t" anchorCtr="0" forceAA="0" compatLnSpc="1">
-                            <a:prstTxWarp prst="textNoShape">
-                              <a:avLst/>
-                            </a:prstTxWarp>
-                            <a:noAutofit/>
-                          </wps:bodyPr>
-                        </wps:wsp>
-                      </a:graphicData>
-                    </a:graphic>
-                    <wp14:sizeRelH relativeFrom="margin">
-                      <wp14:pctWidth>0</wp14:pctWidth>
-                    </wp14:sizeRelH>
-                    <wp14:sizeRelV relativeFrom="margin">
-                      <wp14:pctHeight>0</wp14:pctHeight>
-                    </wp14:sizeRelV>
-                  </wp:anchor>
-                </w:drawing>
-              </mc:Choice>
-              <mc:Fallback>
-                <w:pict>
-                  <v:shapetype w14:anchorId="0BBBC75D" id="_x0000_t202" coordsize="21600,21600" o:spt="202" path="m,l,21600r21600,l21600,xe">
-                    <v:stroke joinstyle="miter"/>
-                    <v:path gradientshapeok="t" o:connecttype="rect"/>
-                  </v:shapetype>
-                  <v:shape id="Text Box 129" o:spid="_x0000_s1026" type="#_x0000_t202" style="position:absolute;margin-left:10.95pt;margin-top:669.4pt;width:529.05pt;height:34.3pt;z-index:251661312;visibility:visible;mso-wrap-style:square;mso-width-percent:0;mso-height-percent:0;mso-wrap-distance-left:9pt;mso-wrap-distance-top:0;mso-wrap-distance-right:9pt;mso-wrap-distance-bottom:0;mso-position-horizontal:absolute;mso-position-horizontal-relative:page;mso-position-vertical:absolute;mso-position-vertical-relative:page;mso-width-percent:0;mso-height-percent:0;mso-width-relative:margin;mso-height-relative:margin;v-text-anchor:top" o:gfxdata="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" filled="f" stroked="f" strokeweight=".5pt">
-                    <v:textbox inset="1in,0,86.4pt,0">
-                      <w:txbxContent>
-                        <w:p>
-                          <w:pPr>
-                            <w:pStyle w:val="NoSpacing"/>
-                            <w:spacing w:before="40" w:after="40"/>
-                            <w:rPr>
-                              <w:caps/>
-                              <w:color w:val="5B9BD5" w:themeColor="accent5"/>
-                              <w:sz w:val="24"/>
-                              <w:szCs w:val="24"/>
-                            </w:rPr>
-                          </w:pPr>
-                          <w:r>
-                            <w:rPr>
-                              <w:caps/>
-                              <w:color w:val="5B9BD5" w:themeColor="accent5"/>
-                              <w:sz w:val="24"/>
-                              <w:szCs w:val="24"/>
-                            </w:rPr>
-                            <w:t>Milestone 2 Documentation</w:t>
-                          </w:r>
-                        </w:p>
-                        <w:p>
-                          <w:pPr>
-                            <w:pStyle w:val="NoSpacing"/>
-                            <w:spacing w:before="40" w:after="40"/>
-                            <w:rPr>
-                              <w:caps/>
-                              <w:color w:val="5B9BD5" w:themeColor="accent5"/>
-                              <w:sz w:val="24"/>
-                              <w:szCs w:val="24"/>
-                            </w:rPr>
-                          </w:pPr>
-                          <w:r>
-                            <w:rPr>
-                              <w:caps/>
-                              <w:color w:val="5B9BD5" w:themeColor="accent5"/>
-                              <w:sz w:val="24"/>
-                              <w:szCs w:val="24"/>
-                            </w:rPr>
-                            <w:t xml:space="preserve">Team Lead: </w:t>
-                          </w:r>
-                          <w:sdt>
-                            <w:sdtPr>
-                              <w:rPr>
-                                <w:caps/>
-                                <w:color w:val="5B9BD5" w:themeColor="accent5"/>
-                                <w:sz w:val="24"/>
-                                <w:szCs w:val="24"/>
-                              </w:rPr>
-                              <w:alias w:val="Author"/>
-                              <w:tag w:val=""/>
-                              <w:id w:val="-954487662"/>
-                              <w:dataBinding w:prefixMappings="xmlns:ns0='http://purl.org/dc/elements/1.1/' xmlns:ns1='http://schemas.openxmlformats.org/package/2006/metadata/core-properties' " w:xpath="/ns1:coreProperties[1]/ns0:creator[1]" w:storeItemID="{6C3C8BC8-F283-45AE-878A-BAB7291924A1}"/>
-                              <w:text/>
-                            </w:sdtPr>
-                            <w:sdtEndPr/>
-                            <w:sdtContent>
-                              <w:r>
-                                <w:rPr>
-                                  <w:caps/>
-                                  <w:color w:val="5B9BD5" w:themeColor="accent5"/>
-                                  <w:sz w:val="24"/>
-                                  <w:szCs w:val="24"/>
-                                </w:rPr>
-                                <w:t>Jarett Koelmel, SFSU Email: jkoelmel1@mail.sfsu.edu</w:t>
-                              </w:r>
-                            </w:sdtContent>
-                          </w:sdt>
-                        </w:p>
-                      </w:txbxContent>
-                    </v:textbox>
-                    <w10:wrap type="square" anchorx="page" anchory="page"/>
-                  </v:shape>
-                </w:pict>
-              </mc:Fallback>
-            </mc:AlternateContent>
-          </w:r>
-          <w:r>
-            <w:rPr>
-              <w:noProof/>
-            </w:rPr>
-            <mc:AlternateContent>
-              <mc:Choice Requires="wps">
-                <w:drawing>
-                  <wp:anchor distT="0" distB="0" distL="114300" distR="114300" simplePos="0" relativeHeight="251662336" behindDoc="0" locked="0" layoutInCell="1" allowOverlap="1" wp14:anchorId="2B68B539" wp14:editId="4FBD5718">
-                    <wp:simplePos x="0" y="0"/>
-                    <wp:positionH relativeFrom="page">
-                      <wp:posOffset>138513</wp:posOffset>
-                    </wp:positionH>
-                    <wp:positionV relativeFrom="margin">
-                      <wp:posOffset>8077835</wp:posOffset>
-                    </wp:positionV>
-                    <wp:extent cx="5753100" cy="146304"/>
-                    <wp:effectExtent l="0" t="0" r="0" b="5715"/>
-                    <wp:wrapSquare wrapText="bothSides"/>
-                    <wp:docPr id="128" name="Text Box 128"/>
-                    <wp:cNvGraphicFramePr/>
-                    <a:graphic xmlns:a="http://schemas.openxmlformats.org/drawingml/2006/main">
-                      <a:graphicData uri="http://schemas.microsoft.com/office/word/2010/wordprocessingShape">
-                        <wps:wsp>
-                          <wps:cNvSpPr txBox="1"/>
-                          <wps:spPr>
-                            <a:xfrm>
-                              <a:off x="0" y="0"/>
-                              <a:ext cx="5753100" cy="146304"/>
-                            </a:xfrm>
-                            <a:prstGeom prst="rect">
-                              <a:avLst/>
-                            </a:prstGeom>
-                            <a:noFill/>
-                            <a:ln w="6350">
-                              <a:noFill/>
-                            </a:ln>
-                            <a:effectLst/>
-                          </wps:spPr>
-                          <wps:style>
-                            <a:lnRef idx="0">
-                              <a:schemeClr val="accent1"/>
-                            </a:lnRef>
-                            <a:fillRef idx="0">
-                              <a:schemeClr val="accent1"/>
-                            </a:fillRef>
-                            <a:effectRef idx="0">
-                              <a:schemeClr val="accent1"/>
-                            </a:effectRef>
-                            <a:fontRef idx="minor">
-                              <a:schemeClr val="dk1"/>
-                            </a:fontRef>
-                          </wps:style>
-                          <wps:txbx>
-                            <w:txbxContent>
-                              <w:p>
-                                <w:pPr>
-                                  <w:pStyle w:val="NoSpacing"/>
-                                  <w:rPr>
-                                    <w:color w:val="7F7F7F" w:themeColor="text1" w:themeTint="80"/>
-                                    <w:sz w:val="18"/>
-                                    <w:szCs w:val="18"/>
-                                  </w:rPr>
-                                </w:pPr>
-                                <w:sdt>
-                                  <w:sdtPr>
-                                    <w:rPr>
-                                      <w:caps/>
-                                      <w:color w:val="7F7F7F" w:themeColor="text1" w:themeTint="80"/>
-                                      <w:sz w:val="18"/>
-                                      <w:szCs w:val="18"/>
-                                    </w:rPr>
-                                    <w:alias w:val="Company"/>
-                                    <w:tag w:val=""/>
-                                    <w:id w:val="-1880927279"/>
-                                    <w:dataBinding w:prefixMappings="xmlns:ns0='http://schemas.openxmlformats.org/officeDocument/2006/extended-properties' " w:xpath="/ns0:Properties[1]/ns0:Company[1]" w:storeItemID="{6668398D-A668-4E3E-A5EB-62B293D839F1}"/>
-                                    <w:text/>
-                                  </w:sdtPr>
-                                  <w:sdtEndPr/>
-                                  <w:sdtContent>
-                                    <w:r>
-                                      <w:rPr>
-                                        <w:caps/>
-                                        <w:color w:val="7F7F7F" w:themeColor="text1" w:themeTint="80"/>
-                                        <w:sz w:val="18"/>
-                                        <w:szCs w:val="18"/>
-                                      </w:rPr>
-                                      <w:t>SFSU</w:t>
-                                    </w:r>
-                                  </w:sdtContent>
-                                </w:sdt>
-                                <w:r>
-                                  <w:rPr>
-                                    <w:caps/>
-                                    <w:color w:val="7F7F7F" w:themeColor="text1" w:themeTint="80"/>
-                                    <w:sz w:val="18"/>
-                                    <w:szCs w:val="18"/>
-                                  </w:rPr>
-                                  <w:t> </w:t>
-                                </w:r>
-                                <w:r>
-                                  <w:rPr>
-                                    <w:color w:val="7F7F7F" w:themeColor="text1" w:themeTint="80"/>
-                                    <w:sz w:val="18"/>
-                                    <w:szCs w:val="18"/>
-                                  </w:rPr>
-                                  <w:t>| </w:t>
-                                </w:r>
-                                <w:sdt>
-                                  <w:sdtPr>
-                                    <w:rPr>
-                                      <w:color w:val="7F7F7F" w:themeColor="text1" w:themeTint="80"/>
-                                      <w:sz w:val="18"/>
-                                      <w:szCs w:val="18"/>
-                                    </w:rPr>
-                                    <w:alias w:val="Address"/>
-                                    <w:tag w:val=""/>
-                                    <w:id w:val="-1023088507"/>
-                                    <w:dataBinding w:prefixMappings="xmlns:ns0='http://schemas.microsoft.com/office/2006/coverPageProps' " w:xpath="/ns0:CoverPageProperties[1]/ns0:CompanyAddress[1]" w:storeItemID="{55AF091B-3C7A-41E3-B477-F2FDAA23CFDA}"/>
-                                    <w:text/>
-                                  </w:sdtPr>
-                                  <w:sdtEndPr/>
-                                  <w:sdtContent>
-                                    <w:r>
-                                      <w:rPr>
-                                        <w:color w:val="7F7F7F" w:themeColor="text1" w:themeTint="80"/>
-                                        <w:sz w:val="18"/>
-                                        <w:szCs w:val="18"/>
-                                      </w:rPr>
-                                      <w:t>CSC648/848</w:t>
-                                    </w:r>
-                                  </w:sdtContent>
-                                </w:sdt>
-                              </w:p>
-                            </w:txbxContent>
-                          </wps:txbx>
-                          <wps:bodyPr rot="0" spcFirstLastPara="0" vertOverflow="overflow" horzOverflow="overflow" vert="horz" wrap="square" lIns="914400" tIns="0" rIns="1097280" bIns="0" numCol="1" spcCol="0" rtlCol="0" fromWordArt="0" anchor="b" anchorCtr="0" forceAA="0" compatLnSpc="1">
-                            <a:prstTxWarp prst="textNoShape">
-                              <a:avLst/>
-                            </a:prstTxWarp>
-                            <a:spAutoFit/>
-                          </wps:bodyPr>
-                        </wps:wsp>
-                      </a:graphicData>
-                    </a:graphic>
-                    <wp14:sizeRelH relativeFrom="margin">
-                      <wp14:pctWidth>115400</wp14:pctWidth>
-                    </wp14:sizeRelH>
-                    <wp14:sizeRelV relativeFrom="margin">
-                      <wp14:pctHeight>0</wp14:pctHeight>
-                    </wp14:sizeRelV>
-                  </wp:anchor>
-                </w:drawing>
-              </mc:Choice>
-              <mc:Fallback>
-                <w:pict>
-                  <v:shape w14:anchorId="2B68B539" id="Text Box 128" o:spid="_x0000_s1027" type="#_x0000_t202" style="position:absolute;margin-left:10.9pt;margin-top:636.05pt;width:453pt;height:11.5pt;z-index:251662336;visibility:visible;mso-wrap-style:square;mso-width-percent:1154;mso-height-percent:0;mso-wrap-distance-left:9pt;mso-wrap-distance-top:0;mso-wrap-distance-right:9pt;mso-wrap-distance-bottom:0;mso-position-horizontal:absolute;mso-position-horizontal-relative:page;mso-position-vertical:absolute;mso-position-vertical-relative:margin;mso-width-percent:1154;mso-height-percent:0;mso-width-relative:margin;mso-height-relative:margin;v-text-anchor:bottom" o:gfxdata="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" filled="f" stroked="f" strokeweight=".5pt">
-                    <v:textbox style="mso-fit-shape-to-text:t" inset="1in,0,86.4pt,0">
-                      <w:txbxContent>
-                        <w:p>
-                          <w:pPr>
-                            <w:pStyle w:val="NoSpacing"/>
-                            <w:rPr>
-                              <w:color w:val="7F7F7F" w:themeColor="text1" w:themeTint="80"/>
-                              <w:sz w:val="18"/>
-                              <w:szCs w:val="18"/>
-                            </w:rPr>
-                          </w:pPr>
-                          <w:sdt>
-                            <w:sdtPr>
-                              <w:rPr>
-                                <w:caps/>
-                                <w:color w:val="7F7F7F" w:themeColor="text1" w:themeTint="80"/>
-                                <w:sz w:val="18"/>
-                                <w:szCs w:val="18"/>
-                              </w:rPr>
-                              <w:alias w:val="Company"/>
-                              <w:tag w:val=""/>
-                              <w:id w:val="-1880927279"/>
-                              <w:dataBinding w:prefixMappings="xmlns:ns0='http://schemas.openxmlformats.org/officeDocument/2006/extended-properties' " w:xpath="/ns0:Properties[1]/ns0:Company[1]" w:storeItemID="{6668398D-A668-4E3E-A5EB-62B293D839F1}"/>
-                              <w:text/>
-                            </w:sdtPr>
-                            <w:sdtEndPr/>
-                            <w:sdtContent>
-                              <w:r>
-                                <w:rPr>
-                                  <w:caps/>
-                                  <w:color w:val="7F7F7F" w:themeColor="text1" w:themeTint="80"/>
-                                  <w:sz w:val="18"/>
-                                  <w:szCs w:val="18"/>
-                                </w:rPr>
-                                <w:t>SFSU</w:t>
-                              </w:r>
-                            </w:sdtContent>
-                          </w:sdt>
-                          <w:r>
-                            <w:rPr>
-                              <w:caps/>
-                              <w:color w:val="7F7F7F" w:themeColor="text1" w:themeTint="80"/>
-                              <w:sz w:val="18"/>
-                              <w:szCs w:val="18"/>
-                            </w:rPr>
-                            <w:t> </w:t>
-                          </w:r>
-                          <w:r>
-                            <w:rPr>
-                              <w:color w:val="7F7F7F" w:themeColor="text1" w:themeTint="80"/>
-                              <w:sz w:val="18"/>
-                              <w:szCs w:val="18"/>
-                            </w:rPr>
-                            <w:t>| </w:t>
-                          </w:r>
-                          <w:sdt>
-                            <w:sdtPr>
-                              <w:rPr>
-                                <w:color w:val="7F7F7F" w:themeColor="text1" w:themeTint="80"/>
-                                <w:sz w:val="18"/>
-                                <w:szCs w:val="18"/>
-                              </w:rPr>
-                              <w:alias w:val="Address"/>
-                              <w:tag w:val=""/>
-                              <w:id w:val="-1023088507"/>
-                              <w:dataBinding w:prefixMappings="xmlns:ns0='http://schemas.microsoft.com/office/2006/coverPageProps' " w:xpath="/ns0:CoverPageProperties[1]/ns0:CompanyAddress[1]" w:storeItemID="{55AF091B-3C7A-41E3-B477-F2FDAA23CFDA}"/>
-                              <w:text/>
-                            </w:sdtPr>
-                            <w:sdtEndPr/>
-                            <w:sdtContent>
-                              <w:r>
-                                <w:rPr>
-                                  <w:color w:val="7F7F7F" w:themeColor="text1" w:themeTint="80"/>
-                                  <w:sz w:val="18"/>
-                                  <w:szCs w:val="18"/>
-                                </w:rPr>
-                                <w:t>CSC648/848</w:t>
-                              </w:r>
-                            </w:sdtContent>
-                          </w:sdt>
-                        </w:p>
-                      </w:txbxContent>
-                    </v:textbox>
-                    <w10:wrap type="square" anchorx="page" anchory="margin"/>
-                  </v:shape>
-                </w:pict>
-              </mc:Fallback>
-            </mc:AlternateContent>
-          </w:r>
           <w:r>
             <w:rPr>
               <w:noProof/>
@@ -553,24 +20,15 @@
             <mc:AlternateContent>
               <mc:Choice Requires="wpg">
                 <w:drawing>
-                  <wp:anchor distT="0" distB="0" distL="114300" distR="114300" simplePos="0" relativeHeight="251659264" behindDoc="1" locked="0" layoutInCell="1" allowOverlap="1" wp14:anchorId="3E983817" wp14:editId="7ED82993">
+                  <wp:anchor distT="0" distB="0" distL="114300" distR="114300" simplePos="0" relativeHeight="251664384" behindDoc="1" locked="0" layoutInCell="1" allowOverlap="1" wp14:anchorId="3E983817" wp14:editId="59103B02">
                     <wp:simplePos x="0" y="0"/>
                     <wp:positionH relativeFrom="margin">
-                      <wp:align>center</wp:align>
+                      <wp:posOffset>-457200</wp:posOffset>
                     </wp:positionH>
-                    <mc:AlternateContent>
-                      <mc:Choice Requires="wp14">
-                        <wp:positionV relativeFrom="page">
-                          <wp14:pctPosVOffset>4500</wp14:pctPosVOffset>
-                        </wp:positionV>
-                      </mc:Choice>
-                      <mc:Fallback>
-                        <wp:positionV relativeFrom="page">
-                          <wp:posOffset>452120</wp:posOffset>
-                        </wp:positionV>
-                      </mc:Fallback>
-                    </mc:AlternateContent>
-                    <wp:extent cx="6858000" cy="7068185"/>
+                    <wp:positionV relativeFrom="page">
+                      <wp:posOffset>457200</wp:posOffset>
+                    </wp:positionV>
+                    <wp:extent cx="6538969" cy="5972175"/>
                     <wp:effectExtent l="0" t="0" r="0" b="0"/>
                     <wp:wrapNone/>
                     <wp:docPr id="125" name="Group 125"/>
@@ -586,7 +44,7 @@
                           <wpg:grpSpPr>
                             <a:xfrm>
                               <a:off x="0" y="0"/>
-                              <a:ext cx="6858000" cy="7068312"/>
+                              <a:ext cx="6538969" cy="5972175"/>
                               <a:chOff x="0" y="0"/>
                               <a:chExt cx="5561330" cy="5404485"/>
                             </a:xfrm>
@@ -867,19 +325,19 @@
                       </a:graphicData>
                     </a:graphic>
                     <wp14:sizeRelH relativeFrom="margin">
-                      <wp14:pctWidth>115400</wp14:pctWidth>
+                      <wp14:pctWidth>0</wp14:pctWidth>
                     </wp14:sizeRelH>
                     <wp14:sizeRelV relativeFrom="page">
-                      <wp14:pctHeight>67000</wp14:pctHeight>
+                      <wp14:pctHeight>0</wp14:pctHeight>
                     </wp14:sizeRelV>
                   </wp:anchor>
                 </w:drawing>
               </mc:Choice>
               <mc:Fallback>
                 <w:pict>
-                  <v:group w14:anchorId="3E983817" id="Group 125" o:spid="_x0000_s1028" style="position:absolute;margin-left:0;margin-top:0;width:540pt;height:556.55pt;z-index:-251657216;mso-width-percent:1154;mso-height-percent:670;mso-top-percent:45;mso-position-horizontal:center;mso-position-horizontal-relative:margin;mso-position-vertical-relative:page;mso-width-percent:1154;mso-height-percent:670;mso-top-percent:45;mso-width-relative:margin" coordsize="55613,54044" o:gfxdata="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">
+                  <v:group w14:anchorId="3E983817" id="Group 125" o:spid="_x0000_s1026" style="position:absolute;margin-left:-36pt;margin-top:36pt;width:514.9pt;height:470.25pt;z-index:-251652096;mso-position-horizontal-relative:margin;mso-position-vertical-relative:page;mso-width-relative:margin" coordsize="55613,54044" o:gfxdata="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">
                     <o:lock v:ext="edit" aspectratio="t"/>
-                    <v:shape id="Freeform 10" o:spid="_x0000_s1029" style="position:absolute;width:55575;height:54044;visibility:visible;mso-wrap-style:square;v-text-anchor:bottom" coordsize="720,700" o:spt="100" o:gfxdata="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" adj="-11796480,,5400" path="m,c,644,,644,,644v23,6,62,14,113,21c250,685,476,700,720,644v,-27,,-27,,-27c720,,720,,720,,,,,,,e" fillcolor="#4d5f78 [2994]" stroked="f">
+                    <v:shape id="Freeform 10" o:spid="_x0000_s1027" style="position:absolute;width:55575;height:54044;visibility:visible;mso-wrap-style:square;v-text-anchor:bottom" coordsize="720,700" o:spt="100" o:gfxdata="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" adj="-11796480,,5400" path="m,c,644,,644,,644v23,6,62,14,113,21c250,685,476,700,720,644v,-27,,-27,,-27c720,,720,,720,,,,,,,e" fillcolor="#4d5f78 [2994]" stroked="f">
                       <v:fill color2="#2a3442 [2018]" rotate="t" colors="0 #5d6d85;.5 #485972;1 #334258" focus="100%" type="gradient">
                         <o:fill v:ext="view" type="gradientUnscaled"/>
                       </v:fill>
@@ -942,12 +400,797 @@
                         </w:txbxContent>
                       </v:textbox>
                     </v:shape>
-                    <v:shape id="Freeform 11" o:spid="_x0000_s1030" style="position:absolute;left:8763;top:47697;width:46850;height:5099;visibility:visible;mso-wrap-style:square;v-text-anchor:bottom" coordsize="607,66" o:gfxdata="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" path="m607,c450,44,300,57,176,57,109,57,49,53,,48,66,58,152,66,251,66,358,66,480,56,607,27,607,,607,,607,e" fillcolor="white [3212]" stroked="f">
+                    <v:shape id="Freeform 11" o:spid="_x0000_s1028" style="position:absolute;left:8763;top:47697;width:46850;height:5099;visibility:visible;mso-wrap-style:square;v-text-anchor:bottom" coordsize="607,66" o:gfxdata="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" path="m607,c450,44,300,57,176,57,109,57,49,53,,48,66,58,152,66,251,66,358,66,480,56,607,27,607,,607,,607,e" fillcolor="white [3212]" stroked="f">
                       <v:fill opacity="19789f"/>
                       <v:path arrowok="t" o:connecttype="custom" o:connectlocs="4685030,0;1358427,440373;0,370840;1937302,509905;4685030,208598;4685030,0" o:connectangles="0,0,0,0,0,0"/>
                     </v:shape>
                     <w10:wrap anchorx="margin" anchory="page"/>
                   </v:group>
+                </w:pict>
+              </mc:Fallback>
+            </mc:AlternateContent>
+          </w:r>
+        </w:p>
+        <w:tbl>
+          <w:tblPr>
+            <w:tblStyle w:val="TableGrid"/>
+            <w:tblpPr w:leftFromText="180" w:rightFromText="180" w:vertAnchor="text" w:horzAnchor="margin" w:tblpX="265" w:tblpY="11390"/>
+            <w:tblW w:w="3235" w:type="dxa"/>
+            <w:tblLook w:val="04A0" w:firstRow="1" w:lastRow="0" w:firstColumn="1" w:lastColumn="0" w:noHBand="0" w:noVBand="1"/>
+          </w:tblPr>
+          <w:tblGrid>
+            <w:gridCol w:w="1805"/>
+            <w:gridCol w:w="1430"/>
+          </w:tblGrid>
+          <w:tr>
+            <w:tc>
+              <w:tcPr>
+                <w:tcW w:w="1805" w:type="dxa"/>
+              </w:tcPr>
+              <w:p>
+                <w:r>
+                  <w:t>Version History</w:t>
+                </w:r>
+              </w:p>
+            </w:tc>
+            <w:tc>
+              <w:tcPr>
+                <w:tcW w:w="1430" w:type="dxa"/>
+              </w:tcPr>
+              <w:p>
+                <w:r>
+                  <w:t>Date</w:t>
+                </w:r>
+              </w:p>
+            </w:tc>
+          </w:tr>
+          <w:tr>
+            <w:tc>
+              <w:tcPr>
+                <w:tcW w:w="1805" w:type="dxa"/>
+              </w:tcPr>
+              <w:p>
+                <w:r>
+                  <w:t>M2V1</w:t>
+                </w:r>
+              </w:p>
+            </w:tc>
+            <w:tc>
+              <w:tcPr>
+                <w:tcW w:w="1430" w:type="dxa"/>
+              </w:tcPr>
+              <w:p>
+                <w:r>
+                  <w:t>20OCT2020</w:t>
+                </w:r>
+              </w:p>
+            </w:tc>
+          </w:tr>
+        </w:tbl>
+        <w:p>
+          <w:r>
+            <w:rPr>
+              <w:noProof/>
+            </w:rPr>
+            <mc:AlternateContent>
+              <mc:Choice Requires="wps">
+                <w:drawing>
+                  <wp:anchor distT="0" distB="0" distL="114300" distR="114300" simplePos="0" relativeHeight="251662336" behindDoc="0" locked="0" layoutInCell="1" allowOverlap="1" wp14:anchorId="2B68B539" wp14:editId="798614D1">
+                    <wp:simplePos x="0" y="0"/>
+                    <wp:positionH relativeFrom="page">
+                      <wp:posOffset>195580</wp:posOffset>
+                    </wp:positionH>
+                    <wp:positionV relativeFrom="bottomMargin">
+                      <wp:align>top</wp:align>
+                    </wp:positionV>
+                    <wp:extent cx="5753100" cy="146050"/>
+                    <wp:effectExtent l="0" t="0" r="0" b="6350"/>
+                    <wp:wrapSquare wrapText="bothSides"/>
+                    <wp:docPr id="128" name="Text Box 128"/>
+                    <wp:cNvGraphicFramePr/>
+                    <a:graphic xmlns:a="http://schemas.openxmlformats.org/drawingml/2006/main">
+                      <a:graphicData uri="http://schemas.microsoft.com/office/word/2010/wordprocessingShape">
+                        <wps:wsp>
+                          <wps:cNvSpPr txBox="1"/>
+                          <wps:spPr>
+                            <a:xfrm>
+                              <a:off x="0" y="0"/>
+                              <a:ext cx="5753100" cy="146050"/>
+                            </a:xfrm>
+                            <a:prstGeom prst="rect">
+                              <a:avLst/>
+                            </a:prstGeom>
+                            <a:noFill/>
+                            <a:ln w="6350">
+                              <a:noFill/>
+                            </a:ln>
+                            <a:effectLst/>
+                          </wps:spPr>
+                          <wps:style>
+                            <a:lnRef idx="0">
+                              <a:schemeClr val="accent1"/>
+                            </a:lnRef>
+                            <a:fillRef idx="0">
+                              <a:schemeClr val="accent1"/>
+                            </a:fillRef>
+                            <a:effectRef idx="0">
+                              <a:schemeClr val="accent1"/>
+                            </a:effectRef>
+                            <a:fontRef idx="minor">
+                              <a:schemeClr val="dk1"/>
+                            </a:fontRef>
+                          </wps:style>
+                          <wps:txbx>
+                            <w:txbxContent>
+                              <w:p>
+                                <w:pPr>
+                                  <w:pStyle w:val="NoSpacing"/>
+                                  <w:rPr>
+                                    <w:color w:val="7F7F7F" w:themeColor="text1" w:themeTint="80"/>
+                                    <w:sz w:val="18"/>
+                                    <w:szCs w:val="18"/>
+                                  </w:rPr>
+                                </w:pPr>
+                                <w:sdt>
+                                  <w:sdtPr>
+                                    <w:rPr>
+                                      <w:caps/>
+                                      <w:color w:val="7F7F7F" w:themeColor="text1" w:themeTint="80"/>
+                                      <w:sz w:val="18"/>
+                                      <w:szCs w:val="18"/>
+                                    </w:rPr>
+                                    <w:alias w:val="Company"/>
+                                    <w:tag w:val=""/>
+                                    <w:id w:val="-1880927279"/>
+                                    <w:dataBinding w:prefixMappings="xmlns:ns0='http://schemas.openxmlformats.org/officeDocument/2006/extended-properties' " w:xpath="/ns0:Properties[1]/ns0:Company[1]" w:storeItemID="{6668398D-A668-4E3E-A5EB-62B293D839F1}"/>
+                                    <w:text/>
+                                  </w:sdtPr>
+                                  <w:sdtEndPr/>
+                                  <w:sdtContent>
+                                    <w:r>
+                                      <w:rPr>
+                                        <w:caps/>
+                                        <w:color w:val="7F7F7F" w:themeColor="text1" w:themeTint="80"/>
+                                        <w:sz w:val="18"/>
+                                        <w:szCs w:val="18"/>
+                                      </w:rPr>
+                                      <w:t>SFSU</w:t>
+                                    </w:r>
+                                  </w:sdtContent>
+                                </w:sdt>
+                                <w:r>
+                                  <w:rPr>
+                                    <w:caps/>
+                                    <w:color w:val="7F7F7F" w:themeColor="text1" w:themeTint="80"/>
+                                    <w:sz w:val="18"/>
+                                    <w:szCs w:val="18"/>
+                                  </w:rPr>
+                                  <w:t> </w:t>
+                                </w:r>
+                                <w:r>
+                                  <w:rPr>
+                                    <w:color w:val="7F7F7F" w:themeColor="text1" w:themeTint="80"/>
+                                    <w:sz w:val="18"/>
+                                    <w:szCs w:val="18"/>
+                                  </w:rPr>
+                                  <w:t>| </w:t>
+                                </w:r>
+                                <w:sdt>
+                                  <w:sdtPr>
+                                    <w:rPr>
+                                      <w:color w:val="7F7F7F" w:themeColor="text1" w:themeTint="80"/>
+                                      <w:sz w:val="18"/>
+                                      <w:szCs w:val="18"/>
+                                    </w:rPr>
+                                    <w:alias w:val="Address"/>
+                                    <w:tag w:val=""/>
+                                    <w:id w:val="-1023088507"/>
+                                    <w:dataBinding w:prefixMappings="xmlns:ns0='http://schemas.microsoft.com/office/2006/coverPageProps' " w:xpath="/ns0:CoverPageProperties[1]/ns0:CompanyAddress[1]" w:storeItemID="{55AF091B-3C7A-41E3-B477-F2FDAA23CFDA}"/>
+                                    <w:text/>
+                                  </w:sdtPr>
+                                  <w:sdtEndPr/>
+                                  <w:sdtContent>
+                                    <w:r>
+                                      <w:rPr>
+                                        <w:color w:val="7F7F7F" w:themeColor="text1" w:themeTint="80"/>
+                                        <w:sz w:val="18"/>
+                                        <w:szCs w:val="18"/>
+                                      </w:rPr>
+                                      <w:t>CSC648/848</w:t>
+                                    </w:r>
+                                  </w:sdtContent>
+                                </w:sdt>
+                              </w:p>
+                            </w:txbxContent>
+                          </wps:txbx>
+                          <wps:bodyPr rot="0" spcFirstLastPara="0" vertOverflow="overflow" horzOverflow="overflow" vert="horz" wrap="square" lIns="914400" tIns="0" rIns="1097280" bIns="0" numCol="1" spcCol="0" rtlCol="0" fromWordArt="0" anchor="b" anchorCtr="0" forceAA="0" compatLnSpc="1">
+                            <a:prstTxWarp prst="textNoShape">
+                              <a:avLst/>
+                            </a:prstTxWarp>
+                            <a:spAutoFit/>
+                          </wps:bodyPr>
+                        </wps:wsp>
+                      </a:graphicData>
+                    </a:graphic>
+                    <wp14:sizeRelH relativeFrom="margin">
+                      <wp14:pctWidth>115400</wp14:pctWidth>
+                    </wp14:sizeRelH>
+                    <wp14:sizeRelV relativeFrom="margin">
+                      <wp14:pctHeight>0</wp14:pctHeight>
+                    </wp14:sizeRelV>
+                  </wp:anchor>
+                </w:drawing>
+              </mc:Choice>
+              <mc:Fallback>
+                <w:pict>
+                  <v:shapetype w14:anchorId="2B68B539" id="_x0000_t202" coordsize="21600,21600" o:spt="202" path="m,l,21600r21600,l21600,xe">
+                    <v:stroke joinstyle="miter"/>
+                    <v:path gradientshapeok="t" o:connecttype="rect"/>
+                  </v:shapetype>
+                  <v:shape id="Text Box 128" o:spid="_x0000_s1029" type="#_x0000_t202" style="position:absolute;margin-left:15.4pt;margin-top:0;width:453pt;height:11.5pt;z-index:251662336;visibility:visible;mso-wrap-style:square;mso-width-percent:1154;mso-height-percent:0;mso-wrap-distance-left:9pt;mso-wrap-distance-top:0;mso-wrap-distance-right:9pt;mso-wrap-distance-bottom:0;mso-position-horizontal:absolute;mso-position-horizontal-relative:page;mso-position-vertical:top;mso-position-vertical-relative:bottom-margin-area;mso-width-percent:1154;mso-height-percent:0;mso-width-relative:margin;mso-height-relative:margin;v-text-anchor:bottom" o:gfxdata="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" filled="f" stroked="f" strokeweight=".5pt">
+                    <v:textbox style="mso-fit-shape-to-text:t" inset="1in,0,86.4pt,0">
+                      <w:txbxContent>
+                        <w:p>
+                          <w:pPr>
+                            <w:pStyle w:val="NoSpacing"/>
+                            <w:rPr>
+                              <w:color w:val="7F7F7F" w:themeColor="text1" w:themeTint="80"/>
+                              <w:sz w:val="18"/>
+                              <w:szCs w:val="18"/>
+                            </w:rPr>
+                          </w:pPr>
+                          <w:sdt>
+                            <w:sdtPr>
+                              <w:rPr>
+                                <w:caps/>
+                                <w:color w:val="7F7F7F" w:themeColor="text1" w:themeTint="80"/>
+                                <w:sz w:val="18"/>
+                                <w:szCs w:val="18"/>
+                              </w:rPr>
+                              <w:alias w:val="Company"/>
+                              <w:tag w:val=""/>
+                              <w:id w:val="-1880927279"/>
+                              <w:dataBinding w:prefixMappings="xmlns:ns0='http://schemas.openxmlformats.org/officeDocument/2006/extended-properties' " w:xpath="/ns0:Properties[1]/ns0:Company[1]" w:storeItemID="{6668398D-A668-4E3E-A5EB-62B293D839F1}"/>
+                              <w:text/>
+                            </w:sdtPr>
+                            <w:sdtEndPr/>
+                            <w:sdtContent>
+                              <w:r>
+                                <w:rPr>
+                                  <w:caps/>
+                                  <w:color w:val="7F7F7F" w:themeColor="text1" w:themeTint="80"/>
+                                  <w:sz w:val="18"/>
+                                  <w:szCs w:val="18"/>
+                                </w:rPr>
+                                <w:t>SFSU</w:t>
+                              </w:r>
+                            </w:sdtContent>
+                          </w:sdt>
+                          <w:r>
+                            <w:rPr>
+                              <w:caps/>
+                              <w:color w:val="7F7F7F" w:themeColor="text1" w:themeTint="80"/>
+                              <w:sz w:val="18"/>
+                              <w:szCs w:val="18"/>
+                            </w:rPr>
+                            <w:t> </w:t>
+                          </w:r>
+                          <w:r>
+                            <w:rPr>
+                              <w:color w:val="7F7F7F" w:themeColor="text1" w:themeTint="80"/>
+                              <w:sz w:val="18"/>
+                              <w:szCs w:val="18"/>
+                            </w:rPr>
+                            <w:t>| </w:t>
+                          </w:r>
+                          <w:sdt>
+                            <w:sdtPr>
+                              <w:rPr>
+                                <w:color w:val="7F7F7F" w:themeColor="text1" w:themeTint="80"/>
+                                <w:sz w:val="18"/>
+                                <w:szCs w:val="18"/>
+                              </w:rPr>
+                              <w:alias w:val="Address"/>
+                              <w:tag w:val=""/>
+                              <w:id w:val="-1023088507"/>
+                              <w:dataBinding w:prefixMappings="xmlns:ns0='http://schemas.microsoft.com/office/2006/coverPageProps' " w:xpath="/ns0:CoverPageProperties[1]/ns0:CompanyAddress[1]" w:storeItemID="{55AF091B-3C7A-41E3-B477-F2FDAA23CFDA}"/>
+                              <w:text/>
+                            </w:sdtPr>
+                            <w:sdtEndPr/>
+                            <w:sdtContent>
+                              <w:r>
+                                <w:rPr>
+                                  <w:color w:val="7F7F7F" w:themeColor="text1" w:themeTint="80"/>
+                                  <w:sz w:val="18"/>
+                                  <w:szCs w:val="18"/>
+                                </w:rPr>
+                                <w:t>CSC648/848</w:t>
+                              </w:r>
+                            </w:sdtContent>
+                          </w:sdt>
+                        </w:p>
+                      </w:txbxContent>
+                    </v:textbox>
+                    <w10:wrap type="square" anchorx="page" anchory="margin"/>
+                  </v:shape>
+                </w:pict>
+              </mc:Fallback>
+            </mc:AlternateContent>
+          </w:r>
+          <w:r>
+            <w:rPr>
+              <w:noProof/>
+            </w:rPr>
+            <mc:AlternateContent>
+              <mc:Choice Requires="wps">
+                <w:drawing>
+                  <wp:anchor distT="0" distB="0" distL="114300" distR="114300" simplePos="0" relativeHeight="251661312" behindDoc="0" locked="0" layoutInCell="1" allowOverlap="1" wp14:anchorId="0BBBC75D" wp14:editId="09978C18">
+                    <wp:simplePos x="0" y="0"/>
+                    <wp:positionH relativeFrom="page">
+                      <wp:posOffset>142875</wp:posOffset>
+                    </wp:positionH>
+                    <wp:positionV relativeFrom="page">
+                      <wp:posOffset>8020050</wp:posOffset>
+                    </wp:positionV>
+                    <wp:extent cx="4067175" cy="434975"/>
+                    <wp:effectExtent l="0" t="0" r="0" b="3175"/>
+                    <wp:wrapSquare wrapText="bothSides"/>
+                    <wp:docPr id="129" name="Text Box 129"/>
+                    <wp:cNvGraphicFramePr/>
+                    <a:graphic xmlns:a="http://schemas.openxmlformats.org/drawingml/2006/main">
+                      <a:graphicData uri="http://schemas.microsoft.com/office/word/2010/wordprocessingShape">
+                        <wps:wsp>
+                          <wps:cNvSpPr txBox="1"/>
+                          <wps:spPr>
+                            <a:xfrm>
+                              <a:off x="0" y="0"/>
+                              <a:ext cx="4067175" cy="434975"/>
+                            </a:xfrm>
+                            <a:prstGeom prst="rect">
+                              <a:avLst/>
+                            </a:prstGeom>
+                            <a:noFill/>
+                            <a:ln w="6350">
+                              <a:noFill/>
+                            </a:ln>
+                            <a:effectLst/>
+                          </wps:spPr>
+                          <wps:style>
+                            <a:lnRef idx="0">
+                              <a:schemeClr val="accent1"/>
+                            </a:lnRef>
+                            <a:fillRef idx="0">
+                              <a:schemeClr val="accent1"/>
+                            </a:fillRef>
+                            <a:effectRef idx="0">
+                              <a:schemeClr val="accent1"/>
+                            </a:effectRef>
+                            <a:fontRef idx="minor">
+                              <a:schemeClr val="dk1"/>
+                            </a:fontRef>
+                          </wps:style>
+                          <wps:txbx>
+                            <w:txbxContent>
+                              <w:p>
+                                <w:pPr>
+                                  <w:pStyle w:val="NoSpacing"/>
+                                  <w:spacing w:before="40" w:after="40"/>
+                                  <w:rPr>
+                                    <w:caps/>
+                                    <w:color w:val="5B9BD5" w:themeColor="accent5"/>
+                                    <w:sz w:val="24"/>
+                                    <w:szCs w:val="24"/>
+                                  </w:rPr>
+                                </w:pPr>
+                                <w:r>
+                                  <w:rPr>
+                                    <w:caps/>
+                                    <w:color w:val="5B9BD5" w:themeColor="accent5"/>
+                                    <w:sz w:val="24"/>
+                                    <w:szCs w:val="24"/>
+                                  </w:rPr>
+                                  <w:t>Milestone 2 Documentation</w:t>
+                                </w:r>
+                              </w:p>
+                            </w:txbxContent>
+                          </wps:txbx>
+                          <wps:bodyPr rot="0" spcFirstLastPara="0" vertOverflow="overflow" horzOverflow="overflow" vert="horz" wrap="square" lIns="914400" tIns="0" rIns="1097280" bIns="0" numCol="1" spcCol="0" rtlCol="0" fromWordArt="0" anchor="t" anchorCtr="0" forceAA="0" compatLnSpc="1">
+                            <a:prstTxWarp prst="textNoShape">
+                              <a:avLst/>
+                            </a:prstTxWarp>
+                            <a:noAutofit/>
+                          </wps:bodyPr>
+                        </wps:wsp>
+                      </a:graphicData>
+                    </a:graphic>
+                    <wp14:sizeRelH relativeFrom="margin">
+                      <wp14:pctWidth>0</wp14:pctWidth>
+                    </wp14:sizeRelH>
+                    <wp14:sizeRelV relativeFrom="margin">
+                      <wp14:pctHeight>0</wp14:pctHeight>
+                    </wp14:sizeRelV>
+                  </wp:anchor>
+                </w:drawing>
+              </mc:Choice>
+              <mc:Fallback>
+                <w:pict>
+                  <v:shape w14:anchorId="0BBBC75D" id="Text Box 129" o:spid="_x0000_s1030" type="#_x0000_t202" style="position:absolute;margin-left:11.25pt;margin-top:631.5pt;width:320.25pt;height:34.25pt;z-index:251661312;visibility:visible;mso-wrap-style:square;mso-width-percent:0;mso-height-percent:0;mso-wrap-distance-left:9pt;mso-wrap-distance-top:0;mso-wrap-distance-right:9pt;mso-wrap-distance-bottom:0;mso-position-horizontal:absolute;mso-position-horizontal-relative:page;mso-position-vertical:absolute;mso-position-vertical-relative:page;mso-width-percent:0;mso-height-percent:0;mso-width-relative:margin;mso-height-relative:margin;v-text-anchor:top" o:gfxdata="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" filled="f" stroked="f" strokeweight=".5pt">
+                    <v:textbox inset="1in,0,86.4pt,0">
+                      <w:txbxContent>
+                        <w:p>
+                          <w:pPr>
+                            <w:pStyle w:val="NoSpacing"/>
+                            <w:spacing w:before="40" w:after="40"/>
+                            <w:rPr>
+                              <w:caps/>
+                              <w:color w:val="5B9BD5" w:themeColor="accent5"/>
+                              <w:sz w:val="24"/>
+                              <w:szCs w:val="24"/>
+                            </w:rPr>
+                          </w:pPr>
+                          <w:r>
+                            <w:rPr>
+                              <w:caps/>
+                              <w:color w:val="5B9BD5" w:themeColor="accent5"/>
+                              <w:sz w:val="24"/>
+                              <w:szCs w:val="24"/>
+                            </w:rPr>
+                            <w:t>Milestone 2 Documentation</w:t>
+                          </w:r>
+                        </w:p>
+                      </w:txbxContent>
+                    </v:textbox>
+                    <w10:wrap type="square" anchorx="page" anchory="page"/>
+                  </v:shape>
+                </w:pict>
+              </mc:Fallback>
+            </mc:AlternateContent>
+          </w:r>
+          <w:r>
+            <w:rPr>
+              <w:noProof/>
+            </w:rPr>
+            <w:drawing>
+              <wp:anchor distT="0" distB="0" distL="114300" distR="114300" simplePos="0" relativeHeight="251663360" behindDoc="0" locked="0" layoutInCell="1" allowOverlap="1" wp14:anchorId="1471D559" wp14:editId="38D100EF">
+                <wp:simplePos x="0" y="0"/>
+                <wp:positionH relativeFrom="column">
+                  <wp:posOffset>-457200</wp:posOffset>
+                </wp:positionH>
+                <wp:positionV relativeFrom="paragraph">
+                  <wp:posOffset>5850890</wp:posOffset>
+                </wp:positionV>
+                <wp:extent cx="3701094" cy="962025"/>
+                <wp:effectExtent l="0" t="0" r="0" b="0"/>
+                <wp:wrapNone/>
+                <wp:docPr id="1" name="Picture 1"/>
+                <wp:cNvGraphicFramePr>
+                  <a:graphicFrameLocks xmlns:a="http://schemas.openxmlformats.org/drawingml/2006/main" noChangeAspect="1"/>
+                </wp:cNvGraphicFramePr>
+                <a:graphic xmlns:a="http://schemas.openxmlformats.org/drawingml/2006/main">
+                  <a:graphicData uri="http://schemas.openxmlformats.org/drawingml/2006/picture">
+                    <pic:pic xmlns:pic="http://schemas.openxmlformats.org/drawingml/2006/picture">
+                      <pic:nvPicPr>
+                        <pic:cNvPr id="0" name="Picture 2"/>
+                        <pic:cNvPicPr>
+                          <a:picLocks noChangeAspect="1" noChangeArrowheads="1"/>
+                        </pic:cNvPicPr>
+                      </pic:nvPicPr>
+                      <pic:blipFill>
+                        <a:blip r:embed="rId7">
+                          <a:extLst>
+                            <a:ext uri="{28A0092B-C50C-407E-A947-70E740481C1C}">
+                              <a14:useLocalDpi xmlns:a14="http://schemas.microsoft.com/office/drawing/2010/main" val="0"/>
+                            </a:ext>
+                          </a:extLst>
+                        </a:blip>
+                        <a:srcRect/>
+                        <a:stretch>
+                          <a:fillRect/>
+                        </a:stretch>
+                      </pic:blipFill>
+                      <pic:spPr bwMode="auto">
+                        <a:xfrm>
+                          <a:off x="0" y="0"/>
+                          <a:ext cx="3701094" cy="962025"/>
+                        </a:xfrm>
+                        <a:prstGeom prst="rect">
+                          <a:avLst/>
+                        </a:prstGeom>
+                        <a:noFill/>
+                      </pic:spPr>
+                    </pic:pic>
+                  </a:graphicData>
+                </a:graphic>
+                <wp14:sizeRelH relativeFrom="margin">
+                  <wp14:pctWidth>0</wp14:pctWidth>
+                </wp14:sizeRelH>
+                <wp14:sizeRelV relativeFrom="margin">
+                  <wp14:pctHeight>0</wp14:pctHeight>
+                </wp14:sizeRelV>
+              </wp:anchor>
+            </w:drawing>
+          </w:r>
+          <w:r>
+            <w:rPr>
+              <w:b/>
+              <w:bCs/>
+              <w:noProof/>
+              <w:sz w:val="32"/>
+              <w:szCs w:val="32"/>
+              <w:u w:val="single"/>
+            </w:rPr>
+            <mc:AlternateContent>
+              <mc:Choice Requires="wps">
+                <w:drawing>
+                  <wp:anchor distT="45720" distB="45720" distL="114300" distR="114300" simplePos="0" relativeHeight="251658239" behindDoc="0" locked="0" layoutInCell="1" allowOverlap="1" wp14:anchorId="11FB7F53" wp14:editId="40C3C7D3">
+                    <wp:simplePos x="0" y="0"/>
+                    <wp:positionH relativeFrom="margin">
+                      <wp:posOffset>3418205</wp:posOffset>
+                    </wp:positionH>
+                    <wp:positionV relativeFrom="paragraph">
+                      <wp:posOffset>5117465</wp:posOffset>
+                    </wp:positionV>
+                    <wp:extent cx="2983230" cy="2771775"/>
+                    <wp:effectExtent l="0" t="0" r="26670" b="28575"/>
+                    <wp:wrapNone/>
+                    <wp:docPr id="217" name="Text Box 2"/>
+                    <wp:cNvGraphicFramePr>
+                      <a:graphicFrameLocks xmlns:a="http://schemas.openxmlformats.org/drawingml/2006/main"/>
+                    </wp:cNvGraphicFramePr>
+                    <a:graphic xmlns:a="http://schemas.openxmlformats.org/drawingml/2006/main">
+                      <a:graphicData uri="http://schemas.microsoft.com/office/word/2010/wordprocessingShape">
+                        <wps:wsp>
+                          <wps:cNvSpPr txBox="1">
+                            <a:spLocks noChangeArrowheads="1"/>
+                          </wps:cNvSpPr>
+                          <wps:spPr bwMode="auto">
+                            <a:xfrm>
+                              <a:off x="0" y="0"/>
+                              <a:ext cx="2983230" cy="2771775"/>
+                            </a:xfrm>
+                            <a:prstGeom prst="rect">
+                              <a:avLst/>
+                            </a:prstGeom>
+                            <a:solidFill>
+                              <a:srgbClr val="FFFFFF"/>
+                            </a:solidFill>
+                            <a:ln w="9525">
+                              <a:solidFill>
+                                <a:schemeClr val="bg1"/>
+                              </a:solidFill>
+                              <a:miter lim="800000"/>
+                              <a:headEnd/>
+                              <a:tailEnd/>
+                            </a:ln>
+                          </wps:spPr>
+                          <wps:txbx>
+                            <w:txbxContent>
+                              <w:p>
+                                <w:pPr>
+                                  <w:jc w:val="center"/>
+                                  <w:rPr>
+                                    <w:b/>
+                                    <w:bCs/>
+                                    <w:sz w:val="32"/>
+                                    <w:szCs w:val="32"/>
+                                    <w:u w:val="single"/>
+                                  </w:rPr>
+                                </w:pPr>
+                                <w:r>
+                                  <w:rPr>
+                                    <w:b/>
+                                    <w:bCs/>
+                                    <w:sz w:val="32"/>
+                                    <w:szCs w:val="32"/>
+                                    <w:u w:val="single"/>
+                                  </w:rPr>
+                                  <w:t>Team</w:t>
+                                </w:r>
+                              </w:p>
+                              <w:p>
+                                <w:pPr>
+                                  <w:jc w:val="center"/>
+                                </w:pPr>
+                                <w:r>
+                                  <w:t xml:space="preserve">Team lead/Scrum Master: </w:t>
+                                </w:r>
+                              </w:p>
+                              <w:p>
+                                <w:pPr>
+                                  <w:jc w:val="center"/>
+                                </w:pPr>
+                                <w:r>
+                                  <w:t xml:space="preserve">Jarett Koelmel; </w:t>
+                                </w:r>
+                                <w:hyperlink r:id="rId8" w:history="1">
+                                  <w:r>
+                                    <w:rPr>
+                                      <w:rStyle w:val="Hyperlink"/>
+                                    </w:rPr>
+                                    <w:t>jkoelmel1@mail.sfsu.edu</w:t>
+                                  </w:r>
+                                </w:hyperlink>
+                              </w:p>
+                              <w:p>
+                                <w:pPr>
+                                  <w:jc w:val="center"/>
+                                </w:pPr>
+                                <w:r>
+                                  <w:t>Front-end Lead: Chiu Wong</w:t>
+                                </w:r>
+                              </w:p>
+                              <w:p>
+                                <w:pPr>
+                                  <w:jc w:val="center"/>
+                                </w:pPr>
+                                <w:r>
+                                  <w:t xml:space="preserve">Front-end Dev: Michael </w:t>
+                                </w:r>
+                                <w:proofErr w:type="spellStart"/>
+                                <w:r>
+                                  <w:t>Canson</w:t>
+                                </w:r>
+                                <w:proofErr w:type="spellEnd"/>
+                              </w:p>
+                              <w:p>
+                                <w:pPr>
+                                  <w:jc w:val="center"/>
+                                </w:pPr>
+                                <w:r>
+                                  <w:t>Front-end Dev: Paul Borst</w:t>
+                                </w:r>
+                              </w:p>
+                              <w:p>
+                                <w:pPr>
+                                  <w:jc w:val="center"/>
+                                </w:pPr>
+                                <w:r>
+                                  <w:t>Back-end Lead: Peter Hu</w:t>
+                                </w:r>
+                              </w:p>
+                              <w:p>
+                                <w:pPr>
+                                  <w:jc w:val="center"/>
+                                </w:pPr>
+                                <w:r>
+                                  <w:t>Back-end Engineer: Brooke Porter</w:t>
+                                </w:r>
+                              </w:p>
+                              <w:p>
+                                <w:pPr>
+                                  <w:jc w:val="center"/>
+                                </w:pPr>
+                                <w:r>
+                                  <w:t>Git Master: Eric Chen</w:t>
+                                </w:r>
+                              </w:p>
+                              <w:p/>
+                            </w:txbxContent>
+                          </wps:txbx>
+                          <wps:bodyPr rot="0" vert="horz" wrap="square" lIns="91440" tIns="45720" rIns="91440" bIns="45720" anchor="t" anchorCtr="0">
+                            <a:noAutofit/>
+                          </wps:bodyPr>
+                        </wps:wsp>
+                      </a:graphicData>
+                    </a:graphic>
+                    <wp14:sizeRelH relativeFrom="margin">
+                      <wp14:pctWidth>0</wp14:pctWidth>
+                    </wp14:sizeRelH>
+                    <wp14:sizeRelV relativeFrom="margin">
+                      <wp14:pctHeight>0</wp14:pctHeight>
+                    </wp14:sizeRelV>
+                  </wp:anchor>
+                </w:drawing>
+              </mc:Choice>
+              <mc:Fallback>
+                <w:pict>
+                  <v:shape w14:anchorId="11FB7F53" id="Text Box 2" o:spid="_x0000_s1031" type="#_x0000_t202" style="position:absolute;margin-left:269.15pt;margin-top:402.95pt;width:234.9pt;height:218.25pt;z-index:251658239;visibility:visible;mso-wrap-style:square;mso-width-percent:0;mso-height-percent:0;mso-wrap-distance-left:9pt;mso-wrap-distance-top:3.6pt;mso-wrap-distance-right:9pt;mso-wrap-distance-bottom:3.6pt;mso-position-horizontal:absolute;mso-position-horizontal-relative:margin;mso-position-vertical:absolute;mso-position-vertical-relative:text;mso-width-percent:0;mso-height-percent:0;mso-width-relative:margin;mso-height-relative:margin;v-text-anchor:top" o:gfxdata="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" strokecolor="white [3212]">
+                    <v:textbox>
+                      <w:txbxContent>
+                        <w:p>
+                          <w:pPr>
+                            <w:jc w:val="center"/>
+                            <w:rPr>
+                              <w:b/>
+                              <w:bCs/>
+                              <w:sz w:val="32"/>
+                              <w:szCs w:val="32"/>
+                              <w:u w:val="single"/>
+                            </w:rPr>
+                          </w:pPr>
+                          <w:r>
+                            <w:rPr>
+                              <w:b/>
+                              <w:bCs/>
+                              <w:sz w:val="32"/>
+                              <w:szCs w:val="32"/>
+                              <w:u w:val="single"/>
+                            </w:rPr>
+                            <w:t>Team</w:t>
+                          </w:r>
+                        </w:p>
+                        <w:p>
+                          <w:pPr>
+                            <w:jc w:val="center"/>
+                          </w:pPr>
+                          <w:r>
+                            <w:t xml:space="preserve">Team lead/Scrum Master: </w:t>
+                          </w:r>
+                        </w:p>
+                        <w:p>
+                          <w:pPr>
+                            <w:jc w:val="center"/>
+                          </w:pPr>
+                          <w:r>
+                            <w:t xml:space="preserve">Jarett Koelmel; </w:t>
+                          </w:r>
+                          <w:hyperlink r:id="rId9" w:history="1">
+                            <w:r>
+                              <w:rPr>
+                                <w:rStyle w:val="Hyperlink"/>
+                              </w:rPr>
+                              <w:t>jkoelmel1@mail.sfsu.edu</w:t>
+                            </w:r>
+                          </w:hyperlink>
+                        </w:p>
+                        <w:p>
+                          <w:pPr>
+                            <w:jc w:val="center"/>
+                          </w:pPr>
+                          <w:r>
+                            <w:t>Front-end Lead: Chiu Wong</w:t>
+                          </w:r>
+                        </w:p>
+                        <w:p>
+                          <w:pPr>
+                            <w:jc w:val="center"/>
+                          </w:pPr>
+                          <w:r>
+                            <w:t xml:space="preserve">Front-end Dev: Michael </w:t>
+                          </w:r>
+                          <w:proofErr w:type="spellStart"/>
+                          <w:r>
+                            <w:t>Canson</w:t>
+                          </w:r>
+                          <w:proofErr w:type="spellEnd"/>
+                        </w:p>
+                        <w:p>
+                          <w:pPr>
+                            <w:jc w:val="center"/>
+                          </w:pPr>
+                          <w:r>
+                            <w:t>Front-end Dev: Paul Borst</w:t>
+                          </w:r>
+                        </w:p>
+                        <w:p>
+                          <w:pPr>
+                            <w:jc w:val="center"/>
+                          </w:pPr>
+                          <w:r>
+                            <w:t>Back-end Lead: Peter Hu</w:t>
+                          </w:r>
+                        </w:p>
+                        <w:p>
+                          <w:pPr>
+                            <w:jc w:val="center"/>
+                          </w:pPr>
+                          <w:r>
+                            <w:t>Back-end Engineer: Brooke Porter</w:t>
+                          </w:r>
+                        </w:p>
+                        <w:p>
+                          <w:pPr>
+                            <w:jc w:val="center"/>
+                          </w:pPr>
+                          <w:r>
+                            <w:t>Git Master: Eric Chen</w:t>
+                          </w:r>
+                        </w:p>
+                        <w:p/>
+                      </w:txbxContent>
+                    </v:textbox>
+                    <w10:wrap anchorx="margin"/>
+                  </v:shape>
                 </w:pict>
               </mc:Fallback>
             </mc:AlternateContent>
@@ -1082,7 +1325,7 @@
               </mc:Choice>
               <mc:Fallback>
                 <w:pict>
-                  <v:rect w14:anchorId="3A3647AB" id="Rectangle 130" o:spid="_x0000_s1031" style="position:absolute;margin-left:-4.4pt;margin-top:0;width:46.8pt;height:77.75pt;z-index:251660288;visibility:visible;mso-wrap-style:square;mso-width-percent:76;mso-height-percent:98;mso-top-percent:23;mso-wrap-distance-left:9pt;mso-wrap-distance-top:0;mso-wrap-distance-right:9pt;mso-wrap-distance-bottom:0;mso-position-horizontal:right;mso-position-horizontal-relative:margin;mso-position-vertical-relative:page;mso-width-percent:76;mso-height-percent:98;mso-top-percent:23;mso-width-relative:page;mso-height-relative:page;v-text-anchor:bottom" o:gfxdata="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" fillcolor="#4472c4 [3204]" stroked="f" strokeweight="1pt">
+                  <v:rect w14:anchorId="3A3647AB" id="Rectangle 130" o:spid="_x0000_s1032" style="position:absolute;margin-left:-4.4pt;margin-top:0;width:46.8pt;height:77.75pt;z-index:251660288;visibility:visible;mso-wrap-style:square;mso-width-percent:76;mso-height-percent:98;mso-top-percent:23;mso-wrap-distance-left:9pt;mso-wrap-distance-top:0;mso-wrap-distance-right:9pt;mso-wrap-distance-bottom:0;mso-position-horizontal:right;mso-position-horizontal-relative:margin;mso-position-vertical-relative:page;mso-width-percent:76;mso-height-percent:98;mso-top-percent:23;mso-width-relative:page;mso-height-relative:page;v-text-anchor:bottom" o:gfxdata="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" fillcolor="#4472c4 [3204]" stroked="f" strokeweight="1pt">
                     <o:lock v:ext="edit" aspectratio="t"/>
                     <v:textbox inset="3.6pt,,3.6pt">
                       <w:txbxContent>
@@ -1141,13 +1384,7 @@
         </w:p>
         <w:sdt>
           <w:sdtPr>
-            <w:rPr>
-              <w:rFonts w:asciiTheme="minorHAnsi" w:eastAsiaTheme="minorHAnsi" w:hAnsiTheme="minorHAnsi" w:cstheme="minorBidi"/>
-              <w:color w:val="auto"/>
-              <w:sz w:val="24"/>
-              <w:szCs w:val="24"/>
-            </w:rPr>
-            <w:id w:val="773210461"/>
+            <w:id w:val="1503623912"/>
             <w:docPartObj>
               <w:docPartGallery w:val="Table of Contents"/>
               <w:docPartUnique/>
@@ -1155,9 +1392,13 @@
           </w:sdtPr>
           <w:sdtEndPr>
             <w:rPr>
+              <w:rFonts w:asciiTheme="minorHAnsi" w:eastAsiaTheme="minorHAnsi" w:hAnsiTheme="minorHAnsi" w:cstheme="minorBidi"/>
               <w:b/>
               <w:bCs/>
               <w:noProof/>
+              <w:color w:val="auto"/>
+              <w:sz w:val="24"/>
+              <w:szCs w:val="24"/>
             </w:rPr>
           </w:sdtEndPr>
           <w:sdtContent>
@@ -1167,9 +1408,6 @@
               </w:pPr>
               <w:r>
                 <w:t>Table of Contents</w:t>
-              </w:r>
-              <w:r>
-                <w:br/>
               </w:r>
             </w:p>
             <w:p>
@@ -1195,7 +1433,7 @@
               <w:r>
                 <w:fldChar w:fldCharType="separate"/>
               </w:r>
-              <w:hyperlink w:anchor="_Toc52897892" w:history="1">
+              <w:hyperlink w:anchor="_Toc53332001" w:history="1">
                 <w:r>
                   <w:rPr>
                     <w:rStyle w:val="Hyperlink"/>
@@ -1238,7 +1476,7 @@
                     <w:noProof/>
                     <w:webHidden/>
                   </w:rPr>
-                  <w:instrText xml:space="preserve"> PAGEREF _Toc52897892 \h </w:instrText>
+                  <w:instrText xml:space="preserve"> PAGEREF _Toc53332001 \h </w:instrText>
                 </w:r>
                 <w:r>
                   <w:rPr>
@@ -1283,7 +1521,7 @@
                   <w:szCs w:val="22"/>
                 </w:rPr>
               </w:pPr>
-              <w:hyperlink w:anchor="_Toc52897893" w:history="1">
+              <w:hyperlink w:anchor="_Toc53332002" w:history="1">
                 <w:r>
                   <w:rPr>
                     <w:rStyle w:val="Hyperlink"/>
@@ -1326,7 +1564,7 @@
                     <w:noProof/>
                     <w:webHidden/>
                   </w:rPr>
-                  <w:instrText xml:space="preserve"> PAGEREF _Toc52897893 \h </w:instrText>
+                  <w:instrText xml:space="preserve"> PAGEREF _Toc53332002 \h </w:instrText>
                 </w:r>
                 <w:r>
                   <w:rPr>
@@ -1371,7 +1609,7 @@
                   <w:szCs w:val="22"/>
                 </w:rPr>
               </w:pPr>
-              <w:hyperlink w:anchor="_Toc52897894" w:history="1">
+              <w:hyperlink w:anchor="_Toc53332003" w:history="1">
                 <w:r>
                   <w:rPr>
                     <w:rStyle w:val="Hyperlink"/>
@@ -1414,7 +1652,7 @@
                     <w:noProof/>
                     <w:webHidden/>
                   </w:rPr>
-                  <w:instrText xml:space="preserve"> PAGEREF _Toc52897894 \h </w:instrText>
+                  <w:instrText xml:space="preserve"> PAGEREF _Toc53332003 \h </w:instrText>
                 </w:r>
                 <w:r>
                   <w:rPr>
@@ -1459,7 +1697,7 @@
                   <w:szCs w:val="22"/>
                 </w:rPr>
               </w:pPr>
-              <w:hyperlink w:anchor="_Toc52897895" w:history="1">
+              <w:hyperlink w:anchor="_Toc53332004" w:history="1">
                 <w:r>
                   <w:rPr>
                     <w:rStyle w:val="Hyperlink"/>
@@ -1502,7 +1740,7 @@
                     <w:noProof/>
                     <w:webHidden/>
                   </w:rPr>
-                  <w:instrText xml:space="preserve"> PAGEREF _Toc52897895 \h </w:instrText>
+                  <w:instrText xml:space="preserve"> PAGEREF _Toc53332004 \h </w:instrText>
                 </w:r>
                 <w:r>
                   <w:rPr>
@@ -1547,7 +1785,7 @@
                   <w:szCs w:val="22"/>
                 </w:rPr>
               </w:pPr>
-              <w:hyperlink w:anchor="_Toc52897896" w:history="1">
+              <w:hyperlink w:anchor="_Toc53332005" w:history="1">
                 <w:r>
                   <w:rPr>
                     <w:rStyle w:val="Hyperlink"/>
@@ -1590,7 +1828,7 @@
                     <w:noProof/>
                     <w:webHidden/>
                   </w:rPr>
-                  <w:instrText xml:space="preserve"> PAGEREF _Toc52897896 \h </w:instrText>
+                  <w:instrText xml:space="preserve"> PAGEREF _Toc53332005 \h </w:instrText>
                 </w:r>
                 <w:r>
                   <w:rPr>
@@ -1635,7 +1873,7 @@
                   <w:szCs w:val="22"/>
                 </w:rPr>
               </w:pPr>
-              <w:hyperlink w:anchor="_Toc52897897" w:history="1">
+              <w:hyperlink w:anchor="_Toc53332006" w:history="1">
                 <w:r>
                   <w:rPr>
                     <w:rStyle w:val="Hyperlink"/>
@@ -1678,7 +1916,7 @@
                     <w:noProof/>
                     <w:webHidden/>
                   </w:rPr>
-                  <w:instrText xml:space="preserve"> PAGEREF _Toc52897897 \h </w:instrText>
+                  <w:instrText xml:space="preserve"> PAGEREF _Toc53332006 \h </w:instrText>
                 </w:r>
                 <w:r>
                   <w:rPr>
@@ -1723,7 +1961,7 @@
                   <w:szCs w:val="22"/>
                 </w:rPr>
               </w:pPr>
-              <w:hyperlink w:anchor="_Toc52897898" w:history="1">
+              <w:hyperlink w:anchor="_Toc53332007" w:history="1">
                 <w:r>
                   <w:rPr>
                     <w:rStyle w:val="Hyperlink"/>
@@ -1766,7 +2004,7 @@
                     <w:noProof/>
                     <w:webHidden/>
                   </w:rPr>
-                  <w:instrText xml:space="preserve"> PAGEREF _Toc52897898 \h </w:instrText>
+                  <w:instrText xml:space="preserve"> PAGEREF _Toc53332007 \h </w:instrText>
                 </w:r>
                 <w:r>
                   <w:rPr>
@@ -1827,6 +2065,7 @@
         <w:p/>
         <w:p/>
         <w:p/>
+        <w:p/>
       </w:sdtContent>
     </w:sdt>
     <w:p>
@@ -1837,12 +2076,14 @@
           <w:numId w:val="1"/>
         </w:numPr>
       </w:pPr>
-      <w:bookmarkStart w:id="0" w:name="_Toc52897892"/>
+      <w:bookmarkStart w:id="0" w:name="_Toc53330780"/>
+      <w:bookmarkStart w:id="1" w:name="_Toc53332001"/>
       <w:r>
         <w:lastRenderedPageBreak/>
         <w:t>Data Definitions V2</w:t>
       </w:r>
       <w:bookmarkEnd w:id="0"/>
+      <w:bookmarkEnd w:id="1"/>
     </w:p>
     <w:p/>
     <w:p/>
@@ -1878,12 +2119,14 @@
           <w:numId w:val="1"/>
         </w:numPr>
       </w:pPr>
-      <w:bookmarkStart w:id="1" w:name="_Toc52897893"/>
+      <w:bookmarkStart w:id="2" w:name="_Toc53330781"/>
+      <w:bookmarkStart w:id="3" w:name="_Toc53332002"/>
       <w:r>
         <w:lastRenderedPageBreak/>
         <w:t>Functional Requirements V2</w:t>
       </w:r>
-      <w:bookmarkEnd w:id="1"/>
+      <w:bookmarkEnd w:id="2"/>
+      <w:bookmarkEnd w:id="3"/>
     </w:p>
     <w:p/>
     <w:p/>
@@ -1919,12 +2162,14 @@
           <w:numId w:val="1"/>
         </w:numPr>
       </w:pPr>
-      <w:bookmarkStart w:id="2" w:name="_Toc52897894"/>
+      <w:bookmarkStart w:id="4" w:name="_Toc53330782"/>
+      <w:bookmarkStart w:id="5" w:name="_Toc53332003"/>
       <w:r>
         <w:lastRenderedPageBreak/>
         <w:t>UI Mockup and Storyboards</w:t>
       </w:r>
-      <w:bookmarkEnd w:id="2"/>
+      <w:bookmarkEnd w:id="4"/>
+      <w:bookmarkEnd w:id="5"/>
     </w:p>
     <w:p/>
     <w:p/>
@@ -1960,12 +2205,14 @@
           <w:numId w:val="1"/>
         </w:numPr>
       </w:pPr>
-      <w:bookmarkStart w:id="3" w:name="_Toc52897895"/>
+      <w:bookmarkStart w:id="6" w:name="_Toc53330783"/>
+      <w:bookmarkStart w:id="7" w:name="_Toc53332004"/>
       <w:r>
         <w:lastRenderedPageBreak/>
         <w:t>High-Level Architecture &amp; Database Organization</w:t>
       </w:r>
-      <w:bookmarkEnd w:id="3"/>
+      <w:bookmarkEnd w:id="6"/>
+      <w:bookmarkEnd w:id="7"/>
     </w:p>
     <w:p/>
     <w:p/>
@@ -2000,12 +2247,14 @@
           <w:numId w:val="1"/>
         </w:numPr>
       </w:pPr>
-      <w:bookmarkStart w:id="4" w:name="_Toc52897896"/>
+      <w:bookmarkStart w:id="8" w:name="_Toc53330784"/>
+      <w:bookmarkStart w:id="9" w:name="_Toc53332005"/>
       <w:r>
         <w:lastRenderedPageBreak/>
         <w:t>High-Level UML Diagrams</w:t>
       </w:r>
-      <w:bookmarkEnd w:id="4"/>
+      <w:bookmarkEnd w:id="8"/>
+      <w:bookmarkEnd w:id="9"/>
     </w:p>
     <w:p/>
     <w:p/>
@@ -2040,12 +2289,14 @@
           <w:numId w:val="1"/>
         </w:numPr>
       </w:pPr>
-      <w:bookmarkStart w:id="5" w:name="_Toc52897897"/>
+      <w:bookmarkStart w:id="10" w:name="_Toc53330785"/>
+      <w:bookmarkStart w:id="11" w:name="_Toc53332006"/>
       <w:r>
         <w:lastRenderedPageBreak/>
         <w:t>Key Risks</w:t>
       </w:r>
-      <w:bookmarkEnd w:id="5"/>
+      <w:bookmarkEnd w:id="10"/>
+      <w:bookmarkEnd w:id="11"/>
     </w:p>
     <w:p>
       <w:pPr>
@@ -2198,19 +2449,32 @@
           <w:numId w:val="1"/>
         </w:numPr>
       </w:pPr>
-      <w:bookmarkStart w:id="6" w:name="_Toc52897898"/>
+      <w:bookmarkStart w:id="12" w:name="_Toc53330786"/>
+      <w:bookmarkStart w:id="13" w:name="_Toc53332007"/>
       <w:r>
         <w:lastRenderedPageBreak/>
         <w:t>Project Management</w:t>
       </w:r>
-      <w:bookmarkEnd w:id="6"/>
+      <w:bookmarkEnd w:id="12"/>
+      <w:bookmarkEnd w:id="13"/>
     </w:p>
     <w:p>
       <w:pPr>
-        <w:ind w:left="720"/>
+        <w:ind w:left="720" w:firstLine="720"/>
       </w:pPr>
       <w:r>
         <w:t xml:space="preserve">Current development surrounding milestone 2 has relied on initiative undertaken by frontend and backend team leads to delegate tasks that fall within their scope to team members and flesh out granular details. As smaller deadlines and modules are completed, requirements and technical details are compared between the two teams for incongruency and issues are rectified during team meetings to reassess the team’s direction and path moving forward so that the team is moving towards the milestone goals as a cohesive unit. </w:t>
+      </w:r>
+    </w:p>
+    <w:p>
+      <w:pPr>
+        <w:ind w:left="720" w:firstLine="720"/>
+      </w:pPr>
+      <w:r>
+        <w:t xml:space="preserve">Looking forward to future tasks and development, adhering to a flexible and adaptive strategy that is inherent with agile software engineering will allow for our team to pivot as necessary to meet changing demands from our client and </w:t>
+      </w:r>
+      <w:r>
+        <w:t xml:space="preserve">address technical hurdles as they present themselves. </w:t>
       </w:r>
     </w:p>
     <w:p/>
@@ -2949,6 +3213,37 @@
       <w:contextualSpacing/>
     </w:pPr>
   </w:style>
+  <w:style w:type="character" w:styleId="UnresolvedMention">
+    <w:name w:val="Unresolved Mention"/>
+    <w:basedOn w:val="DefaultParagraphFont"/>
+    <w:uiPriority w:val="99"/>
+    <w:semiHidden/>
+    <w:unhideWhenUsed/>
+    <w:rsid w:val="00EE7A20"/>
+    <w:rPr>
+      <w:color w:val="605E5C"/>
+      <w:shd w:val="clear" w:color="auto" w:fill="E1DFDD"/>
+    </w:rPr>
+  </w:style>
+  <w:style w:type="table" w:styleId="TableGrid">
+    <w:name w:val="Table Grid"/>
+    <w:basedOn w:val="TableNormal"/>
+    <w:uiPriority w:val="39"/>
+    <w:rsid w:val="00C3670B"/>
+    <w:pPr>
+      <w:spacing w:after="0" w:line="240" w:lineRule="auto"/>
+    </w:pPr>
+    <w:tblPr>
+      <w:tblBorders>
+        <w:top w:val="single" w:sz="4" w:space="0" w:color="auto"/>
+        <w:left w:val="single" w:sz="4" w:space="0" w:color="auto"/>
+        <w:bottom w:val="single" w:sz="4" w:space="0" w:color="auto"/>
+        <w:right w:val="single" w:sz="4" w:space="0" w:color="auto"/>
+        <w:insideH w:val="single" w:sz="4" w:space="0" w:color="auto"/>
+        <w:insideV w:val="single" w:sz="4" w:space="0" w:color="auto"/>
+      </w:tblBorders>
+    </w:tblPr>
+  </w:style>
 </w:styles>
 </file>
 

</xml_diff>

<commit_message>
updated M2 sections 1 and 2
</commit_message>
<xml_diff>
--- a/Milestones/M2/M2 Documentation.docx
+++ b/Milestones/M2/M2 Documentation.docx
@@ -1435,13 +1435,14 @@
               <w:r>
                 <w:fldChar w:fldCharType="separate"/>
               </w:r>
-              <w:hyperlink w:anchor="_Toc53332001" w:history="1">
+              <w:hyperlink w:anchor="_Toc53911789" w:history="1">
                 <w:r>
                   <w:rPr>
                     <w:rStyle w:val="Hyperlink"/>
+                    <w:rFonts w:ascii="Symbol" w:hAnsi="Symbol"/>
                     <w:noProof/>
                   </w:rPr>
-                  <w:t>1.</w:t>
+                  <w:t></w:t>
                 </w:r>
                 <w:r>
                   <w:rPr>
@@ -1478,7 +1479,7 @@
                     <w:noProof/>
                     <w:webHidden/>
                   </w:rPr>
-                  <w:instrText xml:space="preserve"> PAGEREF _Toc53332001 \h </w:instrText>
+                  <w:instrText xml:space="preserve"> PAGEREF _Toc53911789 \h </w:instrText>
                 </w:r>
                 <w:r>
                   <w:rPr>
@@ -1523,13 +1524,14 @@
                   <w:szCs w:val="22"/>
                 </w:rPr>
               </w:pPr>
-              <w:hyperlink w:anchor="_Toc53332002" w:history="1">
+              <w:hyperlink w:anchor="_Toc53911790" w:history="1">
                 <w:r>
                   <w:rPr>
                     <w:rStyle w:val="Hyperlink"/>
+                    <w:rFonts w:ascii="Symbol" w:hAnsi="Symbol"/>
                     <w:noProof/>
                   </w:rPr>
-                  <w:t>2.</w:t>
+                  <w:t></w:t>
                 </w:r>
                 <w:r>
                   <w:rPr>
@@ -1566,7 +1568,7 @@
                     <w:noProof/>
                     <w:webHidden/>
                   </w:rPr>
-                  <w:instrText xml:space="preserve"> PAGEREF _Toc53332002 \h </w:instrText>
+                  <w:instrText xml:space="preserve"> PAGEREF _Toc53911790 \h </w:instrText>
                 </w:r>
                 <w:r>
                   <w:rPr>
@@ -1611,13 +1613,14 @@
                   <w:szCs w:val="22"/>
                 </w:rPr>
               </w:pPr>
-              <w:hyperlink w:anchor="_Toc53332003" w:history="1">
+              <w:hyperlink w:anchor="_Toc53911791" w:history="1">
                 <w:r>
                   <w:rPr>
                     <w:rStyle w:val="Hyperlink"/>
+                    <w:rFonts w:ascii="Symbol" w:hAnsi="Symbol"/>
                     <w:noProof/>
                   </w:rPr>
-                  <w:t>3.</w:t>
+                  <w:t></w:t>
                 </w:r>
                 <w:r>
                   <w:rPr>
@@ -1654,7 +1657,7 @@
                     <w:noProof/>
                     <w:webHidden/>
                   </w:rPr>
-                  <w:instrText xml:space="preserve"> PAGEREF _Toc53332003 \h </w:instrText>
+                  <w:instrText xml:space="preserve"> PAGEREF _Toc53911791 \h </w:instrText>
                 </w:r>
                 <w:r>
                   <w:rPr>
@@ -1674,7 +1677,7 @@
                     <w:noProof/>
                     <w:webHidden/>
                   </w:rPr>
-                  <w:t>9</w:t>
+                  <w:t>14</w:t>
                 </w:r>
                 <w:r>
                   <w:rPr>
@@ -1699,13 +1702,14 @@
                   <w:szCs w:val="22"/>
                 </w:rPr>
               </w:pPr>
-              <w:hyperlink w:anchor="_Toc53332004" w:history="1">
+              <w:hyperlink w:anchor="_Toc53911792" w:history="1">
                 <w:r>
                   <w:rPr>
                     <w:rStyle w:val="Hyperlink"/>
+                    <w:rFonts w:ascii="Symbol" w:hAnsi="Symbol"/>
                     <w:noProof/>
                   </w:rPr>
-                  <w:t>4.</w:t>
+                  <w:t></w:t>
                 </w:r>
                 <w:r>
                   <w:rPr>
@@ -1742,7 +1746,7 @@
                     <w:noProof/>
                     <w:webHidden/>
                   </w:rPr>
-                  <w:instrText xml:space="preserve"> PAGEREF _Toc53332004 \h </w:instrText>
+                  <w:instrText xml:space="preserve"> PAGEREF _Toc53911792 \h </w:instrText>
                 </w:r>
                 <w:r>
                   <w:rPr>
@@ -1762,7 +1766,7 @@
                     <w:noProof/>
                     <w:webHidden/>
                   </w:rPr>
-                  <w:t>10</w:t>
+                  <w:t>15</w:t>
                 </w:r>
                 <w:r>
                   <w:rPr>
@@ -1787,13 +1791,14 @@
                   <w:szCs w:val="22"/>
                 </w:rPr>
               </w:pPr>
-              <w:hyperlink w:anchor="_Toc53332005" w:history="1">
+              <w:hyperlink w:anchor="_Toc53911793" w:history="1">
                 <w:r>
                   <w:rPr>
                     <w:rStyle w:val="Hyperlink"/>
+                    <w:rFonts w:ascii="Symbol" w:hAnsi="Symbol"/>
                     <w:noProof/>
                   </w:rPr>
-                  <w:t>5.</w:t>
+                  <w:t></w:t>
                 </w:r>
                 <w:r>
                   <w:rPr>
@@ -1830,7 +1835,7 @@
                     <w:noProof/>
                     <w:webHidden/>
                   </w:rPr>
-                  <w:instrText xml:space="preserve"> PAGEREF _Toc53332005 \h </w:instrText>
+                  <w:instrText xml:space="preserve"> PAGEREF _Toc53911793 \h </w:instrText>
                 </w:r>
                 <w:r>
                   <w:rPr>
@@ -1850,7 +1855,7 @@
                     <w:noProof/>
                     <w:webHidden/>
                   </w:rPr>
-                  <w:t>11</w:t>
+                  <w:t>16</w:t>
                 </w:r>
                 <w:r>
                   <w:rPr>
@@ -1875,13 +1880,14 @@
                   <w:szCs w:val="22"/>
                 </w:rPr>
               </w:pPr>
-              <w:hyperlink w:anchor="_Toc53332006" w:history="1">
+              <w:hyperlink w:anchor="_Toc53911794" w:history="1">
                 <w:r>
                   <w:rPr>
                     <w:rStyle w:val="Hyperlink"/>
+                    <w:rFonts w:ascii="Symbol" w:hAnsi="Symbol"/>
                     <w:noProof/>
                   </w:rPr>
-                  <w:t>6.</w:t>
+                  <w:t></w:t>
                 </w:r>
                 <w:r>
                   <w:rPr>
@@ -1918,7 +1924,7 @@
                     <w:noProof/>
                     <w:webHidden/>
                   </w:rPr>
-                  <w:instrText xml:space="preserve"> PAGEREF _Toc53332006 \h </w:instrText>
+                  <w:instrText xml:space="preserve"> PAGEREF _Toc53911794 \h </w:instrText>
                 </w:r>
                 <w:r>
                   <w:rPr>
@@ -1938,7 +1944,7 @@
                     <w:noProof/>
                     <w:webHidden/>
                   </w:rPr>
-                  <w:t>12</w:t>
+                  <w:t>17</w:t>
                 </w:r>
                 <w:r>
                   <w:rPr>
@@ -1963,13 +1969,14 @@
                   <w:szCs w:val="22"/>
                 </w:rPr>
               </w:pPr>
-              <w:hyperlink w:anchor="_Toc53332007" w:history="1">
+              <w:hyperlink w:anchor="_Toc53911795" w:history="1">
                 <w:r>
                   <w:rPr>
                     <w:rStyle w:val="Hyperlink"/>
+                    <w:rFonts w:ascii="Symbol" w:hAnsi="Symbol"/>
                     <w:noProof/>
                   </w:rPr>
-                  <w:t>7.</w:t>
+                  <w:t></w:t>
                 </w:r>
                 <w:r>
                   <w:rPr>
@@ -2006,7 +2013,7 @@
                     <w:noProof/>
                     <w:webHidden/>
                   </w:rPr>
-                  <w:instrText xml:space="preserve"> PAGEREF _Toc53332007 \h </w:instrText>
+                  <w:instrText xml:space="preserve"> PAGEREF _Toc53911795 \h </w:instrText>
                 </w:r>
                 <w:r>
                   <w:rPr>
@@ -2026,7 +2033,7 @@
                     <w:noProof/>
                     <w:webHidden/>
                   </w:rPr>
-                  <w:t>13</w:t>
+                  <w:t>18</w:t>
                 </w:r>
                 <w:r>
                   <w:rPr>
@@ -2079,7 +2086,7 @@
         </w:numPr>
       </w:pPr>
       <w:bookmarkStart w:id="0" w:name="_Toc53330780"/>
-      <w:bookmarkStart w:id="1" w:name="_Toc53332001"/>
+      <w:bookmarkStart w:id="1" w:name="_Toc53911789"/>
       <w:r>
         <w:lastRenderedPageBreak/>
         <w:t>Data Definitions V2</w:t>
@@ -4506,7 +4513,7 @@
         </w:numPr>
       </w:pPr>
       <w:bookmarkStart w:id="2" w:name="_Toc53330781"/>
-      <w:bookmarkStart w:id="3" w:name="_Toc53332002"/>
+      <w:bookmarkStart w:id="3" w:name="_Toc53911790"/>
       <w:r>
         <w:t>Functional Requirements V2</w:t>
       </w:r>
@@ -5461,7 +5468,7 @@
         </w:numPr>
       </w:pPr>
       <w:bookmarkStart w:id="4" w:name="_Toc53330782"/>
-      <w:bookmarkStart w:id="5" w:name="_Toc53332003"/>
+      <w:bookmarkStart w:id="5" w:name="_Toc53911791"/>
       <w:r>
         <w:t>UI Mockup and Storyboards</w:t>
       </w:r>
@@ -5503,7 +5510,7 @@
         </w:numPr>
       </w:pPr>
       <w:bookmarkStart w:id="6" w:name="_Toc53330783"/>
-      <w:bookmarkStart w:id="7" w:name="_Toc53332004"/>
+      <w:bookmarkStart w:id="7" w:name="_Toc53911792"/>
       <w:r>
         <w:t>High-Level Architecture &amp; Database Organization</w:t>
       </w:r>
@@ -5544,7 +5551,7 @@
         </w:numPr>
       </w:pPr>
       <w:bookmarkStart w:id="8" w:name="_Toc53330784"/>
-      <w:bookmarkStart w:id="9" w:name="_Toc53332005"/>
+      <w:bookmarkStart w:id="9" w:name="_Toc53911793"/>
       <w:r>
         <w:t>High-Level UML Diagrams</w:t>
       </w:r>
@@ -5585,7 +5592,7 @@
         </w:numPr>
       </w:pPr>
       <w:bookmarkStart w:id="10" w:name="_Toc53330785"/>
-      <w:bookmarkStart w:id="11" w:name="_Toc53332006"/>
+      <w:bookmarkStart w:id="11" w:name="_Toc53911794"/>
       <w:r>
         <w:t>Key Risks</w:t>
       </w:r>
@@ -5752,7 +5759,7 @@
         </w:numPr>
       </w:pPr>
       <w:bookmarkStart w:id="12" w:name="_Toc53330786"/>
-      <w:bookmarkStart w:id="13" w:name="_Toc53332007"/>
+      <w:bookmarkStart w:id="13" w:name="_Toc53911795"/>
       <w:r>
         <w:t>Project Management</w:t>
       </w:r>

</xml_diff>

<commit_message>
updated M2 section 2
</commit_message>
<xml_diff>
--- a/Milestones/M2/M2 Documentation.docx
+++ b/Milestones/M2/M2 Documentation.docx
@@ -10,7 +10,6 @@
           <w:docPartUnique/>
         </w:docPartObj>
       </w:sdtPr>
-      <w:sdtEndPr/>
       <w:sdtContent>
         <w:p>
           <w:r>
@@ -179,7 +178,6 @@
                                       <w:dataBinding w:prefixMappings="xmlns:ns0='http://purl.org/dc/elements/1.1/' xmlns:ns1='http://schemas.openxmlformats.org/package/2006/metadata/core-properties' " w:xpath="/ns1:coreProperties[1]/ns0:title[1]" w:storeItemID="{6C3C8BC8-F283-45AE-878A-BAB7291924A1}"/>
                                       <w:text/>
                                     </w:sdtPr>
-                                    <w:sdtEndPr/>
                                     <w:sdtContent>
                                       <w:r>
                                         <w:rPr>
@@ -367,7 +365,6 @@
                                 <w:dataBinding w:prefixMappings="xmlns:ns0='http://purl.org/dc/elements/1.1/' xmlns:ns1='http://schemas.openxmlformats.org/package/2006/metadata/core-properties' " w:xpath="/ns1:coreProperties[1]/ns0:title[1]" w:storeItemID="{6C3C8BC8-F283-45AE-878A-BAB7291924A1}"/>
                                 <w:text/>
                               </w:sdtPr>
-                              <w:sdtEndPr/>
                               <w:sdtContent>
                                 <w:r>
                                   <w:rPr>
@@ -545,7 +542,6 @@
                                     <w:dataBinding w:prefixMappings="xmlns:ns0='http://schemas.openxmlformats.org/officeDocument/2006/extended-properties' " w:xpath="/ns0:Properties[1]/ns0:Company[1]" w:storeItemID="{6668398D-A668-4E3E-A5EB-62B293D839F1}"/>
                                     <w:text/>
                                   </w:sdtPr>
-                                  <w:sdtEndPr/>
                                   <w:sdtContent>
                                     <w:r>
                                       <w:rPr>
@@ -588,7 +584,6 @@
                                     <w:dataBinding w:prefixMappings="xmlns:ns0='http://schemas.microsoft.com/office/2006/coverPageProps' " w:xpath="/ns0:CoverPageProperties[1]/ns0:CompanyAddress[1]" w:storeItemID="{55AF091B-3C7A-41E3-B477-F2FDAA23CFDA}"/>
                                     <w:text/>
                                   </w:sdtPr>
-                                  <w:sdtEndPr/>
                                   <w:sdtContent>
                                     <w:r>
                                       <w:rPr>
@@ -653,7 +648,6 @@
                               <w:dataBinding w:prefixMappings="xmlns:ns0='http://schemas.openxmlformats.org/officeDocument/2006/extended-properties' " w:xpath="/ns0:Properties[1]/ns0:Company[1]" w:storeItemID="{6668398D-A668-4E3E-A5EB-62B293D839F1}"/>
                               <w:text/>
                             </w:sdtPr>
-                            <w:sdtEndPr/>
                             <w:sdtContent>
                               <w:r>
                                 <w:rPr>
@@ -696,7 +690,6 @@
                               <w:dataBinding w:prefixMappings="xmlns:ns0='http://schemas.microsoft.com/office/2006/coverPageProps' " w:xpath="/ns0:CoverPageProperties[1]/ns0:CompanyAddress[1]" w:storeItemID="{55AF091B-3C7A-41E3-B477-F2FDAA23CFDA}"/>
                               <w:text/>
                             </w:sdtPr>
-                            <w:sdtEndPr/>
                             <w:sdtContent>
                               <w:r>
                                 <w:rPr>
@@ -1280,7 +1273,6 @@
                                     <w:calendar w:val="gregorian"/>
                                   </w:date>
                                 </w:sdtPr>
-                                <w:sdtEndPr/>
                                 <w:sdtContent>
                                   <w:p>
                                     <w:pPr>
@@ -1347,7 +1339,6 @@
                               <w:calendar w:val="gregorian"/>
                             </w:date>
                           </w:sdtPr>
-                          <w:sdtEndPr/>
                           <w:sdtContent>
                             <w:p>
                               <w:pPr>
@@ -1435,14 +1426,13 @@
               <w:r>
                 <w:fldChar w:fldCharType="separate"/>
               </w:r>
-              <w:hyperlink w:anchor="_Toc53911789" w:history="1">
+              <w:hyperlink w:anchor="_Toc53914380" w:history="1">
                 <w:r>
                   <w:rPr>
                     <w:rStyle w:val="Hyperlink"/>
-                    <w:rFonts w:ascii="Symbol" w:hAnsi="Symbol"/>
                     <w:noProof/>
                   </w:rPr>
-                  <w:t></w:t>
+                  <w:t>1.</w:t>
                 </w:r>
                 <w:r>
                   <w:rPr>
@@ -1479,7 +1469,7 @@
                     <w:noProof/>
                     <w:webHidden/>
                   </w:rPr>
-                  <w:instrText xml:space="preserve"> PAGEREF _Toc53911789 \h </w:instrText>
+                  <w:instrText xml:space="preserve"> PAGEREF _Toc53914380 \h </w:instrText>
                 </w:r>
                 <w:r>
                   <w:rPr>
@@ -1524,14 +1514,13 @@
                   <w:szCs w:val="22"/>
                 </w:rPr>
               </w:pPr>
-              <w:hyperlink w:anchor="_Toc53911790" w:history="1">
+              <w:hyperlink w:anchor="_Toc53914381" w:history="1">
                 <w:r>
                   <w:rPr>
                     <w:rStyle w:val="Hyperlink"/>
-                    <w:rFonts w:ascii="Symbol" w:hAnsi="Symbol"/>
                     <w:noProof/>
                   </w:rPr>
-                  <w:t></w:t>
+                  <w:t>2.</w:t>
                 </w:r>
                 <w:r>
                   <w:rPr>
@@ -1568,7 +1557,7 @@
                     <w:noProof/>
                     <w:webHidden/>
                   </w:rPr>
-                  <w:instrText xml:space="preserve"> PAGEREF _Toc53911790 \h </w:instrText>
+                  <w:instrText xml:space="preserve"> PAGEREF _Toc53914381 \h </w:instrText>
                 </w:r>
                 <w:r>
                   <w:rPr>
@@ -1588,7 +1577,7 @@
                     <w:noProof/>
                     <w:webHidden/>
                   </w:rPr>
-                  <w:t>8</w:t>
+                  <w:t>9</w:t>
                 </w:r>
                 <w:r>
                   <w:rPr>
@@ -1613,14 +1602,13 @@
                   <w:szCs w:val="22"/>
                 </w:rPr>
               </w:pPr>
-              <w:hyperlink w:anchor="_Toc53911791" w:history="1">
+              <w:hyperlink w:anchor="_Toc53914382" w:history="1">
                 <w:r>
                   <w:rPr>
                     <w:rStyle w:val="Hyperlink"/>
-                    <w:rFonts w:ascii="Symbol" w:hAnsi="Symbol"/>
                     <w:noProof/>
                   </w:rPr>
-                  <w:t></w:t>
+                  <w:t>3.</w:t>
                 </w:r>
                 <w:r>
                   <w:rPr>
@@ -1657,96 +1645,7 @@
                     <w:noProof/>
                     <w:webHidden/>
                   </w:rPr>
-                  <w:instrText xml:space="preserve"> PAGEREF _Toc53911791 \h </w:instrText>
-                </w:r>
-                <w:r>
-                  <w:rPr>
-                    <w:noProof/>
-                    <w:webHidden/>
-                  </w:rPr>
-                </w:r>
-                <w:r>
-                  <w:rPr>
-                    <w:noProof/>
-                    <w:webHidden/>
-                  </w:rPr>
-                  <w:fldChar w:fldCharType="separate"/>
-                </w:r>
-                <w:r>
-                  <w:rPr>
-                    <w:noProof/>
-                    <w:webHidden/>
-                  </w:rPr>
-                  <w:t>14</w:t>
-                </w:r>
-                <w:r>
-                  <w:rPr>
-                    <w:noProof/>
-                    <w:webHidden/>
-                  </w:rPr>
-                  <w:fldChar w:fldCharType="end"/>
-                </w:r>
-              </w:hyperlink>
-            </w:p>
-            <w:p>
-              <w:pPr>
-                <w:pStyle w:val="TOC1"/>
-                <w:tabs>
-                  <w:tab w:val="left" w:pos="440"/>
-                  <w:tab w:val="right" w:leader="dot" w:pos="9350"/>
-                </w:tabs>
-                <w:rPr>
-                  <w:rFonts w:eastAsiaTheme="minorEastAsia"/>
-                  <w:noProof/>
-                  <w:sz w:val="22"/>
-                  <w:szCs w:val="22"/>
-                </w:rPr>
-              </w:pPr>
-              <w:hyperlink w:anchor="_Toc53911792" w:history="1">
-                <w:r>
-                  <w:rPr>
-                    <w:rStyle w:val="Hyperlink"/>
-                    <w:rFonts w:ascii="Symbol" w:hAnsi="Symbol"/>
-                    <w:noProof/>
-                  </w:rPr>
-                  <w:t></w:t>
-                </w:r>
-                <w:r>
-                  <w:rPr>
-                    <w:rFonts w:eastAsiaTheme="minorEastAsia"/>
-                    <w:noProof/>
-                    <w:sz w:val="22"/>
-                    <w:szCs w:val="22"/>
-                  </w:rPr>
-                  <w:tab/>
-                </w:r>
-                <w:r>
-                  <w:rPr>
-                    <w:rStyle w:val="Hyperlink"/>
-                    <w:noProof/>
-                  </w:rPr>
-                  <w:t>High-Level Architecture &amp; Database Organization</w:t>
-                </w:r>
-                <w:r>
-                  <w:rPr>
-                    <w:noProof/>
-                    <w:webHidden/>
-                  </w:rPr>
-                  <w:tab/>
-                </w:r>
-                <w:r>
-                  <w:rPr>
-                    <w:noProof/>
-                    <w:webHidden/>
-                  </w:rPr>
-                  <w:fldChar w:fldCharType="begin"/>
-                </w:r>
-                <w:r>
-                  <w:rPr>
-                    <w:noProof/>
-                    <w:webHidden/>
-                  </w:rPr>
-                  <w:instrText xml:space="preserve"> PAGEREF _Toc53911792 \h </w:instrText>
+                  <w:instrText xml:space="preserve"> PAGEREF _Toc53914382 \h </w:instrText>
                 </w:r>
                 <w:r>
                   <w:rPr>
@@ -1791,14 +1690,13 @@
                   <w:szCs w:val="22"/>
                 </w:rPr>
               </w:pPr>
-              <w:hyperlink w:anchor="_Toc53911793" w:history="1">
+              <w:hyperlink w:anchor="_Toc53914383" w:history="1">
                 <w:r>
                   <w:rPr>
                     <w:rStyle w:val="Hyperlink"/>
-                    <w:rFonts w:ascii="Symbol" w:hAnsi="Symbol"/>
                     <w:noProof/>
                   </w:rPr>
-                  <w:t></w:t>
+                  <w:t>4.</w:t>
                 </w:r>
                 <w:r>
                   <w:rPr>
@@ -1814,7 +1712,7 @@
                     <w:rStyle w:val="Hyperlink"/>
                     <w:noProof/>
                   </w:rPr>
-                  <w:t>High-Level UML Diagrams</w:t>
+                  <w:t>High-Level Architecture &amp; Database Organization</w:t>
                 </w:r>
                 <w:r>
                   <w:rPr>
@@ -1835,7 +1733,7 @@
                     <w:noProof/>
                     <w:webHidden/>
                   </w:rPr>
-                  <w:instrText xml:space="preserve"> PAGEREF _Toc53911793 \h </w:instrText>
+                  <w:instrText xml:space="preserve"> PAGEREF _Toc53914383 \h </w:instrText>
                 </w:r>
                 <w:r>
                   <w:rPr>
@@ -1880,14 +1778,13 @@
                   <w:szCs w:val="22"/>
                 </w:rPr>
               </w:pPr>
-              <w:hyperlink w:anchor="_Toc53911794" w:history="1">
+              <w:hyperlink w:anchor="_Toc53914384" w:history="1">
                 <w:r>
                   <w:rPr>
                     <w:rStyle w:val="Hyperlink"/>
-                    <w:rFonts w:ascii="Symbol" w:hAnsi="Symbol"/>
                     <w:noProof/>
                   </w:rPr>
-                  <w:t></w:t>
+                  <w:t>5.</w:t>
                 </w:r>
                 <w:r>
                   <w:rPr>
@@ -1903,7 +1800,7 @@
                     <w:rStyle w:val="Hyperlink"/>
                     <w:noProof/>
                   </w:rPr>
-                  <w:t>Key Risks</w:t>
+                  <w:t>High-Level UML Diagrams</w:t>
                 </w:r>
                 <w:r>
                   <w:rPr>
@@ -1924,7 +1821,7 @@
                     <w:noProof/>
                     <w:webHidden/>
                   </w:rPr>
-                  <w:instrText xml:space="preserve"> PAGEREF _Toc53911794 \h </w:instrText>
+                  <w:instrText xml:space="preserve"> PAGEREF _Toc53914384 \h </w:instrText>
                 </w:r>
                 <w:r>
                   <w:rPr>
@@ -1969,14 +1866,101 @@
                   <w:szCs w:val="22"/>
                 </w:rPr>
               </w:pPr>
-              <w:hyperlink w:anchor="_Toc53911795" w:history="1">
+              <w:hyperlink w:anchor="_Toc53914385" w:history="1">
                 <w:r>
                   <w:rPr>
                     <w:rStyle w:val="Hyperlink"/>
-                    <w:rFonts w:ascii="Symbol" w:hAnsi="Symbol"/>
                     <w:noProof/>
                   </w:rPr>
-                  <w:t></w:t>
+                  <w:t>6.</w:t>
+                </w:r>
+                <w:r>
+                  <w:rPr>
+                    <w:rFonts w:eastAsiaTheme="minorEastAsia"/>
+                    <w:noProof/>
+                    <w:sz w:val="22"/>
+                    <w:szCs w:val="22"/>
+                  </w:rPr>
+                  <w:tab/>
+                </w:r>
+                <w:r>
+                  <w:rPr>
+                    <w:rStyle w:val="Hyperlink"/>
+                    <w:noProof/>
+                  </w:rPr>
+                  <w:t>Key Risks</w:t>
+                </w:r>
+                <w:r>
+                  <w:rPr>
+                    <w:noProof/>
+                    <w:webHidden/>
+                  </w:rPr>
+                  <w:tab/>
+                </w:r>
+                <w:r>
+                  <w:rPr>
+                    <w:noProof/>
+                    <w:webHidden/>
+                  </w:rPr>
+                  <w:fldChar w:fldCharType="begin"/>
+                </w:r>
+                <w:r>
+                  <w:rPr>
+                    <w:noProof/>
+                    <w:webHidden/>
+                  </w:rPr>
+                  <w:instrText xml:space="preserve"> PAGEREF _Toc53914385 \h </w:instrText>
+                </w:r>
+                <w:r>
+                  <w:rPr>
+                    <w:noProof/>
+                    <w:webHidden/>
+                  </w:rPr>
+                </w:r>
+                <w:r>
+                  <w:rPr>
+                    <w:noProof/>
+                    <w:webHidden/>
+                  </w:rPr>
+                  <w:fldChar w:fldCharType="separate"/>
+                </w:r>
+                <w:r>
+                  <w:rPr>
+                    <w:noProof/>
+                    <w:webHidden/>
+                  </w:rPr>
+                  <w:t>17</w:t>
+                </w:r>
+                <w:r>
+                  <w:rPr>
+                    <w:noProof/>
+                    <w:webHidden/>
+                  </w:rPr>
+                  <w:fldChar w:fldCharType="end"/>
+                </w:r>
+              </w:hyperlink>
+            </w:p>
+            <w:p>
+              <w:pPr>
+                <w:pStyle w:val="TOC1"/>
+                <w:tabs>
+                  <w:tab w:val="left" w:pos="440"/>
+                  <w:tab w:val="right" w:leader="dot" w:pos="9350"/>
+                </w:tabs>
+                <w:rPr>
+                  <w:rFonts w:eastAsiaTheme="minorEastAsia"/>
+                  <w:noProof/>
+                  <w:sz w:val="22"/>
+                  <w:szCs w:val="22"/>
+                </w:rPr>
+              </w:pPr>
+              <w:hyperlink w:anchor="_Toc53914386" w:history="1">
+                <w:r>
+                  <w:rPr>
+                    <w:rStyle w:val="Hyperlink"/>
+                    <w:noProof/>
+                  </w:rPr>
+                  <w:t>7.</w:t>
                 </w:r>
                 <w:r>
                   <w:rPr>
@@ -2013,7 +1997,7 @@
                     <w:noProof/>
                     <w:webHidden/>
                   </w:rPr>
-                  <w:instrText xml:space="preserve"> PAGEREF _Toc53911795 \h </w:instrText>
+                  <w:instrText xml:space="preserve"> PAGEREF _Toc53914386 \h </w:instrText>
                 </w:r>
                 <w:r>
                   <w:rPr>
@@ -2086,7 +2070,7 @@
         </w:numPr>
       </w:pPr>
       <w:bookmarkStart w:id="0" w:name="_Toc53330780"/>
-      <w:bookmarkStart w:id="1" w:name="_Toc53911789"/>
+      <w:bookmarkStart w:id="1" w:name="_Toc53914380"/>
       <w:r>
         <w:lastRenderedPageBreak/>
         <w:t>Data Definitions V2</w:t>
@@ -2434,7 +2418,6 @@
         </w:numPr>
       </w:pPr>
       <w:r>
-        <w:lastRenderedPageBreak/>
         <w:t>Name: string</w:t>
       </w:r>
     </w:p>
@@ -2447,6 +2430,7 @@
         </w:numPr>
       </w:pPr>
       <w:r>
+        <w:lastRenderedPageBreak/>
         <w:t>Address (Composite): string</w:t>
       </w:r>
     </w:p>
@@ -4506,6 +4490,106 @@
     </w:p>
     <w:p>
       <w:pPr>
+        <w:pStyle w:val="ListParagraph"/>
+        <w:ind w:left="1080"/>
+        <w:rPr>
+          <w:b/>
+          <w:bCs/>
+        </w:rPr>
+      </w:pPr>
+    </w:p>
+    <w:p>
+      <w:pPr>
+        <w:pStyle w:val="ListParagraph"/>
+        <w:ind w:left="1080"/>
+        <w:rPr>
+          <w:b/>
+          <w:bCs/>
+        </w:rPr>
+      </w:pPr>
+    </w:p>
+    <w:p>
+      <w:pPr>
+        <w:pStyle w:val="ListParagraph"/>
+        <w:ind w:left="1080"/>
+        <w:rPr>
+          <w:b/>
+          <w:bCs/>
+        </w:rPr>
+      </w:pPr>
+    </w:p>
+    <w:p>
+      <w:pPr>
+        <w:pStyle w:val="ListParagraph"/>
+        <w:ind w:left="1080"/>
+        <w:rPr>
+          <w:b/>
+          <w:bCs/>
+        </w:rPr>
+      </w:pPr>
+    </w:p>
+    <w:p>
+      <w:pPr>
+        <w:pStyle w:val="ListParagraph"/>
+        <w:ind w:left="1080"/>
+        <w:rPr>
+          <w:b/>
+          <w:bCs/>
+        </w:rPr>
+      </w:pPr>
+    </w:p>
+    <w:p>
+      <w:pPr>
+        <w:pStyle w:val="ListParagraph"/>
+        <w:ind w:left="1080"/>
+        <w:rPr>
+          <w:b/>
+          <w:bCs/>
+        </w:rPr>
+      </w:pPr>
+    </w:p>
+    <w:p>
+      <w:pPr>
+        <w:pStyle w:val="ListParagraph"/>
+        <w:ind w:left="1080"/>
+        <w:rPr>
+          <w:b/>
+          <w:bCs/>
+        </w:rPr>
+      </w:pPr>
+    </w:p>
+    <w:p>
+      <w:pPr>
+        <w:pStyle w:val="ListParagraph"/>
+        <w:ind w:left="1080"/>
+        <w:rPr>
+          <w:b/>
+          <w:bCs/>
+        </w:rPr>
+      </w:pPr>
+    </w:p>
+    <w:p>
+      <w:pPr>
+        <w:pStyle w:val="ListParagraph"/>
+        <w:ind w:left="1080"/>
+        <w:rPr>
+          <w:b/>
+          <w:bCs/>
+        </w:rPr>
+      </w:pPr>
+    </w:p>
+    <w:p>
+      <w:pPr>
+        <w:pStyle w:val="ListParagraph"/>
+        <w:ind w:left="1080"/>
+        <w:rPr>
+          <w:b/>
+          <w:bCs/>
+        </w:rPr>
+      </w:pPr>
+    </w:p>
+    <w:p>
+      <w:pPr>
         <w:pStyle w:val="Heading1"/>
         <w:numPr>
           <w:ilvl w:val="0"/>
@@ -4513,8 +4597,9 @@
         </w:numPr>
       </w:pPr>
       <w:bookmarkStart w:id="2" w:name="_Toc53330781"/>
-      <w:bookmarkStart w:id="3" w:name="_Toc53911790"/>
-      <w:r>
+      <w:bookmarkStart w:id="3" w:name="_Toc53914381"/>
+      <w:r>
+        <w:lastRenderedPageBreak/>
         <w:t>Functional Requirements V2</w:t>
       </w:r>
       <w:bookmarkEnd w:id="2"/>
@@ -4610,7 +4695,6 @@
           <w:b/>
           <w:bCs/>
         </w:rPr>
-        <w:lastRenderedPageBreak/>
         <w:t>Registered Users</w:t>
       </w:r>
     </w:p>
@@ -4726,6 +4810,7 @@
         <w:ind w:left="1080"/>
       </w:pPr>
       <w:r>
+        <w:lastRenderedPageBreak/>
         <w:tab/>
         <w:t>6.3 Deletion of individual videos after they are no longer useful to the PT is important for maintaining low overall database size</w:t>
       </w:r>
@@ -4734,6 +4819,11 @@
       <w:pPr>
         <w:ind w:left="1080"/>
       </w:pPr>
+    </w:p>
+    <w:p>
+      <w:pPr>
+        <w:ind w:left="1080"/>
+      </w:pPr>
       <w:r>
         <w:t>FR7 – P</w:t>
       </w:r>
@@ -4775,7 +4865,6 @@
         <w:ind w:left="1080"/>
       </w:pPr>
       <w:r>
-        <w:lastRenderedPageBreak/>
         <w:t>FR8 – PT able to drag and drop exercises from library to new playlist</w:t>
       </w:r>
     </w:p>
@@ -4862,11 +4951,9 @@
       <w:r>
         <w:t xml:space="preserve">16.1 After viewing a video from a patient, PT shall be able to leave feedback directly on the video via a </w:t>
       </w:r>
-      <w:proofErr w:type="gramStart"/>
-      <w:r>
-        <w:t>built in</w:t>
-      </w:r>
-      <w:proofErr w:type="gramEnd"/>
+      <w:r>
+        <w:t>built-in</w:t>
+      </w:r>
       <w:r>
         <w:t xml:space="preserve"> comment section that will be visible to the patient</w:t>
       </w:r>
@@ -4898,6 +4985,7 @@
         <w:ind w:left="1080" w:firstLine="360"/>
       </w:pPr>
       <w:r>
+        <w:lastRenderedPageBreak/>
         <w:t>19.2 Messages created shall be properly connected to patient and therapist IDs to ensure privacy</w:t>
       </w:r>
     </w:p>
@@ -4943,7 +5031,6 @@
         <w:ind w:left="1080"/>
       </w:pPr>
       <w:r>
-        <w:lastRenderedPageBreak/>
         <w:t>FR23 – PT able to track progress of patients</w:t>
       </w:r>
     </w:p>
@@ -5072,404 +5159,564 @@
       <w:pPr>
         <w:pStyle w:val="ListParagraph"/>
         <w:numPr>
+          <w:ilvl w:val="1"/>
+          <w:numId w:val="1"/>
+        </w:numPr>
+        <w:rPr>
+          <w:b/>
+          <w:bCs/>
+        </w:rPr>
+      </w:pPr>
+      <w:r>
+        <w:rPr>
+          <w:b/>
+          <w:bCs/>
+        </w:rPr>
+        <w:t>Registered Users</w:t>
+      </w:r>
+    </w:p>
+    <w:p>
+      <w:pPr>
+        <w:ind w:left="720" w:firstLine="360"/>
+        <w:rPr>
+          <w:b/>
+          <w:bCs/>
+        </w:rPr>
+      </w:pPr>
+      <w:r>
+        <w:t>FR10 – PT can assign extant workout programs to new/different clients</w:t>
+      </w:r>
+    </w:p>
+    <w:p>
+      <w:pPr>
+        <w:ind w:left="1080"/>
+      </w:pPr>
+      <w:r>
+        <w:tab/>
+        <w:t xml:space="preserve">10.1 While being able to assign newly created workout plans to clients is extremely important, </w:t>
+      </w:r>
+      <w:r>
+        <w:t>being able to reuse workouts for clients with similar needs as those in the past will help therapists perform their job faster</w:t>
+      </w:r>
+    </w:p>
+    <w:p>
+      <w:pPr>
+        <w:ind w:left="1080"/>
+      </w:pPr>
+    </w:p>
+    <w:p>
+      <w:pPr>
+        <w:ind w:left="1080"/>
+      </w:pPr>
+      <w:r>
+        <w:t>FR12 – PT able to view patient video history</w:t>
+      </w:r>
+    </w:p>
+    <w:p>
+      <w:pPr>
+        <w:ind w:left="1080"/>
+      </w:pPr>
+      <w:r>
+        <w:lastRenderedPageBreak/>
+        <w:tab/>
+        <w:t>12.1 PT should be able to view the history of patient videos beyond those recently uploaded to provide a reference point easily for their progress log entries</w:t>
+      </w:r>
+    </w:p>
+    <w:p>
+      <w:pPr>
+        <w:ind w:left="1080"/>
+      </w:pPr>
+    </w:p>
+    <w:p>
+      <w:pPr>
+        <w:ind w:left="1080"/>
+      </w:pPr>
+      <w:r>
+        <w:t>FR17 – PT able to share videos of exercises with all other PTs</w:t>
+      </w:r>
+    </w:p>
+    <w:p>
+      <w:pPr>
+        <w:ind w:left="1080"/>
+      </w:pPr>
+      <w:r>
+        <w:tab/>
+        <w:t>17.1 PT uploaded exercise videos will be automatically integrated into the database of accessible videos so that other PTs will be able to utilize them to build out an exercise program for their clients</w:t>
+      </w:r>
+    </w:p>
+    <w:p>
+      <w:pPr>
+        <w:ind w:left="1080"/>
+      </w:pPr>
+    </w:p>
+    <w:p>
+      <w:pPr>
+        <w:ind w:left="1080"/>
+      </w:pPr>
+      <w:r>
+        <w:t>FR18 – PT able to share videos of patient exercises with another PT</w:t>
+      </w:r>
+    </w:p>
+    <w:p>
+      <w:pPr>
+        <w:ind w:left="1080"/>
+      </w:pPr>
+      <w:r>
+        <w:tab/>
+        <w:t>18.1 If allowed by the patient-uploader, a PT should be able to select the video for sharing and choose another PT from the directory listing of PTs in the network</w:t>
+      </w:r>
+    </w:p>
+    <w:p>
+      <w:pPr>
+        <w:ind w:left="1080"/>
+      </w:pPr>
+    </w:p>
+    <w:p>
+      <w:pPr>
+        <w:ind w:left="1080"/>
+      </w:pPr>
+      <w:r>
+        <w:t>FR21 – PT able to receive email notification</w:t>
+      </w:r>
+      <w:r>
+        <w:t>s</w:t>
+      </w:r>
+    </w:p>
+    <w:p>
+      <w:pPr>
+        <w:ind w:left="1080"/>
+      </w:pPr>
+      <w:r>
+        <w:tab/>
+        <w:t>21.1 PTs are often out of the office when patients need assistance, this notification system will fill that gap and tell PTs when new alerts in the system have been generated for them</w:t>
+      </w:r>
+    </w:p>
+    <w:p>
+      <w:pPr>
+        <w:ind w:left="1080"/>
+      </w:pPr>
+    </w:p>
+    <w:p>
+      <w:pPr>
+        <w:ind w:left="1080"/>
+      </w:pPr>
+      <w:r>
+        <w:t>FR22 – PT able to adjust frequency of emails</w:t>
+      </w:r>
+    </w:p>
+    <w:p>
+      <w:pPr>
+        <w:ind w:left="1080"/>
+      </w:pPr>
+      <w:r>
+        <w:tab/>
+        <w:t>22.1 In an effort to improve the user experience, adjustable email frequency ensures that the therapist is not inundated with emails</w:t>
+      </w:r>
+    </w:p>
+    <w:p>
+      <w:pPr>
+        <w:ind w:left="1080"/>
+      </w:pPr>
+      <w:r>
+        <w:tab/>
+      </w:r>
+      <w:r>
+        <w:tab/>
+        <w:t>22.1.1 The longer frequency options will allow for only the alerts generated since the last email went out to be shown</w:t>
+      </w:r>
+    </w:p>
+    <w:p>
+      <w:pPr>
+        <w:ind w:left="1080"/>
+      </w:pPr>
+    </w:p>
+    <w:p>
+      <w:pPr>
+        <w:ind w:left="1080"/>
+      </w:pPr>
+      <w:r>
+        <w:t>FR24 – PT able to see time indicator on patient profile</w:t>
+      </w:r>
+    </w:p>
+    <w:p>
+      <w:pPr>
+        <w:ind w:left="1080"/>
+      </w:pPr>
+      <w:r>
+        <w:tab/>
+        <w:t>24.1 Showing an indication of time spent working on a specific patient’s profile will allow for quick assessment by both administrators and therapists as to how much time they have been dedicating to specific patients and whether they need to focus their attentions more broadly</w:t>
+      </w:r>
+    </w:p>
+    <w:p>
+      <w:pPr>
+        <w:ind w:left="1080"/>
+      </w:pPr>
+      <w:r>
+        <w:tab/>
+        <w:t xml:space="preserve">24.2 As much of the functionality of patient interaction will be based around a single profile page, tracking of this information should be </w:t>
+      </w:r>
+      <w:r>
+        <w:t xml:space="preserve">easily </w:t>
+      </w:r>
+      <w:r>
+        <w:t>manageable</w:t>
+      </w:r>
+    </w:p>
+    <w:p>
+      <w:pPr>
+        <w:ind w:left="1080"/>
+      </w:pPr>
+    </w:p>
+    <w:p>
+      <w:pPr>
+        <w:ind w:left="1080"/>
+      </w:pPr>
+      <w:r>
+        <w:lastRenderedPageBreak/>
+        <w:t xml:space="preserve">FR25 – PT able to generate a report on PT activity regarding patient interaction based on day, week, month, </w:t>
+      </w:r>
+      <w:r>
+        <w:t>etc.</w:t>
+      </w:r>
+    </w:p>
+    <w:p>
+      <w:pPr>
+        <w:ind w:left="1080"/>
+      </w:pPr>
+      <w:r>
+        <w:tab/>
+        <w:t>25.1 This report will show a list of current patients assigned to the PT running the report and breakdown interaction according to the desired time-scale</w:t>
+      </w:r>
+    </w:p>
+    <w:p>
+      <w:pPr>
+        <w:ind w:left="1080"/>
+      </w:pPr>
+      <w:r>
+        <w:tab/>
+        <w:t>25.2 Granularity of reports will be dictated by user options and additional formatting and graph outputs may be considered in the future</w:t>
+      </w:r>
+    </w:p>
+    <w:p>
+      <w:pPr>
+        <w:ind w:left="1080"/>
+      </w:pPr>
+    </w:p>
+    <w:p>
+      <w:pPr>
+        <w:ind w:left="1080"/>
+      </w:pPr>
+      <w:r>
+        <w:t>FR27 – Text communication between patient and therapist shall be encrypted for confidentiality purposes</w:t>
+      </w:r>
+    </w:p>
+    <w:p>
+      <w:pPr>
+        <w:ind w:left="1080"/>
+      </w:pPr>
+      <w:r>
+        <w:tab/>
+        <w:t>27.1 Building a hash around the involved parties’ information allows for more unique key generation and can easily encrypt messages between users such that they are only readable by the proper end-user</w:t>
+      </w:r>
+    </w:p>
+    <w:p>
+      <w:pPr>
+        <w:ind w:left="1080"/>
+      </w:pPr>
+    </w:p>
+    <w:p>
+      <w:pPr>
+        <w:pStyle w:val="ListParagraph"/>
+        <w:numPr>
+          <w:ilvl w:val="0"/>
+          <w:numId w:val="25"/>
+        </w:numPr>
+        <w:rPr>
+          <w:b/>
+          <w:bCs/>
+        </w:rPr>
+      </w:pPr>
+      <w:r>
+        <w:rPr>
+          <w:b/>
+          <w:bCs/>
+        </w:rPr>
+        <w:t>Admin</w:t>
+      </w:r>
+    </w:p>
+    <w:p>
+      <w:pPr>
+        <w:ind w:left="1080"/>
+      </w:pPr>
+      <w:r>
+        <w:t>FR25 – Admin able to generate reports on PTs under supervision regarding patient interaction based on day, week, month, etc.</w:t>
+      </w:r>
+    </w:p>
+    <w:p>
+      <w:pPr>
+        <w:ind w:left="1080"/>
+      </w:pPr>
+      <w:r>
+        <w:tab/>
+        <w:t>25.1 The implementation of this functional requirement will be very similar to that of the PT, but with the added ability to generate reports across multiple PTs at the same time and output all data at once</w:t>
+      </w:r>
+    </w:p>
+    <w:p>
+      <w:pPr>
+        <w:ind w:left="1080"/>
+      </w:pPr>
+    </w:p>
+    <w:p>
+      <w:pPr>
+        <w:ind w:left="1080"/>
+      </w:pPr>
+      <w:r>
+        <w:t>FR26 – Admin able to remove patient user profile</w:t>
+      </w:r>
+    </w:p>
+    <w:p>
+      <w:pPr>
+        <w:ind w:left="1080"/>
+      </w:pPr>
+      <w:r>
+        <w:tab/>
+        <w:t>26.1 Limiting access to admins for removal of patient profiles ensures this power is limited to only a handful of people and not readily accessible by therapists so accidental loss of information is not common</w:t>
+      </w:r>
+    </w:p>
+    <w:p>
+      <w:pPr>
+        <w:ind w:left="1080"/>
+      </w:pPr>
+    </w:p>
+    <w:p>
+      <w:pPr>
+        <w:ind w:left="360"/>
+        <w:rPr>
+          <w:b/>
+          <w:bCs/>
+        </w:rPr>
+      </w:pPr>
+      <w:r>
+        <w:rPr>
+          <w:b/>
+          <w:bCs/>
+        </w:rPr>
+        <w:t>Priority 3</w:t>
+      </w:r>
+      <w:r>
+        <w:rPr>
+          <w:b/>
+          <w:bCs/>
+        </w:rPr>
+        <w:t xml:space="preserve"> (</w:t>
+      </w:r>
+      <w:r>
+        <w:rPr>
+          <w:b/>
+          <w:bCs/>
+        </w:rPr>
+        <w:t>Optional/Desired</w:t>
+      </w:r>
+      <w:r>
+        <w:rPr>
+          <w:b/>
+          <w:bCs/>
+        </w:rPr>
+        <w:t xml:space="preserve"> Functionality)</w:t>
+      </w:r>
+      <w:r>
+        <w:rPr>
+          <w:b/>
+          <w:bCs/>
+        </w:rPr>
+        <w:t xml:space="preserve">: </w:t>
+      </w:r>
+    </w:p>
+    <w:p>
+      <w:pPr>
+        <w:pStyle w:val="ListParagraph"/>
+        <w:numPr>
+          <w:ilvl w:val="0"/>
+          <w:numId w:val="25"/>
+        </w:numPr>
+        <w:rPr>
+          <w:b/>
+          <w:bCs/>
+        </w:rPr>
+      </w:pPr>
+      <w:r>
+        <w:rPr>
+          <w:b/>
+          <w:bCs/>
+        </w:rPr>
+        <w:t>Registered Users</w:t>
+      </w:r>
+    </w:p>
+    <w:p>
+      <w:pPr>
+        <w:ind w:left="1080"/>
+      </w:pPr>
+      <w:r>
+        <w:t>FR13 – Pt should be able to draw lines directly on videos</w:t>
+      </w:r>
+    </w:p>
+    <w:p>
+      <w:pPr>
+        <w:ind w:left="1080"/>
+      </w:pPr>
+      <w:r>
+        <w:tab/>
+        <w:t>13.1 Being able to draw lines directly on videos allows for faster assessment of patients and reference points for range of motion and overall mobility</w:t>
+      </w:r>
+    </w:p>
+    <w:p>
+      <w:pPr>
+        <w:ind w:left="1080"/>
+      </w:pPr>
+    </w:p>
+    <w:p>
+      <w:pPr>
+        <w:ind w:left="1080"/>
+      </w:pPr>
+      <w:r>
+        <w:lastRenderedPageBreak/>
+        <w:t>FR14 – PT drawn lines should have their angles calculated automatically</w:t>
+      </w:r>
+    </w:p>
+    <w:p>
+      <w:pPr>
+        <w:ind w:left="1080"/>
+      </w:pPr>
+      <w:r>
+        <w:tab/>
+        <w:t>14.1 Assessing patients through drawing on videos with automatic angle calculations provides a great benefit to therapists to assess patients faster</w:t>
+      </w:r>
+    </w:p>
+    <w:p>
+      <w:pPr>
+        <w:ind w:left="1080"/>
+      </w:pPr>
+    </w:p>
+    <w:p>
+      <w:pPr>
+        <w:ind w:left="1080"/>
+      </w:pPr>
+      <w:r>
+        <w:t>FR15 – PT should be able to estimate the pose of a client from the uploaded video</w:t>
+      </w:r>
+    </w:p>
+    <w:p>
+      <w:pPr>
+        <w:ind w:left="1080"/>
+      </w:pPr>
+      <w:r>
+        <w:tab/>
+        <w:t>15.1 Utilizing open source AI tools, real-time pose estimation would allow for instant visualization of mobility and range of motion of a patient without interference from the therapist</w:t>
+      </w:r>
+    </w:p>
+    <w:p>
+      <w:pPr>
+        <w:ind w:left="1080"/>
+      </w:pPr>
+    </w:p>
+    <w:p>
+      <w:pPr>
+        <w:ind w:left="1080"/>
+      </w:pPr>
+    </w:p>
+    <w:p>
+      <w:pPr>
+        <w:ind w:left="1080"/>
+      </w:pPr>
+    </w:p>
+    <w:p>
+      <w:pPr>
+        <w:ind w:left="1080"/>
+      </w:pPr>
+    </w:p>
+    <w:p>
+      <w:pPr>
+        <w:ind w:left="1080"/>
+      </w:pPr>
+    </w:p>
+    <w:p>
+      <w:pPr>
+        <w:ind w:left="1080"/>
+      </w:pPr>
+    </w:p>
+    <w:p>
+      <w:pPr>
+        <w:ind w:left="1080"/>
+      </w:pPr>
+    </w:p>
+    <w:p>
+      <w:pPr>
+        <w:ind w:left="1080"/>
+      </w:pPr>
+    </w:p>
+    <w:p>
+      <w:pPr>
+        <w:ind w:left="1080"/>
+      </w:pPr>
+    </w:p>
+    <w:p>
+      <w:pPr>
+        <w:ind w:left="1080"/>
+      </w:pPr>
+    </w:p>
+    <w:p>
+      <w:pPr>
+        <w:ind w:left="1080"/>
+      </w:pPr>
+    </w:p>
+    <w:p>
+      <w:pPr>
+        <w:ind w:left="1080"/>
+      </w:pPr>
+    </w:p>
+    <w:p>
+      <w:pPr>
+        <w:ind w:left="1080"/>
+      </w:pPr>
+    </w:p>
+    <w:p>
+      <w:pPr>
+        <w:ind w:left="1080"/>
+      </w:pPr>
+    </w:p>
+    <w:p>
+      <w:pPr>
+        <w:ind w:left="1080"/>
+      </w:pPr>
+    </w:p>
+    <w:p>
+      <w:pPr>
+        <w:ind w:left="1080"/>
+      </w:pPr>
+    </w:p>
+    <w:p>
+      <w:pPr>
+        <w:ind w:left="1080"/>
+      </w:pPr>
+    </w:p>
+    <w:p>
+      <w:pPr>
+        <w:ind w:left="1080"/>
+      </w:pPr>
+    </w:p>
+    <w:p/>
+    <w:p>
+      <w:pPr>
+        <w:pStyle w:val="Heading1"/>
+        <w:numPr>
           <w:ilvl w:val="0"/>
           <w:numId w:val="1"/>
         </w:numPr>
-        <w:rPr>
-          <w:b/>
-          <w:bCs/>
-        </w:rPr>
-      </w:pPr>
-      <w:r>
-        <w:rPr>
-          <w:b/>
-          <w:bCs/>
-        </w:rPr>
-        <w:t>Registered Users</w:t>
-      </w:r>
-    </w:p>
-    <w:p>
-      <w:pPr>
-        <w:ind w:left="1080"/>
-      </w:pPr>
-      <w:r>
-        <w:t>FR10 – PT can assign extant workout programs to new/different clients</w:t>
-      </w:r>
-    </w:p>
-    <w:p>
-      <w:pPr>
-        <w:ind w:left="1080"/>
-      </w:pPr>
-      <w:r>
-        <w:tab/>
-        <w:t xml:space="preserve">10.1 While being able to assign newly created workout plans to clients is extremely important, </w:t>
-      </w:r>
-      <w:r>
-        <w:t>being able to reuse workouts for clients with similar needs as those in the past will help therapists perform their job faster</w:t>
-      </w:r>
-    </w:p>
-    <w:p>
-      <w:pPr>
-        <w:ind w:left="1080"/>
-      </w:pPr>
-    </w:p>
-    <w:p>
-      <w:pPr>
-        <w:ind w:left="1080"/>
-      </w:pPr>
-      <w:r>
-        <w:t>FR12 – PT able to view patient video history</w:t>
-      </w:r>
-    </w:p>
-    <w:p>
-      <w:pPr>
-        <w:ind w:left="1080"/>
-      </w:pPr>
-      <w:r>
-        <w:tab/>
-        <w:t>12.1 PT should be able to view the history of patient videos beyond those recently uploaded to provide a reference point easily for their progress log entries</w:t>
-      </w:r>
-    </w:p>
-    <w:p>
-      <w:pPr>
-        <w:ind w:left="1080"/>
-      </w:pPr>
-    </w:p>
-    <w:p>
-      <w:pPr>
-        <w:ind w:left="1080"/>
-      </w:pPr>
-      <w:r>
-        <w:t>FR17 – PT able to share videos of exercises with all other PTs</w:t>
-      </w:r>
-    </w:p>
-    <w:p>
-      <w:pPr>
-        <w:ind w:left="1080"/>
-      </w:pPr>
-      <w:r>
-        <w:tab/>
-        <w:t>17.1 PT uploaded exercise videos will be automatically integrated into the database of accessible videos so that other PTs will be able to utilize them to build out an exercise program for their clients</w:t>
-      </w:r>
-    </w:p>
-    <w:p>
-      <w:pPr>
-        <w:ind w:left="1080"/>
-      </w:pPr>
-    </w:p>
-    <w:p>
-      <w:pPr>
-        <w:ind w:left="1080"/>
-      </w:pPr>
-      <w:r>
-        <w:t>FR18 – PT able to share videos of patient exercises with another PT</w:t>
-      </w:r>
-    </w:p>
-    <w:p>
-      <w:pPr>
-        <w:ind w:left="1080"/>
-      </w:pPr>
+      </w:pPr>
+      <w:bookmarkStart w:id="4" w:name="_Toc53330782"/>
+      <w:bookmarkStart w:id="5" w:name="_Toc53914382"/>
       <w:r>
         <w:lastRenderedPageBreak/>
-        <w:tab/>
-        <w:t>18.1 If allowed by the patient-uploader, a PT should be able to select the video for sharing and choose another PT from the directory listing of PTs in the network</w:t>
-      </w:r>
-    </w:p>
-    <w:p>
-      <w:pPr>
-        <w:ind w:left="1080"/>
-      </w:pPr>
-    </w:p>
-    <w:p>
-      <w:pPr>
-        <w:ind w:left="1080"/>
-      </w:pPr>
-      <w:r>
-        <w:t>FR21 – PT able to receive email notification</w:t>
-      </w:r>
-      <w:r>
-        <w:t>s</w:t>
-      </w:r>
-    </w:p>
-    <w:p>
-      <w:pPr>
-        <w:ind w:left="1080"/>
-      </w:pPr>
-      <w:r>
-        <w:tab/>
-        <w:t>21.1 PTs are often out of the office when patients need assistance, this notification system will fill that gap and tell PTs when new alerts in the system have been generated for them</w:t>
-      </w:r>
-    </w:p>
-    <w:p>
-      <w:pPr>
-        <w:ind w:left="1080"/>
-      </w:pPr>
-    </w:p>
-    <w:p>
-      <w:pPr>
-        <w:ind w:left="1080"/>
-      </w:pPr>
-      <w:r>
-        <w:t>FR22 – PT able to adjust frequency of emails</w:t>
-      </w:r>
-    </w:p>
-    <w:p>
-      <w:pPr>
-        <w:ind w:left="1080"/>
-      </w:pPr>
-      <w:r>
-        <w:tab/>
-        <w:t>22.1 In an effort to improve the user experience, adjustable email frequency ensures that the therapist is not inundated with emails</w:t>
-      </w:r>
-    </w:p>
-    <w:p>
-      <w:pPr>
-        <w:ind w:left="1080"/>
-      </w:pPr>
-      <w:r>
-        <w:tab/>
-      </w:r>
-      <w:r>
-        <w:tab/>
-        <w:t>22.1.1 The longer frequency options will allow for only the alerts generated since the last email went out to be shown</w:t>
-      </w:r>
-    </w:p>
-    <w:p>
-      <w:pPr>
-        <w:ind w:left="1080"/>
-      </w:pPr>
-    </w:p>
-    <w:p>
-      <w:pPr>
-        <w:ind w:left="1080"/>
-      </w:pPr>
-      <w:r>
-        <w:t>FR24 – PT able to see time indicator on patient profile</w:t>
-      </w:r>
-    </w:p>
-    <w:p>
-      <w:pPr>
-        <w:ind w:left="1080"/>
-      </w:pPr>
-      <w:r>
-        <w:tab/>
-        <w:t>24.1 Showing an indication of time spent working on a specific patient’s profile will allow for quick assessment by both administrators and therapists as to how much time they have been dedicating to specific patients and whether they need to focus their attentions more broadly</w:t>
-      </w:r>
-    </w:p>
-    <w:p>
-      <w:pPr>
-        <w:ind w:left="1080"/>
-      </w:pPr>
-      <w:r>
-        <w:tab/>
-        <w:t>24.2 As much of the functionality of patient interaction will be based around a single profile page, tracking of this information should be manageable</w:t>
-      </w:r>
-    </w:p>
-    <w:p>
-      <w:pPr>
-        <w:ind w:left="1080"/>
-      </w:pPr>
-    </w:p>
-    <w:p>
-      <w:pPr>
-        <w:ind w:left="1080"/>
-      </w:pPr>
-    </w:p>
-    <w:p>
-      <w:pPr>
-        <w:ind w:left="1080"/>
-      </w:pPr>
-    </w:p>
-    <w:p>
-      <w:pPr>
-        <w:ind w:left="360"/>
-        <w:rPr>
-          <w:b/>
-          <w:bCs/>
-        </w:rPr>
-      </w:pPr>
-      <w:r>
-        <w:rPr>
-          <w:b/>
-          <w:bCs/>
-        </w:rPr>
-        <w:t>Priority 3</w:t>
-      </w:r>
-      <w:r>
-        <w:rPr>
-          <w:b/>
-          <w:bCs/>
-        </w:rPr>
-        <w:t xml:space="preserve"> (</w:t>
-      </w:r>
-      <w:r>
-        <w:rPr>
-          <w:b/>
-          <w:bCs/>
-        </w:rPr>
-        <w:t>Optional/Desired</w:t>
-      </w:r>
-      <w:r>
-        <w:rPr>
-          <w:b/>
-          <w:bCs/>
-        </w:rPr>
-        <w:t xml:space="preserve"> Functionality)</w:t>
-      </w:r>
-      <w:r>
-        <w:rPr>
-          <w:b/>
-          <w:bCs/>
-        </w:rPr>
-        <w:t xml:space="preserve">: </w:t>
-      </w:r>
-    </w:p>
-    <w:p>
-      <w:pPr>
-        <w:pStyle w:val="ListParagraph"/>
-        <w:numPr>
-          <w:ilvl w:val="0"/>
-          <w:numId w:val="1"/>
-        </w:numPr>
-        <w:rPr>
-          <w:b/>
-          <w:bCs/>
-        </w:rPr>
-      </w:pPr>
-      <w:r>
-        <w:rPr>
-          <w:b/>
-          <w:bCs/>
-        </w:rPr>
-        <w:t>Registered</w:t>
-      </w:r>
-      <w:r>
-        <w:rPr>
-          <w:b/>
-          <w:bCs/>
-        </w:rPr>
-        <w:t xml:space="preserve"> Users</w:t>
-      </w:r>
-    </w:p>
-    <w:p>
-      <w:pPr>
-        <w:ind w:left="1080"/>
-      </w:pPr>
-      <w:r>
-        <w:t>FR13 – Pt should be able to draw lines directly on videos</w:t>
-      </w:r>
-    </w:p>
-    <w:p>
-      <w:pPr>
-        <w:ind w:left="1080"/>
-      </w:pPr>
-      <w:r>
-        <w:tab/>
-        <w:t>13.1 Being able to draw lines directly on videos allows for faster assessment of patients and reference points for range of motion and overall mobility</w:t>
-      </w:r>
-    </w:p>
-    <w:p>
-      <w:pPr>
-        <w:ind w:left="1080"/>
-      </w:pPr>
-    </w:p>
-    <w:p>
-      <w:pPr>
-        <w:ind w:left="1080"/>
-      </w:pPr>
-    </w:p>
-    <w:p>
-      <w:pPr>
-        <w:ind w:left="1080"/>
-      </w:pPr>
-    </w:p>
-    <w:p>
-      <w:pPr>
-        <w:ind w:left="1080"/>
-      </w:pPr>
-      <w:r>
-        <w:t>FR14 – PT drawn lines should have their angles calculated automatically</w:t>
-      </w:r>
-    </w:p>
-    <w:p>
-      <w:pPr>
-        <w:ind w:left="1080"/>
-      </w:pPr>
-      <w:r>
-        <w:tab/>
-        <w:t>14.1 Assessing patients through drawing on videos with automatic angle calculations provides a great benefit to therapists to assess patients faster</w:t>
-      </w:r>
-    </w:p>
-    <w:p>
-      <w:pPr>
-        <w:ind w:left="1080"/>
-      </w:pPr>
-    </w:p>
-    <w:p>
-      <w:pPr>
-        <w:ind w:left="1080"/>
-      </w:pPr>
-      <w:r>
-        <w:t>FR15 – PT should be able to estimate the pose of a client from the uploaded video</w:t>
-      </w:r>
-    </w:p>
-    <w:p>
-      <w:pPr>
-        <w:ind w:left="1080"/>
-      </w:pPr>
-      <w:r>
-        <w:tab/>
-        <w:t>15.1 Utilizing open source AI tools, real-time pose estimation would allow for instant visualization of mobility and range of motion of a patient without interference from the therapist</w:t>
-      </w:r>
-    </w:p>
-    <w:p>
-      <w:pPr>
-        <w:ind w:left="1080"/>
-      </w:pPr>
-    </w:p>
-    <w:p>
-      <w:pPr>
-        <w:ind w:left="1080"/>
-      </w:pPr>
-      <w:r>
-        <w:t xml:space="preserve"> </w:t>
-      </w:r>
-    </w:p>
-    <w:p/>
-    <w:p/>
-    <w:p/>
-    <w:p/>
-    <w:p/>
-    <w:p/>
-    <w:p/>
-    <w:p/>
-    <w:p/>
-    <w:p/>
-    <w:p/>
-    <w:p/>
-    <w:p/>
-    <w:p/>
-    <w:p/>
-    <w:p/>
-    <w:p/>
-    <w:p/>
-    <w:p/>
-    <w:p/>
-    <w:p/>
-    <w:p/>
-    <w:p/>
-    <w:p/>
-    <w:p>
-      <w:pPr>
-        <w:pStyle w:val="Heading1"/>
-        <w:numPr>
-          <w:ilvl w:val="0"/>
-          <w:numId w:val="1"/>
-        </w:numPr>
-      </w:pPr>
-      <w:bookmarkStart w:id="4" w:name="_Toc53330782"/>
-      <w:bookmarkStart w:id="5" w:name="_Toc53911791"/>
-      <w:r>
         <w:t>UI Mockup and Storyboards</w:t>
       </w:r>
       <w:bookmarkEnd w:id="4"/>
@@ -5500,7 +5747,6 @@
     <w:p/>
     <w:p/>
     <w:p/>
-    <w:p/>
     <w:p>
       <w:pPr>
         <w:pStyle w:val="Heading1"/>
@@ -5510,38 +5756,344 @@
         </w:numPr>
       </w:pPr>
       <w:bookmarkStart w:id="6" w:name="_Toc53330783"/>
-      <w:bookmarkStart w:id="7" w:name="_Toc53911792"/>
-      <w:r>
-        <w:t>High-Level Architecture &amp; Database Organization</w:t>
+      <w:bookmarkStart w:id="7" w:name="_Toc53914383"/>
+      <w:r>
+        <w:lastRenderedPageBreak/>
+        <w:t>High-Level Architecture &amp; Database Organizati</w:t>
       </w:r>
       <w:bookmarkEnd w:id="6"/>
+      <w:r>
+        <w:t>on</w:t>
+      </w:r>
       <w:bookmarkEnd w:id="7"/>
     </w:p>
     <w:p/>
+    <w:p>
+      <w:pPr>
+        <w:ind w:left="360"/>
+        <w:rPr>
+          <w:b/>
+          <w:bCs/>
+          <w:u w:val="single"/>
+        </w:rPr>
+      </w:pPr>
+      <w:r>
+        <w:rPr>
+          <w:b/>
+          <w:bCs/>
+          <w:u w:val="single"/>
+        </w:rPr>
+        <w:t>Database Organization</w:t>
+      </w:r>
+    </w:p>
+    <w:p>
+      <w:pPr>
+        <w:ind w:left="360"/>
+      </w:pPr>
+      <w:r>
+        <w:tab/>
+        <w:t>Our database will be structured around 9 entities that are all related to one another in various ways, currently these entities are:</w:t>
+      </w:r>
+    </w:p>
+    <w:p>
+      <w:pPr>
+        <w:pStyle w:val="ListParagraph"/>
+        <w:numPr>
+          <w:ilvl w:val="1"/>
+          <w:numId w:val="1"/>
+        </w:numPr>
+      </w:pPr>
+      <w:r>
+        <w:t>Registered User</w:t>
+      </w:r>
+    </w:p>
+    <w:p>
+      <w:pPr>
+        <w:pStyle w:val="ListParagraph"/>
+        <w:numPr>
+          <w:ilvl w:val="1"/>
+          <w:numId w:val="1"/>
+        </w:numPr>
+      </w:pPr>
+      <w:r>
+        <w:t>Administrator</w:t>
+      </w:r>
+    </w:p>
+    <w:p>
+      <w:pPr>
+        <w:pStyle w:val="ListParagraph"/>
+        <w:numPr>
+          <w:ilvl w:val="1"/>
+          <w:numId w:val="1"/>
+        </w:numPr>
+      </w:pPr>
+      <w:r>
+        <w:t>Patient</w:t>
+      </w:r>
+    </w:p>
+    <w:p>
+      <w:pPr>
+        <w:pStyle w:val="ListParagraph"/>
+        <w:numPr>
+          <w:ilvl w:val="1"/>
+          <w:numId w:val="1"/>
+        </w:numPr>
+      </w:pPr>
+      <w:r>
+        <w:t>Exercise</w:t>
+      </w:r>
+    </w:p>
+    <w:p>
+      <w:pPr>
+        <w:pStyle w:val="ListParagraph"/>
+        <w:numPr>
+          <w:ilvl w:val="1"/>
+          <w:numId w:val="1"/>
+        </w:numPr>
+      </w:pPr>
+      <w:r>
+        <w:t>Custom Workout</w:t>
+      </w:r>
+    </w:p>
+    <w:p>
+      <w:pPr>
+        <w:pStyle w:val="ListParagraph"/>
+        <w:numPr>
+          <w:ilvl w:val="1"/>
+          <w:numId w:val="1"/>
+        </w:numPr>
+      </w:pPr>
+      <w:r>
+        <w:t>Patient Video</w:t>
+      </w:r>
+    </w:p>
+    <w:p>
+      <w:pPr>
+        <w:pStyle w:val="ListParagraph"/>
+        <w:numPr>
+          <w:ilvl w:val="1"/>
+          <w:numId w:val="1"/>
+        </w:numPr>
+      </w:pPr>
+      <w:r>
+        <w:t>Message</w:t>
+      </w:r>
+    </w:p>
+    <w:p>
+      <w:pPr>
+        <w:pStyle w:val="ListParagraph"/>
+        <w:numPr>
+          <w:ilvl w:val="1"/>
+          <w:numId w:val="1"/>
+        </w:numPr>
+      </w:pPr>
+      <w:r>
+        <w:t>Progress Log</w:t>
+      </w:r>
+    </w:p>
+    <w:p>
+      <w:pPr>
+        <w:pStyle w:val="ListParagraph"/>
+        <w:numPr>
+          <w:ilvl w:val="1"/>
+          <w:numId w:val="1"/>
+        </w:numPr>
+      </w:pPr>
+      <w:r>
+        <w:t>Progress Entry</w:t>
+      </w:r>
+    </w:p>
+    <w:p>
+      <w:pPr>
+        <w:ind w:left="720"/>
+      </w:pPr>
+    </w:p>
+    <w:p>
+      <w:pPr>
+        <w:ind w:left="360" w:firstLine="360"/>
+      </w:pPr>
+      <w:r>
+        <w:t>Even though our team is utilizing a NoSQL database type, we plan to maintain useful relationships between all stored documents, these relationships are:</w:t>
+      </w:r>
+    </w:p>
+    <w:p>
+      <w:pPr>
+        <w:pStyle w:val="ListParagraph"/>
+        <w:numPr>
+          <w:ilvl w:val="1"/>
+          <w:numId w:val="37"/>
+        </w:numPr>
+      </w:pPr>
+      <w:r>
+        <w:t>The Registered Users, in our case, physical therapists</w:t>
+      </w:r>
+      <w:r>
+        <w:t xml:space="preserve"> will treat 0 or many patients</w:t>
+      </w:r>
+    </w:p>
+    <w:p>
+      <w:pPr>
+        <w:pStyle w:val="ListParagraph"/>
+        <w:numPr>
+          <w:ilvl w:val="1"/>
+          <w:numId w:val="37"/>
+        </w:numPr>
+      </w:pPr>
+      <w:r>
+        <w:t>A Registered User has a recursive relationship with Administrators, such that Registered Users can be Administrators and all Administrators are Registered Users</w:t>
+      </w:r>
+    </w:p>
+    <w:p>
+      <w:pPr>
+        <w:pStyle w:val="ListParagraph"/>
+        <w:numPr>
+          <w:ilvl w:val="1"/>
+          <w:numId w:val="37"/>
+        </w:numPr>
+      </w:pPr>
+      <w:r>
+        <w:t>An Administrator manages 0 to many other Registered Users, physical therapists</w:t>
+      </w:r>
+    </w:p>
+    <w:p>
+      <w:pPr>
+        <w:pStyle w:val="ListParagraph"/>
+        <w:numPr>
+          <w:ilvl w:val="1"/>
+          <w:numId w:val="37"/>
+        </w:numPr>
+      </w:pPr>
+      <w:r>
+        <w:t>A Patient has only one therapist (Registered User) at any given time</w:t>
+      </w:r>
+    </w:p>
+    <w:p>
+      <w:pPr>
+        <w:pStyle w:val="ListParagraph"/>
+        <w:numPr>
+          <w:ilvl w:val="1"/>
+          <w:numId w:val="37"/>
+        </w:numPr>
+      </w:pPr>
+      <w:r>
+        <w:t>An Exercise can participate in 0 to many Custom Workouts</w:t>
+      </w:r>
+    </w:p>
+    <w:p>
+      <w:pPr>
+        <w:pStyle w:val="ListParagraph"/>
+        <w:numPr>
+          <w:ilvl w:val="1"/>
+          <w:numId w:val="37"/>
+        </w:numPr>
+      </w:pPr>
+      <w:r>
+        <w:t>A Custom Workout can have 0 to many Exercises</w:t>
+      </w:r>
+    </w:p>
+    <w:p>
+      <w:pPr>
+        <w:pStyle w:val="ListParagraph"/>
+        <w:numPr>
+          <w:ilvl w:val="1"/>
+          <w:numId w:val="37"/>
+        </w:numPr>
+      </w:pPr>
+      <w:r>
+        <w:t>A Patient can have 0 or 1 Custom Workouts currently assigned to them</w:t>
+      </w:r>
+    </w:p>
+    <w:p>
+      <w:pPr>
+        <w:pStyle w:val="ListParagraph"/>
+        <w:numPr>
+          <w:ilvl w:val="1"/>
+          <w:numId w:val="37"/>
+        </w:numPr>
+      </w:pPr>
+      <w:r>
+        <w:t>A message can have only one creator (Registered User, patient or therapist)</w:t>
+      </w:r>
+    </w:p>
+    <w:p>
+      <w:pPr>
+        <w:pStyle w:val="ListParagraph"/>
+        <w:numPr>
+          <w:ilvl w:val="1"/>
+          <w:numId w:val="37"/>
+        </w:numPr>
+      </w:pPr>
+      <w:r>
+        <w:t>A message can only one recipient (Registered User, patient or therapist)</w:t>
+      </w:r>
+    </w:p>
+    <w:p>
+      <w:pPr>
+        <w:pStyle w:val="ListParagraph"/>
+        <w:numPr>
+          <w:ilvl w:val="1"/>
+          <w:numId w:val="37"/>
+        </w:numPr>
+      </w:pPr>
+      <w:r>
+        <w:t>A Progress Log can have 0 to many Entries</w:t>
+      </w:r>
+    </w:p>
+    <w:p>
+      <w:pPr>
+        <w:pStyle w:val="ListParagraph"/>
+        <w:numPr>
+          <w:ilvl w:val="1"/>
+          <w:numId w:val="37"/>
+        </w:numPr>
+      </w:pPr>
+      <w:r>
+        <w:t>An Entry can belong to only one Progress Log</w:t>
+      </w:r>
+    </w:p>
+    <w:p>
+      <w:pPr>
+        <w:ind w:left="720"/>
+      </w:pPr>
+    </w:p>
+    <w:p>
+      <w:pPr>
+        <w:ind w:left="360" w:firstLine="360"/>
+      </w:pPr>
+      <w:r>
+        <w:t>Because the scope of this project is limited to only the physical therapist dashboard/portal, the patient data will be synthesized beforehand to simulate a live working environment.</w:t>
+      </w:r>
+    </w:p>
+    <w:p>
+      <w:pPr>
+        <w:ind w:left="360" w:firstLine="360"/>
+      </w:pPr>
+    </w:p>
+    <w:p>
+      <w:r>
+        <w:lastRenderedPageBreak/>
+        <w:t>Entity Relationship Diagram:</w:t>
+      </w:r>
+    </w:p>
     <w:p/>
-    <w:p/>
-    <w:p/>
-    <w:p/>
-    <w:p/>
-    <w:p/>
-    <w:p/>
-    <w:p/>
-    <w:p/>
-    <w:p/>
-    <w:p/>
-    <w:p/>
-    <w:p/>
-    <w:p/>
-    <w:p/>
-    <w:p/>
-    <w:p/>
-    <w:p/>
-    <w:p/>
-    <w:p/>
-    <w:p/>
-    <w:p/>
-    <w:p/>
-    <w:p/>
+    <w:p>
+      <w:r>
+        <w:t xml:space="preserve"> </w:t>
+      </w:r>
+    </w:p>
+    <w:p>
+      <w:pPr>
+        <w:ind w:left="720"/>
+      </w:pPr>
+      <w:r>
+        <w:tab/>
+      </w:r>
+    </w:p>
+    <w:p>
+      <w:pPr>
+        <w:ind w:left="360"/>
+      </w:pPr>
+    </w:p>
     <w:p>
       <w:pPr>
         <w:pStyle w:val="Heading1"/>
@@ -5551,7 +6103,7 @@
         </w:numPr>
       </w:pPr>
       <w:bookmarkStart w:id="8" w:name="_Toc53330784"/>
-      <w:bookmarkStart w:id="9" w:name="_Toc53911793"/>
+      <w:bookmarkStart w:id="9" w:name="_Toc53914384"/>
       <w:r>
         <w:t>High-Level UML Diagrams</w:t>
       </w:r>
@@ -5559,30 +6111,6 @@
       <w:bookmarkEnd w:id="9"/>
     </w:p>
     <w:p/>
-    <w:p/>
-    <w:p/>
-    <w:p/>
-    <w:p/>
-    <w:p/>
-    <w:p/>
-    <w:p/>
-    <w:p/>
-    <w:p/>
-    <w:p/>
-    <w:p/>
-    <w:p/>
-    <w:p/>
-    <w:p/>
-    <w:p/>
-    <w:p/>
-    <w:p/>
-    <w:p/>
-    <w:p/>
-    <w:p/>
-    <w:p/>
-    <w:p/>
-    <w:p/>
-    <w:p/>
     <w:p>
       <w:pPr>
         <w:pStyle w:val="Heading1"/>
@@ -5592,7 +6120,7 @@
         </w:numPr>
       </w:pPr>
       <w:bookmarkStart w:id="10" w:name="_Toc53330785"/>
-      <w:bookmarkStart w:id="11" w:name="_Toc53911794"/>
+      <w:bookmarkStart w:id="11" w:name="_Toc53914385"/>
       <w:r>
         <w:t>Key Risks</w:t>
       </w:r>
@@ -5733,6 +6261,7 @@
           <w:bCs/>
           <w:u w:val="single"/>
         </w:rPr>
+        <w:lastRenderedPageBreak/>
         <w:t>Teamwork</w:t>
       </w:r>
     </w:p>
@@ -5741,15 +6270,12 @@
         <w:pStyle w:val="ListParagraph"/>
       </w:pPr>
       <w:r>
-        <w:lastRenderedPageBreak/>
         <w:t>The current environment which does not allow for direct interpersonal collaboration presents a significant risk to the team. This is exacerbated by the fact that the entire team is made up of people that have never worked together before, nor met in person. Bridging this gap, our team attempts to utilize Zoom, Slack, and GitHub to its full potential to maintain open lines of communication and meet all objectives in a timely and organized fashion. However, this is not to say that risks are not present when looking forward into further development</w:t>
       </w:r>
       <w:r>
         <w:t>.</w:t>
       </w:r>
     </w:p>
-    <w:p/>
-    <w:p/>
     <w:p>
       <w:pPr>
         <w:pStyle w:val="Heading1"/>
@@ -5759,7 +6285,7 @@
         </w:numPr>
       </w:pPr>
       <w:bookmarkStart w:id="12" w:name="_Toc53330786"/>
-      <w:bookmarkStart w:id="13" w:name="_Toc53911795"/>
+      <w:bookmarkStart w:id="13" w:name="_Toc53914386"/>
       <w:r>
         <w:t>Project Management</w:t>
       </w:r>
@@ -8055,7 +8581,7 @@
   <w:abstractNum w:abstractNumId="20" w15:restartNumberingAfterBreak="0">
     <w:nsid w:val="4D341C59"/>
     <w:multiLevelType w:val="hybridMultilevel"/>
-    <w:tmpl w:val="21AC169E"/>
+    <w:tmpl w:val="33C0A5AA"/>
     <w:lvl w:ilvl="0" w:tplc="04090001">
       <w:start w:val="1"/>
       <w:numFmt w:val="bullet"/>
@@ -8281,30 +8807,29 @@
   <w:abstractNum w:abstractNumId="22" w15:restartNumberingAfterBreak="0">
     <w:nsid w:val="5D623101"/>
     <w:multiLevelType w:val="multilevel"/>
-    <w:tmpl w:val="2D3835D2"/>
+    <w:tmpl w:val="45E606CE"/>
     <w:lvl w:ilvl="0">
       <w:start w:val="1"/>
+      <w:numFmt w:val="decimal"/>
+      <w:lvlText w:val="%1."/>
+      <w:lvlJc w:val="left"/>
+      <w:pPr>
+        <w:ind w:left="360" w:hanging="360"/>
+      </w:pPr>
+      <w:rPr>
+        <w:rFonts w:hint="default"/>
+      </w:rPr>
+    </w:lvl>
+    <w:lvl w:ilvl="1">
+      <w:start w:val="1"/>
       <w:numFmt w:val="bullet"/>
       <w:lvlText w:val=""/>
       <w:lvlJc w:val="left"/>
       <w:pPr>
-        <w:ind w:left="720" w:hanging="360"/>
+        <w:ind w:left="1080" w:hanging="360"/>
       </w:pPr>
       <w:rPr>
         <w:rFonts w:ascii="Symbol" w:hAnsi="Symbol" w:hint="default"/>
-      </w:rPr>
-    </w:lvl>
-    <w:lvl w:ilvl="1">
-      <w:start w:val="1"/>
-      <w:numFmt w:val="decimal"/>
-      <w:isLgl/>
-      <w:lvlText w:val="%1.%2"/>
-      <w:lvlJc w:val="left"/>
-      <w:pPr>
-        <w:ind w:left="1800" w:hanging="360"/>
-      </w:pPr>
-      <w:rPr>
-        <w:rFonts w:hint="default"/>
       </w:rPr>
     </w:lvl>
     <w:lvl w:ilvl="2">
@@ -9619,6 +10144,126 @@
     </w:lvl>
   </w:abstractNum>
   <w:abstractNum w:abstractNumId="34" w15:restartNumberingAfterBreak="0">
+    <w:nsid w:val="7D742375"/>
+    <w:multiLevelType w:val="multilevel"/>
+    <w:tmpl w:val="45E606CE"/>
+    <w:lvl w:ilvl="0">
+      <w:start w:val="1"/>
+      <w:numFmt w:val="decimal"/>
+      <w:lvlText w:val="%1."/>
+      <w:lvlJc w:val="left"/>
+      <w:pPr>
+        <w:ind w:left="360" w:hanging="360"/>
+      </w:pPr>
+      <w:rPr>
+        <w:rFonts w:hint="default"/>
+      </w:rPr>
+    </w:lvl>
+    <w:lvl w:ilvl="1">
+      <w:start w:val="1"/>
+      <w:numFmt w:val="bullet"/>
+      <w:lvlText w:val=""/>
+      <w:lvlJc w:val="left"/>
+      <w:pPr>
+        <w:ind w:left="1080" w:hanging="360"/>
+      </w:pPr>
+      <w:rPr>
+        <w:rFonts w:ascii="Symbol" w:hAnsi="Symbol" w:hint="default"/>
+      </w:rPr>
+    </w:lvl>
+    <w:lvl w:ilvl="2">
+      <w:start w:val="1"/>
+      <w:numFmt w:val="decimal"/>
+      <w:isLgl/>
+      <w:lvlText w:val="%1.%2.%3"/>
+      <w:lvlJc w:val="left"/>
+      <w:pPr>
+        <w:ind w:left="3240" w:hanging="720"/>
+      </w:pPr>
+      <w:rPr>
+        <w:rFonts w:hint="default"/>
+      </w:rPr>
+    </w:lvl>
+    <w:lvl w:ilvl="3">
+      <w:start w:val="1"/>
+      <w:numFmt w:val="decimal"/>
+      <w:isLgl/>
+      <w:lvlText w:val="%1.%2.%3.%4"/>
+      <w:lvlJc w:val="left"/>
+      <w:pPr>
+        <w:ind w:left="4320" w:hanging="720"/>
+      </w:pPr>
+      <w:rPr>
+        <w:rFonts w:hint="default"/>
+      </w:rPr>
+    </w:lvl>
+    <w:lvl w:ilvl="4">
+      <w:start w:val="1"/>
+      <w:numFmt w:val="decimal"/>
+      <w:isLgl/>
+      <w:lvlText w:val="%1.%2.%3.%4.%5"/>
+      <w:lvlJc w:val="left"/>
+      <w:pPr>
+        <w:ind w:left="5760" w:hanging="1080"/>
+      </w:pPr>
+      <w:rPr>
+        <w:rFonts w:hint="default"/>
+      </w:rPr>
+    </w:lvl>
+    <w:lvl w:ilvl="5">
+      <w:start w:val="1"/>
+      <w:numFmt w:val="decimal"/>
+      <w:isLgl/>
+      <w:lvlText w:val="%1.%2.%3.%4.%5.%6"/>
+      <w:lvlJc w:val="left"/>
+      <w:pPr>
+        <w:ind w:left="6840" w:hanging="1080"/>
+      </w:pPr>
+      <w:rPr>
+        <w:rFonts w:hint="default"/>
+      </w:rPr>
+    </w:lvl>
+    <w:lvl w:ilvl="6">
+      <w:start w:val="1"/>
+      <w:numFmt w:val="decimal"/>
+      <w:isLgl/>
+      <w:lvlText w:val="%1.%2.%3.%4.%5.%6.%7"/>
+      <w:lvlJc w:val="left"/>
+      <w:pPr>
+        <w:ind w:left="8280" w:hanging="1440"/>
+      </w:pPr>
+      <w:rPr>
+        <w:rFonts w:hint="default"/>
+      </w:rPr>
+    </w:lvl>
+    <w:lvl w:ilvl="7">
+      <w:start w:val="1"/>
+      <w:numFmt w:val="decimal"/>
+      <w:isLgl/>
+      <w:lvlText w:val="%1.%2.%3.%4.%5.%6.%7.%8"/>
+      <w:lvlJc w:val="left"/>
+      <w:pPr>
+        <w:ind w:left="9360" w:hanging="1440"/>
+      </w:pPr>
+      <w:rPr>
+        <w:rFonts w:hint="default"/>
+      </w:rPr>
+    </w:lvl>
+    <w:lvl w:ilvl="8">
+      <w:start w:val="1"/>
+      <w:numFmt w:val="decimal"/>
+      <w:isLgl/>
+      <w:lvlText w:val="%1.%2.%3.%4.%5.%6.%7.%8.%9"/>
+      <w:lvlJc w:val="left"/>
+      <w:pPr>
+        <w:ind w:left="10800" w:hanging="1800"/>
+      </w:pPr>
+      <w:rPr>
+        <w:rFonts w:hint="default"/>
+      </w:rPr>
+    </w:lvl>
+  </w:abstractNum>
+  <w:abstractNum w:abstractNumId="35" w15:restartNumberingAfterBreak="0">
     <w:nsid w:val="7E2B1023"/>
     <w:multiLevelType w:val="hybridMultilevel"/>
     <w:tmpl w:val="6D0A9BAC"/>
@@ -9731,7 +10376,7 @@
       </w:rPr>
     </w:lvl>
   </w:abstractNum>
-  <w:abstractNum w:abstractNumId="35" w15:restartNumberingAfterBreak="0">
+  <w:abstractNum w:abstractNumId="36" w15:restartNumberingAfterBreak="0">
     <w:nsid w:val="7EA01C0A"/>
     <w:multiLevelType w:val="hybridMultilevel"/>
     <w:tmpl w:val="CE1E1194"/>
@@ -9854,7 +10499,7 @@
     <w:abstractNumId w:val="14"/>
   </w:num>
   <w:num w:numId="4">
-    <w:abstractNumId w:val="35"/>
+    <w:abstractNumId w:val="36"/>
   </w:num>
   <w:num w:numId="5">
     <w:abstractNumId w:val="15"/>
@@ -9875,7 +10520,7 @@
     <w:abstractNumId w:val="11"/>
   </w:num>
   <w:num w:numId="11">
-    <w:abstractNumId w:val="34"/>
+    <w:abstractNumId w:val="35"/>
   </w:num>
   <w:num w:numId="12">
     <w:abstractNumId w:val="31"/>
@@ -9951,6 +10596,9 @@
   </w:num>
   <w:num w:numId="36">
     <w:abstractNumId w:val="18"/>
+  </w:num>
+  <w:num w:numId="37">
+    <w:abstractNumId w:val="34"/>
   </w:num>
 </w:numbering>
 </file>

</xml_diff>

<commit_message>
edited and merged UI mockups into M2 documentation
</commit_message>
<xml_diff>
--- a/Milestones/M2/M2 Documentation.docx
+++ b/Milestones/M2/M2 Documentation.docx
@@ -10,6 +10,7 @@
           <w:docPartUnique/>
         </w:docPartObj>
       </w:sdtPr>
+      <w:sdtEndPr/>
       <w:sdtContent>
         <w:p>
           <w:r>
@@ -178,6 +179,7 @@
                                       <w:dataBinding w:prefixMappings="xmlns:ns0='http://purl.org/dc/elements/1.1/' xmlns:ns1='http://schemas.openxmlformats.org/package/2006/metadata/core-properties' " w:xpath="/ns1:coreProperties[1]/ns0:title[1]" w:storeItemID="{6C3C8BC8-F283-45AE-878A-BAB7291924A1}"/>
                                       <w:text/>
                                     </w:sdtPr>
+                                    <w:sdtEndPr/>
                                     <w:sdtContent>
                                       <w:r>
                                         <w:rPr>
@@ -365,6 +367,7 @@
                                 <w:dataBinding w:prefixMappings="xmlns:ns0='http://purl.org/dc/elements/1.1/' xmlns:ns1='http://schemas.openxmlformats.org/package/2006/metadata/core-properties' " w:xpath="/ns1:coreProperties[1]/ns0:title[1]" w:storeItemID="{6C3C8BC8-F283-45AE-878A-BAB7291924A1}"/>
                                 <w:text/>
                               </w:sdtPr>
+                              <w:sdtEndPr/>
                               <w:sdtContent>
                                 <w:r>
                                   <w:rPr>
@@ -542,6 +545,7 @@
                                     <w:dataBinding w:prefixMappings="xmlns:ns0='http://schemas.openxmlformats.org/officeDocument/2006/extended-properties' " w:xpath="/ns0:Properties[1]/ns0:Company[1]" w:storeItemID="{6668398D-A668-4E3E-A5EB-62B293D839F1}"/>
                                     <w:text/>
                                   </w:sdtPr>
+                                  <w:sdtEndPr/>
                                   <w:sdtContent>
                                     <w:r>
                                       <w:rPr>
@@ -584,6 +588,7 @@
                                     <w:dataBinding w:prefixMappings="xmlns:ns0='http://schemas.microsoft.com/office/2006/coverPageProps' " w:xpath="/ns0:CoverPageProperties[1]/ns0:CompanyAddress[1]" w:storeItemID="{55AF091B-3C7A-41E3-B477-F2FDAA23CFDA}"/>
                                     <w:text/>
                                   </w:sdtPr>
+                                  <w:sdtEndPr/>
                                   <w:sdtContent>
                                     <w:r>
                                       <w:rPr>
@@ -648,6 +653,7 @@
                               <w:dataBinding w:prefixMappings="xmlns:ns0='http://schemas.openxmlformats.org/officeDocument/2006/extended-properties' " w:xpath="/ns0:Properties[1]/ns0:Company[1]" w:storeItemID="{6668398D-A668-4E3E-A5EB-62B293D839F1}"/>
                               <w:text/>
                             </w:sdtPr>
+                            <w:sdtEndPr/>
                             <w:sdtContent>
                               <w:r>
                                 <w:rPr>
@@ -690,6 +696,7 @@
                               <w:dataBinding w:prefixMappings="xmlns:ns0='http://schemas.microsoft.com/office/2006/coverPageProps' " w:xpath="/ns0:CoverPageProperties[1]/ns0:CompanyAddress[1]" w:storeItemID="{55AF091B-3C7A-41E3-B477-F2FDAA23CFDA}"/>
                               <w:text/>
                             </w:sdtPr>
+                            <w:sdtEndPr/>
                             <w:sdtContent>
                               <w:r>
                                 <w:rPr>
@@ -1273,6 +1280,7 @@
                                     <w:calendar w:val="gregorian"/>
                                   </w:date>
                                 </w:sdtPr>
+                                <w:sdtEndPr/>
                                 <w:sdtContent>
                                   <w:p>
                                     <w:pPr>
@@ -1339,6 +1347,7 @@
                               <w:calendar w:val="gregorian"/>
                             </w:date>
                           </w:sdtPr>
+                          <w:sdtEndPr/>
                           <w:sdtContent>
                             <w:p>
                               <w:pPr>
@@ -2818,11 +2827,6 @@
     <w:p>
       <w:pPr>
         <w:ind w:left="720"/>
-      </w:pPr>
-    </w:p>
-    <w:p>
-      <w:pPr>
-        <w:ind w:left="720"/>
         <w:rPr>
           <w:b/>
           <w:bCs/>
@@ -3131,7 +3135,6 @@
         </w:rPr>
       </w:pPr>
       <w:r>
-        <w:lastRenderedPageBreak/>
         <w:t>Progress: [Log entry] (string)</w:t>
       </w:r>
     </w:p>
@@ -3148,6 +3151,7 @@
         </w:rPr>
       </w:pPr>
       <w:r>
+        <w:lastRenderedPageBreak/>
         <w:t xml:space="preserve">Each progress entry from the therapist will be appended to this log entry array. </w:t>
       </w:r>
     </w:p>
@@ -5721,6 +5725,3330 @@
       </w:r>
       <w:bookmarkEnd w:id="4"/>
       <w:bookmarkEnd w:id="5"/>
+    </w:p>
+    <w:p/>
+    <w:p>
+      <w:r>
+        <w:rPr>
+          <w:noProof/>
+        </w:rPr>
+        <w:drawing>
+          <wp:inline distT="0" distB="0" distL="0" distR="0" wp14:anchorId="0743A6EF" wp14:editId="4967E2DC">
+            <wp:extent cx="4643120" cy="2768497"/>
+            <wp:effectExtent l="0" t="0" r="5080" b="635"/>
+            <wp:docPr id="2" name="Picture 2" descr="A picture containing person, young, person, person&#10;&#10;Description automatically generated"/>
+            <wp:cNvGraphicFramePr>
+              <a:graphicFrameLocks xmlns:a="http://schemas.openxmlformats.org/drawingml/2006/main" noChangeAspect="1"/>
+            </wp:cNvGraphicFramePr>
+            <a:graphic xmlns:a="http://schemas.openxmlformats.org/drawingml/2006/main">
+              <a:graphicData uri="http://schemas.openxmlformats.org/drawingml/2006/picture">
+                <pic:pic xmlns:pic="http://schemas.openxmlformats.org/drawingml/2006/picture">
+                  <pic:nvPicPr>
+                    <pic:cNvPr id="2" name="Picture 2" descr="A picture containing person, young, person, person&#10;&#10;Description automatically generated"/>
+                    <pic:cNvPicPr/>
+                  </pic:nvPicPr>
+                  <pic:blipFill>
+                    <a:blip r:embed="rId10">
+                      <a:extLst>
+                        <a:ext uri="{28A0092B-C50C-407E-A947-70E740481C1C}">
+                          <a14:useLocalDpi xmlns:a14="http://schemas.microsoft.com/office/drawing/2010/main" val="0"/>
+                        </a:ext>
+                      </a:extLst>
+                    </a:blip>
+                    <a:stretch>
+                      <a:fillRect/>
+                    </a:stretch>
+                  </pic:blipFill>
+                  <pic:spPr>
+                    <a:xfrm>
+                      <a:off x="0" y="0"/>
+                      <a:ext cx="4760988" cy="2838777"/>
+                    </a:xfrm>
+                    <a:prstGeom prst="rect">
+                      <a:avLst/>
+                    </a:prstGeom>
+                  </pic:spPr>
+                </pic:pic>
+              </a:graphicData>
+            </a:graphic>
+          </wp:inline>
+        </w:drawing>
+      </w:r>
+    </w:p>
+    <w:p>
+      <w:pPr>
+        <w:rPr>
+          <w:sz w:val="18"/>
+          <w:szCs w:val="18"/>
+        </w:rPr>
+      </w:pPr>
+      <w:r>
+        <w:rPr>
+          <w:noProof/>
+        </w:rPr>
+        <w:drawing>
+          <wp:inline distT="0" distB="0" distL="0" distR="0" wp14:anchorId="3176E911" wp14:editId="39D7EE2B">
+            <wp:extent cx="228600" cy="228600"/>
+            <wp:effectExtent l="0" t="0" r="0" b="0"/>
+            <wp:docPr id="3" name="Graphic 3"/>
+            <wp:cNvGraphicFramePr>
+              <a:graphicFrameLocks xmlns:a="http://schemas.openxmlformats.org/drawingml/2006/main" noChangeAspect="1"/>
+            </wp:cNvGraphicFramePr>
+            <a:graphic xmlns:a="http://schemas.openxmlformats.org/drawingml/2006/main">
+              <a:graphicData uri="http://schemas.openxmlformats.org/drawingml/2006/picture">
+                <pic:pic xmlns:pic="http://schemas.openxmlformats.org/drawingml/2006/picture">
+                  <pic:nvPicPr>
+                    <pic:cNvPr id="3" name="Graphic 3"/>
+                    <pic:cNvPicPr/>
+                  </pic:nvPicPr>
+                  <pic:blipFill>
+                    <a:blip r:embed="rId11">
+                      <a:extLst>
+                        <a:ext uri="{28A0092B-C50C-407E-A947-70E740481C1C}">
+                          <a14:useLocalDpi xmlns:a14="http://schemas.microsoft.com/office/drawing/2010/main" val="0"/>
+                        </a:ext>
+                        <a:ext uri="{96DAC541-7B7A-43D3-8B79-37D633B846F1}">
+                          <asvg:svgBlip xmlns:asvg="http://schemas.microsoft.com/office/drawing/2016/SVG/main" r:embed="rId12"/>
+                        </a:ext>
+                      </a:extLst>
+                    </a:blip>
+                    <a:stretch>
+                      <a:fillRect/>
+                    </a:stretch>
+                  </pic:blipFill>
+                  <pic:spPr>
+                    <a:xfrm>
+                      <a:off x="0" y="0"/>
+                      <a:ext cx="228600" cy="228600"/>
+                    </a:xfrm>
+                    <a:prstGeom prst="rect">
+                      <a:avLst/>
+                    </a:prstGeom>
+                  </pic:spPr>
+                </pic:pic>
+              </a:graphicData>
+            </a:graphic>
+          </wp:inline>
+        </w:drawing>
+      </w:r>
+      <w:r>
+        <w:rPr>
+          <w:sz w:val="18"/>
+          <w:szCs w:val="18"/>
+        </w:rPr>
+        <w:t xml:space="preserve"> A drop-down menu for the navigation between pages. User sign in as Physical Therapist. The PTs will see a dropdown menu displaying other options after login.</w:t>
+      </w:r>
+    </w:p>
+    <w:p>
+      <w:pPr>
+        <w:rPr>
+          <w:sz w:val="18"/>
+          <w:szCs w:val="18"/>
+        </w:rPr>
+      </w:pPr>
+    </w:p>
+    <w:p>
+      <w:pPr>
+        <w:rPr>
+          <w:sz w:val="18"/>
+          <w:szCs w:val="18"/>
+        </w:rPr>
+      </w:pPr>
+      <w:r>
+        <w:rPr>
+          <w:noProof/>
+        </w:rPr>
+        <w:drawing>
+          <wp:inline distT="0" distB="0" distL="0" distR="0" wp14:anchorId="2BD8BBEB" wp14:editId="34ADE71C">
+            <wp:extent cx="228600" cy="228600"/>
+            <wp:effectExtent l="0" t="0" r="0" b="0"/>
+            <wp:docPr id="4" name="Graphic 4"/>
+            <wp:cNvGraphicFramePr>
+              <a:graphicFrameLocks xmlns:a="http://schemas.openxmlformats.org/drawingml/2006/main" noChangeAspect="1"/>
+            </wp:cNvGraphicFramePr>
+            <a:graphic xmlns:a="http://schemas.openxmlformats.org/drawingml/2006/main">
+              <a:graphicData uri="http://schemas.openxmlformats.org/drawingml/2006/picture">
+                <pic:pic xmlns:pic="http://schemas.openxmlformats.org/drawingml/2006/picture">
+                  <pic:nvPicPr>
+                    <pic:cNvPr id="4" name="Graphic 4"/>
+                    <pic:cNvPicPr/>
+                  </pic:nvPicPr>
+                  <pic:blipFill>
+                    <a:blip r:embed="rId13">
+                      <a:extLst>
+                        <a:ext uri="{28A0092B-C50C-407E-A947-70E740481C1C}">
+                          <a14:useLocalDpi xmlns:a14="http://schemas.microsoft.com/office/drawing/2010/main" val="0"/>
+                        </a:ext>
+                        <a:ext uri="{96DAC541-7B7A-43D3-8B79-37D633B846F1}">
+                          <asvg:svgBlip xmlns:asvg="http://schemas.microsoft.com/office/drawing/2016/SVG/main" r:embed="rId14"/>
+                        </a:ext>
+                      </a:extLst>
+                    </a:blip>
+                    <a:stretch>
+                      <a:fillRect/>
+                    </a:stretch>
+                  </pic:blipFill>
+                  <pic:spPr>
+                    <a:xfrm>
+                      <a:off x="0" y="0"/>
+                      <a:ext cx="228600" cy="228600"/>
+                    </a:xfrm>
+                    <a:prstGeom prst="rect">
+                      <a:avLst/>
+                    </a:prstGeom>
+                  </pic:spPr>
+                </pic:pic>
+              </a:graphicData>
+            </a:graphic>
+          </wp:inline>
+        </w:drawing>
+      </w:r>
+      <w:r>
+        <w:rPr>
+          <w:sz w:val="18"/>
+          <w:szCs w:val="18"/>
+        </w:rPr>
+        <w:t xml:space="preserve"> When you click the login button, it will bring you to the login prompt.</w:t>
+      </w:r>
+    </w:p>
+    <w:p>
+      <w:pPr>
+        <w:rPr>
+          <w:sz w:val="18"/>
+          <w:szCs w:val="18"/>
+        </w:rPr>
+      </w:pPr>
+    </w:p>
+    <w:p>
+      <w:pPr>
+        <w:rPr>
+          <w:sz w:val="18"/>
+          <w:szCs w:val="18"/>
+        </w:rPr>
+      </w:pPr>
+      <w:r>
+        <w:rPr>
+          <w:noProof/>
+        </w:rPr>
+        <w:drawing>
+          <wp:inline distT="0" distB="0" distL="0" distR="0" wp14:anchorId="0E87F49E" wp14:editId="10C003E7">
+            <wp:extent cx="228600" cy="228600"/>
+            <wp:effectExtent l="0" t="0" r="0" b="0"/>
+            <wp:docPr id="5" name="Graphic 5"/>
+            <wp:cNvGraphicFramePr>
+              <a:graphicFrameLocks xmlns:a="http://schemas.openxmlformats.org/drawingml/2006/main" noChangeAspect="1"/>
+            </wp:cNvGraphicFramePr>
+            <a:graphic xmlns:a="http://schemas.openxmlformats.org/drawingml/2006/main">
+              <a:graphicData uri="http://schemas.openxmlformats.org/drawingml/2006/picture">
+                <pic:pic xmlns:pic="http://schemas.openxmlformats.org/drawingml/2006/picture">
+                  <pic:nvPicPr>
+                    <pic:cNvPr id="5" name="Graphic 5"/>
+                    <pic:cNvPicPr/>
+                  </pic:nvPicPr>
+                  <pic:blipFill>
+                    <a:blip r:embed="rId15">
+                      <a:extLst>
+                        <a:ext uri="{28A0092B-C50C-407E-A947-70E740481C1C}">
+                          <a14:useLocalDpi xmlns:a14="http://schemas.microsoft.com/office/drawing/2010/main" val="0"/>
+                        </a:ext>
+                        <a:ext uri="{96DAC541-7B7A-43D3-8B79-37D633B846F1}">
+                          <asvg:svgBlip xmlns:asvg="http://schemas.microsoft.com/office/drawing/2016/SVG/main" r:embed="rId16"/>
+                        </a:ext>
+                      </a:extLst>
+                    </a:blip>
+                    <a:stretch>
+                      <a:fillRect/>
+                    </a:stretch>
+                  </pic:blipFill>
+                  <pic:spPr>
+                    <a:xfrm>
+                      <a:off x="0" y="0"/>
+                      <a:ext cx="228600" cy="228600"/>
+                    </a:xfrm>
+                    <a:prstGeom prst="rect">
+                      <a:avLst/>
+                    </a:prstGeom>
+                  </pic:spPr>
+                </pic:pic>
+              </a:graphicData>
+            </a:graphic>
+          </wp:inline>
+        </w:drawing>
+      </w:r>
+      <w:r>
+        <w:rPr>
+          <w:sz w:val="18"/>
+          <w:szCs w:val="18"/>
+        </w:rPr>
+        <w:t xml:space="preserve"> When you click the Register Now button, it will bring you to the sign-up page.</w:t>
+      </w:r>
+    </w:p>
+    <w:p>
+      <w:r>
+        <w:rPr>
+          <w:noProof/>
+        </w:rPr>
+        <w:drawing>
+          <wp:inline distT="0" distB="0" distL="0" distR="0" wp14:anchorId="316278BB" wp14:editId="29BE602C">
+            <wp:extent cx="4614906" cy="2622015"/>
+            <wp:effectExtent l="0" t="0" r="0" b="0"/>
+            <wp:docPr id="43" name="Picture 43" descr="Graphical user interface&#10;&#10;Description automatically generated"/>
+            <wp:cNvGraphicFramePr>
+              <a:graphicFrameLocks xmlns:a="http://schemas.openxmlformats.org/drawingml/2006/main" noChangeAspect="1"/>
+            </wp:cNvGraphicFramePr>
+            <a:graphic xmlns:a="http://schemas.openxmlformats.org/drawingml/2006/main">
+              <a:graphicData uri="http://schemas.openxmlformats.org/drawingml/2006/picture">
+                <pic:pic xmlns:pic="http://schemas.openxmlformats.org/drawingml/2006/picture">
+                  <pic:nvPicPr>
+                    <pic:cNvPr id="43" name="Picture 43" descr="Graphical user interface&#10;&#10;Description automatically generated"/>
+                    <pic:cNvPicPr/>
+                  </pic:nvPicPr>
+                  <pic:blipFill>
+                    <a:blip r:embed="rId17">
+                      <a:extLst>
+                        <a:ext uri="{28A0092B-C50C-407E-A947-70E740481C1C}">
+                          <a14:useLocalDpi xmlns:a14="http://schemas.microsoft.com/office/drawing/2010/main" val="0"/>
+                        </a:ext>
+                      </a:extLst>
+                    </a:blip>
+                    <a:stretch>
+                      <a:fillRect/>
+                    </a:stretch>
+                  </pic:blipFill>
+                  <pic:spPr>
+                    <a:xfrm>
+                      <a:off x="0" y="0"/>
+                      <a:ext cx="4664861" cy="2650397"/>
+                    </a:xfrm>
+                    <a:prstGeom prst="rect">
+                      <a:avLst/>
+                    </a:prstGeom>
+                  </pic:spPr>
+                </pic:pic>
+              </a:graphicData>
+            </a:graphic>
+          </wp:inline>
+        </w:drawing>
+      </w:r>
+    </w:p>
+    <w:p>
+      <w:pPr>
+        <w:rPr>
+          <w:sz w:val="18"/>
+          <w:szCs w:val="18"/>
+        </w:rPr>
+      </w:pPr>
+      <w:r>
+        <w:rPr>
+          <w:noProof/>
+        </w:rPr>
+        <w:lastRenderedPageBreak/>
+        <w:drawing>
+          <wp:inline distT="0" distB="0" distL="0" distR="0" wp14:anchorId="077C4158" wp14:editId="44E379C7">
+            <wp:extent cx="228600" cy="228600"/>
+            <wp:effectExtent l="0" t="0" r="0" b="0"/>
+            <wp:docPr id="7" name="Graphic 7"/>
+            <wp:cNvGraphicFramePr>
+              <a:graphicFrameLocks xmlns:a="http://schemas.openxmlformats.org/drawingml/2006/main" noChangeAspect="1"/>
+            </wp:cNvGraphicFramePr>
+            <a:graphic xmlns:a="http://schemas.openxmlformats.org/drawingml/2006/main">
+              <a:graphicData uri="http://schemas.openxmlformats.org/drawingml/2006/picture">
+                <pic:pic xmlns:pic="http://schemas.openxmlformats.org/drawingml/2006/picture">
+                  <pic:nvPicPr>
+                    <pic:cNvPr id="3" name="Graphic 3"/>
+                    <pic:cNvPicPr/>
+                  </pic:nvPicPr>
+                  <pic:blipFill>
+                    <a:blip r:embed="rId11">
+                      <a:extLst>
+                        <a:ext uri="{28A0092B-C50C-407E-A947-70E740481C1C}">
+                          <a14:useLocalDpi xmlns:a14="http://schemas.microsoft.com/office/drawing/2010/main" val="0"/>
+                        </a:ext>
+                        <a:ext uri="{96DAC541-7B7A-43D3-8B79-37D633B846F1}">
+                          <asvg:svgBlip xmlns:asvg="http://schemas.microsoft.com/office/drawing/2016/SVG/main" r:embed="rId12"/>
+                        </a:ext>
+                      </a:extLst>
+                    </a:blip>
+                    <a:stretch>
+                      <a:fillRect/>
+                    </a:stretch>
+                  </pic:blipFill>
+                  <pic:spPr>
+                    <a:xfrm>
+                      <a:off x="0" y="0"/>
+                      <a:ext cx="228600" cy="228600"/>
+                    </a:xfrm>
+                    <a:prstGeom prst="rect">
+                      <a:avLst/>
+                    </a:prstGeom>
+                  </pic:spPr>
+                </pic:pic>
+              </a:graphicData>
+            </a:graphic>
+          </wp:inline>
+        </w:drawing>
+      </w:r>
+      <w:r>
+        <w:rPr>
+          <w:sz w:val="18"/>
+          <w:szCs w:val="18"/>
+        </w:rPr>
+        <w:t xml:space="preserve"> A Text field for PTs User to enter their Email Address and Password.</w:t>
+      </w:r>
+    </w:p>
+    <w:p>
+      <w:pPr>
+        <w:rPr>
+          <w:sz w:val="18"/>
+          <w:szCs w:val="18"/>
+        </w:rPr>
+      </w:pPr>
+    </w:p>
+    <w:p>
+      <w:pPr>
+        <w:rPr>
+          <w:sz w:val="18"/>
+          <w:szCs w:val="18"/>
+        </w:rPr>
+      </w:pPr>
+      <w:r>
+        <w:rPr>
+          <w:noProof/>
+        </w:rPr>
+        <w:drawing>
+          <wp:inline distT="0" distB="0" distL="0" distR="0" wp14:anchorId="65C39298" wp14:editId="1ADBC01D">
+            <wp:extent cx="228600" cy="228600"/>
+            <wp:effectExtent l="0" t="0" r="0" b="0"/>
+            <wp:docPr id="8" name="Graphic 8"/>
+            <wp:cNvGraphicFramePr>
+              <a:graphicFrameLocks xmlns:a="http://schemas.openxmlformats.org/drawingml/2006/main" noChangeAspect="1"/>
+            </wp:cNvGraphicFramePr>
+            <a:graphic xmlns:a="http://schemas.openxmlformats.org/drawingml/2006/main">
+              <a:graphicData uri="http://schemas.openxmlformats.org/drawingml/2006/picture">
+                <pic:pic xmlns:pic="http://schemas.openxmlformats.org/drawingml/2006/picture">
+                  <pic:nvPicPr>
+                    <pic:cNvPr id="4" name="Graphic 4"/>
+                    <pic:cNvPicPr/>
+                  </pic:nvPicPr>
+                  <pic:blipFill>
+                    <a:blip r:embed="rId13">
+                      <a:extLst>
+                        <a:ext uri="{28A0092B-C50C-407E-A947-70E740481C1C}">
+                          <a14:useLocalDpi xmlns:a14="http://schemas.microsoft.com/office/drawing/2010/main" val="0"/>
+                        </a:ext>
+                        <a:ext uri="{96DAC541-7B7A-43D3-8B79-37D633B846F1}">
+                          <asvg:svgBlip xmlns:asvg="http://schemas.microsoft.com/office/drawing/2016/SVG/main" r:embed="rId14"/>
+                        </a:ext>
+                      </a:extLst>
+                    </a:blip>
+                    <a:stretch>
+                      <a:fillRect/>
+                    </a:stretch>
+                  </pic:blipFill>
+                  <pic:spPr>
+                    <a:xfrm>
+                      <a:off x="0" y="0"/>
+                      <a:ext cx="228600" cy="228600"/>
+                    </a:xfrm>
+                    <a:prstGeom prst="rect">
+                      <a:avLst/>
+                    </a:prstGeom>
+                  </pic:spPr>
+                </pic:pic>
+              </a:graphicData>
+            </a:graphic>
+          </wp:inline>
+        </w:drawing>
+      </w:r>
+      <w:r>
+        <w:rPr>
+          <w:sz w:val="18"/>
+          <w:szCs w:val="18"/>
+        </w:rPr>
+        <w:t xml:space="preserve"> When PTs User has not registered to the portal, Click Sign Up hyper link will bring user to the register page.</w:t>
+      </w:r>
+    </w:p>
+    <w:p>
+      <w:pPr>
+        <w:rPr>
+          <w:sz w:val="18"/>
+          <w:szCs w:val="18"/>
+        </w:rPr>
+      </w:pPr>
+    </w:p>
+    <w:p>
+      <w:pPr>
+        <w:rPr>
+          <w:sz w:val="18"/>
+          <w:szCs w:val="18"/>
+        </w:rPr>
+      </w:pPr>
+      <w:r>
+        <w:rPr>
+          <w:noProof/>
+        </w:rPr>
+        <w:drawing>
+          <wp:inline distT="0" distB="0" distL="0" distR="0" wp14:anchorId="7B65EBC7" wp14:editId="101329EE">
+            <wp:extent cx="228600" cy="228600"/>
+            <wp:effectExtent l="0" t="0" r="0" b="0"/>
+            <wp:docPr id="9" name="Graphic 9"/>
+            <wp:cNvGraphicFramePr>
+              <a:graphicFrameLocks xmlns:a="http://schemas.openxmlformats.org/drawingml/2006/main" noChangeAspect="1"/>
+            </wp:cNvGraphicFramePr>
+            <a:graphic xmlns:a="http://schemas.openxmlformats.org/drawingml/2006/main">
+              <a:graphicData uri="http://schemas.openxmlformats.org/drawingml/2006/picture">
+                <pic:pic xmlns:pic="http://schemas.openxmlformats.org/drawingml/2006/picture">
+                  <pic:nvPicPr>
+                    <pic:cNvPr id="5" name="Graphic 5"/>
+                    <pic:cNvPicPr/>
+                  </pic:nvPicPr>
+                  <pic:blipFill>
+                    <a:blip r:embed="rId15">
+                      <a:extLst>
+                        <a:ext uri="{28A0092B-C50C-407E-A947-70E740481C1C}">
+                          <a14:useLocalDpi xmlns:a14="http://schemas.microsoft.com/office/drawing/2010/main" val="0"/>
+                        </a:ext>
+                        <a:ext uri="{96DAC541-7B7A-43D3-8B79-37D633B846F1}">
+                          <asvg:svgBlip xmlns:asvg="http://schemas.microsoft.com/office/drawing/2016/SVG/main" r:embed="rId16"/>
+                        </a:ext>
+                      </a:extLst>
+                    </a:blip>
+                    <a:stretch>
+                      <a:fillRect/>
+                    </a:stretch>
+                  </pic:blipFill>
+                  <pic:spPr>
+                    <a:xfrm>
+                      <a:off x="0" y="0"/>
+                      <a:ext cx="228600" cy="228600"/>
+                    </a:xfrm>
+                    <a:prstGeom prst="rect">
+                      <a:avLst/>
+                    </a:prstGeom>
+                  </pic:spPr>
+                </pic:pic>
+              </a:graphicData>
+            </a:graphic>
+          </wp:inline>
+        </w:drawing>
+      </w:r>
+      <w:r>
+        <w:rPr>
+          <w:sz w:val="18"/>
+          <w:szCs w:val="18"/>
+        </w:rPr>
+        <w:t xml:space="preserve"> Once PTs User enter email and password, Click Log In button to login to the portal.</w:t>
+      </w:r>
+    </w:p>
+    <w:p/>
+    <w:p/>
+    <w:p/>
+    <w:p/>
+    <w:p>
+      <w:r>
+        <w:rPr>
+          <w:noProof/>
+        </w:rPr>
+        <w:drawing>
+          <wp:inline distT="0" distB="0" distL="0" distR="0" wp14:anchorId="4A3C5405" wp14:editId="07702560">
+            <wp:extent cx="4257871" cy="2423711"/>
+            <wp:effectExtent l="0" t="0" r="0" b="2540"/>
+            <wp:docPr id="50" name="Picture 50" descr="Graphical user interface, application&#10;&#10;Description automatically generated"/>
+            <wp:cNvGraphicFramePr>
+              <a:graphicFrameLocks xmlns:a="http://schemas.openxmlformats.org/drawingml/2006/main" noChangeAspect="1"/>
+            </wp:cNvGraphicFramePr>
+            <a:graphic xmlns:a="http://schemas.openxmlformats.org/drawingml/2006/main">
+              <a:graphicData uri="http://schemas.openxmlformats.org/drawingml/2006/picture">
+                <pic:pic xmlns:pic="http://schemas.openxmlformats.org/drawingml/2006/picture">
+                  <pic:nvPicPr>
+                    <pic:cNvPr id="50" name="Picture 50" descr="Graphical user interface, application&#10;&#10;Description automatically generated"/>
+                    <pic:cNvPicPr/>
+                  </pic:nvPicPr>
+                  <pic:blipFill>
+                    <a:blip r:embed="rId18">
+                      <a:extLst>
+                        <a:ext uri="{28A0092B-C50C-407E-A947-70E740481C1C}">
+                          <a14:useLocalDpi xmlns:a14="http://schemas.microsoft.com/office/drawing/2010/main" val="0"/>
+                        </a:ext>
+                      </a:extLst>
+                    </a:blip>
+                    <a:stretch>
+                      <a:fillRect/>
+                    </a:stretch>
+                  </pic:blipFill>
+                  <pic:spPr>
+                    <a:xfrm>
+                      <a:off x="0" y="0"/>
+                      <a:ext cx="4320122" cy="2459146"/>
+                    </a:xfrm>
+                    <a:prstGeom prst="rect">
+                      <a:avLst/>
+                    </a:prstGeom>
+                  </pic:spPr>
+                </pic:pic>
+              </a:graphicData>
+            </a:graphic>
+          </wp:inline>
+        </w:drawing>
+      </w:r>
+    </w:p>
+    <w:p/>
+    <w:p>
+      <w:pPr>
+        <w:rPr>
+          <w:sz w:val="18"/>
+          <w:szCs w:val="18"/>
+        </w:rPr>
+      </w:pPr>
+      <w:r>
+        <w:rPr>
+          <w:noProof/>
+        </w:rPr>
+        <w:drawing>
+          <wp:inline distT="0" distB="0" distL="0" distR="0" wp14:anchorId="74569A61" wp14:editId="396D7885">
+            <wp:extent cx="228600" cy="228600"/>
+            <wp:effectExtent l="0" t="0" r="0" b="0"/>
+            <wp:docPr id="11" name="Graphic 11"/>
+            <wp:cNvGraphicFramePr>
+              <a:graphicFrameLocks xmlns:a="http://schemas.openxmlformats.org/drawingml/2006/main" noChangeAspect="1"/>
+            </wp:cNvGraphicFramePr>
+            <a:graphic xmlns:a="http://schemas.openxmlformats.org/drawingml/2006/main">
+              <a:graphicData uri="http://schemas.openxmlformats.org/drawingml/2006/picture">
+                <pic:pic xmlns:pic="http://schemas.openxmlformats.org/drawingml/2006/picture">
+                  <pic:nvPicPr>
+                    <pic:cNvPr id="3" name="Graphic 3"/>
+                    <pic:cNvPicPr/>
+                  </pic:nvPicPr>
+                  <pic:blipFill>
+                    <a:blip r:embed="rId11">
+                      <a:extLst>
+                        <a:ext uri="{28A0092B-C50C-407E-A947-70E740481C1C}">
+                          <a14:useLocalDpi xmlns:a14="http://schemas.microsoft.com/office/drawing/2010/main" val="0"/>
+                        </a:ext>
+                        <a:ext uri="{96DAC541-7B7A-43D3-8B79-37D633B846F1}">
+                          <asvg:svgBlip xmlns:asvg="http://schemas.microsoft.com/office/drawing/2016/SVG/main" r:embed="rId12"/>
+                        </a:ext>
+                      </a:extLst>
+                    </a:blip>
+                    <a:stretch>
+                      <a:fillRect/>
+                    </a:stretch>
+                  </pic:blipFill>
+                  <pic:spPr>
+                    <a:xfrm>
+                      <a:off x="0" y="0"/>
+                      <a:ext cx="228600" cy="228600"/>
+                    </a:xfrm>
+                    <a:prstGeom prst="rect">
+                      <a:avLst/>
+                    </a:prstGeom>
+                  </pic:spPr>
+                </pic:pic>
+              </a:graphicData>
+            </a:graphic>
+          </wp:inline>
+        </w:drawing>
+      </w:r>
+      <w:r>
+        <w:rPr>
+          <w:sz w:val="18"/>
+          <w:szCs w:val="18"/>
+        </w:rPr>
+        <w:t xml:space="preserve"> A Message Center to display all the patient messages, the red light alerts the user to new message waiting.</w:t>
+      </w:r>
+    </w:p>
+    <w:p>
+      <w:pPr>
+        <w:rPr>
+          <w:sz w:val="18"/>
+          <w:szCs w:val="18"/>
+        </w:rPr>
+      </w:pPr>
+    </w:p>
+    <w:p>
+      <w:pPr>
+        <w:rPr>
+          <w:sz w:val="18"/>
+          <w:szCs w:val="18"/>
+        </w:rPr>
+      </w:pPr>
+      <w:r>
+        <w:rPr>
+          <w:noProof/>
+        </w:rPr>
+        <w:drawing>
+          <wp:inline distT="0" distB="0" distL="0" distR="0" wp14:anchorId="37B554C4" wp14:editId="4281C3DC">
+            <wp:extent cx="228600" cy="228600"/>
+            <wp:effectExtent l="0" t="0" r="0" b="0"/>
+            <wp:docPr id="12" name="Graphic 12"/>
+            <wp:cNvGraphicFramePr>
+              <a:graphicFrameLocks xmlns:a="http://schemas.openxmlformats.org/drawingml/2006/main" noChangeAspect="1"/>
+            </wp:cNvGraphicFramePr>
+            <a:graphic xmlns:a="http://schemas.openxmlformats.org/drawingml/2006/main">
+              <a:graphicData uri="http://schemas.openxmlformats.org/drawingml/2006/picture">
+                <pic:pic xmlns:pic="http://schemas.openxmlformats.org/drawingml/2006/picture">
+                  <pic:nvPicPr>
+                    <pic:cNvPr id="4" name="Graphic 4"/>
+                    <pic:cNvPicPr/>
+                  </pic:nvPicPr>
+                  <pic:blipFill>
+                    <a:blip r:embed="rId13">
+                      <a:extLst>
+                        <a:ext uri="{28A0092B-C50C-407E-A947-70E740481C1C}">
+                          <a14:useLocalDpi xmlns:a14="http://schemas.microsoft.com/office/drawing/2010/main" val="0"/>
+                        </a:ext>
+                        <a:ext uri="{96DAC541-7B7A-43D3-8B79-37D633B846F1}">
+                          <asvg:svgBlip xmlns:asvg="http://schemas.microsoft.com/office/drawing/2016/SVG/main" r:embed="rId14"/>
+                        </a:ext>
+                      </a:extLst>
+                    </a:blip>
+                    <a:stretch>
+                      <a:fillRect/>
+                    </a:stretch>
+                  </pic:blipFill>
+                  <pic:spPr>
+                    <a:xfrm>
+                      <a:off x="0" y="0"/>
+                      <a:ext cx="228600" cy="228600"/>
+                    </a:xfrm>
+                    <a:prstGeom prst="rect">
+                      <a:avLst/>
+                    </a:prstGeom>
+                  </pic:spPr>
+                </pic:pic>
+              </a:graphicData>
+            </a:graphic>
+          </wp:inline>
+        </w:drawing>
+      </w:r>
+      <w:r>
+        <w:rPr>
+          <w:sz w:val="18"/>
+          <w:szCs w:val="18"/>
+        </w:rPr>
+        <w:t xml:space="preserve"> A Display grid for the Current Patient’s List.</w:t>
+      </w:r>
+    </w:p>
+    <w:p>
+      <w:pPr>
+        <w:rPr>
+          <w:sz w:val="18"/>
+          <w:szCs w:val="18"/>
+        </w:rPr>
+      </w:pPr>
+    </w:p>
+    <w:p>
+      <w:pPr>
+        <w:rPr>
+          <w:sz w:val="18"/>
+          <w:szCs w:val="18"/>
+        </w:rPr>
+      </w:pPr>
+      <w:r>
+        <w:rPr>
+          <w:noProof/>
+        </w:rPr>
+        <w:drawing>
+          <wp:inline distT="0" distB="0" distL="0" distR="0" wp14:anchorId="0743B4E7" wp14:editId="4B7FBD8F">
+            <wp:extent cx="228600" cy="228600"/>
+            <wp:effectExtent l="0" t="0" r="0" b="0"/>
+            <wp:docPr id="13" name="Graphic 13"/>
+            <wp:cNvGraphicFramePr>
+              <a:graphicFrameLocks xmlns:a="http://schemas.openxmlformats.org/drawingml/2006/main" noChangeAspect="1"/>
+            </wp:cNvGraphicFramePr>
+            <a:graphic xmlns:a="http://schemas.openxmlformats.org/drawingml/2006/main">
+              <a:graphicData uri="http://schemas.openxmlformats.org/drawingml/2006/picture">
+                <pic:pic xmlns:pic="http://schemas.openxmlformats.org/drawingml/2006/picture">
+                  <pic:nvPicPr>
+                    <pic:cNvPr id="5" name="Graphic 5"/>
+                    <pic:cNvPicPr/>
+                  </pic:nvPicPr>
+                  <pic:blipFill>
+                    <a:blip r:embed="rId15">
+                      <a:extLst>
+                        <a:ext uri="{28A0092B-C50C-407E-A947-70E740481C1C}">
+                          <a14:useLocalDpi xmlns:a14="http://schemas.microsoft.com/office/drawing/2010/main" val="0"/>
+                        </a:ext>
+                        <a:ext uri="{96DAC541-7B7A-43D3-8B79-37D633B846F1}">
+                          <asvg:svgBlip xmlns:asvg="http://schemas.microsoft.com/office/drawing/2016/SVG/main" r:embed="rId16"/>
+                        </a:ext>
+                      </a:extLst>
+                    </a:blip>
+                    <a:stretch>
+                      <a:fillRect/>
+                    </a:stretch>
+                  </pic:blipFill>
+                  <pic:spPr>
+                    <a:xfrm>
+                      <a:off x="0" y="0"/>
+                      <a:ext cx="228600" cy="228600"/>
+                    </a:xfrm>
+                    <a:prstGeom prst="rect">
+                      <a:avLst/>
+                    </a:prstGeom>
+                  </pic:spPr>
+                </pic:pic>
+              </a:graphicData>
+            </a:graphic>
+          </wp:inline>
+        </w:drawing>
+      </w:r>
+      <w:r>
+        <w:rPr>
+          <w:sz w:val="18"/>
+          <w:szCs w:val="18"/>
+        </w:rPr>
+        <w:t xml:space="preserve"> A Display grid for the Potential Patient’s List.</w:t>
+      </w:r>
+    </w:p>
+    <w:p>
+      <w:pPr>
+        <w:rPr>
+          <w:sz w:val="18"/>
+          <w:szCs w:val="18"/>
+        </w:rPr>
+      </w:pPr>
+    </w:p>
+    <w:p>
+      <w:pPr>
+        <w:rPr>
+          <w:sz w:val="18"/>
+          <w:szCs w:val="18"/>
+        </w:rPr>
+      </w:pPr>
+      <w:r>
+        <w:rPr>
+          <w:noProof/>
+        </w:rPr>
+        <w:drawing>
+          <wp:inline distT="0" distB="0" distL="0" distR="0" wp14:anchorId="7E980743" wp14:editId="295BA042">
+            <wp:extent cx="228600" cy="228600"/>
+            <wp:effectExtent l="0" t="0" r="0" b="0"/>
+            <wp:docPr id="14" name="Graphic 14"/>
+            <wp:cNvGraphicFramePr>
+              <a:graphicFrameLocks xmlns:a="http://schemas.openxmlformats.org/drawingml/2006/main" noChangeAspect="1"/>
+            </wp:cNvGraphicFramePr>
+            <a:graphic xmlns:a="http://schemas.openxmlformats.org/drawingml/2006/main">
+              <a:graphicData uri="http://schemas.openxmlformats.org/drawingml/2006/picture">
+                <pic:pic xmlns:pic="http://schemas.openxmlformats.org/drawingml/2006/picture">
+                  <pic:nvPicPr>
+                    <pic:cNvPr id="14" name="Graphic 14"/>
+                    <pic:cNvPicPr/>
+                  </pic:nvPicPr>
+                  <pic:blipFill>
+                    <a:blip r:embed="rId19">
+                      <a:extLst>
+                        <a:ext uri="{28A0092B-C50C-407E-A947-70E740481C1C}">
+                          <a14:useLocalDpi xmlns:a14="http://schemas.microsoft.com/office/drawing/2010/main" val="0"/>
+                        </a:ext>
+                        <a:ext uri="{96DAC541-7B7A-43D3-8B79-37D633B846F1}">
+                          <asvg:svgBlip xmlns:asvg="http://schemas.microsoft.com/office/drawing/2016/SVG/main" r:embed="rId20"/>
+                        </a:ext>
+                      </a:extLst>
+                    </a:blip>
+                    <a:stretch>
+                      <a:fillRect/>
+                    </a:stretch>
+                  </pic:blipFill>
+                  <pic:spPr>
+                    <a:xfrm>
+                      <a:off x="0" y="0"/>
+                      <a:ext cx="228600" cy="228600"/>
+                    </a:xfrm>
+                    <a:prstGeom prst="rect">
+                      <a:avLst/>
+                    </a:prstGeom>
+                  </pic:spPr>
+                </pic:pic>
+              </a:graphicData>
+            </a:graphic>
+          </wp:inline>
+        </w:drawing>
+      </w:r>
+      <w:r>
+        <w:rPr>
+          <w:sz w:val="18"/>
+          <w:szCs w:val="18"/>
+        </w:rPr>
+        <w:t>A Display for PTs to view all the exercise Library.</w:t>
+      </w:r>
+    </w:p>
+    <w:p>
+      <w:pPr>
+        <w:rPr>
+          <w:sz w:val="18"/>
+          <w:szCs w:val="18"/>
+        </w:rPr>
+      </w:pPr>
+    </w:p>
+    <w:p>
+      <w:pPr>
+        <w:rPr>
+          <w:sz w:val="18"/>
+          <w:szCs w:val="18"/>
+        </w:rPr>
+      </w:pPr>
+      <w:r>
+        <w:rPr>
+          <w:noProof/>
+        </w:rPr>
+        <w:lastRenderedPageBreak/>
+        <w:drawing>
+          <wp:inline distT="0" distB="0" distL="0" distR="0" wp14:anchorId="3B1FD4D3" wp14:editId="4F347C1E">
+            <wp:extent cx="228600" cy="228600"/>
+            <wp:effectExtent l="0" t="0" r="0" b="0"/>
+            <wp:docPr id="15" name="Graphic 15"/>
+            <wp:cNvGraphicFramePr>
+              <a:graphicFrameLocks xmlns:a="http://schemas.openxmlformats.org/drawingml/2006/main" noChangeAspect="1"/>
+            </wp:cNvGraphicFramePr>
+            <a:graphic xmlns:a="http://schemas.openxmlformats.org/drawingml/2006/main">
+              <a:graphicData uri="http://schemas.openxmlformats.org/drawingml/2006/picture">
+                <pic:pic xmlns:pic="http://schemas.openxmlformats.org/drawingml/2006/picture">
+                  <pic:nvPicPr>
+                    <pic:cNvPr id="15" name="Graphic 15"/>
+                    <pic:cNvPicPr/>
+                  </pic:nvPicPr>
+                  <pic:blipFill>
+                    <a:blip r:embed="rId21">
+                      <a:extLst>
+                        <a:ext uri="{28A0092B-C50C-407E-A947-70E740481C1C}">
+                          <a14:useLocalDpi xmlns:a14="http://schemas.microsoft.com/office/drawing/2010/main" val="0"/>
+                        </a:ext>
+                        <a:ext uri="{96DAC541-7B7A-43D3-8B79-37D633B846F1}">
+                          <asvg:svgBlip xmlns:asvg="http://schemas.microsoft.com/office/drawing/2016/SVG/main" r:embed="rId22"/>
+                        </a:ext>
+                      </a:extLst>
+                    </a:blip>
+                    <a:stretch>
+                      <a:fillRect/>
+                    </a:stretch>
+                  </pic:blipFill>
+                  <pic:spPr>
+                    <a:xfrm>
+                      <a:off x="0" y="0"/>
+                      <a:ext cx="228600" cy="228600"/>
+                    </a:xfrm>
+                    <a:prstGeom prst="rect">
+                      <a:avLst/>
+                    </a:prstGeom>
+                  </pic:spPr>
+                </pic:pic>
+              </a:graphicData>
+            </a:graphic>
+          </wp:inline>
+        </w:drawing>
+      </w:r>
+      <w:r>
+        <w:rPr>
+          <w:sz w:val="18"/>
+          <w:szCs w:val="18"/>
+        </w:rPr>
+        <w:t>A Button for PTs to logout the PT Portal.</w:t>
+      </w:r>
+    </w:p>
+    <w:p/>
+    <w:p>
+      <w:r>
+        <w:rPr>
+          <w:noProof/>
+        </w:rPr>
+        <w:drawing>
+          <wp:inline distT="0" distB="0" distL="0" distR="0" wp14:anchorId="2B8A6018" wp14:editId="76954059">
+            <wp:extent cx="3745735" cy="2103374"/>
+            <wp:effectExtent l="0" t="0" r="1270" b="5080"/>
+            <wp:docPr id="51" name="Picture 51" descr="Graphical user interface, application&#10;&#10;Description automatically generated"/>
+            <wp:cNvGraphicFramePr>
+              <a:graphicFrameLocks xmlns:a="http://schemas.openxmlformats.org/drawingml/2006/main" noChangeAspect="1"/>
+            </wp:cNvGraphicFramePr>
+            <a:graphic xmlns:a="http://schemas.openxmlformats.org/drawingml/2006/main">
+              <a:graphicData uri="http://schemas.openxmlformats.org/drawingml/2006/picture">
+                <pic:pic xmlns:pic="http://schemas.openxmlformats.org/drawingml/2006/picture">
+                  <pic:nvPicPr>
+                    <pic:cNvPr id="51" name="Picture 51" descr="Graphical user interface, application&#10;&#10;Description automatically generated"/>
+                    <pic:cNvPicPr/>
+                  </pic:nvPicPr>
+                  <pic:blipFill>
+                    <a:blip r:embed="rId23" cstate="print">
+                      <a:extLst>
+                        <a:ext uri="{28A0092B-C50C-407E-A947-70E740481C1C}">
+                          <a14:useLocalDpi xmlns:a14="http://schemas.microsoft.com/office/drawing/2010/main" val="0"/>
+                        </a:ext>
+                      </a:extLst>
+                    </a:blip>
+                    <a:stretch>
+                      <a:fillRect/>
+                    </a:stretch>
+                  </pic:blipFill>
+                  <pic:spPr>
+                    <a:xfrm>
+                      <a:off x="0" y="0"/>
+                      <a:ext cx="3826647" cy="2148809"/>
+                    </a:xfrm>
+                    <a:prstGeom prst="rect">
+                      <a:avLst/>
+                    </a:prstGeom>
+                  </pic:spPr>
+                </pic:pic>
+              </a:graphicData>
+            </a:graphic>
+          </wp:inline>
+        </w:drawing>
+      </w:r>
+    </w:p>
+    <w:p>
+      <w:pPr>
+        <w:rPr>
+          <w:sz w:val="18"/>
+          <w:szCs w:val="18"/>
+        </w:rPr>
+      </w:pPr>
+      <w:r>
+        <w:rPr>
+          <w:noProof/>
+        </w:rPr>
+        <w:drawing>
+          <wp:inline distT="0" distB="0" distL="0" distR="0" wp14:anchorId="56D2890C" wp14:editId="65E06ECB">
+            <wp:extent cx="228600" cy="228600"/>
+            <wp:effectExtent l="0" t="0" r="0" b="0"/>
+            <wp:docPr id="17" name="Graphic 17"/>
+            <wp:cNvGraphicFramePr>
+              <a:graphicFrameLocks xmlns:a="http://schemas.openxmlformats.org/drawingml/2006/main" noChangeAspect="1"/>
+            </wp:cNvGraphicFramePr>
+            <a:graphic xmlns:a="http://schemas.openxmlformats.org/drawingml/2006/main">
+              <a:graphicData uri="http://schemas.openxmlformats.org/drawingml/2006/picture">
+                <pic:pic xmlns:pic="http://schemas.openxmlformats.org/drawingml/2006/picture">
+                  <pic:nvPicPr>
+                    <pic:cNvPr id="3" name="Graphic 3"/>
+                    <pic:cNvPicPr/>
+                  </pic:nvPicPr>
+                  <pic:blipFill>
+                    <a:blip r:embed="rId11">
+                      <a:extLst>
+                        <a:ext uri="{28A0092B-C50C-407E-A947-70E740481C1C}">
+                          <a14:useLocalDpi xmlns:a14="http://schemas.microsoft.com/office/drawing/2010/main" val="0"/>
+                        </a:ext>
+                        <a:ext uri="{96DAC541-7B7A-43D3-8B79-37D633B846F1}">
+                          <asvg:svgBlip xmlns:asvg="http://schemas.microsoft.com/office/drawing/2016/SVG/main" r:embed="rId12"/>
+                        </a:ext>
+                      </a:extLst>
+                    </a:blip>
+                    <a:stretch>
+                      <a:fillRect/>
+                    </a:stretch>
+                  </pic:blipFill>
+                  <pic:spPr>
+                    <a:xfrm>
+                      <a:off x="0" y="0"/>
+                      <a:ext cx="228600" cy="228600"/>
+                    </a:xfrm>
+                    <a:prstGeom prst="rect">
+                      <a:avLst/>
+                    </a:prstGeom>
+                  </pic:spPr>
+                </pic:pic>
+              </a:graphicData>
+            </a:graphic>
+          </wp:inline>
+        </w:drawing>
+      </w:r>
+      <w:r>
+        <w:rPr>
+          <w:sz w:val="18"/>
+          <w:szCs w:val="18"/>
+        </w:rPr>
+        <w:t xml:space="preserve"> A Message Center for Pt to read the communicate with the particular Patient.</w:t>
+      </w:r>
+    </w:p>
+    <w:p>
+      <w:pPr>
+        <w:rPr>
+          <w:sz w:val="18"/>
+          <w:szCs w:val="18"/>
+        </w:rPr>
+      </w:pPr>
+    </w:p>
+    <w:p>
+      <w:pPr>
+        <w:rPr>
+          <w:sz w:val="18"/>
+          <w:szCs w:val="18"/>
+        </w:rPr>
+      </w:pPr>
+      <w:r>
+        <w:rPr>
+          <w:noProof/>
+        </w:rPr>
+        <w:drawing>
+          <wp:inline distT="0" distB="0" distL="0" distR="0" wp14:anchorId="6E074EFD" wp14:editId="296E39AC">
+            <wp:extent cx="228600" cy="228600"/>
+            <wp:effectExtent l="0" t="0" r="0" b="0"/>
+            <wp:docPr id="18" name="Graphic 18"/>
+            <wp:cNvGraphicFramePr>
+              <a:graphicFrameLocks xmlns:a="http://schemas.openxmlformats.org/drawingml/2006/main" noChangeAspect="1"/>
+            </wp:cNvGraphicFramePr>
+            <a:graphic xmlns:a="http://schemas.openxmlformats.org/drawingml/2006/main">
+              <a:graphicData uri="http://schemas.openxmlformats.org/drawingml/2006/picture">
+                <pic:pic xmlns:pic="http://schemas.openxmlformats.org/drawingml/2006/picture">
+                  <pic:nvPicPr>
+                    <pic:cNvPr id="4" name="Graphic 4"/>
+                    <pic:cNvPicPr/>
+                  </pic:nvPicPr>
+                  <pic:blipFill>
+                    <a:blip r:embed="rId13">
+                      <a:extLst>
+                        <a:ext uri="{28A0092B-C50C-407E-A947-70E740481C1C}">
+                          <a14:useLocalDpi xmlns:a14="http://schemas.microsoft.com/office/drawing/2010/main" val="0"/>
+                        </a:ext>
+                        <a:ext uri="{96DAC541-7B7A-43D3-8B79-37D633B846F1}">
+                          <asvg:svgBlip xmlns:asvg="http://schemas.microsoft.com/office/drawing/2016/SVG/main" r:embed="rId14"/>
+                        </a:ext>
+                      </a:extLst>
+                    </a:blip>
+                    <a:stretch>
+                      <a:fillRect/>
+                    </a:stretch>
+                  </pic:blipFill>
+                  <pic:spPr>
+                    <a:xfrm>
+                      <a:off x="0" y="0"/>
+                      <a:ext cx="228600" cy="228600"/>
+                    </a:xfrm>
+                    <a:prstGeom prst="rect">
+                      <a:avLst/>
+                    </a:prstGeom>
+                  </pic:spPr>
+                </pic:pic>
+              </a:graphicData>
+            </a:graphic>
+          </wp:inline>
+        </w:drawing>
+      </w:r>
+      <w:r>
+        <w:rPr>
+          <w:sz w:val="18"/>
+          <w:szCs w:val="18"/>
+        </w:rPr>
+        <w:t xml:space="preserve"> A Text Field for Pt to reply message to the particular Patient.</w:t>
+      </w:r>
+    </w:p>
+    <w:p>
+      <w:pPr>
+        <w:rPr>
+          <w:sz w:val="18"/>
+          <w:szCs w:val="18"/>
+        </w:rPr>
+      </w:pPr>
+    </w:p>
+    <w:p>
+      <w:pPr>
+        <w:rPr>
+          <w:sz w:val="18"/>
+          <w:szCs w:val="18"/>
+        </w:rPr>
+      </w:pPr>
+      <w:r>
+        <w:rPr>
+          <w:noProof/>
+        </w:rPr>
+        <w:drawing>
+          <wp:inline distT="0" distB="0" distL="0" distR="0" wp14:anchorId="04A73568" wp14:editId="1DB899EB">
+            <wp:extent cx="228600" cy="228600"/>
+            <wp:effectExtent l="0" t="0" r="0" b="0"/>
+            <wp:docPr id="19" name="Graphic 19"/>
+            <wp:cNvGraphicFramePr>
+              <a:graphicFrameLocks xmlns:a="http://schemas.openxmlformats.org/drawingml/2006/main" noChangeAspect="1"/>
+            </wp:cNvGraphicFramePr>
+            <a:graphic xmlns:a="http://schemas.openxmlformats.org/drawingml/2006/main">
+              <a:graphicData uri="http://schemas.openxmlformats.org/drawingml/2006/picture">
+                <pic:pic xmlns:pic="http://schemas.openxmlformats.org/drawingml/2006/picture">
+                  <pic:nvPicPr>
+                    <pic:cNvPr id="5" name="Graphic 5"/>
+                    <pic:cNvPicPr/>
+                  </pic:nvPicPr>
+                  <pic:blipFill>
+                    <a:blip r:embed="rId15">
+                      <a:extLst>
+                        <a:ext uri="{28A0092B-C50C-407E-A947-70E740481C1C}">
+                          <a14:useLocalDpi xmlns:a14="http://schemas.microsoft.com/office/drawing/2010/main" val="0"/>
+                        </a:ext>
+                        <a:ext uri="{96DAC541-7B7A-43D3-8B79-37D633B846F1}">
+                          <asvg:svgBlip xmlns:asvg="http://schemas.microsoft.com/office/drawing/2016/SVG/main" r:embed="rId16"/>
+                        </a:ext>
+                      </a:extLst>
+                    </a:blip>
+                    <a:stretch>
+                      <a:fillRect/>
+                    </a:stretch>
+                  </pic:blipFill>
+                  <pic:spPr>
+                    <a:xfrm>
+                      <a:off x="0" y="0"/>
+                      <a:ext cx="228600" cy="228600"/>
+                    </a:xfrm>
+                    <a:prstGeom prst="rect">
+                      <a:avLst/>
+                    </a:prstGeom>
+                  </pic:spPr>
+                </pic:pic>
+              </a:graphicData>
+            </a:graphic>
+          </wp:inline>
+        </w:drawing>
+      </w:r>
+      <w:r>
+        <w:rPr>
+          <w:sz w:val="18"/>
+          <w:szCs w:val="18"/>
+        </w:rPr>
+        <w:t xml:space="preserve"> A Send Button to send out the reply message.</w:t>
+      </w:r>
+    </w:p>
+    <w:p>
+      <w:r>
+        <w:rPr>
+          <w:noProof/>
+        </w:rPr>
+        <w:drawing>
+          <wp:inline distT="0" distB="0" distL="0" distR="0" wp14:anchorId="4DF59C9E" wp14:editId="628647D7">
+            <wp:extent cx="3849757" cy="2182351"/>
+            <wp:effectExtent l="0" t="0" r="0" b="2540"/>
+            <wp:docPr id="20" name="Picture 20" descr="Graphical user interface, text, application&#10;&#10;Description automatically generated"/>
+            <wp:cNvGraphicFramePr>
+              <a:graphicFrameLocks xmlns:a="http://schemas.openxmlformats.org/drawingml/2006/main" noChangeAspect="1"/>
+            </wp:cNvGraphicFramePr>
+            <a:graphic xmlns:a="http://schemas.openxmlformats.org/drawingml/2006/main">
+              <a:graphicData uri="http://schemas.openxmlformats.org/drawingml/2006/picture">
+                <pic:pic xmlns:pic="http://schemas.openxmlformats.org/drawingml/2006/picture">
+                  <pic:nvPicPr>
+                    <pic:cNvPr id="20" name="Picture 20" descr="Graphical user interface, text, application&#10;&#10;Description automatically generated"/>
+                    <pic:cNvPicPr/>
+                  </pic:nvPicPr>
+                  <pic:blipFill>
+                    <a:blip r:embed="rId24" cstate="print">
+                      <a:extLst>
+                        <a:ext uri="{28A0092B-C50C-407E-A947-70E740481C1C}">
+                          <a14:useLocalDpi xmlns:a14="http://schemas.microsoft.com/office/drawing/2010/main" val="0"/>
+                        </a:ext>
+                      </a:extLst>
+                    </a:blip>
+                    <a:stretch>
+                      <a:fillRect/>
+                    </a:stretch>
+                  </pic:blipFill>
+                  <pic:spPr>
+                    <a:xfrm>
+                      <a:off x="0" y="0"/>
+                      <a:ext cx="3922392" cy="2223526"/>
+                    </a:xfrm>
+                    <a:prstGeom prst="rect">
+                      <a:avLst/>
+                    </a:prstGeom>
+                  </pic:spPr>
+                </pic:pic>
+              </a:graphicData>
+            </a:graphic>
+          </wp:inline>
+        </w:drawing>
+      </w:r>
+    </w:p>
+    <w:p>
+      <w:pPr>
+        <w:rPr>
+          <w:sz w:val="18"/>
+          <w:szCs w:val="18"/>
+        </w:rPr>
+      </w:pPr>
+      <w:r>
+        <w:rPr>
+          <w:noProof/>
+        </w:rPr>
+        <w:drawing>
+          <wp:inline distT="0" distB="0" distL="0" distR="0" wp14:anchorId="547EF944" wp14:editId="262D90B4">
+            <wp:extent cx="228600" cy="228600"/>
+            <wp:effectExtent l="0" t="0" r="0" b="0"/>
+            <wp:docPr id="21" name="Graphic 21"/>
+            <wp:cNvGraphicFramePr>
+              <a:graphicFrameLocks xmlns:a="http://schemas.openxmlformats.org/drawingml/2006/main" noChangeAspect="1"/>
+            </wp:cNvGraphicFramePr>
+            <a:graphic xmlns:a="http://schemas.openxmlformats.org/drawingml/2006/main">
+              <a:graphicData uri="http://schemas.openxmlformats.org/drawingml/2006/picture">
+                <pic:pic xmlns:pic="http://schemas.openxmlformats.org/drawingml/2006/picture">
+                  <pic:nvPicPr>
+                    <pic:cNvPr id="3" name="Graphic 3"/>
+                    <pic:cNvPicPr/>
+                  </pic:nvPicPr>
+                  <pic:blipFill>
+                    <a:blip r:embed="rId11">
+                      <a:extLst>
+                        <a:ext uri="{28A0092B-C50C-407E-A947-70E740481C1C}">
+                          <a14:useLocalDpi xmlns:a14="http://schemas.microsoft.com/office/drawing/2010/main" val="0"/>
+                        </a:ext>
+                        <a:ext uri="{96DAC541-7B7A-43D3-8B79-37D633B846F1}">
+                          <asvg:svgBlip xmlns:asvg="http://schemas.microsoft.com/office/drawing/2016/SVG/main" r:embed="rId12"/>
+                        </a:ext>
+                      </a:extLst>
+                    </a:blip>
+                    <a:stretch>
+                      <a:fillRect/>
+                    </a:stretch>
+                  </pic:blipFill>
+                  <pic:spPr>
+                    <a:xfrm>
+                      <a:off x="0" y="0"/>
+                      <a:ext cx="228600" cy="228600"/>
+                    </a:xfrm>
+                    <a:prstGeom prst="rect">
+                      <a:avLst/>
+                    </a:prstGeom>
+                  </pic:spPr>
+                </pic:pic>
+              </a:graphicData>
+            </a:graphic>
+          </wp:inline>
+        </w:drawing>
+      </w:r>
+      <w:r>
+        <w:rPr>
+          <w:sz w:val="18"/>
+          <w:szCs w:val="18"/>
+        </w:rPr>
+        <w:t xml:space="preserve"> A Drop-Down Menu for the PTs to edit their profile, exercise library, settings.</w:t>
+      </w:r>
+    </w:p>
+    <w:p>
+      <w:pPr>
+        <w:rPr>
+          <w:sz w:val="18"/>
+          <w:szCs w:val="18"/>
+        </w:rPr>
+      </w:pPr>
+    </w:p>
+    <w:p>
+      <w:pPr>
+        <w:rPr>
+          <w:sz w:val="18"/>
+          <w:szCs w:val="18"/>
+        </w:rPr>
+      </w:pPr>
+      <w:r>
+        <w:rPr>
+          <w:noProof/>
+        </w:rPr>
+        <w:drawing>
+          <wp:inline distT="0" distB="0" distL="0" distR="0" wp14:anchorId="3D150B8E" wp14:editId="6B6908F8">
+            <wp:extent cx="228600" cy="228600"/>
+            <wp:effectExtent l="0" t="0" r="0" b="0"/>
+            <wp:docPr id="22" name="Graphic 22"/>
+            <wp:cNvGraphicFramePr>
+              <a:graphicFrameLocks xmlns:a="http://schemas.openxmlformats.org/drawingml/2006/main" noChangeAspect="1"/>
+            </wp:cNvGraphicFramePr>
+            <a:graphic xmlns:a="http://schemas.openxmlformats.org/drawingml/2006/main">
+              <a:graphicData uri="http://schemas.openxmlformats.org/drawingml/2006/picture">
+                <pic:pic xmlns:pic="http://schemas.openxmlformats.org/drawingml/2006/picture">
+                  <pic:nvPicPr>
+                    <pic:cNvPr id="4" name="Graphic 4"/>
+                    <pic:cNvPicPr/>
+                  </pic:nvPicPr>
+                  <pic:blipFill>
+                    <a:blip r:embed="rId13">
+                      <a:extLst>
+                        <a:ext uri="{28A0092B-C50C-407E-A947-70E740481C1C}">
+                          <a14:useLocalDpi xmlns:a14="http://schemas.microsoft.com/office/drawing/2010/main" val="0"/>
+                        </a:ext>
+                        <a:ext uri="{96DAC541-7B7A-43D3-8B79-37D633B846F1}">
+                          <asvg:svgBlip xmlns:asvg="http://schemas.microsoft.com/office/drawing/2016/SVG/main" r:embed="rId14"/>
+                        </a:ext>
+                      </a:extLst>
+                    </a:blip>
+                    <a:stretch>
+                      <a:fillRect/>
+                    </a:stretch>
+                  </pic:blipFill>
+                  <pic:spPr>
+                    <a:xfrm>
+                      <a:off x="0" y="0"/>
+                      <a:ext cx="228600" cy="228600"/>
+                    </a:xfrm>
+                    <a:prstGeom prst="rect">
+                      <a:avLst/>
+                    </a:prstGeom>
+                  </pic:spPr>
+                </pic:pic>
+              </a:graphicData>
+            </a:graphic>
+          </wp:inline>
+        </w:drawing>
+      </w:r>
+      <w:r>
+        <w:rPr>
+          <w:sz w:val="18"/>
+          <w:szCs w:val="18"/>
+        </w:rPr>
+        <w:t xml:space="preserve"> A Display Screen to show the current patient list.</w:t>
+      </w:r>
+    </w:p>
+    <w:p>
+      <w:pPr>
+        <w:rPr>
+          <w:sz w:val="18"/>
+          <w:szCs w:val="18"/>
+        </w:rPr>
+      </w:pPr>
+    </w:p>
+    <w:p>
+      <w:r>
+        <w:rPr>
+          <w:noProof/>
+        </w:rPr>
+        <w:lastRenderedPageBreak/>
+        <w:drawing>
+          <wp:inline distT="0" distB="0" distL="0" distR="0" wp14:anchorId="378A0FC0" wp14:editId="468B03C1">
+            <wp:extent cx="4283508" cy="2407185"/>
+            <wp:effectExtent l="0" t="0" r="0" b="6350"/>
+            <wp:docPr id="52" name="Picture 52" descr="Graphical user interface, application, website&#10;&#10;Description automatically generated"/>
+            <wp:cNvGraphicFramePr>
+              <a:graphicFrameLocks xmlns:a="http://schemas.openxmlformats.org/drawingml/2006/main" noChangeAspect="1"/>
+            </wp:cNvGraphicFramePr>
+            <a:graphic xmlns:a="http://schemas.openxmlformats.org/drawingml/2006/main">
+              <a:graphicData uri="http://schemas.openxmlformats.org/drawingml/2006/picture">
+                <pic:pic xmlns:pic="http://schemas.openxmlformats.org/drawingml/2006/picture">
+                  <pic:nvPicPr>
+                    <pic:cNvPr id="52" name="Picture 52" descr="Graphical user interface, application, website&#10;&#10;Description automatically generated"/>
+                    <pic:cNvPicPr/>
+                  </pic:nvPicPr>
+                  <pic:blipFill>
+                    <a:blip r:embed="rId25">
+                      <a:extLst>
+                        <a:ext uri="{28A0092B-C50C-407E-A947-70E740481C1C}">
+                          <a14:useLocalDpi xmlns:a14="http://schemas.microsoft.com/office/drawing/2010/main" val="0"/>
+                        </a:ext>
+                      </a:extLst>
+                    </a:blip>
+                    <a:stretch>
+                      <a:fillRect/>
+                    </a:stretch>
+                  </pic:blipFill>
+                  <pic:spPr>
+                    <a:xfrm>
+                      <a:off x="0" y="0"/>
+                      <a:ext cx="4316877" cy="2425937"/>
+                    </a:xfrm>
+                    <a:prstGeom prst="rect">
+                      <a:avLst/>
+                    </a:prstGeom>
+                  </pic:spPr>
+                </pic:pic>
+              </a:graphicData>
+            </a:graphic>
+          </wp:inline>
+        </w:drawing>
+      </w:r>
+    </w:p>
+    <w:p>
+      <w:pPr>
+        <w:rPr>
+          <w:sz w:val="18"/>
+          <w:szCs w:val="18"/>
+        </w:rPr>
+      </w:pPr>
+      <w:r>
+        <w:rPr>
+          <w:noProof/>
+        </w:rPr>
+        <w:drawing>
+          <wp:inline distT="0" distB="0" distL="0" distR="0" wp14:anchorId="5E1BD622" wp14:editId="6CF2BA14">
+            <wp:extent cx="228600" cy="228600"/>
+            <wp:effectExtent l="0" t="0" r="0" b="0"/>
+            <wp:docPr id="24" name="Graphic 24"/>
+            <wp:cNvGraphicFramePr>
+              <a:graphicFrameLocks xmlns:a="http://schemas.openxmlformats.org/drawingml/2006/main" noChangeAspect="1"/>
+            </wp:cNvGraphicFramePr>
+            <a:graphic xmlns:a="http://schemas.openxmlformats.org/drawingml/2006/main">
+              <a:graphicData uri="http://schemas.openxmlformats.org/drawingml/2006/picture">
+                <pic:pic xmlns:pic="http://schemas.openxmlformats.org/drawingml/2006/picture">
+                  <pic:nvPicPr>
+                    <pic:cNvPr id="3" name="Graphic 3"/>
+                    <pic:cNvPicPr/>
+                  </pic:nvPicPr>
+                  <pic:blipFill>
+                    <a:blip r:embed="rId11">
+                      <a:extLst>
+                        <a:ext uri="{28A0092B-C50C-407E-A947-70E740481C1C}">
+                          <a14:useLocalDpi xmlns:a14="http://schemas.microsoft.com/office/drawing/2010/main" val="0"/>
+                        </a:ext>
+                        <a:ext uri="{96DAC541-7B7A-43D3-8B79-37D633B846F1}">
+                          <asvg:svgBlip xmlns:asvg="http://schemas.microsoft.com/office/drawing/2016/SVG/main" r:embed="rId12"/>
+                        </a:ext>
+                      </a:extLst>
+                    </a:blip>
+                    <a:stretch>
+                      <a:fillRect/>
+                    </a:stretch>
+                  </pic:blipFill>
+                  <pic:spPr>
+                    <a:xfrm>
+                      <a:off x="0" y="0"/>
+                      <a:ext cx="228600" cy="228600"/>
+                    </a:xfrm>
+                    <a:prstGeom prst="rect">
+                      <a:avLst/>
+                    </a:prstGeom>
+                  </pic:spPr>
+                </pic:pic>
+              </a:graphicData>
+            </a:graphic>
+          </wp:inline>
+        </w:drawing>
+      </w:r>
+      <w:r>
+        <w:rPr>
+          <w:sz w:val="18"/>
+          <w:szCs w:val="18"/>
+        </w:rPr>
+        <w:t xml:space="preserve"> Left top corner display a current patient’s profile.</w:t>
+      </w:r>
+    </w:p>
+    <w:p>
+      <w:pPr>
+        <w:rPr>
+          <w:sz w:val="18"/>
+          <w:szCs w:val="18"/>
+        </w:rPr>
+      </w:pPr>
+    </w:p>
+    <w:p>
+      <w:pPr>
+        <w:rPr>
+          <w:sz w:val="18"/>
+          <w:szCs w:val="18"/>
+        </w:rPr>
+      </w:pPr>
+      <w:r>
+        <w:rPr>
+          <w:noProof/>
+        </w:rPr>
+        <w:drawing>
+          <wp:inline distT="0" distB="0" distL="0" distR="0" wp14:anchorId="36D98867" wp14:editId="5252AA10">
+            <wp:extent cx="228600" cy="228600"/>
+            <wp:effectExtent l="0" t="0" r="0" b="0"/>
+            <wp:docPr id="25" name="Graphic 25"/>
+            <wp:cNvGraphicFramePr>
+              <a:graphicFrameLocks xmlns:a="http://schemas.openxmlformats.org/drawingml/2006/main" noChangeAspect="1"/>
+            </wp:cNvGraphicFramePr>
+            <a:graphic xmlns:a="http://schemas.openxmlformats.org/drawingml/2006/main">
+              <a:graphicData uri="http://schemas.openxmlformats.org/drawingml/2006/picture">
+                <pic:pic xmlns:pic="http://schemas.openxmlformats.org/drawingml/2006/picture">
+                  <pic:nvPicPr>
+                    <pic:cNvPr id="4" name="Graphic 4"/>
+                    <pic:cNvPicPr/>
+                  </pic:nvPicPr>
+                  <pic:blipFill>
+                    <a:blip r:embed="rId13">
+                      <a:extLst>
+                        <a:ext uri="{28A0092B-C50C-407E-A947-70E740481C1C}">
+                          <a14:useLocalDpi xmlns:a14="http://schemas.microsoft.com/office/drawing/2010/main" val="0"/>
+                        </a:ext>
+                        <a:ext uri="{96DAC541-7B7A-43D3-8B79-37D633B846F1}">
+                          <asvg:svgBlip xmlns:asvg="http://schemas.microsoft.com/office/drawing/2016/SVG/main" r:embed="rId14"/>
+                        </a:ext>
+                      </a:extLst>
+                    </a:blip>
+                    <a:stretch>
+                      <a:fillRect/>
+                    </a:stretch>
+                  </pic:blipFill>
+                  <pic:spPr>
+                    <a:xfrm>
+                      <a:off x="0" y="0"/>
+                      <a:ext cx="228600" cy="228600"/>
+                    </a:xfrm>
+                    <a:prstGeom prst="rect">
+                      <a:avLst/>
+                    </a:prstGeom>
+                  </pic:spPr>
+                </pic:pic>
+              </a:graphicData>
+            </a:graphic>
+          </wp:inline>
+        </w:drawing>
+      </w:r>
+      <w:r>
+        <w:rPr>
+          <w:sz w:val="18"/>
+          <w:szCs w:val="18"/>
+        </w:rPr>
+        <w:t xml:space="preserve"> An area for PTs to see Patients Upload videos.</w:t>
+      </w:r>
+    </w:p>
+    <w:p>
+      <w:pPr>
+        <w:rPr>
+          <w:sz w:val="18"/>
+          <w:szCs w:val="18"/>
+        </w:rPr>
+      </w:pPr>
+    </w:p>
+    <w:p>
+      <w:pPr>
+        <w:rPr>
+          <w:sz w:val="18"/>
+          <w:szCs w:val="18"/>
+        </w:rPr>
+      </w:pPr>
+      <w:r>
+        <w:rPr>
+          <w:noProof/>
+        </w:rPr>
+        <w:drawing>
+          <wp:inline distT="0" distB="0" distL="0" distR="0" wp14:anchorId="48530F10" wp14:editId="3575BE31">
+            <wp:extent cx="228600" cy="228600"/>
+            <wp:effectExtent l="0" t="0" r="0" b="0"/>
+            <wp:docPr id="26" name="Graphic 26"/>
+            <wp:cNvGraphicFramePr>
+              <a:graphicFrameLocks xmlns:a="http://schemas.openxmlformats.org/drawingml/2006/main" noChangeAspect="1"/>
+            </wp:cNvGraphicFramePr>
+            <a:graphic xmlns:a="http://schemas.openxmlformats.org/drawingml/2006/main">
+              <a:graphicData uri="http://schemas.openxmlformats.org/drawingml/2006/picture">
+                <pic:pic xmlns:pic="http://schemas.openxmlformats.org/drawingml/2006/picture">
+                  <pic:nvPicPr>
+                    <pic:cNvPr id="5" name="Graphic 5"/>
+                    <pic:cNvPicPr/>
+                  </pic:nvPicPr>
+                  <pic:blipFill>
+                    <a:blip r:embed="rId15">
+                      <a:extLst>
+                        <a:ext uri="{28A0092B-C50C-407E-A947-70E740481C1C}">
+                          <a14:useLocalDpi xmlns:a14="http://schemas.microsoft.com/office/drawing/2010/main" val="0"/>
+                        </a:ext>
+                        <a:ext uri="{96DAC541-7B7A-43D3-8B79-37D633B846F1}">
+                          <asvg:svgBlip xmlns:asvg="http://schemas.microsoft.com/office/drawing/2016/SVG/main" r:embed="rId16"/>
+                        </a:ext>
+                      </a:extLst>
+                    </a:blip>
+                    <a:stretch>
+                      <a:fillRect/>
+                    </a:stretch>
+                  </pic:blipFill>
+                  <pic:spPr>
+                    <a:xfrm>
+                      <a:off x="0" y="0"/>
+                      <a:ext cx="228600" cy="228600"/>
+                    </a:xfrm>
+                    <a:prstGeom prst="rect">
+                      <a:avLst/>
+                    </a:prstGeom>
+                  </pic:spPr>
+                </pic:pic>
+              </a:graphicData>
+            </a:graphic>
+          </wp:inline>
+        </w:drawing>
+      </w:r>
+      <w:r>
+        <w:rPr>
+          <w:sz w:val="18"/>
+          <w:szCs w:val="18"/>
+        </w:rPr>
+        <w:t xml:space="preserve"> This shows the assigned exercises for particular patient.</w:t>
+      </w:r>
+    </w:p>
+    <w:p>
+      <w:pPr>
+        <w:rPr>
+          <w:sz w:val="18"/>
+          <w:szCs w:val="18"/>
+        </w:rPr>
+      </w:pPr>
+    </w:p>
+    <w:p>
+      <w:pPr>
+        <w:rPr>
+          <w:sz w:val="18"/>
+          <w:szCs w:val="18"/>
+        </w:rPr>
+      </w:pPr>
+      <w:r>
+        <w:rPr>
+          <w:noProof/>
+        </w:rPr>
+        <w:drawing>
+          <wp:inline distT="0" distB="0" distL="0" distR="0" wp14:anchorId="010E2E6E" wp14:editId="1817D029">
+            <wp:extent cx="228600" cy="228600"/>
+            <wp:effectExtent l="0" t="0" r="0" b="0"/>
+            <wp:docPr id="27" name="Graphic 27"/>
+            <wp:cNvGraphicFramePr>
+              <a:graphicFrameLocks xmlns:a="http://schemas.openxmlformats.org/drawingml/2006/main" noChangeAspect="1"/>
+            </wp:cNvGraphicFramePr>
+            <a:graphic xmlns:a="http://schemas.openxmlformats.org/drawingml/2006/main">
+              <a:graphicData uri="http://schemas.openxmlformats.org/drawingml/2006/picture">
+                <pic:pic xmlns:pic="http://schemas.openxmlformats.org/drawingml/2006/picture">
+                  <pic:nvPicPr>
+                    <pic:cNvPr id="14" name="Graphic 14"/>
+                    <pic:cNvPicPr/>
+                  </pic:nvPicPr>
+                  <pic:blipFill>
+                    <a:blip r:embed="rId19">
+                      <a:extLst>
+                        <a:ext uri="{28A0092B-C50C-407E-A947-70E740481C1C}">
+                          <a14:useLocalDpi xmlns:a14="http://schemas.microsoft.com/office/drawing/2010/main" val="0"/>
+                        </a:ext>
+                        <a:ext uri="{96DAC541-7B7A-43D3-8B79-37D633B846F1}">
+                          <asvg:svgBlip xmlns:asvg="http://schemas.microsoft.com/office/drawing/2016/SVG/main" r:embed="rId20"/>
+                        </a:ext>
+                      </a:extLst>
+                    </a:blip>
+                    <a:stretch>
+                      <a:fillRect/>
+                    </a:stretch>
+                  </pic:blipFill>
+                  <pic:spPr>
+                    <a:xfrm>
+                      <a:off x="0" y="0"/>
+                      <a:ext cx="228600" cy="228600"/>
+                    </a:xfrm>
+                    <a:prstGeom prst="rect">
+                      <a:avLst/>
+                    </a:prstGeom>
+                  </pic:spPr>
+                </pic:pic>
+              </a:graphicData>
+            </a:graphic>
+          </wp:inline>
+        </w:drawing>
+      </w:r>
+      <w:r>
+        <w:rPr>
+          <w:sz w:val="18"/>
+          <w:szCs w:val="18"/>
+        </w:rPr>
+        <w:t xml:space="preserve">A Progress log will display current patient’s activities and PT thoughts about patient status throughout rehabilitation. </w:t>
+      </w:r>
+    </w:p>
+    <w:p>
+      <w:pPr>
+        <w:rPr>
+          <w:sz w:val="18"/>
+          <w:szCs w:val="18"/>
+        </w:rPr>
+      </w:pPr>
+    </w:p>
+    <w:p/>
+    <w:p/>
+    <w:p/>
+    <w:p/>
+    <w:p/>
+    <w:p/>
+    <w:p>
+      <w:r>
+        <w:rPr>
+          <w:noProof/>
+        </w:rPr>
+        <w:lastRenderedPageBreak/>
+        <w:drawing>
+          <wp:inline distT="0" distB="0" distL="0" distR="0" wp14:anchorId="64997016" wp14:editId="6D6DF45D">
+            <wp:extent cx="4546162" cy="2566930"/>
+            <wp:effectExtent l="0" t="0" r="635" b="0"/>
+            <wp:docPr id="29" name="Picture 29" descr="Graphical user interface, application&#10;&#10;Description automatically generated"/>
+            <wp:cNvGraphicFramePr>
+              <a:graphicFrameLocks xmlns:a="http://schemas.openxmlformats.org/drawingml/2006/main" noChangeAspect="1"/>
+            </wp:cNvGraphicFramePr>
+            <a:graphic xmlns:a="http://schemas.openxmlformats.org/drawingml/2006/main">
+              <a:graphicData uri="http://schemas.openxmlformats.org/drawingml/2006/picture">
+                <pic:pic xmlns:pic="http://schemas.openxmlformats.org/drawingml/2006/picture">
+                  <pic:nvPicPr>
+                    <pic:cNvPr id="29" name="Picture 29" descr="Graphical user interface, application&#10;&#10;Description automatically generated"/>
+                    <pic:cNvPicPr/>
+                  </pic:nvPicPr>
+                  <pic:blipFill>
+                    <a:blip r:embed="rId26">
+                      <a:extLst>
+                        <a:ext uri="{28A0092B-C50C-407E-A947-70E740481C1C}">
+                          <a14:useLocalDpi xmlns:a14="http://schemas.microsoft.com/office/drawing/2010/main" val="0"/>
+                        </a:ext>
+                      </a:extLst>
+                    </a:blip>
+                    <a:stretch>
+                      <a:fillRect/>
+                    </a:stretch>
+                  </pic:blipFill>
+                  <pic:spPr>
+                    <a:xfrm>
+                      <a:off x="0" y="0"/>
+                      <a:ext cx="4582437" cy="2587412"/>
+                    </a:xfrm>
+                    <a:prstGeom prst="rect">
+                      <a:avLst/>
+                    </a:prstGeom>
+                  </pic:spPr>
+                </pic:pic>
+              </a:graphicData>
+            </a:graphic>
+          </wp:inline>
+        </w:drawing>
+      </w:r>
+    </w:p>
+    <w:p>
+      <w:pPr>
+        <w:rPr>
+          <w:sz w:val="18"/>
+          <w:szCs w:val="18"/>
+        </w:rPr>
+      </w:pPr>
+      <w:r>
+        <w:rPr>
+          <w:noProof/>
+        </w:rPr>
+        <w:drawing>
+          <wp:inline distT="0" distB="0" distL="0" distR="0" wp14:anchorId="2E447964" wp14:editId="13F1B07F">
+            <wp:extent cx="228600" cy="228600"/>
+            <wp:effectExtent l="0" t="0" r="0" b="0"/>
+            <wp:docPr id="30" name="Graphic 30"/>
+            <wp:cNvGraphicFramePr>
+              <a:graphicFrameLocks xmlns:a="http://schemas.openxmlformats.org/drawingml/2006/main" noChangeAspect="1"/>
+            </wp:cNvGraphicFramePr>
+            <a:graphic xmlns:a="http://schemas.openxmlformats.org/drawingml/2006/main">
+              <a:graphicData uri="http://schemas.openxmlformats.org/drawingml/2006/picture">
+                <pic:pic xmlns:pic="http://schemas.openxmlformats.org/drawingml/2006/picture">
+                  <pic:nvPicPr>
+                    <pic:cNvPr id="3" name="Graphic 3"/>
+                    <pic:cNvPicPr/>
+                  </pic:nvPicPr>
+                  <pic:blipFill>
+                    <a:blip r:embed="rId11">
+                      <a:extLst>
+                        <a:ext uri="{28A0092B-C50C-407E-A947-70E740481C1C}">
+                          <a14:useLocalDpi xmlns:a14="http://schemas.microsoft.com/office/drawing/2010/main" val="0"/>
+                        </a:ext>
+                        <a:ext uri="{96DAC541-7B7A-43D3-8B79-37D633B846F1}">
+                          <asvg:svgBlip xmlns:asvg="http://schemas.microsoft.com/office/drawing/2016/SVG/main" r:embed="rId12"/>
+                        </a:ext>
+                      </a:extLst>
+                    </a:blip>
+                    <a:stretch>
+                      <a:fillRect/>
+                    </a:stretch>
+                  </pic:blipFill>
+                  <pic:spPr>
+                    <a:xfrm>
+                      <a:off x="0" y="0"/>
+                      <a:ext cx="228600" cy="228600"/>
+                    </a:xfrm>
+                    <a:prstGeom prst="rect">
+                      <a:avLst/>
+                    </a:prstGeom>
+                  </pic:spPr>
+                </pic:pic>
+              </a:graphicData>
+            </a:graphic>
+          </wp:inline>
+        </w:drawing>
+      </w:r>
+      <w:r>
+        <w:rPr>
+          <w:sz w:val="18"/>
+          <w:szCs w:val="18"/>
+        </w:rPr>
+        <w:t xml:space="preserve"> An Upload button for PT user to upload exercise for the library, for multiple select, PTs can use the select box.</w:t>
+      </w:r>
+    </w:p>
+    <w:p>
+      <w:pPr>
+        <w:rPr>
+          <w:sz w:val="18"/>
+          <w:szCs w:val="18"/>
+        </w:rPr>
+      </w:pPr>
+    </w:p>
+    <w:p>
+      <w:pPr>
+        <w:tabs>
+          <w:tab w:val="left" w:pos="5084"/>
+        </w:tabs>
+        <w:rPr>
+          <w:sz w:val="18"/>
+          <w:szCs w:val="18"/>
+        </w:rPr>
+      </w:pPr>
+      <w:r>
+        <w:rPr>
+          <w:noProof/>
+        </w:rPr>
+        <w:drawing>
+          <wp:inline distT="0" distB="0" distL="0" distR="0" wp14:anchorId="3A0CB055" wp14:editId="13D58F90">
+            <wp:extent cx="228600" cy="228600"/>
+            <wp:effectExtent l="0" t="0" r="0" b="0"/>
+            <wp:docPr id="31" name="Graphic 31"/>
+            <wp:cNvGraphicFramePr>
+              <a:graphicFrameLocks xmlns:a="http://schemas.openxmlformats.org/drawingml/2006/main" noChangeAspect="1"/>
+            </wp:cNvGraphicFramePr>
+            <a:graphic xmlns:a="http://schemas.openxmlformats.org/drawingml/2006/main">
+              <a:graphicData uri="http://schemas.openxmlformats.org/drawingml/2006/picture">
+                <pic:pic xmlns:pic="http://schemas.openxmlformats.org/drawingml/2006/picture">
+                  <pic:nvPicPr>
+                    <pic:cNvPr id="4" name="Graphic 4"/>
+                    <pic:cNvPicPr/>
+                  </pic:nvPicPr>
+                  <pic:blipFill>
+                    <a:blip r:embed="rId13">
+                      <a:extLst>
+                        <a:ext uri="{28A0092B-C50C-407E-A947-70E740481C1C}">
+                          <a14:useLocalDpi xmlns:a14="http://schemas.microsoft.com/office/drawing/2010/main" val="0"/>
+                        </a:ext>
+                        <a:ext uri="{96DAC541-7B7A-43D3-8B79-37D633B846F1}">
+                          <asvg:svgBlip xmlns:asvg="http://schemas.microsoft.com/office/drawing/2016/SVG/main" r:embed="rId14"/>
+                        </a:ext>
+                      </a:extLst>
+                    </a:blip>
+                    <a:stretch>
+                      <a:fillRect/>
+                    </a:stretch>
+                  </pic:blipFill>
+                  <pic:spPr>
+                    <a:xfrm>
+                      <a:off x="0" y="0"/>
+                      <a:ext cx="228600" cy="228600"/>
+                    </a:xfrm>
+                    <a:prstGeom prst="rect">
+                      <a:avLst/>
+                    </a:prstGeom>
+                  </pic:spPr>
+                </pic:pic>
+              </a:graphicData>
+            </a:graphic>
+          </wp:inline>
+        </w:drawing>
+      </w:r>
+      <w:r>
+        <w:rPr>
+          <w:sz w:val="18"/>
+          <w:szCs w:val="18"/>
+        </w:rPr>
+        <w:t>A Delete button for PT User to delete exercise for patient.</w:t>
+      </w:r>
+      <w:r>
+        <w:rPr>
+          <w:sz w:val="18"/>
+          <w:szCs w:val="18"/>
+        </w:rPr>
+        <w:tab/>
+      </w:r>
+    </w:p>
+    <w:p>
+      <w:pPr>
+        <w:rPr>
+          <w:sz w:val="18"/>
+          <w:szCs w:val="18"/>
+        </w:rPr>
+      </w:pPr>
+    </w:p>
+    <w:p>
+      <w:pPr>
+        <w:rPr>
+          <w:sz w:val="18"/>
+          <w:szCs w:val="18"/>
+        </w:rPr>
+      </w:pPr>
+      <w:r>
+        <w:rPr>
+          <w:noProof/>
+        </w:rPr>
+        <w:drawing>
+          <wp:inline distT="0" distB="0" distL="0" distR="0" wp14:anchorId="02F14342" wp14:editId="7CADFA70">
+            <wp:extent cx="228600" cy="228600"/>
+            <wp:effectExtent l="0" t="0" r="0" b="0"/>
+            <wp:docPr id="32" name="Graphic 32"/>
+            <wp:cNvGraphicFramePr>
+              <a:graphicFrameLocks xmlns:a="http://schemas.openxmlformats.org/drawingml/2006/main" noChangeAspect="1"/>
+            </wp:cNvGraphicFramePr>
+            <a:graphic xmlns:a="http://schemas.openxmlformats.org/drawingml/2006/main">
+              <a:graphicData uri="http://schemas.openxmlformats.org/drawingml/2006/picture">
+                <pic:pic xmlns:pic="http://schemas.openxmlformats.org/drawingml/2006/picture">
+                  <pic:nvPicPr>
+                    <pic:cNvPr id="5" name="Graphic 5"/>
+                    <pic:cNvPicPr/>
+                  </pic:nvPicPr>
+                  <pic:blipFill>
+                    <a:blip r:embed="rId15">
+                      <a:extLst>
+                        <a:ext uri="{28A0092B-C50C-407E-A947-70E740481C1C}">
+                          <a14:useLocalDpi xmlns:a14="http://schemas.microsoft.com/office/drawing/2010/main" val="0"/>
+                        </a:ext>
+                        <a:ext uri="{96DAC541-7B7A-43D3-8B79-37D633B846F1}">
+                          <asvg:svgBlip xmlns:asvg="http://schemas.microsoft.com/office/drawing/2016/SVG/main" r:embed="rId16"/>
+                        </a:ext>
+                      </a:extLst>
+                    </a:blip>
+                    <a:stretch>
+                      <a:fillRect/>
+                    </a:stretch>
+                  </pic:blipFill>
+                  <pic:spPr>
+                    <a:xfrm>
+                      <a:off x="0" y="0"/>
+                      <a:ext cx="228600" cy="228600"/>
+                    </a:xfrm>
+                    <a:prstGeom prst="rect">
+                      <a:avLst/>
+                    </a:prstGeom>
+                  </pic:spPr>
+                </pic:pic>
+              </a:graphicData>
+            </a:graphic>
+          </wp:inline>
+        </w:drawing>
+      </w:r>
+      <w:r>
+        <w:rPr>
+          <w:sz w:val="18"/>
+          <w:szCs w:val="18"/>
+        </w:rPr>
+        <w:t>PTs can select the video, enter playlist title and description in textbox in order to create a customized exercise plan.</w:t>
+      </w:r>
+    </w:p>
+    <w:p>
+      <w:pPr>
+        <w:rPr>
+          <w:sz w:val="18"/>
+          <w:szCs w:val="18"/>
+        </w:rPr>
+      </w:pPr>
+    </w:p>
+    <w:p>
+      <w:pPr>
+        <w:rPr>
+          <w:sz w:val="18"/>
+          <w:szCs w:val="18"/>
+        </w:rPr>
+      </w:pPr>
+      <w:r>
+        <w:rPr>
+          <w:noProof/>
+        </w:rPr>
+        <w:drawing>
+          <wp:inline distT="0" distB="0" distL="0" distR="0" wp14:anchorId="396D9520" wp14:editId="3BFEAF89">
+            <wp:extent cx="228600" cy="228600"/>
+            <wp:effectExtent l="0" t="0" r="0" b="0"/>
+            <wp:docPr id="33" name="Graphic 33"/>
+            <wp:cNvGraphicFramePr>
+              <a:graphicFrameLocks xmlns:a="http://schemas.openxmlformats.org/drawingml/2006/main" noChangeAspect="1"/>
+            </wp:cNvGraphicFramePr>
+            <a:graphic xmlns:a="http://schemas.openxmlformats.org/drawingml/2006/main">
+              <a:graphicData uri="http://schemas.openxmlformats.org/drawingml/2006/picture">
+                <pic:pic xmlns:pic="http://schemas.openxmlformats.org/drawingml/2006/picture">
+                  <pic:nvPicPr>
+                    <pic:cNvPr id="14" name="Graphic 14"/>
+                    <pic:cNvPicPr/>
+                  </pic:nvPicPr>
+                  <pic:blipFill>
+                    <a:blip r:embed="rId19">
+                      <a:extLst>
+                        <a:ext uri="{28A0092B-C50C-407E-A947-70E740481C1C}">
+                          <a14:useLocalDpi xmlns:a14="http://schemas.microsoft.com/office/drawing/2010/main" val="0"/>
+                        </a:ext>
+                        <a:ext uri="{96DAC541-7B7A-43D3-8B79-37D633B846F1}">
+                          <asvg:svgBlip xmlns:asvg="http://schemas.microsoft.com/office/drawing/2016/SVG/main" r:embed="rId20"/>
+                        </a:ext>
+                      </a:extLst>
+                    </a:blip>
+                    <a:stretch>
+                      <a:fillRect/>
+                    </a:stretch>
+                  </pic:blipFill>
+                  <pic:spPr>
+                    <a:xfrm>
+                      <a:off x="0" y="0"/>
+                      <a:ext cx="228600" cy="228600"/>
+                    </a:xfrm>
+                    <a:prstGeom prst="rect">
+                      <a:avLst/>
+                    </a:prstGeom>
+                  </pic:spPr>
+                </pic:pic>
+              </a:graphicData>
+            </a:graphic>
+          </wp:inline>
+        </w:drawing>
+      </w:r>
+      <w:r>
+        <w:rPr>
+          <w:sz w:val="18"/>
+          <w:szCs w:val="18"/>
+        </w:rPr>
+        <w:t xml:space="preserve">Click Create Exercise button to create a customized exercise plan. </w:t>
+      </w:r>
+    </w:p>
+    <w:p>
+      <w:pPr>
+        <w:rPr>
+          <w:sz w:val="18"/>
+          <w:szCs w:val="18"/>
+        </w:rPr>
+      </w:pPr>
+    </w:p>
+    <w:p>
+      <w:pPr>
+        <w:rPr>
+          <w:sz w:val="18"/>
+          <w:szCs w:val="18"/>
+        </w:rPr>
+      </w:pPr>
+      <w:r>
+        <w:rPr>
+          <w:noProof/>
+        </w:rPr>
+        <w:drawing>
+          <wp:inline distT="0" distB="0" distL="0" distR="0" wp14:anchorId="34A0FC7A" wp14:editId="1F02A8C4">
+            <wp:extent cx="228600" cy="228600"/>
+            <wp:effectExtent l="0" t="0" r="0" b="0"/>
+            <wp:docPr id="34" name="Graphic 34"/>
+            <wp:cNvGraphicFramePr>
+              <a:graphicFrameLocks xmlns:a="http://schemas.openxmlformats.org/drawingml/2006/main" noChangeAspect="1"/>
+            </wp:cNvGraphicFramePr>
+            <a:graphic xmlns:a="http://schemas.openxmlformats.org/drawingml/2006/main">
+              <a:graphicData uri="http://schemas.openxmlformats.org/drawingml/2006/picture">
+                <pic:pic xmlns:pic="http://schemas.openxmlformats.org/drawingml/2006/picture">
+                  <pic:nvPicPr>
+                    <pic:cNvPr id="15" name="Graphic 15"/>
+                    <pic:cNvPicPr/>
+                  </pic:nvPicPr>
+                  <pic:blipFill>
+                    <a:blip r:embed="rId21">
+                      <a:extLst>
+                        <a:ext uri="{28A0092B-C50C-407E-A947-70E740481C1C}">
+                          <a14:useLocalDpi xmlns:a14="http://schemas.microsoft.com/office/drawing/2010/main" val="0"/>
+                        </a:ext>
+                        <a:ext uri="{96DAC541-7B7A-43D3-8B79-37D633B846F1}">
+                          <asvg:svgBlip xmlns:asvg="http://schemas.microsoft.com/office/drawing/2016/SVG/main" r:embed="rId22"/>
+                        </a:ext>
+                      </a:extLst>
+                    </a:blip>
+                    <a:stretch>
+                      <a:fillRect/>
+                    </a:stretch>
+                  </pic:blipFill>
+                  <pic:spPr>
+                    <a:xfrm>
+                      <a:off x="0" y="0"/>
+                      <a:ext cx="228600" cy="228600"/>
+                    </a:xfrm>
+                    <a:prstGeom prst="rect">
+                      <a:avLst/>
+                    </a:prstGeom>
+                  </pic:spPr>
+                </pic:pic>
+              </a:graphicData>
+            </a:graphic>
+          </wp:inline>
+        </w:drawing>
+      </w:r>
+      <w:r>
+        <w:rPr>
+          <w:sz w:val="18"/>
+          <w:szCs w:val="18"/>
+        </w:rPr>
+        <w:t>A Search bar for PTs to search for exercises in library.</w:t>
+      </w:r>
+    </w:p>
+    <w:p>
+      <w:pPr>
+        <w:rPr>
+          <w:sz w:val="18"/>
+          <w:szCs w:val="18"/>
+        </w:rPr>
+      </w:pPr>
+    </w:p>
+    <w:p>
+      <w:pPr>
+        <w:rPr>
+          <w:sz w:val="18"/>
+          <w:szCs w:val="18"/>
+        </w:rPr>
+      </w:pPr>
+      <w:r>
+        <w:rPr>
+          <w:noProof/>
+        </w:rPr>
+        <w:drawing>
+          <wp:inline distT="0" distB="0" distL="0" distR="0" wp14:anchorId="441135E1" wp14:editId="634CC7F0">
+            <wp:extent cx="228600" cy="228600"/>
+            <wp:effectExtent l="0" t="0" r="0" b="0"/>
+            <wp:docPr id="35" name="Graphic 35"/>
+            <wp:cNvGraphicFramePr>
+              <a:graphicFrameLocks xmlns:a="http://schemas.openxmlformats.org/drawingml/2006/main" noChangeAspect="1"/>
+            </wp:cNvGraphicFramePr>
+            <a:graphic xmlns:a="http://schemas.openxmlformats.org/drawingml/2006/main">
+              <a:graphicData uri="http://schemas.openxmlformats.org/drawingml/2006/picture">
+                <pic:pic xmlns:pic="http://schemas.openxmlformats.org/drawingml/2006/picture">
+                  <pic:nvPicPr>
+                    <pic:cNvPr id="35" name="Graphic 35"/>
+                    <pic:cNvPicPr/>
+                  </pic:nvPicPr>
+                  <pic:blipFill>
+                    <a:blip r:embed="rId27">
+                      <a:extLst>
+                        <a:ext uri="{28A0092B-C50C-407E-A947-70E740481C1C}">
+                          <a14:useLocalDpi xmlns:a14="http://schemas.microsoft.com/office/drawing/2010/main" val="0"/>
+                        </a:ext>
+                        <a:ext uri="{96DAC541-7B7A-43D3-8B79-37D633B846F1}">
+                          <asvg:svgBlip xmlns:asvg="http://schemas.microsoft.com/office/drawing/2016/SVG/main" r:embed="rId28"/>
+                        </a:ext>
+                      </a:extLst>
+                    </a:blip>
+                    <a:stretch>
+                      <a:fillRect/>
+                    </a:stretch>
+                  </pic:blipFill>
+                  <pic:spPr>
+                    <a:xfrm>
+                      <a:off x="0" y="0"/>
+                      <a:ext cx="228600" cy="228600"/>
+                    </a:xfrm>
+                    <a:prstGeom prst="rect">
+                      <a:avLst/>
+                    </a:prstGeom>
+                  </pic:spPr>
+                </pic:pic>
+              </a:graphicData>
+            </a:graphic>
+          </wp:inline>
+        </w:drawing>
+      </w:r>
+      <w:r>
+        <w:rPr>
+          <w:sz w:val="18"/>
+          <w:szCs w:val="18"/>
+        </w:rPr>
+        <w:t>Assign Button is to assign the exercise to particular patient or patients.</w:t>
+      </w:r>
+    </w:p>
+    <w:p>
+      <w:pPr>
+        <w:rPr>
+          <w:sz w:val="18"/>
+          <w:szCs w:val="18"/>
+        </w:rPr>
+      </w:pPr>
+    </w:p>
+    <w:p>
+      <w:pPr>
+        <w:rPr>
+          <w:sz w:val="18"/>
+          <w:szCs w:val="18"/>
+        </w:rPr>
+      </w:pPr>
+    </w:p>
+    <w:p>
+      <w:pPr>
+        <w:rPr>
+          <w:sz w:val="18"/>
+          <w:szCs w:val="18"/>
+        </w:rPr>
+      </w:pPr>
+    </w:p>
+    <w:p>
+      <w:pPr>
+        <w:rPr>
+          <w:sz w:val="18"/>
+          <w:szCs w:val="18"/>
+        </w:rPr>
+      </w:pPr>
+    </w:p>
+    <w:p>
+      <w:pPr>
+        <w:rPr>
+          <w:sz w:val="18"/>
+          <w:szCs w:val="18"/>
+        </w:rPr>
+      </w:pPr>
+    </w:p>
+    <w:p>
+      <w:pPr>
+        <w:rPr>
+          <w:sz w:val="18"/>
+          <w:szCs w:val="18"/>
+        </w:rPr>
+      </w:pPr>
+    </w:p>
+    <w:p>
+      <w:pPr>
+        <w:rPr>
+          <w:sz w:val="18"/>
+          <w:szCs w:val="18"/>
+        </w:rPr>
+      </w:pPr>
+    </w:p>
+    <w:p>
+      <w:pPr>
+        <w:rPr>
+          <w:sz w:val="18"/>
+          <w:szCs w:val="18"/>
+        </w:rPr>
+      </w:pPr>
+    </w:p>
+    <w:p>
+      <w:pPr>
+        <w:rPr>
+          <w:sz w:val="18"/>
+          <w:szCs w:val="18"/>
+        </w:rPr>
+      </w:pPr>
+    </w:p>
+    <w:p/>
+    <w:p>
+      <w:r>
+        <w:rPr>
+          <w:noProof/>
+        </w:rPr>
+        <w:drawing>
+          <wp:inline distT="0" distB="0" distL="0" distR="0" wp14:anchorId="139F1BCE" wp14:editId="59FA6A9A">
+            <wp:extent cx="3597965" cy="2041153"/>
+            <wp:effectExtent l="0" t="0" r="0" b="3810"/>
+            <wp:docPr id="36" name="Picture 36" descr="Graphical user interface, application, Word&#10;&#10;Description automatically generated"/>
+            <wp:cNvGraphicFramePr>
+              <a:graphicFrameLocks xmlns:a="http://schemas.openxmlformats.org/drawingml/2006/main" noChangeAspect="1"/>
+            </wp:cNvGraphicFramePr>
+            <a:graphic xmlns:a="http://schemas.openxmlformats.org/drawingml/2006/main">
+              <a:graphicData uri="http://schemas.openxmlformats.org/drawingml/2006/picture">
+                <pic:pic xmlns:pic="http://schemas.openxmlformats.org/drawingml/2006/picture">
+                  <pic:nvPicPr>
+                    <pic:cNvPr id="36" name="Picture 36" descr="Graphical user interface, application, Word&#10;&#10;Description automatically generated"/>
+                    <pic:cNvPicPr/>
+                  </pic:nvPicPr>
+                  <pic:blipFill>
+                    <a:blip r:embed="rId29" cstate="print">
+                      <a:extLst>
+                        <a:ext uri="{28A0092B-C50C-407E-A947-70E740481C1C}">
+                          <a14:useLocalDpi xmlns:a14="http://schemas.microsoft.com/office/drawing/2010/main" val="0"/>
+                        </a:ext>
+                      </a:extLst>
+                    </a:blip>
+                    <a:stretch>
+                      <a:fillRect/>
+                    </a:stretch>
+                  </pic:blipFill>
+                  <pic:spPr>
+                    <a:xfrm>
+                      <a:off x="0" y="0"/>
+                      <a:ext cx="3633490" cy="2061307"/>
+                    </a:xfrm>
+                    <a:prstGeom prst="rect">
+                      <a:avLst/>
+                    </a:prstGeom>
+                  </pic:spPr>
+                </pic:pic>
+              </a:graphicData>
+            </a:graphic>
+          </wp:inline>
+        </w:drawing>
+      </w:r>
+    </w:p>
+    <w:p>
+      <w:r>
+        <w:rPr>
+          <w:noProof/>
+        </w:rPr>
+        <w:drawing>
+          <wp:inline distT="0" distB="0" distL="0" distR="0" wp14:anchorId="76D87BB2" wp14:editId="6A0E4F20">
+            <wp:extent cx="3597910" cy="2045350"/>
+            <wp:effectExtent l="0" t="0" r="0" b="0"/>
+            <wp:docPr id="41" name="Picture 41" descr="Graphical user interface, application&#10;&#10;Description automatically generated"/>
+            <wp:cNvGraphicFramePr>
+              <a:graphicFrameLocks xmlns:a="http://schemas.openxmlformats.org/drawingml/2006/main" noChangeAspect="1"/>
+            </wp:cNvGraphicFramePr>
+            <a:graphic xmlns:a="http://schemas.openxmlformats.org/drawingml/2006/main">
+              <a:graphicData uri="http://schemas.openxmlformats.org/drawingml/2006/picture">
+                <pic:pic xmlns:pic="http://schemas.openxmlformats.org/drawingml/2006/picture">
+                  <pic:nvPicPr>
+                    <pic:cNvPr id="41" name="Picture 41" descr="Graphical user interface, application&#10;&#10;Description automatically generated"/>
+                    <pic:cNvPicPr/>
+                  </pic:nvPicPr>
+                  <pic:blipFill>
+                    <a:blip r:embed="rId30" cstate="print">
+                      <a:extLst>
+                        <a:ext uri="{28A0092B-C50C-407E-A947-70E740481C1C}">
+                          <a14:useLocalDpi xmlns:a14="http://schemas.microsoft.com/office/drawing/2010/main" val="0"/>
+                        </a:ext>
+                      </a:extLst>
+                    </a:blip>
+                    <a:stretch>
+                      <a:fillRect/>
+                    </a:stretch>
+                  </pic:blipFill>
+                  <pic:spPr>
+                    <a:xfrm>
+                      <a:off x="0" y="0"/>
+                      <a:ext cx="3642779" cy="2070857"/>
+                    </a:xfrm>
+                    <a:prstGeom prst="rect">
+                      <a:avLst/>
+                    </a:prstGeom>
+                  </pic:spPr>
+                </pic:pic>
+              </a:graphicData>
+            </a:graphic>
+          </wp:inline>
+        </w:drawing>
+      </w:r>
+    </w:p>
+    <w:p>
+      <w:r>
+        <w:rPr>
+          <w:noProof/>
+        </w:rPr>
+        <w:drawing>
+          <wp:inline distT="0" distB="0" distL="0" distR="0" wp14:anchorId="41FE7B61" wp14:editId="5AD022A3">
+            <wp:extent cx="3597910" cy="2042659"/>
+            <wp:effectExtent l="0" t="0" r="0" b="2540"/>
+            <wp:docPr id="42" name="Picture 42" descr="Graphical user interface&#10;&#10;Description automatically generated"/>
+            <wp:cNvGraphicFramePr>
+              <a:graphicFrameLocks xmlns:a="http://schemas.openxmlformats.org/drawingml/2006/main" noChangeAspect="1"/>
+            </wp:cNvGraphicFramePr>
+            <a:graphic xmlns:a="http://schemas.openxmlformats.org/drawingml/2006/main">
+              <a:graphicData uri="http://schemas.openxmlformats.org/drawingml/2006/picture">
+                <pic:pic xmlns:pic="http://schemas.openxmlformats.org/drawingml/2006/picture">
+                  <pic:nvPicPr>
+                    <pic:cNvPr id="42" name="Picture 42" descr="Graphical user interface&#10;&#10;Description automatically generated"/>
+                    <pic:cNvPicPr/>
+                  </pic:nvPicPr>
+                  <pic:blipFill>
+                    <a:blip r:embed="rId31" cstate="print">
+                      <a:extLst>
+                        <a:ext uri="{28A0092B-C50C-407E-A947-70E740481C1C}">
+                          <a14:useLocalDpi xmlns:a14="http://schemas.microsoft.com/office/drawing/2010/main" val="0"/>
+                        </a:ext>
+                      </a:extLst>
+                    </a:blip>
+                    <a:stretch>
+                      <a:fillRect/>
+                    </a:stretch>
+                  </pic:blipFill>
+                  <pic:spPr>
+                    <a:xfrm>
+                      <a:off x="0" y="0"/>
+                      <a:ext cx="3688235" cy="2093940"/>
+                    </a:xfrm>
+                    <a:prstGeom prst="rect">
+                      <a:avLst/>
+                    </a:prstGeom>
+                  </pic:spPr>
+                </pic:pic>
+              </a:graphicData>
+            </a:graphic>
+          </wp:inline>
+        </w:drawing>
+      </w:r>
+    </w:p>
+    <w:p/>
+    <w:p>
+      <w:pPr>
+        <w:rPr>
+          <w:sz w:val="18"/>
+          <w:szCs w:val="18"/>
+        </w:rPr>
+      </w:pPr>
+      <w:r>
+        <w:rPr>
+          <w:noProof/>
+        </w:rPr>
+        <w:drawing>
+          <wp:inline distT="0" distB="0" distL="0" distR="0" wp14:anchorId="7DCD9E5A" wp14:editId="5440EC6A">
+            <wp:extent cx="228600" cy="228600"/>
+            <wp:effectExtent l="0" t="0" r="0" b="0"/>
+            <wp:docPr id="37" name="Graphic 37"/>
+            <wp:cNvGraphicFramePr>
+              <a:graphicFrameLocks xmlns:a="http://schemas.openxmlformats.org/drawingml/2006/main" noChangeAspect="1"/>
+            </wp:cNvGraphicFramePr>
+            <a:graphic xmlns:a="http://schemas.openxmlformats.org/drawingml/2006/main">
+              <a:graphicData uri="http://schemas.openxmlformats.org/drawingml/2006/picture">
+                <pic:pic xmlns:pic="http://schemas.openxmlformats.org/drawingml/2006/picture">
+                  <pic:nvPicPr>
+                    <pic:cNvPr id="3" name="Graphic 3"/>
+                    <pic:cNvPicPr/>
+                  </pic:nvPicPr>
+                  <pic:blipFill>
+                    <a:blip r:embed="rId11">
+                      <a:extLst>
+                        <a:ext uri="{28A0092B-C50C-407E-A947-70E740481C1C}">
+                          <a14:useLocalDpi xmlns:a14="http://schemas.microsoft.com/office/drawing/2010/main" val="0"/>
+                        </a:ext>
+                        <a:ext uri="{96DAC541-7B7A-43D3-8B79-37D633B846F1}">
+                          <asvg:svgBlip xmlns:asvg="http://schemas.microsoft.com/office/drawing/2016/SVG/main" r:embed="rId12"/>
+                        </a:ext>
+                      </a:extLst>
+                    </a:blip>
+                    <a:stretch>
+                      <a:fillRect/>
+                    </a:stretch>
+                  </pic:blipFill>
+                  <pic:spPr>
+                    <a:xfrm>
+                      <a:off x="0" y="0"/>
+                      <a:ext cx="228600" cy="228600"/>
+                    </a:xfrm>
+                    <a:prstGeom prst="rect">
+                      <a:avLst/>
+                    </a:prstGeom>
+                  </pic:spPr>
+                </pic:pic>
+              </a:graphicData>
+            </a:graphic>
+          </wp:inline>
+        </w:drawing>
+      </w:r>
+      <w:r>
+        <w:rPr>
+          <w:sz w:val="18"/>
+          <w:szCs w:val="18"/>
+        </w:rPr>
+        <w:t xml:space="preserve"> A Drop-down list for PTs to change the portal Setting, they can change Email frequency, email or password.</w:t>
+      </w:r>
+    </w:p>
+    <w:p>
+      <w:pPr>
+        <w:rPr>
+          <w:sz w:val="18"/>
+          <w:szCs w:val="18"/>
+        </w:rPr>
+      </w:pPr>
+      <w:r>
+        <w:rPr>
+          <w:noProof/>
+        </w:rPr>
+        <w:drawing>
+          <wp:inline distT="0" distB="0" distL="0" distR="0" wp14:anchorId="59BA72F3" wp14:editId="60D8C950">
+            <wp:extent cx="228600" cy="228600"/>
+            <wp:effectExtent l="0" t="0" r="0" b="0"/>
+            <wp:docPr id="38" name="Graphic 38"/>
+            <wp:cNvGraphicFramePr>
+              <a:graphicFrameLocks xmlns:a="http://schemas.openxmlformats.org/drawingml/2006/main" noChangeAspect="1"/>
+            </wp:cNvGraphicFramePr>
+            <a:graphic xmlns:a="http://schemas.openxmlformats.org/drawingml/2006/main">
+              <a:graphicData uri="http://schemas.openxmlformats.org/drawingml/2006/picture">
+                <pic:pic xmlns:pic="http://schemas.openxmlformats.org/drawingml/2006/picture">
+                  <pic:nvPicPr>
+                    <pic:cNvPr id="4" name="Graphic 4"/>
+                    <pic:cNvPicPr/>
+                  </pic:nvPicPr>
+                  <pic:blipFill>
+                    <a:blip r:embed="rId13">
+                      <a:extLst>
+                        <a:ext uri="{28A0092B-C50C-407E-A947-70E740481C1C}">
+                          <a14:useLocalDpi xmlns:a14="http://schemas.microsoft.com/office/drawing/2010/main" val="0"/>
+                        </a:ext>
+                        <a:ext uri="{96DAC541-7B7A-43D3-8B79-37D633B846F1}">
+                          <asvg:svgBlip xmlns:asvg="http://schemas.microsoft.com/office/drawing/2016/SVG/main" r:embed="rId14"/>
+                        </a:ext>
+                      </a:extLst>
+                    </a:blip>
+                    <a:stretch>
+                      <a:fillRect/>
+                    </a:stretch>
+                  </pic:blipFill>
+                  <pic:spPr>
+                    <a:xfrm>
+                      <a:off x="0" y="0"/>
+                      <a:ext cx="228600" cy="228600"/>
+                    </a:xfrm>
+                    <a:prstGeom prst="rect">
+                      <a:avLst/>
+                    </a:prstGeom>
+                  </pic:spPr>
+                </pic:pic>
+              </a:graphicData>
+            </a:graphic>
+          </wp:inline>
+        </w:drawing>
+      </w:r>
+      <w:r>
+        <w:rPr>
+          <w:sz w:val="18"/>
+          <w:szCs w:val="18"/>
+        </w:rPr>
+        <w:t>To change the Email Frequency, PTs can choose hourly, weekly and monthly. Hit the Save button to save the setting.</w:t>
+      </w:r>
+    </w:p>
+    <w:p>
+      <w:pPr>
+        <w:rPr>
+          <w:sz w:val="18"/>
+          <w:szCs w:val="18"/>
+        </w:rPr>
+      </w:pPr>
+      <w:r>
+        <w:rPr>
+          <w:noProof/>
+        </w:rPr>
+        <w:lastRenderedPageBreak/>
+        <w:drawing>
+          <wp:inline distT="0" distB="0" distL="0" distR="0" wp14:anchorId="77AFF79F" wp14:editId="34BB8EBE">
+            <wp:extent cx="228600" cy="228600"/>
+            <wp:effectExtent l="0" t="0" r="0" b="0"/>
+            <wp:docPr id="39" name="Graphic 39"/>
+            <wp:cNvGraphicFramePr>
+              <a:graphicFrameLocks xmlns:a="http://schemas.openxmlformats.org/drawingml/2006/main" noChangeAspect="1"/>
+            </wp:cNvGraphicFramePr>
+            <a:graphic xmlns:a="http://schemas.openxmlformats.org/drawingml/2006/main">
+              <a:graphicData uri="http://schemas.openxmlformats.org/drawingml/2006/picture">
+                <pic:pic xmlns:pic="http://schemas.openxmlformats.org/drawingml/2006/picture">
+                  <pic:nvPicPr>
+                    <pic:cNvPr id="5" name="Graphic 5"/>
+                    <pic:cNvPicPr/>
+                  </pic:nvPicPr>
+                  <pic:blipFill>
+                    <a:blip r:embed="rId15">
+                      <a:extLst>
+                        <a:ext uri="{28A0092B-C50C-407E-A947-70E740481C1C}">
+                          <a14:useLocalDpi xmlns:a14="http://schemas.microsoft.com/office/drawing/2010/main" val="0"/>
+                        </a:ext>
+                        <a:ext uri="{96DAC541-7B7A-43D3-8B79-37D633B846F1}">
+                          <asvg:svgBlip xmlns:asvg="http://schemas.microsoft.com/office/drawing/2016/SVG/main" r:embed="rId16"/>
+                        </a:ext>
+                      </a:extLst>
+                    </a:blip>
+                    <a:stretch>
+                      <a:fillRect/>
+                    </a:stretch>
+                  </pic:blipFill>
+                  <pic:spPr>
+                    <a:xfrm>
+                      <a:off x="0" y="0"/>
+                      <a:ext cx="228600" cy="228600"/>
+                    </a:xfrm>
+                    <a:prstGeom prst="rect">
+                      <a:avLst/>
+                    </a:prstGeom>
+                  </pic:spPr>
+                </pic:pic>
+              </a:graphicData>
+            </a:graphic>
+          </wp:inline>
+        </w:drawing>
+      </w:r>
+      <w:r>
+        <w:rPr>
+          <w:sz w:val="18"/>
+          <w:szCs w:val="18"/>
+        </w:rPr>
+        <w:t>Place to change the Email Setting.</w:t>
+      </w:r>
+    </w:p>
+    <w:p>
+      <w:pPr>
+        <w:rPr>
+          <w:sz w:val="18"/>
+          <w:szCs w:val="18"/>
+        </w:rPr>
+      </w:pPr>
+      <w:r>
+        <w:rPr>
+          <w:noProof/>
+        </w:rPr>
+        <w:drawing>
+          <wp:inline distT="0" distB="0" distL="0" distR="0" wp14:anchorId="1A5FCBCB" wp14:editId="6819EA22">
+            <wp:extent cx="228600" cy="228600"/>
+            <wp:effectExtent l="0" t="0" r="0" b="0"/>
+            <wp:docPr id="40" name="Graphic 40"/>
+            <wp:cNvGraphicFramePr>
+              <a:graphicFrameLocks xmlns:a="http://schemas.openxmlformats.org/drawingml/2006/main" noChangeAspect="1"/>
+            </wp:cNvGraphicFramePr>
+            <a:graphic xmlns:a="http://schemas.openxmlformats.org/drawingml/2006/main">
+              <a:graphicData uri="http://schemas.openxmlformats.org/drawingml/2006/picture">
+                <pic:pic xmlns:pic="http://schemas.openxmlformats.org/drawingml/2006/picture">
+                  <pic:nvPicPr>
+                    <pic:cNvPr id="14" name="Graphic 14"/>
+                    <pic:cNvPicPr/>
+                  </pic:nvPicPr>
+                  <pic:blipFill>
+                    <a:blip r:embed="rId19">
+                      <a:extLst>
+                        <a:ext uri="{28A0092B-C50C-407E-A947-70E740481C1C}">
+                          <a14:useLocalDpi xmlns:a14="http://schemas.microsoft.com/office/drawing/2010/main" val="0"/>
+                        </a:ext>
+                        <a:ext uri="{96DAC541-7B7A-43D3-8B79-37D633B846F1}">
+                          <asvg:svgBlip xmlns:asvg="http://schemas.microsoft.com/office/drawing/2016/SVG/main" r:embed="rId20"/>
+                        </a:ext>
+                      </a:extLst>
+                    </a:blip>
+                    <a:stretch>
+                      <a:fillRect/>
+                    </a:stretch>
+                  </pic:blipFill>
+                  <pic:spPr>
+                    <a:xfrm>
+                      <a:off x="0" y="0"/>
+                      <a:ext cx="228600" cy="228600"/>
+                    </a:xfrm>
+                    <a:prstGeom prst="rect">
+                      <a:avLst/>
+                    </a:prstGeom>
+                  </pic:spPr>
+                </pic:pic>
+              </a:graphicData>
+            </a:graphic>
+          </wp:inline>
+        </w:drawing>
+      </w:r>
+      <w:r>
+        <w:rPr>
+          <w:sz w:val="18"/>
+          <w:szCs w:val="18"/>
+        </w:rPr>
+        <w:t xml:space="preserve">Place to change the Password Setting. </w:t>
+      </w:r>
+    </w:p>
+    <w:p>
+      <w:pPr>
+        <w:rPr>
+          <w:sz w:val="18"/>
+          <w:szCs w:val="18"/>
+        </w:rPr>
+      </w:pPr>
+    </w:p>
+    <w:p/>
+    <w:p/>
+    <w:p/>
+    <w:p>
+      <w:r>
+        <w:rPr>
+          <w:noProof/>
+        </w:rPr>
+        <w:drawing>
+          <wp:inline distT="0" distB="0" distL="0" distR="0" wp14:anchorId="45380DD1" wp14:editId="1276E13F">
+            <wp:extent cx="3711962" cy="2693624"/>
+            <wp:effectExtent l="0" t="0" r="0" b="0"/>
+            <wp:docPr id="47" name="Picture 47" descr="Graphical user interface&#10;&#10;Description automatically generated"/>
+            <wp:cNvGraphicFramePr>
+              <a:graphicFrameLocks xmlns:a="http://schemas.openxmlformats.org/drawingml/2006/main" noChangeAspect="1"/>
+            </wp:cNvGraphicFramePr>
+            <a:graphic xmlns:a="http://schemas.openxmlformats.org/drawingml/2006/main">
+              <a:graphicData uri="http://schemas.openxmlformats.org/drawingml/2006/picture">
+                <pic:pic xmlns:pic="http://schemas.openxmlformats.org/drawingml/2006/picture">
+                  <pic:nvPicPr>
+                    <pic:cNvPr id="47" name="Picture 47" descr="Graphical user interface&#10;&#10;Description automatically generated"/>
+                    <pic:cNvPicPr/>
+                  </pic:nvPicPr>
+                  <pic:blipFill>
+                    <a:blip r:embed="rId32">
+                      <a:extLst>
+                        <a:ext uri="{28A0092B-C50C-407E-A947-70E740481C1C}">
+                          <a14:useLocalDpi xmlns:a14="http://schemas.microsoft.com/office/drawing/2010/main" val="0"/>
+                        </a:ext>
+                      </a:extLst>
+                    </a:blip>
+                    <a:stretch>
+                      <a:fillRect/>
+                    </a:stretch>
+                  </pic:blipFill>
+                  <pic:spPr>
+                    <a:xfrm>
+                      <a:off x="0" y="0"/>
+                      <a:ext cx="3747303" cy="2719270"/>
+                    </a:xfrm>
+                    <a:prstGeom prst="rect">
+                      <a:avLst/>
+                    </a:prstGeom>
+                  </pic:spPr>
+                </pic:pic>
+              </a:graphicData>
+            </a:graphic>
+          </wp:inline>
+        </w:drawing>
+      </w:r>
+    </w:p>
+    <w:p>
+      <w:pPr>
+        <w:rPr>
+          <w:sz w:val="18"/>
+          <w:szCs w:val="18"/>
+        </w:rPr>
+      </w:pPr>
+      <w:r>
+        <w:rPr>
+          <w:noProof/>
+        </w:rPr>
+        <w:drawing>
+          <wp:inline distT="0" distB="0" distL="0" distR="0" wp14:anchorId="75ABEAF3" wp14:editId="5F616DE7">
+            <wp:extent cx="228600" cy="228600"/>
+            <wp:effectExtent l="0" t="0" r="0" b="0"/>
+            <wp:docPr id="44" name="Graphic 44"/>
+            <wp:cNvGraphicFramePr>
+              <a:graphicFrameLocks xmlns:a="http://schemas.openxmlformats.org/drawingml/2006/main" noChangeAspect="1"/>
+            </wp:cNvGraphicFramePr>
+            <a:graphic xmlns:a="http://schemas.openxmlformats.org/drawingml/2006/main">
+              <a:graphicData uri="http://schemas.openxmlformats.org/drawingml/2006/picture">
+                <pic:pic xmlns:pic="http://schemas.openxmlformats.org/drawingml/2006/picture">
+                  <pic:nvPicPr>
+                    <pic:cNvPr id="3" name="Graphic 3"/>
+                    <pic:cNvPicPr/>
+                  </pic:nvPicPr>
+                  <pic:blipFill>
+                    <a:blip r:embed="rId11">
+                      <a:extLst>
+                        <a:ext uri="{28A0092B-C50C-407E-A947-70E740481C1C}">
+                          <a14:useLocalDpi xmlns:a14="http://schemas.microsoft.com/office/drawing/2010/main" val="0"/>
+                        </a:ext>
+                        <a:ext uri="{96DAC541-7B7A-43D3-8B79-37D633B846F1}">
+                          <asvg:svgBlip xmlns:asvg="http://schemas.microsoft.com/office/drawing/2016/SVG/main" r:embed="rId12"/>
+                        </a:ext>
+                      </a:extLst>
+                    </a:blip>
+                    <a:stretch>
+                      <a:fillRect/>
+                    </a:stretch>
+                  </pic:blipFill>
+                  <pic:spPr>
+                    <a:xfrm>
+                      <a:off x="0" y="0"/>
+                      <a:ext cx="228600" cy="228600"/>
+                    </a:xfrm>
+                    <a:prstGeom prst="rect">
+                      <a:avLst/>
+                    </a:prstGeom>
+                  </pic:spPr>
+                </pic:pic>
+              </a:graphicData>
+            </a:graphic>
+          </wp:inline>
+        </w:drawing>
+      </w:r>
+      <w:r>
+        <w:rPr>
+          <w:sz w:val="18"/>
+          <w:szCs w:val="18"/>
+        </w:rPr>
+        <w:t xml:space="preserve"> A Textbox field for PTs to create a PT User Account.</w:t>
+      </w:r>
+    </w:p>
+    <w:p>
+      <w:pPr>
+        <w:rPr>
+          <w:sz w:val="18"/>
+          <w:szCs w:val="18"/>
+        </w:rPr>
+      </w:pPr>
+    </w:p>
+    <w:p>
+      <w:pPr>
+        <w:rPr>
+          <w:sz w:val="18"/>
+          <w:szCs w:val="18"/>
+        </w:rPr>
+      </w:pPr>
+      <w:r>
+        <w:rPr>
+          <w:noProof/>
+        </w:rPr>
+        <w:drawing>
+          <wp:inline distT="0" distB="0" distL="0" distR="0" wp14:anchorId="37C21A0D" wp14:editId="2C6E241D">
+            <wp:extent cx="228600" cy="228600"/>
+            <wp:effectExtent l="0" t="0" r="0" b="0"/>
+            <wp:docPr id="45" name="Graphic 45"/>
+            <wp:cNvGraphicFramePr>
+              <a:graphicFrameLocks xmlns:a="http://schemas.openxmlformats.org/drawingml/2006/main" noChangeAspect="1"/>
+            </wp:cNvGraphicFramePr>
+            <a:graphic xmlns:a="http://schemas.openxmlformats.org/drawingml/2006/main">
+              <a:graphicData uri="http://schemas.openxmlformats.org/drawingml/2006/picture">
+                <pic:pic xmlns:pic="http://schemas.openxmlformats.org/drawingml/2006/picture">
+                  <pic:nvPicPr>
+                    <pic:cNvPr id="4" name="Graphic 4"/>
+                    <pic:cNvPicPr/>
+                  </pic:nvPicPr>
+                  <pic:blipFill>
+                    <a:blip r:embed="rId13">
+                      <a:extLst>
+                        <a:ext uri="{28A0092B-C50C-407E-A947-70E740481C1C}">
+                          <a14:useLocalDpi xmlns:a14="http://schemas.microsoft.com/office/drawing/2010/main" val="0"/>
+                        </a:ext>
+                        <a:ext uri="{96DAC541-7B7A-43D3-8B79-37D633B846F1}">
+                          <asvg:svgBlip xmlns:asvg="http://schemas.microsoft.com/office/drawing/2016/SVG/main" r:embed="rId14"/>
+                        </a:ext>
+                      </a:extLst>
+                    </a:blip>
+                    <a:stretch>
+                      <a:fillRect/>
+                    </a:stretch>
+                  </pic:blipFill>
+                  <pic:spPr>
+                    <a:xfrm>
+                      <a:off x="0" y="0"/>
+                      <a:ext cx="228600" cy="228600"/>
+                    </a:xfrm>
+                    <a:prstGeom prst="rect">
+                      <a:avLst/>
+                    </a:prstGeom>
+                  </pic:spPr>
+                </pic:pic>
+              </a:graphicData>
+            </a:graphic>
+          </wp:inline>
+        </w:drawing>
+      </w:r>
+      <w:r>
+        <w:rPr>
+          <w:sz w:val="18"/>
+          <w:szCs w:val="18"/>
+        </w:rPr>
+        <w:t xml:space="preserve">A Drag Down list for PTs to select Gender setting. </w:t>
+      </w:r>
+    </w:p>
+    <w:p>
+      <w:pPr>
+        <w:rPr>
+          <w:sz w:val="18"/>
+          <w:szCs w:val="18"/>
+        </w:rPr>
+      </w:pPr>
+    </w:p>
+    <w:p>
+      <w:pPr>
+        <w:rPr>
+          <w:sz w:val="18"/>
+          <w:szCs w:val="18"/>
+        </w:rPr>
+      </w:pPr>
+      <w:r>
+        <w:rPr>
+          <w:noProof/>
+        </w:rPr>
+        <w:drawing>
+          <wp:inline distT="0" distB="0" distL="0" distR="0" wp14:anchorId="186C39A4" wp14:editId="0AEBF889">
+            <wp:extent cx="228600" cy="228600"/>
+            <wp:effectExtent l="0" t="0" r="0" b="0"/>
+            <wp:docPr id="46" name="Graphic 46"/>
+            <wp:cNvGraphicFramePr>
+              <a:graphicFrameLocks xmlns:a="http://schemas.openxmlformats.org/drawingml/2006/main" noChangeAspect="1"/>
+            </wp:cNvGraphicFramePr>
+            <a:graphic xmlns:a="http://schemas.openxmlformats.org/drawingml/2006/main">
+              <a:graphicData uri="http://schemas.openxmlformats.org/drawingml/2006/picture">
+                <pic:pic xmlns:pic="http://schemas.openxmlformats.org/drawingml/2006/picture">
+                  <pic:nvPicPr>
+                    <pic:cNvPr id="5" name="Graphic 5"/>
+                    <pic:cNvPicPr/>
+                  </pic:nvPicPr>
+                  <pic:blipFill>
+                    <a:blip r:embed="rId15">
+                      <a:extLst>
+                        <a:ext uri="{28A0092B-C50C-407E-A947-70E740481C1C}">
+                          <a14:useLocalDpi xmlns:a14="http://schemas.microsoft.com/office/drawing/2010/main" val="0"/>
+                        </a:ext>
+                        <a:ext uri="{96DAC541-7B7A-43D3-8B79-37D633B846F1}">
+                          <asvg:svgBlip xmlns:asvg="http://schemas.microsoft.com/office/drawing/2016/SVG/main" r:embed="rId16"/>
+                        </a:ext>
+                      </a:extLst>
+                    </a:blip>
+                    <a:stretch>
+                      <a:fillRect/>
+                    </a:stretch>
+                  </pic:blipFill>
+                  <pic:spPr>
+                    <a:xfrm>
+                      <a:off x="0" y="0"/>
+                      <a:ext cx="228600" cy="228600"/>
+                    </a:xfrm>
+                    <a:prstGeom prst="rect">
+                      <a:avLst/>
+                    </a:prstGeom>
+                  </pic:spPr>
+                </pic:pic>
+              </a:graphicData>
+            </a:graphic>
+          </wp:inline>
+        </w:drawing>
+      </w:r>
+      <w:r>
+        <w:rPr>
+          <w:sz w:val="18"/>
+          <w:szCs w:val="18"/>
+        </w:rPr>
+        <w:t>A Register Button for PTs to register their PT Account.</w:t>
+      </w:r>
+    </w:p>
+    <w:p/>
+    <w:p/>
+    <w:p/>
+    <w:p/>
+    <w:p/>
+    <w:p>
+      <w:pPr>
+        <w:pStyle w:val="Heading1"/>
+        <w:numPr>
+          <w:ilvl w:val="0"/>
+          <w:numId w:val="1"/>
+        </w:numPr>
+      </w:pPr>
+      <w:bookmarkStart w:id="6" w:name="_Toc53330783"/>
+      <w:bookmarkStart w:id="7" w:name="_Toc53914383"/>
+      <w:r>
+        <w:lastRenderedPageBreak/>
+        <w:t>High-Level Architecture &amp; Database Organizati</w:t>
+      </w:r>
+      <w:bookmarkEnd w:id="6"/>
+      <w:r>
+        <w:t>on</w:t>
+      </w:r>
+      <w:bookmarkEnd w:id="7"/>
+    </w:p>
+    <w:p/>
+    <w:p>
+      <w:pPr>
+        <w:ind w:left="360"/>
+        <w:rPr>
+          <w:b/>
+          <w:bCs/>
+          <w:u w:val="single"/>
+        </w:rPr>
+      </w:pPr>
+      <w:r>
+        <w:rPr>
+          <w:b/>
+          <w:bCs/>
+          <w:u w:val="single"/>
+        </w:rPr>
+        <w:t>Database Organization</w:t>
+      </w:r>
+    </w:p>
+    <w:p>
+      <w:pPr>
+        <w:ind w:left="360"/>
+      </w:pPr>
+      <w:r>
+        <w:tab/>
+        <w:t>Our database will be structured around 9 entities that are all related to one another in various ways, currently these entities are:</w:t>
+      </w:r>
+    </w:p>
+    <w:p>
+      <w:pPr>
+        <w:pStyle w:val="ListParagraph"/>
+        <w:numPr>
+          <w:ilvl w:val="1"/>
+          <w:numId w:val="1"/>
+        </w:numPr>
+      </w:pPr>
+      <w:r>
+        <w:t>Registered User</w:t>
+      </w:r>
+    </w:p>
+    <w:p>
+      <w:pPr>
+        <w:pStyle w:val="ListParagraph"/>
+        <w:numPr>
+          <w:ilvl w:val="1"/>
+          <w:numId w:val="1"/>
+        </w:numPr>
+      </w:pPr>
+      <w:r>
+        <w:t>Administrator</w:t>
+      </w:r>
+    </w:p>
+    <w:p>
+      <w:pPr>
+        <w:pStyle w:val="ListParagraph"/>
+        <w:numPr>
+          <w:ilvl w:val="1"/>
+          <w:numId w:val="1"/>
+        </w:numPr>
+      </w:pPr>
+      <w:r>
+        <w:t>Patient</w:t>
+      </w:r>
+    </w:p>
+    <w:p>
+      <w:pPr>
+        <w:pStyle w:val="ListParagraph"/>
+        <w:numPr>
+          <w:ilvl w:val="1"/>
+          <w:numId w:val="1"/>
+        </w:numPr>
+      </w:pPr>
+      <w:r>
+        <w:t>Exercise</w:t>
+      </w:r>
+    </w:p>
+    <w:p>
+      <w:pPr>
+        <w:pStyle w:val="ListParagraph"/>
+        <w:numPr>
+          <w:ilvl w:val="1"/>
+          <w:numId w:val="1"/>
+        </w:numPr>
+      </w:pPr>
+      <w:r>
+        <w:t>Custom Workout</w:t>
+      </w:r>
+    </w:p>
+    <w:p>
+      <w:pPr>
+        <w:pStyle w:val="ListParagraph"/>
+        <w:numPr>
+          <w:ilvl w:val="1"/>
+          <w:numId w:val="1"/>
+        </w:numPr>
+      </w:pPr>
+      <w:r>
+        <w:t>Patient Video</w:t>
+      </w:r>
+    </w:p>
+    <w:p>
+      <w:pPr>
+        <w:pStyle w:val="ListParagraph"/>
+        <w:numPr>
+          <w:ilvl w:val="1"/>
+          <w:numId w:val="1"/>
+        </w:numPr>
+      </w:pPr>
+      <w:r>
+        <w:t>Message</w:t>
+      </w:r>
+    </w:p>
+    <w:p>
+      <w:pPr>
+        <w:pStyle w:val="ListParagraph"/>
+        <w:numPr>
+          <w:ilvl w:val="1"/>
+          <w:numId w:val="1"/>
+        </w:numPr>
+      </w:pPr>
+      <w:r>
+        <w:t>Progress Log</w:t>
+      </w:r>
+    </w:p>
+    <w:p>
+      <w:pPr>
+        <w:pStyle w:val="ListParagraph"/>
+        <w:numPr>
+          <w:ilvl w:val="1"/>
+          <w:numId w:val="1"/>
+        </w:numPr>
+      </w:pPr>
+      <w:r>
+        <w:t>Progress Entry</w:t>
+      </w:r>
+    </w:p>
+    <w:p>
+      <w:pPr>
+        <w:ind w:left="720"/>
+      </w:pPr>
+    </w:p>
+    <w:p>
+      <w:pPr>
+        <w:ind w:left="360" w:firstLine="360"/>
+      </w:pPr>
+      <w:r>
+        <w:t>Even though our team is utilizing a NoSQL database type, we plan to maintain useful relationships between all stored documents, these relationships are:</w:t>
+      </w:r>
+    </w:p>
+    <w:p>
+      <w:pPr>
+        <w:pStyle w:val="ListParagraph"/>
+        <w:numPr>
+          <w:ilvl w:val="1"/>
+          <w:numId w:val="37"/>
+        </w:numPr>
+      </w:pPr>
+      <w:r>
+        <w:t>The Registered Users, in our case, physical therapists</w:t>
+      </w:r>
+      <w:r>
+        <w:t xml:space="preserve"> will treat 0 or many patients</w:t>
+      </w:r>
+    </w:p>
+    <w:p>
+      <w:pPr>
+        <w:pStyle w:val="ListParagraph"/>
+        <w:numPr>
+          <w:ilvl w:val="1"/>
+          <w:numId w:val="37"/>
+        </w:numPr>
+      </w:pPr>
+      <w:r>
+        <w:t>A Registered User has a recursive relationship with Administrators, such that Registered Users can be Administrators and all Administrators are Registered Users</w:t>
+      </w:r>
+    </w:p>
+    <w:p>
+      <w:pPr>
+        <w:pStyle w:val="ListParagraph"/>
+        <w:numPr>
+          <w:ilvl w:val="1"/>
+          <w:numId w:val="37"/>
+        </w:numPr>
+      </w:pPr>
+      <w:r>
+        <w:t>An Administrator manages 0 to many other Registered Users, physical therapists</w:t>
+      </w:r>
+    </w:p>
+    <w:p>
+      <w:pPr>
+        <w:pStyle w:val="ListParagraph"/>
+        <w:numPr>
+          <w:ilvl w:val="1"/>
+          <w:numId w:val="37"/>
+        </w:numPr>
+      </w:pPr>
+      <w:r>
+        <w:t>A Patient has only one therapist (Registered User) at any given time</w:t>
+      </w:r>
+    </w:p>
+    <w:p>
+      <w:pPr>
+        <w:pStyle w:val="ListParagraph"/>
+        <w:numPr>
+          <w:ilvl w:val="1"/>
+          <w:numId w:val="37"/>
+        </w:numPr>
+      </w:pPr>
+      <w:r>
+        <w:t>An Exercise can participate in 0 to many Custom Workouts</w:t>
+      </w:r>
+    </w:p>
+    <w:p>
+      <w:pPr>
+        <w:pStyle w:val="ListParagraph"/>
+        <w:numPr>
+          <w:ilvl w:val="1"/>
+          <w:numId w:val="37"/>
+        </w:numPr>
+      </w:pPr>
+      <w:r>
+        <w:t>A Custom Workout can have 0 to many Exercises</w:t>
+      </w:r>
+    </w:p>
+    <w:p>
+      <w:pPr>
+        <w:pStyle w:val="ListParagraph"/>
+        <w:numPr>
+          <w:ilvl w:val="1"/>
+          <w:numId w:val="37"/>
+        </w:numPr>
+      </w:pPr>
+      <w:r>
+        <w:t>A Patient can have 0 or 1 Custom Workouts currently assigned to them</w:t>
+      </w:r>
+    </w:p>
+    <w:p>
+      <w:pPr>
+        <w:pStyle w:val="ListParagraph"/>
+        <w:numPr>
+          <w:ilvl w:val="1"/>
+          <w:numId w:val="37"/>
+        </w:numPr>
+      </w:pPr>
+      <w:r>
+        <w:t>A message can have only one creator (Registered User, patient or therapist)</w:t>
+      </w:r>
+    </w:p>
+    <w:p>
+      <w:pPr>
+        <w:pStyle w:val="ListParagraph"/>
+        <w:numPr>
+          <w:ilvl w:val="1"/>
+          <w:numId w:val="37"/>
+        </w:numPr>
+      </w:pPr>
+      <w:r>
+        <w:t>A message can only one recipient (Registered User, patient or therapist)</w:t>
+      </w:r>
+    </w:p>
+    <w:p>
+      <w:pPr>
+        <w:pStyle w:val="ListParagraph"/>
+        <w:numPr>
+          <w:ilvl w:val="1"/>
+          <w:numId w:val="37"/>
+        </w:numPr>
+      </w:pPr>
+      <w:r>
+        <w:t>A Progress Log can have 0 to many Entries</w:t>
+      </w:r>
+    </w:p>
+    <w:p>
+      <w:pPr>
+        <w:pStyle w:val="ListParagraph"/>
+        <w:numPr>
+          <w:ilvl w:val="1"/>
+          <w:numId w:val="37"/>
+        </w:numPr>
+      </w:pPr>
+      <w:r>
+        <w:t>An Entry can belong to only one Progress Log</w:t>
+      </w:r>
+    </w:p>
+    <w:p>
+      <w:pPr>
+        <w:ind w:left="720"/>
+      </w:pPr>
+    </w:p>
+    <w:p>
+      <w:pPr>
+        <w:ind w:left="360" w:firstLine="360"/>
+      </w:pPr>
+      <w:r>
+        <w:t>Because the scope of this project is limited to only the physical therapist dashboard/portal, the patient data will be synthesized beforehand to simulate a live working environment.</w:t>
+      </w:r>
+    </w:p>
+    <w:p>
+      <w:pPr>
+        <w:ind w:left="360" w:firstLine="360"/>
+      </w:pPr>
+    </w:p>
+    <w:p>
+      <w:r>
+        <w:lastRenderedPageBreak/>
+        <w:t>Entity Relationship Diagram:</w:t>
+      </w:r>
+    </w:p>
+    <w:p/>
+    <w:p>
+      <w:r>
+        <w:t xml:space="preserve"> </w:t>
+      </w:r>
+    </w:p>
+    <w:p>
+      <w:pPr>
+        <w:ind w:left="720"/>
+      </w:pPr>
+      <w:r>
+        <w:tab/>
+      </w:r>
+    </w:p>
+    <w:p/>
+    <w:p/>
+    <w:p/>
+    <w:p/>
+    <w:p/>
+    <w:p/>
+    <w:p/>
+    <w:p/>
+    <w:p/>
+    <w:p/>
+    <w:p/>
+    <w:p/>
+    <w:p/>
+    <w:p/>
+    <w:p/>
+    <w:p/>
+    <w:p/>
+    <w:p/>
+    <w:p/>
+    <w:p/>
+    <w:p/>
+    <w:p/>
+    <w:p/>
+    <w:p>
+      <w:pPr>
+        <w:pStyle w:val="Heading1"/>
+        <w:numPr>
+          <w:ilvl w:val="0"/>
+          <w:numId w:val="1"/>
+        </w:numPr>
+      </w:pPr>
+      <w:bookmarkStart w:id="8" w:name="_Toc53330784"/>
+      <w:bookmarkStart w:id="9" w:name="_Toc53914384"/>
+      <w:r>
+        <w:lastRenderedPageBreak/>
+        <w:t>High-Level UML Diagrams</w:t>
+      </w:r>
+      <w:bookmarkEnd w:id="8"/>
+      <w:bookmarkEnd w:id="9"/>
     </w:p>
     <w:p/>
     <w:p/>
@@ -5755,22 +9083,35 @@
           <w:numId w:val="1"/>
         </w:numPr>
       </w:pPr>
-      <w:bookmarkStart w:id="6" w:name="_Toc53330783"/>
-      <w:bookmarkStart w:id="7" w:name="_Toc53914383"/>
+      <w:bookmarkStart w:id="10" w:name="_Toc53330785"/>
+      <w:bookmarkStart w:id="11" w:name="_Toc53914385"/>
       <w:r>
         <w:lastRenderedPageBreak/>
-        <w:t>High-Level Architecture &amp; Database Organizati</w:t>
-      </w:r>
-      <w:bookmarkEnd w:id="6"/>
-      <w:r>
-        <w:t>on</w:t>
-      </w:r>
-      <w:bookmarkEnd w:id="7"/>
-    </w:p>
-    <w:p/>
+        <w:t>Key Risks</w:t>
+      </w:r>
+      <w:bookmarkEnd w:id="10"/>
+      <w:bookmarkEnd w:id="11"/>
+    </w:p>
     <w:p>
       <w:pPr>
         <w:ind w:left="360"/>
+      </w:pPr>
+    </w:p>
+    <w:p>
+      <w:pPr>
+        <w:ind w:left="360"/>
+      </w:pPr>
+      <w:r>
+        <w:t>The following is a risk assessment of the development team in its current status:</w:t>
+      </w:r>
+    </w:p>
+    <w:p>
+      <w:pPr>
+        <w:pStyle w:val="ListParagraph"/>
+        <w:numPr>
+          <w:ilvl w:val="0"/>
+          <w:numId w:val="2"/>
+        </w:numPr>
         <w:rPr>
           <w:b/>
           <w:bCs/>
@@ -5783,316 +9124,121 @@
           <w:bCs/>
           <w:u w:val="single"/>
         </w:rPr>
-        <w:t>Database Organization</w:t>
-      </w:r>
-    </w:p>
-    <w:p>
-      <w:pPr>
-        <w:ind w:left="360"/>
-      </w:pPr>
-      <w:r>
-        <w:tab/>
-        <w:t>Our database will be structured around 9 entities that are all related to one another in various ways, currently these entities are:</w:t>
+        <w:t>Skills</w:t>
+      </w:r>
+    </w:p>
+    <w:p>
+      <w:pPr>
+        <w:pStyle w:val="ListParagraph"/>
+      </w:pPr>
+      <w:r>
+        <w:t xml:space="preserve">Our team has a diverse set of skills that cover most of the requirements to fully develop this project. However, it seems that the skills are largely segmented between individuals and the minimal overlap may result in issues with workload balancing in the future as development progresses and becomes more intensive. </w:t>
+      </w:r>
+      <w:r>
+        <w:t>In order to rectify this, it would benefit the team to cross-train or study with individuals that have skills they do not possess, if time and schedules permit.</w:t>
       </w:r>
     </w:p>
     <w:p>
       <w:pPr>
         <w:pStyle w:val="ListParagraph"/>
         <w:numPr>
-          <w:ilvl w:val="1"/>
-          <w:numId w:val="1"/>
+          <w:ilvl w:val="0"/>
+          <w:numId w:val="2"/>
         </w:numPr>
-      </w:pPr>
-      <w:r>
-        <w:t>Registered User</w:t>
+        <w:rPr>
+          <w:b/>
+          <w:bCs/>
+          <w:u w:val="single"/>
+        </w:rPr>
+      </w:pPr>
+      <w:r>
+        <w:rPr>
+          <w:b/>
+          <w:bCs/>
+          <w:u w:val="single"/>
+        </w:rPr>
+        <w:t>Schedule</w:t>
+      </w:r>
+    </w:p>
+    <w:p>
+      <w:pPr>
+        <w:pStyle w:val="ListParagraph"/>
+      </w:pPr>
+      <w:r>
+        <w:t xml:space="preserve">As a fully remote team, our scheduling cannot revolve around on-campus time for large development meetings or sessions. Coupling this with the extant work schedules of our teammates, the limited times available to have full-team meetings forces the team to rely more heavily on asynchronous communications, which is not preferable as we enter later stages of development and time-sensitive milestones. </w:t>
+      </w:r>
+      <w:r>
+        <w:t>This presents a significant risk currently, but one our team is seeking to remedy before it becomes more disruptive.</w:t>
+      </w:r>
+      <w:r>
+        <w:t xml:space="preserve"> The best approach our team is currently undertaking is to break out into smaller teams to work on specific areas when people are available to meet, this has helped facilitate development outside of regularly scheduled meetings.</w:t>
       </w:r>
     </w:p>
     <w:p>
       <w:pPr>
         <w:pStyle w:val="ListParagraph"/>
         <w:numPr>
-          <w:ilvl w:val="1"/>
-          <w:numId w:val="1"/>
+          <w:ilvl w:val="0"/>
+          <w:numId w:val="2"/>
         </w:numPr>
-      </w:pPr>
-      <w:r>
-        <w:t>Administrator</w:t>
+        <w:rPr>
+          <w:b/>
+          <w:bCs/>
+          <w:u w:val="single"/>
+        </w:rPr>
+      </w:pPr>
+      <w:r>
+        <w:rPr>
+          <w:b/>
+          <w:bCs/>
+          <w:u w:val="single"/>
+        </w:rPr>
+        <w:t>Technical</w:t>
+      </w:r>
+    </w:p>
+    <w:p>
+      <w:pPr>
+        <w:pStyle w:val="ListParagraph"/>
+      </w:pPr>
+      <w:r>
+        <w:t xml:space="preserve">The current technical challenges revolve around adapting open-source AI tools to operate efficiently without our current frameworks and software stack. The most challenging aspects for development of the final product involve the optional but highly-desired functional requirements that facilitate faster assessment of patient-uploaded videos. The AI component presents a large computational requirement that may directly affect the end-user experience if not implemented correctly. This is certainly the largest </w:t>
+      </w:r>
+      <w:r>
+        <w:t xml:space="preserve">technical risk currently facing the team. </w:t>
       </w:r>
     </w:p>
     <w:p>
       <w:pPr>
         <w:pStyle w:val="ListParagraph"/>
         <w:numPr>
-          <w:ilvl w:val="1"/>
-          <w:numId w:val="1"/>
+          <w:ilvl w:val="0"/>
+          <w:numId w:val="2"/>
         </w:numPr>
-      </w:pPr>
-      <w:r>
-        <w:t>Patient</w:t>
-      </w:r>
-    </w:p>
-    <w:p>
-      <w:pPr>
-        <w:pStyle w:val="ListParagraph"/>
-        <w:numPr>
-          <w:ilvl w:val="1"/>
-          <w:numId w:val="1"/>
-        </w:numPr>
-      </w:pPr>
-      <w:r>
-        <w:t>Exercise</w:t>
-      </w:r>
-    </w:p>
-    <w:p>
-      <w:pPr>
-        <w:pStyle w:val="ListParagraph"/>
-        <w:numPr>
-          <w:ilvl w:val="1"/>
-          <w:numId w:val="1"/>
-        </w:numPr>
-      </w:pPr>
-      <w:r>
-        <w:t>Custom Workout</w:t>
-      </w:r>
-    </w:p>
-    <w:p>
-      <w:pPr>
-        <w:pStyle w:val="ListParagraph"/>
-        <w:numPr>
-          <w:ilvl w:val="1"/>
-          <w:numId w:val="1"/>
-        </w:numPr>
-      </w:pPr>
-      <w:r>
-        <w:t>Patient Video</w:t>
-      </w:r>
-    </w:p>
-    <w:p>
-      <w:pPr>
-        <w:pStyle w:val="ListParagraph"/>
-        <w:numPr>
-          <w:ilvl w:val="1"/>
-          <w:numId w:val="1"/>
-        </w:numPr>
-      </w:pPr>
-      <w:r>
-        <w:t>Message</w:t>
-      </w:r>
-    </w:p>
-    <w:p>
-      <w:pPr>
-        <w:pStyle w:val="ListParagraph"/>
-        <w:numPr>
-          <w:ilvl w:val="1"/>
-          <w:numId w:val="1"/>
-        </w:numPr>
-      </w:pPr>
-      <w:r>
-        <w:t>Progress Log</w:t>
-      </w:r>
-    </w:p>
-    <w:p>
-      <w:pPr>
-        <w:pStyle w:val="ListParagraph"/>
-        <w:numPr>
-          <w:ilvl w:val="1"/>
-          <w:numId w:val="1"/>
-        </w:numPr>
-      </w:pPr>
-      <w:r>
-        <w:t>Progress Entry</w:t>
-      </w:r>
-    </w:p>
-    <w:p>
-      <w:pPr>
-        <w:ind w:left="720"/>
-      </w:pPr>
-    </w:p>
-    <w:p>
-      <w:pPr>
-        <w:ind w:left="360" w:firstLine="360"/>
-      </w:pPr>
-      <w:r>
-        <w:t>Even though our team is utilizing a NoSQL database type, we plan to maintain useful relationships between all stored documents, these relationships are:</w:t>
-      </w:r>
-    </w:p>
-    <w:p>
-      <w:pPr>
-        <w:pStyle w:val="ListParagraph"/>
-        <w:numPr>
-          <w:ilvl w:val="1"/>
-          <w:numId w:val="37"/>
-        </w:numPr>
-      </w:pPr>
-      <w:r>
-        <w:t>The Registered Users, in our case, physical therapists</w:t>
-      </w:r>
-      <w:r>
-        <w:t xml:space="preserve"> will treat 0 or many patients</w:t>
-      </w:r>
-    </w:p>
-    <w:p>
-      <w:pPr>
-        <w:pStyle w:val="ListParagraph"/>
-        <w:numPr>
-          <w:ilvl w:val="1"/>
-          <w:numId w:val="37"/>
-        </w:numPr>
-      </w:pPr>
-      <w:r>
-        <w:t>A Registered User has a recursive relationship with Administrators, such that Registered Users can be Administrators and all Administrators are Registered Users</w:t>
-      </w:r>
-    </w:p>
-    <w:p>
-      <w:pPr>
-        <w:pStyle w:val="ListParagraph"/>
-        <w:numPr>
-          <w:ilvl w:val="1"/>
-          <w:numId w:val="37"/>
-        </w:numPr>
-      </w:pPr>
-      <w:r>
-        <w:t>An Administrator manages 0 to many other Registered Users, physical therapists</w:t>
-      </w:r>
-    </w:p>
-    <w:p>
-      <w:pPr>
-        <w:pStyle w:val="ListParagraph"/>
-        <w:numPr>
-          <w:ilvl w:val="1"/>
-          <w:numId w:val="37"/>
-        </w:numPr>
-      </w:pPr>
-      <w:r>
-        <w:t>A Patient has only one therapist (Registered User) at any given time</w:t>
-      </w:r>
-    </w:p>
-    <w:p>
-      <w:pPr>
-        <w:pStyle w:val="ListParagraph"/>
-        <w:numPr>
-          <w:ilvl w:val="1"/>
-          <w:numId w:val="37"/>
-        </w:numPr>
-      </w:pPr>
-      <w:r>
-        <w:t>An Exercise can participate in 0 to many Custom Workouts</w:t>
-      </w:r>
-    </w:p>
-    <w:p>
-      <w:pPr>
-        <w:pStyle w:val="ListParagraph"/>
-        <w:numPr>
-          <w:ilvl w:val="1"/>
-          <w:numId w:val="37"/>
-        </w:numPr>
-      </w:pPr>
-      <w:r>
-        <w:t>A Custom Workout can have 0 to many Exercises</w:t>
-      </w:r>
-    </w:p>
-    <w:p>
-      <w:pPr>
-        <w:pStyle w:val="ListParagraph"/>
-        <w:numPr>
-          <w:ilvl w:val="1"/>
-          <w:numId w:val="37"/>
-        </w:numPr>
-      </w:pPr>
-      <w:r>
-        <w:t>A Patient can have 0 or 1 Custom Workouts currently assigned to them</w:t>
-      </w:r>
-    </w:p>
-    <w:p>
-      <w:pPr>
-        <w:pStyle w:val="ListParagraph"/>
-        <w:numPr>
-          <w:ilvl w:val="1"/>
-          <w:numId w:val="37"/>
-        </w:numPr>
-      </w:pPr>
-      <w:r>
-        <w:t>A message can have only one creator (Registered User, patient or therapist)</w:t>
-      </w:r>
-    </w:p>
-    <w:p>
-      <w:pPr>
-        <w:pStyle w:val="ListParagraph"/>
-        <w:numPr>
-          <w:ilvl w:val="1"/>
-          <w:numId w:val="37"/>
-        </w:numPr>
-      </w:pPr>
-      <w:r>
-        <w:t>A message can only one recipient (Registered User, patient or therapist)</w:t>
-      </w:r>
-    </w:p>
-    <w:p>
-      <w:pPr>
-        <w:pStyle w:val="ListParagraph"/>
-        <w:numPr>
-          <w:ilvl w:val="1"/>
-          <w:numId w:val="37"/>
-        </w:numPr>
-      </w:pPr>
-      <w:r>
-        <w:t>A Progress Log can have 0 to many Entries</w:t>
-      </w:r>
-    </w:p>
-    <w:p>
-      <w:pPr>
-        <w:pStyle w:val="ListParagraph"/>
-        <w:numPr>
-          <w:ilvl w:val="1"/>
-          <w:numId w:val="37"/>
-        </w:numPr>
-      </w:pPr>
-      <w:r>
-        <w:t>An Entry can belong to only one Progress Log</w:t>
-      </w:r>
-    </w:p>
-    <w:p>
-      <w:pPr>
-        <w:ind w:left="720"/>
-      </w:pPr>
-    </w:p>
-    <w:p>
-      <w:pPr>
-        <w:ind w:left="360" w:firstLine="360"/>
-      </w:pPr>
-      <w:r>
-        <w:t>Because the scope of this project is limited to only the physical therapist dashboard/portal, the patient data will be synthesized beforehand to simulate a live working environment.</w:t>
-      </w:r>
-    </w:p>
-    <w:p>
-      <w:pPr>
-        <w:ind w:left="360" w:firstLine="360"/>
-      </w:pPr>
-    </w:p>
-    <w:p>
-      <w:r>
-        <w:lastRenderedPageBreak/>
-        <w:t>Entity Relationship Diagram:</w:t>
-      </w:r>
-    </w:p>
-    <w:p/>
-    <w:p>
-      <w:r>
-        <w:t xml:space="preserve"> </w:t>
-      </w:r>
-    </w:p>
-    <w:p>
-      <w:pPr>
-        <w:ind w:left="720"/>
-      </w:pPr>
-      <w:r>
-        <w:tab/>
-      </w:r>
-    </w:p>
-    <w:p>
-      <w:pPr>
-        <w:ind w:left="360"/>
-      </w:pPr>
+        <w:rPr>
+          <w:b/>
+          <w:bCs/>
+          <w:u w:val="single"/>
+        </w:rPr>
+      </w:pPr>
+      <w:r>
+        <w:rPr>
+          <w:b/>
+          <w:bCs/>
+          <w:u w:val="single"/>
+        </w:rPr>
+        <w:t>Teamwork</w:t>
+      </w:r>
+    </w:p>
+    <w:p>
+      <w:pPr>
+        <w:pStyle w:val="ListParagraph"/>
+      </w:pPr>
+      <w:r>
+        <w:t>The current environment which does not allow for direct interpersonal collaboration presents a significant risk to the team. This is exacerbated by the fact that the entire team is made up of people that have never worked together before, nor met in person. Bridging this gap, our team attempts to utilize Zoom, Slack, and GitHub to its full potential to maintain open lines of communication and meet all objectives in a timely and organized fashion. However, this is not to say that risks are not present when looking forward into further development</w:t>
+      </w:r>
+      <w:r>
+        <w:t>.</w:t>
+      </w:r>
     </w:p>
     <w:p>
       <w:pPr>
@@ -6102,191 +9248,10 @@
           <w:numId w:val="1"/>
         </w:numPr>
       </w:pPr>
-      <w:bookmarkStart w:id="8" w:name="_Toc53330784"/>
-      <w:bookmarkStart w:id="9" w:name="_Toc53914384"/>
-      <w:r>
-        <w:t>High-Level UML Diagrams</w:t>
-      </w:r>
-      <w:bookmarkEnd w:id="8"/>
-      <w:bookmarkEnd w:id="9"/>
-    </w:p>
-    <w:p/>
-    <w:p>
-      <w:pPr>
-        <w:pStyle w:val="Heading1"/>
-        <w:numPr>
-          <w:ilvl w:val="0"/>
-          <w:numId w:val="1"/>
-        </w:numPr>
-      </w:pPr>
-      <w:bookmarkStart w:id="10" w:name="_Toc53330785"/>
-      <w:bookmarkStart w:id="11" w:name="_Toc53914385"/>
-      <w:r>
-        <w:t>Key Risks</w:t>
-      </w:r>
-      <w:bookmarkEnd w:id="10"/>
-      <w:bookmarkEnd w:id="11"/>
-    </w:p>
-    <w:p>
-      <w:pPr>
-        <w:ind w:left="360"/>
-      </w:pPr>
-    </w:p>
-    <w:p>
-      <w:pPr>
-        <w:ind w:left="360"/>
-      </w:pPr>
-      <w:r>
-        <w:t>The following is a risk assessment of the development team in its current status:</w:t>
-      </w:r>
-    </w:p>
-    <w:p>
-      <w:pPr>
-        <w:pStyle w:val="ListParagraph"/>
-        <w:numPr>
-          <w:ilvl w:val="0"/>
-          <w:numId w:val="2"/>
-        </w:numPr>
-        <w:rPr>
-          <w:b/>
-          <w:bCs/>
-          <w:u w:val="single"/>
-        </w:rPr>
-      </w:pPr>
-      <w:r>
-        <w:rPr>
-          <w:b/>
-          <w:bCs/>
-          <w:u w:val="single"/>
-        </w:rPr>
-        <w:t>Skills</w:t>
-      </w:r>
-    </w:p>
-    <w:p>
-      <w:pPr>
-        <w:pStyle w:val="ListParagraph"/>
-      </w:pPr>
-      <w:r>
-        <w:t xml:space="preserve">Our team has a diverse set of skills that cover most of the requirements to fully develop this project. However, it seems that the skills are largely segmented between individuals and the minimal overlap may result in issues with workload balancing in the future as development progresses and becomes more intensive. </w:t>
-      </w:r>
-      <w:r>
-        <w:t>In order to rectify this, it would benefit the team to cross-train or study with individuals that have skills they do not possess, if time and schedules permit.</w:t>
-      </w:r>
-    </w:p>
-    <w:p>
-      <w:pPr>
-        <w:pStyle w:val="ListParagraph"/>
-        <w:numPr>
-          <w:ilvl w:val="0"/>
-          <w:numId w:val="2"/>
-        </w:numPr>
-        <w:rPr>
-          <w:b/>
-          <w:bCs/>
-          <w:u w:val="single"/>
-        </w:rPr>
-      </w:pPr>
-      <w:r>
-        <w:rPr>
-          <w:b/>
-          <w:bCs/>
-          <w:u w:val="single"/>
-        </w:rPr>
-        <w:t>Schedule</w:t>
-      </w:r>
-    </w:p>
-    <w:p>
-      <w:pPr>
-        <w:pStyle w:val="ListParagraph"/>
-      </w:pPr>
-      <w:r>
-        <w:t xml:space="preserve">As a fully remote team, our scheduling cannot revolve around on-campus time for large development meetings or sessions. Coupling this with the extant work schedules of our teammates, the limited times available to have full-team meetings forces the team to rely more heavily on asynchronous communications, which is not preferable as we enter later stages of development and time-sensitive milestones. </w:t>
-      </w:r>
-      <w:r>
-        <w:t>This presents a significant risk currently, but one our team is seeking to remedy before it becomes more disruptive.</w:t>
-      </w:r>
-      <w:r>
-        <w:t xml:space="preserve"> The best approach our team is currently undertaking is to break out into smaller teams to work on specific areas when people are available to meet, this has helped facilitate development outside of regularly scheduled meetings.</w:t>
-      </w:r>
-    </w:p>
-    <w:p>
-      <w:pPr>
-        <w:pStyle w:val="ListParagraph"/>
-        <w:numPr>
-          <w:ilvl w:val="0"/>
-          <w:numId w:val="2"/>
-        </w:numPr>
-        <w:rPr>
-          <w:b/>
-          <w:bCs/>
-          <w:u w:val="single"/>
-        </w:rPr>
-      </w:pPr>
-      <w:r>
-        <w:rPr>
-          <w:b/>
-          <w:bCs/>
-          <w:u w:val="single"/>
-        </w:rPr>
-        <w:t>Technical</w:t>
-      </w:r>
-    </w:p>
-    <w:p>
-      <w:pPr>
-        <w:pStyle w:val="ListParagraph"/>
-      </w:pPr>
-      <w:r>
-        <w:t xml:space="preserve">The current technical challenges revolve around adapting open-source AI tools to operate efficiently without our current frameworks and software stack. The most challenging aspects for development of the final product involve the optional but highly-desired functional requirements that facilitate faster assessment of patient-uploaded videos. The AI component presents a large computational requirement that may directly affect the end-user experience if not implemented correctly. This is certainly the largest </w:t>
-      </w:r>
-      <w:r>
-        <w:t xml:space="preserve">technical risk currently facing the team. </w:t>
-      </w:r>
-    </w:p>
-    <w:p>
-      <w:pPr>
-        <w:pStyle w:val="ListParagraph"/>
-        <w:numPr>
-          <w:ilvl w:val="0"/>
-          <w:numId w:val="2"/>
-        </w:numPr>
-        <w:rPr>
-          <w:b/>
-          <w:bCs/>
-          <w:u w:val="single"/>
-        </w:rPr>
-      </w:pPr>
-      <w:r>
-        <w:rPr>
-          <w:b/>
-          <w:bCs/>
-          <w:u w:val="single"/>
-        </w:rPr>
-        <w:lastRenderedPageBreak/>
-        <w:t>Teamwork</w:t>
-      </w:r>
-    </w:p>
-    <w:p>
-      <w:pPr>
-        <w:pStyle w:val="ListParagraph"/>
-      </w:pPr>
-      <w:r>
-        <w:t>The current environment which does not allow for direct interpersonal collaboration presents a significant risk to the team. This is exacerbated by the fact that the entire team is made up of people that have never worked together before, nor met in person. Bridging this gap, our team attempts to utilize Zoom, Slack, and GitHub to its full potential to maintain open lines of communication and meet all objectives in a timely and organized fashion. However, this is not to say that risks are not present when looking forward into further development</w:t>
-      </w:r>
-      <w:r>
-        <w:t>.</w:t>
-      </w:r>
-    </w:p>
-    <w:p>
-      <w:pPr>
-        <w:pStyle w:val="Heading1"/>
-        <w:numPr>
-          <w:ilvl w:val="0"/>
-          <w:numId w:val="1"/>
-        </w:numPr>
-      </w:pPr>
       <w:bookmarkStart w:id="12" w:name="_Toc53330786"/>
       <w:bookmarkStart w:id="13" w:name="_Toc53914386"/>
       <w:r>
+        <w:lastRenderedPageBreak/>
         <w:t>Project Management</w:t>
       </w:r>
       <w:bookmarkEnd w:id="12"/>

</xml_diff>

<commit_message>
Update M2 Primary Key names
The exercise primary key should be Exercise_ID instead of Video_ID, so that the user uploaded videos can be Vidoe_ID. It makes more sense that way.
</commit_message>
<xml_diff>
--- a/Milestones/M2/M2 Documentation.docx
+++ b/Milestones/M2/M2 Documentation.docx
@@ -1,6 +1,6 @@
 
 <file path=word/document.xml><?xml version="1.0" encoding="utf-8"?>
-<w:document xmlns:wpc="http://schemas.microsoft.com/office/word/2010/wordprocessingCanvas" xmlns:cx="http://schemas.microsoft.com/office/drawing/2014/chartex" xmlns:cx1="http://schemas.microsoft.com/office/drawing/2015/9/8/chartex" xmlns:cx2="http://schemas.microsoft.com/office/drawing/2015/10/21/chartex" xmlns:cx3="http://schemas.microsoft.com/office/drawing/2016/5/9/chartex" xmlns:cx4="http://schemas.microsoft.com/office/drawing/2016/5/10/chartex" xmlns:cx5="http://schemas.microsoft.com/office/drawing/2016/5/11/chartex" xmlns:cx6="http://schemas.microsoft.com/office/drawing/2016/5/12/chartex" xmlns:cx7="http://schemas.microsoft.com/office/drawing/2016/5/13/chartex" xmlns:cx8="http://schemas.microsoft.com/office/drawing/2016/5/14/chartex" xmlns:mc="http://schemas.openxmlformats.org/markup-compatibility/2006" xmlns:aink="http://schemas.microsoft.com/office/drawing/2016/ink" xmlns:am3d="http://schemas.microsoft.com/office/drawing/2017/model3d" xmlns:o="urn:schemas-microsoft-com:office:office" xmlns:r="http://schemas.openxmlformats.org/officeDocument/2006/relationships" xmlns:m="http://schemas.openxmlformats.org/officeDocument/2006/math" xmlns:v="urn:schemas-microsoft-com:vml" xmlns:wp14="http://schemas.microsoft.com/office/word/2010/wordprocessingDrawing" xmlns:wp="http://schemas.openxmlformats.org/drawingml/2006/wordprocessingDrawing" xmlns:w10="urn:schemas-microsoft-com:office:word" xmlns:w="http://schemas.openxmlformats.org/wordprocessingml/2006/main" xmlns:w14="http://schemas.microsoft.com/office/word/2010/wordml" xmlns:w15="http://schemas.microsoft.com/office/word/2012/wordml" xmlns:w16cex="http://schemas.microsoft.com/office/word/2018/wordml/cex" xmlns:w16cid="http://schemas.microsoft.com/office/word/2016/wordml/cid" xmlns:w16="http://schemas.microsoft.com/office/word/2018/wordml" xmlns:w16se="http://schemas.microsoft.com/office/word/2015/wordml/symex" xmlns:wpg="http://schemas.microsoft.com/office/word/2010/wordprocessingGroup" xmlns:wpi="http://schemas.microsoft.com/office/word/2010/wordprocessingInk" xmlns:wne="http://schemas.microsoft.com/office/word/2006/wordml" xmlns:wps="http://schemas.microsoft.com/office/word/2010/wordprocessingShape" mc:Ignorable="w14 w15 w16se w16cid w16 w16cex wp14">
+<w:document xmlns:wpc="http://schemas.microsoft.com/office/word/2010/wordprocessingCanvas" xmlns:cx="http://schemas.microsoft.com/office/drawing/2014/chartex" xmlns:cx1="http://schemas.microsoft.com/office/drawing/2015/9/8/chartex" xmlns:cx2="http://schemas.microsoft.com/office/drawing/2015/10/21/chartex" xmlns:cx3="http://schemas.microsoft.com/office/drawing/2016/5/9/chartex" xmlns:cx4="http://schemas.microsoft.com/office/drawing/2016/5/10/chartex" xmlns:cx5="http://schemas.microsoft.com/office/drawing/2016/5/11/chartex" xmlns:cx6="http://schemas.microsoft.com/office/drawing/2016/5/12/chartex" xmlns:cx7="http://schemas.microsoft.com/office/drawing/2016/5/13/chartex" xmlns:cx8="http://schemas.microsoft.com/office/drawing/2016/5/14/chartex" xmlns:mc="http://schemas.openxmlformats.org/markup-compatibility/2006" xmlns:aink="http://schemas.microsoft.com/office/drawing/2016/ink" xmlns:am3d="http://schemas.microsoft.com/office/drawing/2017/model3d" xmlns:o="urn:schemas-microsoft-com:office:office" xmlns:r="http://schemas.openxmlformats.org/officeDocument/2006/relationships" xmlns:m="http://schemas.openxmlformats.org/officeDocument/2006/math" xmlns:v="urn:schemas-microsoft-com:vml" xmlns:wp14="http://schemas.microsoft.com/office/word/2010/wordprocessingDrawing" xmlns:wp="http://schemas.openxmlformats.org/drawingml/2006/wordprocessingDrawing" xmlns:w10="urn:schemas-microsoft-com:office:word" xmlns:w="http://schemas.openxmlformats.org/wordprocessingml/2006/main" xmlns:w14="http://schemas.microsoft.com/office/word/2010/wordml" xmlns:w15="http://schemas.microsoft.com/office/word/2012/wordml" xmlns:w16cid="http://schemas.microsoft.com/office/word/2016/wordml/cid" xmlns:w16se="http://schemas.microsoft.com/office/word/2015/wordml/symex" xmlns:wpg="http://schemas.microsoft.com/office/word/2010/wordprocessingGroup" xmlns:wpi="http://schemas.microsoft.com/office/word/2010/wordprocessingInk" xmlns:wne="http://schemas.microsoft.com/office/word/2006/wordml" xmlns:wps="http://schemas.microsoft.com/office/word/2010/wordprocessingShape" mc:Ignorable="w14 w15 w16se w16cid wp14">
   <w:body>
     <w:sdt>
       <w:sdtPr>
@@ -333,7 +333,7 @@
                   </wp:anchor>
                 </w:drawing>
               </mc:Choice>
-              <mc:Fallback>
+              <mc:Fallback xmlns:w16="http://schemas.microsoft.com/office/word/2018/wordml" xmlns:w16cex="http://schemas.microsoft.com/office/word/2018/wordml/cex">
                 <w:pict>
                   <v:group w14:anchorId="3E983817" id="Group 125" o:spid="_x0000_s1026" style="position:absolute;margin-left:-36pt;margin-top:36pt;width:514.9pt;height:470.25pt;z-index:-251652096;mso-position-horizontal-relative:margin;mso-position-vertical-relative:page;mso-width-relative:margin" coordsize="55613,54044" o:gfxdata="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">
                     <o:lock v:ext="edit" aspectratio="t"/>
@@ -621,7 +621,7 @@
                   </wp:anchor>
                 </w:drawing>
               </mc:Choice>
-              <mc:Fallback>
+              <mc:Fallback xmlns:w16="http://schemas.microsoft.com/office/word/2018/wordml" xmlns:w16cex="http://schemas.microsoft.com/office/word/2018/wordml/cex">
                 <w:pict>
                   <v:shapetype w14:anchorId="2B68B539" id="_x0000_t202" coordsize="21600,21600" o:spt="202" path="m,l,21600r21600,l21600,xe">
                     <v:stroke joinstyle="miter"/>
@@ -812,7 +812,7 @@
                   </wp:anchor>
                 </w:drawing>
               </mc:Choice>
-              <mc:Fallback>
+              <mc:Fallback xmlns:w16="http://schemas.microsoft.com/office/word/2018/wordml" xmlns:w16cex="http://schemas.microsoft.com/office/word/2018/wordml/cex">
                 <w:pict>
                   <v:shape w14:anchorId="0BBBC75D" id="Text Box 129" o:spid="_x0000_s1030" type="#_x0000_t202" style="position:absolute;margin-left:11.25pt;margin-top:631.5pt;width:320.25pt;height:34.25pt;z-index:251661312;visibility:visible;mso-wrap-style:square;mso-width-percent:0;mso-height-percent:0;mso-wrap-distance-left:9pt;mso-wrap-distance-top:0;mso-wrap-distance-right:9pt;mso-wrap-distance-bottom:0;mso-position-horizontal:absolute;mso-position-horizontal-relative:page;mso-position-vertical:absolute;mso-position-vertical-relative:page;mso-width-percent:0;mso-height-percent:0;mso-width-relative:margin;mso-height-relative:margin;v-text-anchor:top" o:gfxdata="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" filled="f" stroked="f" strokeweight=".5pt">
                     <v:textbox inset="1in,0,86.4pt,0">
@@ -1024,13 +1024,8 @@
                                   <w:jc w:val="center"/>
                                 </w:pPr>
                                 <w:r>
-                                  <w:t xml:space="preserve">Front-end Dev: Michael </w:t>
+                                  <w:t>Front-end Dev: Michael Canson</w:t>
                                 </w:r>
-                                <w:proofErr w:type="spellStart"/>
-                                <w:r>
-                                  <w:t>Canson</w:t>
-                                </w:r>
-                                <w:proofErr w:type="spellEnd"/>
                               </w:p>
                               <w:p>
                                 <w:pPr>
@@ -1082,7 +1077,7 @@
                   </wp:anchor>
                 </w:drawing>
               </mc:Choice>
-              <mc:Fallback>
+              <mc:Fallback xmlns:w16="http://schemas.microsoft.com/office/word/2018/wordml" xmlns:w16cex="http://schemas.microsoft.com/office/word/2018/wordml/cex">
                 <w:pict>
                   <v:shape w14:anchorId="11FB7F53" id="Text Box 2" o:spid="_x0000_s1031" type="#_x0000_t202" style="position:absolute;margin-left:269.15pt;margin-top:402.95pt;width:234.9pt;height:218.25pt;z-index:251658239;visibility:visible;mso-wrap-style:square;mso-width-percent:0;mso-height-percent:0;mso-wrap-distance-left:9pt;mso-wrap-distance-top:3.6pt;mso-wrap-distance-right:9pt;mso-wrap-distance-bottom:3.6pt;mso-position-horizontal:absolute;mso-position-horizontal-relative:margin;mso-position-vertical:absolute;mso-position-vertical-relative:text;mso-width-percent:0;mso-height-percent:0;mso-width-relative:margin;mso-height-relative:margin;v-text-anchor:top" o:gfxdata="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" strokecolor="white [3212]">
                     <v:textbox>
@@ -1323,7 +1318,7 @@
                   </wp:anchor>
                 </w:drawing>
               </mc:Choice>
-              <mc:Fallback>
+              <mc:Fallback xmlns:w16="http://schemas.microsoft.com/office/word/2018/wordml" xmlns:w16cex="http://schemas.microsoft.com/office/word/2018/wordml/cex">
                 <w:pict>
                   <v:rect w14:anchorId="3A3647AB" id="Rectangle 130" o:spid="_x0000_s1032" style="position:absolute;margin-left:-4.4pt;margin-top:0;width:46.8pt;height:77.75pt;z-index:251660288;visibility:visible;mso-wrap-style:square;mso-width-percent:76;mso-height-percent:98;mso-top-percent:23;mso-wrap-distance-left:9pt;mso-wrap-distance-top:0;mso-wrap-distance-right:9pt;mso-wrap-distance-bottom:0;mso-position-horizontal:right;mso-position-horizontal-relative:margin;mso-position-vertical-relative:page;mso-width-percent:76;mso-height-percent:98;mso-top-percent:23;mso-width-relative:page;mso-height-relative:page;v-text-anchor:bottom" o:gfxdata="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" fillcolor="#4472c4 [3204]" stroked="f" strokeweight="1pt">
                     <o:lock v:ext="edit" aspectratio="t"/>
@@ -2374,21 +2369,8 @@
           <w:numId w:val="7"/>
         </w:numPr>
       </w:pPr>
-      <w:proofErr w:type="spellStart"/>
-      <w:r>
-        <w:t>User_</w:t>
-      </w:r>
-      <w:proofErr w:type="gramStart"/>
-      <w:r>
-        <w:t>ID</w:t>
-      </w:r>
-      <w:proofErr w:type="spellEnd"/>
-      <w:r>
-        <w:t>(</w:t>
-      </w:r>
-      <w:proofErr w:type="gramEnd"/>
-      <w:r>
-        <w:t xml:space="preserve">Primary Key): </w:t>
+      <w:r>
+        <w:t xml:space="preserve">User_ID(Primary Key): </w:t>
       </w:r>
       <w:r>
         <w:t>int</w:t>
@@ -2452,15 +2434,7 @@
         </w:numPr>
       </w:pPr>
       <w:r>
-        <w:t xml:space="preserve">Handled via a separate table so references of many therapists in one office can be handled by one data entry, attributes broken into elements (house number, street, city, state, zip code, </w:t>
-      </w:r>
-      <w:proofErr w:type="spellStart"/>
-      <w:r>
-        <w:t>etc</w:t>
-      </w:r>
-      <w:proofErr w:type="spellEnd"/>
-      <w:r>
-        <w:t xml:space="preserve">) </w:t>
+        <w:t xml:space="preserve">Handled via a separate table so references of many therapists in one office can be handled by one data entry, attributes broken into elements (house number, street, city, state, zip code, etc) </w:t>
       </w:r>
     </w:p>
     <w:p>
@@ -2496,15 +2470,7 @@
         </w:numPr>
       </w:pPr>
       <w:r>
-        <w:t xml:space="preserve">This can be either specific injured areas (back, knee, shoulder) or specific area of expertise (sports injury, elderly rehabilitation, pediatrics, </w:t>
-      </w:r>
-      <w:proofErr w:type="spellStart"/>
-      <w:r>
-        <w:t>etc</w:t>
-      </w:r>
-      <w:proofErr w:type="spellEnd"/>
-      <w:r>
-        <w:t>)</w:t>
+        <w:t>This can be either specific injured areas (back, knee, shoulder) or specific area of expertise (sports injury, elderly rehabilitation, pediatrics, etc)</w:t>
       </w:r>
     </w:p>
     <w:p>
@@ -2516,15 +2482,7 @@
         </w:numPr>
       </w:pPr>
       <w:r>
-        <w:t>Patients: [</w:t>
-      </w:r>
-      <w:proofErr w:type="spellStart"/>
-      <w:r>
-        <w:t>patient_id</w:t>
-      </w:r>
-      <w:proofErr w:type="spellEnd"/>
-      <w:r>
-        <w:t>]</w:t>
+        <w:t>Patients: [patient_id]</w:t>
       </w:r>
     </w:p>
     <w:p>
@@ -2557,15 +2515,7 @@
         </w:numPr>
       </w:pPr>
       <w:r>
-        <w:t>Prospective Patients: [</w:t>
-      </w:r>
-      <w:proofErr w:type="spellStart"/>
-      <w:r>
-        <w:t>patient_id</w:t>
-      </w:r>
-      <w:proofErr w:type="spellEnd"/>
-      <w:r>
-        <w:t>]</w:t>
+        <w:t>Prospective Patients: [patient_id]</w:t>
       </w:r>
     </w:p>
     <w:p>
@@ -2750,21 +2700,8 @@
           <w:numId w:val="12"/>
         </w:numPr>
       </w:pPr>
-      <w:proofErr w:type="spellStart"/>
-      <w:r>
-        <w:t>Admin_</w:t>
-      </w:r>
-      <w:proofErr w:type="gramStart"/>
-      <w:r>
-        <w:t>ID</w:t>
-      </w:r>
-      <w:proofErr w:type="spellEnd"/>
-      <w:r>
-        <w:t>(</w:t>
-      </w:r>
-      <w:proofErr w:type="gramEnd"/>
-      <w:r>
-        <w:t>Primary Key): int</w:t>
+      <w:r>
+        <w:t>Admin_ID(Primary Key): int</w:t>
       </w:r>
     </w:p>
     <w:p>
@@ -2957,21 +2894,8 @@
           <w:bCs/>
         </w:rPr>
       </w:pPr>
-      <w:proofErr w:type="spellStart"/>
-      <w:r>
-        <w:t>Patient_</w:t>
-      </w:r>
-      <w:proofErr w:type="gramStart"/>
-      <w:r>
-        <w:t>ID</w:t>
-      </w:r>
-      <w:proofErr w:type="spellEnd"/>
-      <w:r>
-        <w:t>(</w:t>
-      </w:r>
-      <w:proofErr w:type="gramEnd"/>
-      <w:r>
-        <w:t>Primary key): int</w:t>
+      <w:r>
+        <w:t>Patient_ID(Primary key): int</w:t>
       </w:r>
     </w:p>
     <w:p>
@@ -3015,15 +2939,7 @@
         </w:numPr>
       </w:pPr>
       <w:r>
-        <w:t xml:space="preserve">Handled via a separate table so references of many therapists in one office can be handled by one data entry, attributes broken into elements (house number, street, city, state, zip code, </w:t>
-      </w:r>
-      <w:proofErr w:type="spellStart"/>
-      <w:r>
-        <w:t>etc</w:t>
-      </w:r>
-      <w:proofErr w:type="spellEnd"/>
-      <w:r>
-        <w:t xml:space="preserve">) </w:t>
+        <w:t xml:space="preserve">Handled via a separate table so references of many therapists in one office can be handled by one data entry, attributes broken into elements (house number, street, city, state, zip code, etc) </w:t>
       </w:r>
     </w:p>
     <w:p>
@@ -3278,21 +3194,11 @@
           <w:bCs/>
         </w:rPr>
       </w:pPr>
-      <w:proofErr w:type="spellStart"/>
-      <w:r>
-        <w:t>Video_</w:t>
-      </w:r>
-      <w:proofErr w:type="gramStart"/>
-      <w:r>
-        <w:t>ID</w:t>
-      </w:r>
-      <w:proofErr w:type="spellEnd"/>
-      <w:r>
-        <w:t>(</w:t>
-      </w:r>
-      <w:proofErr w:type="gramEnd"/>
-      <w:r>
-        <w:t>Primary Key): int</w:t>
+      <w:r>
+        <w:t>Exercise</w:t>
+      </w:r>
+      <w:r>
+        <w:t>_ID(Primary Key): int</w:t>
       </w:r>
     </w:p>
     <w:p>
@@ -3307,13 +3213,11 @@
           <w:bCs/>
         </w:rPr>
       </w:pPr>
-      <w:proofErr w:type="spellStart"/>
-      <w:r>
-        <w:t>Video_altText</w:t>
-      </w:r>
-      <w:proofErr w:type="spellEnd"/>
-      <w:r>
-        <w:t>: string</w:t>
+      <w:r>
+        <w:t>Exercise</w:t>
+      </w:r>
+      <w:r>
+        <w:t>_altText: string</w:t>
       </w:r>
     </w:p>
     <w:p>
@@ -3512,21 +3416,11 @@
           <w:bCs/>
         </w:rPr>
       </w:pPr>
-      <w:proofErr w:type="spellStart"/>
-      <w:r>
-        <w:t>Upload_</w:t>
-      </w:r>
-      <w:proofErr w:type="gramStart"/>
-      <w:r>
-        <w:t>ID</w:t>
-      </w:r>
-      <w:proofErr w:type="spellEnd"/>
-      <w:r>
-        <w:t>(</w:t>
-      </w:r>
-      <w:proofErr w:type="gramEnd"/>
-      <w:r>
-        <w:t>Primary Key): int</w:t>
+      <w:r>
+        <w:t>Video</w:t>
+      </w:r>
+      <w:r>
+        <w:t>_ID(Primary Key): int</w:t>
       </w:r>
     </w:p>
     <w:p>
@@ -3541,13 +3435,13 @@
           <w:bCs/>
         </w:rPr>
       </w:pPr>
-      <w:proofErr w:type="spellStart"/>
-      <w:r>
-        <w:t>Upload_altText</w:t>
-      </w:r>
-      <w:proofErr w:type="spellEnd"/>
-      <w:r>
-        <w:t>: string</w:t>
+      <w:r>
+        <w:t>Video</w:t>
+      </w:r>
+      <w:bookmarkStart w:id="2" w:name="_GoBack"/>
+      <w:bookmarkEnd w:id="2"/>
+      <w:r>
+        <w:t>_altText: string</w:t>
       </w:r>
     </w:p>
     <w:p>
@@ -3790,21 +3684,8 @@
           <w:numId w:val="18"/>
         </w:numPr>
       </w:pPr>
-      <w:proofErr w:type="spellStart"/>
-      <w:r>
-        <w:t>Workout_</w:t>
-      </w:r>
-      <w:proofErr w:type="gramStart"/>
-      <w:r>
-        <w:t>ID</w:t>
-      </w:r>
-      <w:proofErr w:type="spellEnd"/>
-      <w:r>
-        <w:t>(</w:t>
-      </w:r>
-      <w:proofErr w:type="gramEnd"/>
-      <w:r>
-        <w:t>Primary Key): int</w:t>
+      <w:r>
+        <w:t>Workout_ID(Primary Key): int</w:t>
       </w:r>
     </w:p>
     <w:p>
@@ -3828,15 +3709,7 @@
         </w:numPr>
       </w:pPr>
       <w:r>
-        <w:t>Exercises: [</w:t>
-      </w:r>
-      <w:proofErr w:type="spellStart"/>
-      <w:r>
-        <w:t>Video_ID</w:t>
-      </w:r>
-      <w:proofErr w:type="spellEnd"/>
-      <w:r>
-        <w:t>]</w:t>
+        <w:t>Exercises: [Video_ID]</w:t>
       </w:r>
     </w:p>
     <w:p>
@@ -3848,15 +3721,7 @@
         </w:numPr>
       </w:pPr>
       <w:r>
-        <w:t xml:space="preserve">This array of </w:t>
-      </w:r>
-      <w:proofErr w:type="spellStart"/>
-      <w:r>
-        <w:t>Video_IDs</w:t>
-      </w:r>
-      <w:proofErr w:type="spellEnd"/>
-      <w:r>
-        <w:t xml:space="preserve"> will point the Workout to the correct exercise videos</w:t>
+        <w:t>This array of Video_IDs will point the Workout to the correct exercise videos</w:t>
       </w:r>
     </w:p>
     <w:p>
@@ -4007,21 +3872,8 @@
           <w:numId w:val="20"/>
         </w:numPr>
       </w:pPr>
-      <w:proofErr w:type="spellStart"/>
-      <w:r>
-        <w:t>Message_</w:t>
-      </w:r>
-      <w:proofErr w:type="gramStart"/>
-      <w:r>
-        <w:t>ID</w:t>
-      </w:r>
-      <w:proofErr w:type="spellEnd"/>
-      <w:r>
-        <w:t>(</w:t>
-      </w:r>
-      <w:proofErr w:type="gramEnd"/>
-      <w:r>
-        <w:t>Primary Key): int</w:t>
+      <w:r>
+        <w:t>Message_ID(Primary Key): int</w:t>
       </w:r>
     </w:p>
     <w:p>
@@ -4044,13 +3896,8 @@
           <w:numId w:val="20"/>
         </w:numPr>
       </w:pPr>
-      <w:proofErr w:type="spellStart"/>
-      <w:r>
-        <w:t>Patient_ID</w:t>
-      </w:r>
-      <w:proofErr w:type="spellEnd"/>
-      <w:r>
-        <w:t>: int</w:t>
+      <w:r>
+        <w:t>Patient_ID: int</w:t>
       </w:r>
     </w:p>
     <w:p>
@@ -4061,13 +3908,8 @@
           <w:numId w:val="20"/>
         </w:numPr>
       </w:pPr>
-      <w:proofErr w:type="spellStart"/>
-      <w:r>
-        <w:t>Therapist_ID</w:t>
-      </w:r>
-      <w:proofErr w:type="spellEnd"/>
-      <w:r>
-        <w:t>: int</w:t>
+      <w:r>
+        <w:t>Therapist_ID: int</w:t>
       </w:r>
     </w:p>
     <w:p>
@@ -4209,21 +4051,8 @@
           <w:numId w:val="22"/>
         </w:numPr>
       </w:pPr>
-      <w:proofErr w:type="spellStart"/>
-      <w:r>
-        <w:t>Log_</w:t>
-      </w:r>
-      <w:proofErr w:type="gramStart"/>
-      <w:r>
-        <w:t>ID</w:t>
-      </w:r>
-      <w:proofErr w:type="spellEnd"/>
-      <w:r>
-        <w:t>(</w:t>
-      </w:r>
-      <w:proofErr w:type="gramEnd"/>
-      <w:r>
-        <w:t>Primary Key): int</w:t>
+      <w:r>
+        <w:t>Log_ID(Primary Key): int</w:t>
       </w:r>
     </w:p>
     <w:p>
@@ -4258,13 +4087,8 @@
           <w:numId w:val="22"/>
         </w:numPr>
       </w:pPr>
-      <w:proofErr w:type="spellStart"/>
-      <w:r>
-        <w:t>Patient_ID</w:t>
-      </w:r>
-      <w:proofErr w:type="spellEnd"/>
-      <w:r>
-        <w:t>: int</w:t>
+      <w:r>
+        <w:t>Patient_ID: int</w:t>
       </w:r>
     </w:p>
     <w:p>
@@ -4275,13 +4099,8 @@
           <w:numId w:val="22"/>
         </w:numPr>
       </w:pPr>
-      <w:proofErr w:type="spellStart"/>
-      <w:r>
-        <w:t>Therapist_ID</w:t>
-      </w:r>
-      <w:proofErr w:type="spellEnd"/>
-      <w:r>
-        <w:t>: int</w:t>
+      <w:r>
+        <w:t>Therapist_ID: int</w:t>
       </w:r>
     </w:p>
     <w:p>
@@ -4401,21 +4220,8 @@
           <w:bCs/>
         </w:rPr>
       </w:pPr>
-      <w:proofErr w:type="spellStart"/>
-      <w:r>
-        <w:t>Entry_</w:t>
-      </w:r>
-      <w:proofErr w:type="gramStart"/>
-      <w:r>
-        <w:t>ID</w:t>
-      </w:r>
-      <w:proofErr w:type="spellEnd"/>
-      <w:r>
-        <w:t>(</w:t>
-      </w:r>
-      <w:proofErr w:type="gramEnd"/>
-      <w:r>
-        <w:t>Primary Key): int</w:t>
+      <w:r>
+        <w:t>Entry_ID(Primary Key): int</w:t>
       </w:r>
     </w:p>
     <w:p>
@@ -4446,13 +4252,8 @@
           <w:bCs/>
         </w:rPr>
       </w:pPr>
-      <w:proofErr w:type="spellStart"/>
-      <w:r>
-        <w:t>Created_on</w:t>
-      </w:r>
-      <w:proofErr w:type="spellEnd"/>
-      <w:r>
-        <w:t>: date-time</w:t>
+      <w:r>
+        <w:t>Created_on: date-time</w:t>
       </w:r>
     </w:p>
     <w:p>
@@ -4467,13 +4268,8 @@
           <w:bCs/>
         </w:rPr>
       </w:pPr>
-      <w:proofErr w:type="spellStart"/>
-      <w:r>
-        <w:t>Log_ID</w:t>
-      </w:r>
-      <w:proofErr w:type="spellEnd"/>
-      <w:r>
-        <w:t>: int</w:t>
+      <w:r>
+        <w:t>Log_ID: int</w:t>
       </w:r>
     </w:p>
     <w:p>
@@ -4600,14 +4396,14 @@
           <w:numId w:val="1"/>
         </w:numPr>
       </w:pPr>
-      <w:bookmarkStart w:id="2" w:name="_Toc53330781"/>
-      <w:bookmarkStart w:id="3" w:name="_Toc53914381"/>
+      <w:bookmarkStart w:id="3" w:name="_Toc53330781"/>
+      <w:bookmarkStart w:id="4" w:name="_Toc53914381"/>
       <w:r>
         <w:lastRenderedPageBreak/>
         <w:t>Functional Requirements V2</w:t>
       </w:r>
-      <w:bookmarkEnd w:id="2"/>
       <w:bookmarkEnd w:id="3"/>
+      <w:bookmarkEnd w:id="4"/>
     </w:p>
     <w:p/>
     <w:p>
@@ -5717,14 +5513,14 @@
           <w:numId w:val="1"/>
         </w:numPr>
       </w:pPr>
-      <w:bookmarkStart w:id="4" w:name="_Toc53330782"/>
-      <w:bookmarkStart w:id="5" w:name="_Toc53914382"/>
+      <w:bookmarkStart w:id="5" w:name="_Toc53330782"/>
+      <w:bookmarkStart w:id="6" w:name="_Toc53914382"/>
       <w:r>
         <w:lastRenderedPageBreak/>
         <w:t>UI Mockup and Storyboards</w:t>
       </w:r>
-      <w:bookmarkEnd w:id="4"/>
       <w:bookmarkEnd w:id="5"/>
+      <w:bookmarkEnd w:id="6"/>
     </w:p>
     <w:p/>
     <w:p>
@@ -5802,7 +5598,7 @@
                     <pic:cNvPicPr/>
                   </pic:nvPicPr>
                   <pic:blipFill>
-                    <a:blip r:embed="rId11">
+                    <a:blip r:embed="rId11" cstate="print">
                       <a:extLst>
                         <a:ext uri="{28A0092B-C50C-407E-A947-70E740481C1C}">
                           <a14:useLocalDpi xmlns:a14="http://schemas.microsoft.com/office/drawing/2010/main" val="0"/>
@@ -5874,7 +5670,7 @@
                     <pic:cNvPicPr/>
                   </pic:nvPicPr>
                   <pic:blipFill>
-                    <a:blip r:embed="rId13">
+                    <a:blip r:embed="rId13" cstate="print">
                       <a:extLst>
                         <a:ext uri="{28A0092B-C50C-407E-A947-70E740481C1C}">
                           <a14:useLocalDpi xmlns:a14="http://schemas.microsoft.com/office/drawing/2010/main" val="0"/>
@@ -5946,7 +5742,7 @@
                     <pic:cNvPicPr/>
                   </pic:nvPicPr>
                   <pic:blipFill>
-                    <a:blip r:embed="rId15">
+                    <a:blip r:embed="rId15" cstate="print">
                       <a:extLst>
                         <a:ext uri="{28A0092B-C50C-407E-A947-70E740481C1C}">
                           <a14:useLocalDpi xmlns:a14="http://schemas.microsoft.com/office/drawing/2010/main" val="0"/>
@@ -6059,7 +5855,7 @@
                     <pic:cNvPicPr/>
                   </pic:nvPicPr>
                   <pic:blipFill>
-                    <a:blip r:embed="rId11">
+                    <a:blip r:embed="rId11" cstate="print">
                       <a:extLst>
                         <a:ext uri="{28A0092B-C50C-407E-A947-70E740481C1C}">
                           <a14:useLocalDpi xmlns:a14="http://schemas.microsoft.com/office/drawing/2010/main" val="0"/>
@@ -6131,7 +5927,7 @@
                     <pic:cNvPicPr/>
                   </pic:nvPicPr>
                   <pic:blipFill>
-                    <a:blip r:embed="rId13">
+                    <a:blip r:embed="rId13" cstate="print">
                       <a:extLst>
                         <a:ext uri="{28A0092B-C50C-407E-A947-70E740481C1C}">
                           <a14:useLocalDpi xmlns:a14="http://schemas.microsoft.com/office/drawing/2010/main" val="0"/>
@@ -6203,7 +5999,7 @@
                     <pic:cNvPicPr/>
                   </pic:nvPicPr>
                   <pic:blipFill>
-                    <a:blip r:embed="rId15">
+                    <a:blip r:embed="rId15" cstate="print">
                       <a:extLst>
                         <a:ext uri="{28A0092B-C50C-407E-A947-70E740481C1C}">
                           <a14:useLocalDpi xmlns:a14="http://schemas.microsoft.com/office/drawing/2010/main" val="0"/>
@@ -6320,7 +6116,7 @@
                     <pic:cNvPicPr/>
                   </pic:nvPicPr>
                   <pic:blipFill>
-                    <a:blip r:embed="rId11">
+                    <a:blip r:embed="rId11" cstate="print">
                       <a:extLst>
                         <a:ext uri="{28A0092B-C50C-407E-A947-70E740481C1C}">
                           <a14:useLocalDpi xmlns:a14="http://schemas.microsoft.com/office/drawing/2010/main" val="0"/>
@@ -6392,7 +6188,7 @@
                     <pic:cNvPicPr/>
                   </pic:nvPicPr>
                   <pic:blipFill>
-                    <a:blip r:embed="rId13">
+                    <a:blip r:embed="rId13" cstate="print">
                       <a:extLst>
                         <a:ext uri="{28A0092B-C50C-407E-A947-70E740481C1C}">
                           <a14:useLocalDpi xmlns:a14="http://schemas.microsoft.com/office/drawing/2010/main" val="0"/>
@@ -6464,7 +6260,7 @@
                     <pic:cNvPicPr/>
                   </pic:nvPicPr>
                   <pic:blipFill>
-                    <a:blip r:embed="rId15">
+                    <a:blip r:embed="rId15" cstate="print">
                       <a:extLst>
                         <a:ext uri="{28A0092B-C50C-407E-A947-70E740481C1C}">
                           <a14:useLocalDpi xmlns:a14="http://schemas.microsoft.com/office/drawing/2010/main" val="0"/>
@@ -6536,7 +6332,7 @@
                     <pic:cNvPicPr/>
                   </pic:nvPicPr>
                   <pic:blipFill>
-                    <a:blip r:embed="rId19">
+                    <a:blip r:embed="rId19" cstate="print">
                       <a:extLst>
                         <a:ext uri="{28A0092B-C50C-407E-A947-70E740481C1C}">
                           <a14:useLocalDpi xmlns:a14="http://schemas.microsoft.com/office/drawing/2010/main" val="0"/>
@@ -6609,7 +6405,7 @@
                     <pic:cNvPicPr/>
                   </pic:nvPicPr>
                   <pic:blipFill>
-                    <a:blip r:embed="rId21">
+                    <a:blip r:embed="rId21" cstate="print">
                       <a:extLst>
                         <a:ext uri="{28A0092B-C50C-407E-A947-70E740481C1C}">
                           <a14:useLocalDpi xmlns:a14="http://schemas.microsoft.com/office/drawing/2010/main" val="0"/>
@@ -6722,7 +6518,7 @@
                     <pic:cNvPicPr/>
                   </pic:nvPicPr>
                   <pic:blipFill>
-                    <a:blip r:embed="rId11">
+                    <a:blip r:embed="rId11" cstate="print">
                       <a:extLst>
                         <a:ext uri="{28A0092B-C50C-407E-A947-70E740481C1C}">
                           <a14:useLocalDpi xmlns:a14="http://schemas.microsoft.com/office/drawing/2010/main" val="0"/>
@@ -6794,7 +6590,7 @@
                     <pic:cNvPicPr/>
                   </pic:nvPicPr>
                   <pic:blipFill>
-                    <a:blip r:embed="rId13">
+                    <a:blip r:embed="rId13" cstate="print">
                       <a:extLst>
                         <a:ext uri="{28A0092B-C50C-407E-A947-70E740481C1C}">
                           <a14:useLocalDpi xmlns:a14="http://schemas.microsoft.com/office/drawing/2010/main" val="0"/>
@@ -6866,7 +6662,7 @@
                     <pic:cNvPicPr/>
                   </pic:nvPicPr>
                   <pic:blipFill>
-                    <a:blip r:embed="rId15">
+                    <a:blip r:embed="rId15" cstate="print">
                       <a:extLst>
                         <a:ext uri="{28A0092B-C50C-407E-A947-70E740481C1C}">
                           <a14:useLocalDpi xmlns:a14="http://schemas.microsoft.com/office/drawing/2010/main" val="0"/>
@@ -6978,7 +6774,7 @@
                     <pic:cNvPicPr/>
                   </pic:nvPicPr>
                   <pic:blipFill>
-                    <a:blip r:embed="rId11">
+                    <a:blip r:embed="rId11" cstate="print">
                       <a:extLst>
                         <a:ext uri="{28A0092B-C50C-407E-A947-70E740481C1C}">
                           <a14:useLocalDpi xmlns:a14="http://schemas.microsoft.com/office/drawing/2010/main" val="0"/>
@@ -7050,7 +6846,7 @@
                     <pic:cNvPicPr/>
                   </pic:nvPicPr>
                   <pic:blipFill>
-                    <a:blip r:embed="rId13">
+                    <a:blip r:embed="rId13" cstate="print">
                       <a:extLst>
                         <a:ext uri="{28A0092B-C50C-407E-A947-70E740481C1C}">
                           <a14:useLocalDpi xmlns:a14="http://schemas.microsoft.com/office/drawing/2010/main" val="0"/>
@@ -7171,7 +6967,7 @@
                     <pic:cNvPicPr/>
                   </pic:nvPicPr>
                   <pic:blipFill>
-                    <a:blip r:embed="rId11">
+                    <a:blip r:embed="rId11" cstate="print">
                       <a:extLst>
                         <a:ext uri="{28A0092B-C50C-407E-A947-70E740481C1C}">
                           <a14:useLocalDpi xmlns:a14="http://schemas.microsoft.com/office/drawing/2010/main" val="0"/>
@@ -7243,7 +7039,7 @@
                     <pic:cNvPicPr/>
                   </pic:nvPicPr>
                   <pic:blipFill>
-                    <a:blip r:embed="rId13">
+                    <a:blip r:embed="rId13" cstate="print">
                       <a:extLst>
                         <a:ext uri="{28A0092B-C50C-407E-A947-70E740481C1C}">
                           <a14:useLocalDpi xmlns:a14="http://schemas.microsoft.com/office/drawing/2010/main" val="0"/>
@@ -7315,7 +7111,7 @@
                     <pic:cNvPicPr/>
                   </pic:nvPicPr>
                   <pic:blipFill>
-                    <a:blip r:embed="rId15">
+                    <a:blip r:embed="rId15" cstate="print">
                       <a:extLst>
                         <a:ext uri="{28A0092B-C50C-407E-A947-70E740481C1C}">
                           <a14:useLocalDpi xmlns:a14="http://schemas.microsoft.com/office/drawing/2010/main" val="0"/>
@@ -7387,7 +7183,7 @@
                     <pic:cNvPicPr/>
                   </pic:nvPicPr>
                   <pic:blipFill>
-                    <a:blip r:embed="rId19">
+                    <a:blip r:embed="rId19" cstate="print">
                       <a:extLst>
                         <a:ext uri="{28A0092B-C50C-407E-A947-70E740481C1C}">
                           <a14:useLocalDpi xmlns:a14="http://schemas.microsoft.com/office/drawing/2010/main" val="0"/>
@@ -7514,7 +7310,7 @@
                     <pic:cNvPicPr/>
                   </pic:nvPicPr>
                   <pic:blipFill>
-                    <a:blip r:embed="rId11">
+                    <a:blip r:embed="rId11" cstate="print">
                       <a:extLst>
                         <a:ext uri="{28A0092B-C50C-407E-A947-70E740481C1C}">
                           <a14:useLocalDpi xmlns:a14="http://schemas.microsoft.com/office/drawing/2010/main" val="0"/>
@@ -7589,7 +7385,7 @@
                     <pic:cNvPicPr/>
                   </pic:nvPicPr>
                   <pic:blipFill>
-                    <a:blip r:embed="rId13">
+                    <a:blip r:embed="rId13" cstate="print">
                       <a:extLst>
                         <a:ext uri="{28A0092B-C50C-407E-A947-70E740481C1C}">
                           <a14:useLocalDpi xmlns:a14="http://schemas.microsoft.com/office/drawing/2010/main" val="0"/>
@@ -7668,7 +7464,7 @@
                     <pic:cNvPicPr/>
                   </pic:nvPicPr>
                   <pic:blipFill>
-                    <a:blip r:embed="rId15">
+                    <a:blip r:embed="rId15" cstate="print">
                       <a:extLst>
                         <a:ext uri="{28A0092B-C50C-407E-A947-70E740481C1C}">
                           <a14:useLocalDpi xmlns:a14="http://schemas.microsoft.com/office/drawing/2010/main" val="0"/>
@@ -7740,7 +7536,7 @@
                     <pic:cNvPicPr/>
                   </pic:nvPicPr>
                   <pic:blipFill>
-                    <a:blip r:embed="rId19">
+                    <a:blip r:embed="rId19" cstate="print">
                       <a:extLst>
                         <a:ext uri="{28A0092B-C50C-407E-A947-70E740481C1C}">
                           <a14:useLocalDpi xmlns:a14="http://schemas.microsoft.com/office/drawing/2010/main" val="0"/>
@@ -7812,7 +7608,7 @@
                     <pic:cNvPicPr/>
                   </pic:nvPicPr>
                   <pic:blipFill>
-                    <a:blip r:embed="rId21">
+                    <a:blip r:embed="rId21" cstate="print">
                       <a:extLst>
                         <a:ext uri="{28A0092B-C50C-407E-A947-70E740481C1C}">
                           <a14:useLocalDpi xmlns:a14="http://schemas.microsoft.com/office/drawing/2010/main" val="0"/>
@@ -7884,7 +7680,7 @@
                     <pic:cNvPicPr/>
                   </pic:nvPicPr>
                   <pic:blipFill>
-                    <a:blip r:embed="rId27">
+                    <a:blip r:embed="rId27" cstate="print">
                       <a:extLst>
                         <a:ext uri="{28A0092B-C50C-407E-A947-70E740481C1C}">
                           <a14:useLocalDpi xmlns:a14="http://schemas.microsoft.com/office/drawing/2010/main" val="0"/>
@@ -8166,7 +7962,7 @@
                     <pic:cNvPicPr/>
                   </pic:nvPicPr>
                   <pic:blipFill>
-                    <a:blip r:embed="rId11">
+                    <a:blip r:embed="rId11" cstate="print">
                       <a:extLst>
                         <a:ext uri="{28A0092B-C50C-407E-A947-70E740481C1C}">
                           <a14:useLocalDpi xmlns:a14="http://schemas.microsoft.com/office/drawing/2010/main" val="0"/>
@@ -8230,7 +8026,7 @@
                     <pic:cNvPicPr/>
                   </pic:nvPicPr>
                   <pic:blipFill>
-                    <a:blip r:embed="rId13">
+                    <a:blip r:embed="rId13" cstate="print">
                       <a:extLst>
                         <a:ext uri="{28A0092B-C50C-407E-A947-70E740481C1C}">
                           <a14:useLocalDpi xmlns:a14="http://schemas.microsoft.com/office/drawing/2010/main" val="0"/>
@@ -8295,7 +8091,7 @@
                     <pic:cNvPicPr/>
                   </pic:nvPicPr>
                   <pic:blipFill>
-                    <a:blip r:embed="rId15">
+                    <a:blip r:embed="rId15" cstate="print">
                       <a:extLst>
                         <a:ext uri="{28A0092B-C50C-407E-A947-70E740481C1C}">
                           <a14:useLocalDpi xmlns:a14="http://schemas.microsoft.com/office/drawing/2010/main" val="0"/>
@@ -8359,7 +8155,7 @@
                     <pic:cNvPicPr/>
                   </pic:nvPicPr>
                   <pic:blipFill>
-                    <a:blip r:embed="rId19">
+                    <a:blip r:embed="rId19" cstate="print">
                       <a:extLst>
                         <a:ext uri="{28A0092B-C50C-407E-A947-70E740481C1C}">
                           <a14:useLocalDpi xmlns:a14="http://schemas.microsoft.com/office/drawing/2010/main" val="0"/>
@@ -8482,7 +8278,7 @@
                     <pic:cNvPicPr/>
                   </pic:nvPicPr>
                   <pic:blipFill>
-                    <a:blip r:embed="rId11">
+                    <a:blip r:embed="rId11" cstate="print">
                       <a:extLst>
                         <a:ext uri="{28A0092B-C50C-407E-A947-70E740481C1C}">
                           <a14:useLocalDpi xmlns:a14="http://schemas.microsoft.com/office/drawing/2010/main" val="0"/>
@@ -8554,7 +8350,7 @@
                     <pic:cNvPicPr/>
                   </pic:nvPicPr>
                   <pic:blipFill>
-                    <a:blip r:embed="rId13">
+                    <a:blip r:embed="rId13" cstate="print">
                       <a:extLst>
                         <a:ext uri="{28A0092B-C50C-407E-A947-70E740481C1C}">
                           <a14:useLocalDpi xmlns:a14="http://schemas.microsoft.com/office/drawing/2010/main" val="0"/>
@@ -8626,7 +8422,7 @@
                     <pic:cNvPicPr/>
                   </pic:nvPicPr>
                   <pic:blipFill>
-                    <a:blip r:embed="rId15">
+                    <a:blip r:embed="rId15" cstate="print">
                       <a:extLst>
                         <a:ext uri="{28A0092B-C50C-407E-A947-70E740481C1C}">
                           <a14:useLocalDpi xmlns:a14="http://schemas.microsoft.com/office/drawing/2010/main" val="0"/>
@@ -8676,17 +8472,17 @@
           <w:numId w:val="1"/>
         </w:numPr>
       </w:pPr>
-      <w:bookmarkStart w:id="6" w:name="_Toc53330783"/>
-      <w:bookmarkStart w:id="7" w:name="_Toc53914383"/>
+      <w:bookmarkStart w:id="7" w:name="_Toc53330783"/>
+      <w:bookmarkStart w:id="8" w:name="_Toc53914383"/>
       <w:r>
         <w:lastRenderedPageBreak/>
         <w:t>High-Level Architecture &amp; Database Organizati</w:t>
       </w:r>
-      <w:bookmarkEnd w:id="6"/>
+      <w:bookmarkEnd w:id="7"/>
       <w:r>
         <w:t>on</w:t>
       </w:r>
-      <w:bookmarkEnd w:id="7"/>
+      <w:bookmarkEnd w:id="8"/>
     </w:p>
     <w:p/>
     <w:p>
@@ -9041,14 +8837,14 @@
           <w:numId w:val="1"/>
         </w:numPr>
       </w:pPr>
-      <w:bookmarkStart w:id="8" w:name="_Toc53330784"/>
-      <w:bookmarkStart w:id="9" w:name="_Toc53914384"/>
+      <w:bookmarkStart w:id="9" w:name="_Toc53330784"/>
+      <w:bookmarkStart w:id="10" w:name="_Toc53914384"/>
       <w:r>
         <w:lastRenderedPageBreak/>
         <w:t>High-Level UML Diagrams</w:t>
       </w:r>
-      <w:bookmarkEnd w:id="8"/>
       <w:bookmarkEnd w:id="9"/>
+      <w:bookmarkEnd w:id="10"/>
     </w:p>
     <w:p/>
     <w:p/>
@@ -9083,14 +8879,14 @@
           <w:numId w:val="1"/>
         </w:numPr>
       </w:pPr>
-      <w:bookmarkStart w:id="10" w:name="_Toc53330785"/>
-      <w:bookmarkStart w:id="11" w:name="_Toc53914385"/>
+      <w:bookmarkStart w:id="11" w:name="_Toc53330785"/>
+      <w:bookmarkStart w:id="12" w:name="_Toc53914385"/>
       <w:r>
         <w:lastRenderedPageBreak/>
         <w:t>Key Risks</w:t>
       </w:r>
-      <w:bookmarkEnd w:id="10"/>
       <w:bookmarkEnd w:id="11"/>
+      <w:bookmarkEnd w:id="12"/>
     </w:p>
     <w:p>
       <w:pPr>
@@ -9248,14 +9044,14 @@
           <w:numId w:val="1"/>
         </w:numPr>
       </w:pPr>
-      <w:bookmarkStart w:id="12" w:name="_Toc53330786"/>
-      <w:bookmarkStart w:id="13" w:name="_Toc53914386"/>
+      <w:bookmarkStart w:id="13" w:name="_Toc53330786"/>
+      <w:bookmarkStart w:id="14" w:name="_Toc53914386"/>
       <w:r>
         <w:lastRenderedPageBreak/>
         <w:t>Project Management</w:t>
       </w:r>
-      <w:bookmarkEnd w:id="12"/>
       <w:bookmarkEnd w:id="13"/>
+      <w:bookmarkEnd w:id="14"/>
     </w:p>
     <w:p>
       <w:pPr>
@@ -9306,7 +9102,7 @@
 </file>
 
 <file path=word/numbering.xml><?xml version="1.0" encoding="utf-8"?>
-<w:numbering xmlns:wpc="http://schemas.microsoft.com/office/word/2010/wordprocessingCanvas" xmlns:cx="http://schemas.microsoft.com/office/drawing/2014/chartex" xmlns:cx1="http://schemas.microsoft.com/office/drawing/2015/9/8/chartex" xmlns:cx2="http://schemas.microsoft.com/office/drawing/2015/10/21/chartex" xmlns:cx3="http://schemas.microsoft.com/office/drawing/2016/5/9/chartex" xmlns:cx4="http://schemas.microsoft.com/office/drawing/2016/5/10/chartex" xmlns:cx5="http://schemas.microsoft.com/office/drawing/2016/5/11/chartex" xmlns:cx6="http://schemas.microsoft.com/office/drawing/2016/5/12/chartex" xmlns:cx7="http://schemas.microsoft.com/office/drawing/2016/5/13/chartex" xmlns:cx8="http://schemas.microsoft.com/office/drawing/2016/5/14/chartex" xmlns:mc="http://schemas.openxmlformats.org/markup-compatibility/2006" xmlns:aink="http://schemas.microsoft.com/office/drawing/2016/ink" xmlns:am3d="http://schemas.microsoft.com/office/drawing/2017/model3d" xmlns:o="urn:schemas-microsoft-com:office:office" xmlns:r="http://schemas.openxmlformats.org/officeDocument/2006/relationships" xmlns:m="http://schemas.openxmlformats.org/officeDocument/2006/math" xmlns:v="urn:schemas-microsoft-com:vml" xmlns:wp14="http://schemas.microsoft.com/office/word/2010/wordprocessingDrawing" xmlns:wp="http://schemas.openxmlformats.org/drawingml/2006/wordprocessingDrawing" xmlns:w10="urn:schemas-microsoft-com:office:word" xmlns:w="http://schemas.openxmlformats.org/wordprocessingml/2006/main" xmlns:w14="http://schemas.microsoft.com/office/word/2010/wordml" xmlns:w15="http://schemas.microsoft.com/office/word/2012/wordml" xmlns:w16cex="http://schemas.microsoft.com/office/word/2018/wordml/cex" xmlns:w16cid="http://schemas.microsoft.com/office/word/2016/wordml/cid" xmlns:w16="http://schemas.microsoft.com/office/word/2018/wordml" xmlns:w16se="http://schemas.microsoft.com/office/word/2015/wordml/symex" xmlns:wpg="http://schemas.microsoft.com/office/word/2010/wordprocessingGroup" xmlns:wpi="http://schemas.microsoft.com/office/word/2010/wordprocessingInk" xmlns:wne="http://schemas.microsoft.com/office/word/2006/wordml" xmlns:wps="http://schemas.microsoft.com/office/word/2010/wordprocessingShape" mc:Ignorable="w14 w15 w16se w16cid w16 w16cex wp14">
+<w:numbering xmlns:wpc="http://schemas.microsoft.com/office/word/2010/wordprocessingCanvas" xmlns:cx="http://schemas.microsoft.com/office/drawing/2014/chartex" xmlns:cx1="http://schemas.microsoft.com/office/drawing/2015/9/8/chartex" xmlns:cx2="http://schemas.microsoft.com/office/drawing/2015/10/21/chartex" xmlns:cx3="http://schemas.microsoft.com/office/drawing/2016/5/9/chartex" xmlns:cx4="http://schemas.microsoft.com/office/drawing/2016/5/10/chartex" xmlns:cx5="http://schemas.microsoft.com/office/drawing/2016/5/11/chartex" xmlns:cx6="http://schemas.microsoft.com/office/drawing/2016/5/12/chartex" xmlns:cx7="http://schemas.microsoft.com/office/drawing/2016/5/13/chartex" xmlns:cx8="http://schemas.microsoft.com/office/drawing/2016/5/14/chartex" xmlns:mc="http://schemas.openxmlformats.org/markup-compatibility/2006" xmlns:aink="http://schemas.microsoft.com/office/drawing/2016/ink" xmlns:am3d="http://schemas.microsoft.com/office/drawing/2017/model3d" xmlns:o="urn:schemas-microsoft-com:office:office" xmlns:r="http://schemas.openxmlformats.org/officeDocument/2006/relationships" xmlns:m="http://schemas.openxmlformats.org/officeDocument/2006/math" xmlns:v="urn:schemas-microsoft-com:vml" xmlns:wp14="http://schemas.microsoft.com/office/word/2010/wordprocessingDrawing" xmlns:wp="http://schemas.openxmlformats.org/drawingml/2006/wordprocessingDrawing" xmlns:w10="urn:schemas-microsoft-com:office:word" xmlns:w="http://schemas.openxmlformats.org/wordprocessingml/2006/main" xmlns:w14="http://schemas.microsoft.com/office/word/2010/wordml" xmlns:w15="http://schemas.microsoft.com/office/word/2012/wordml" xmlns:w16cid="http://schemas.microsoft.com/office/word/2016/wordml/cid" xmlns:w16se="http://schemas.microsoft.com/office/word/2015/wordml/symex" xmlns:wpg="http://schemas.microsoft.com/office/word/2010/wordprocessingGroup" xmlns:wpi="http://schemas.microsoft.com/office/word/2010/wordprocessingInk" xmlns:wne="http://schemas.microsoft.com/office/word/2006/wordml" xmlns:wps="http://schemas.microsoft.com/office/word/2010/wordprocessingShape" mc:Ignorable="w14 w15 w16se w16cid wp14">
   <w:abstractNum w:abstractNumId="0" w15:restartNumberingAfterBreak="0">
     <w:nsid w:val="0270309B"/>
     <w:multiLevelType w:val="multilevel"/>
@@ -13569,7 +13365,7 @@
 </file>
 
 <file path=word/styles.xml><?xml version="1.0" encoding="utf-8"?>
-<w:styles xmlns:mc="http://schemas.openxmlformats.org/markup-compatibility/2006" xmlns:r="http://schemas.openxmlformats.org/officeDocument/2006/relationships" xmlns:w="http://schemas.openxmlformats.org/wordprocessingml/2006/main" xmlns:w14="http://schemas.microsoft.com/office/word/2010/wordml" xmlns:w15="http://schemas.microsoft.com/office/word/2012/wordml" xmlns:w16cex="http://schemas.microsoft.com/office/word/2018/wordml/cex" xmlns:w16cid="http://schemas.microsoft.com/office/word/2016/wordml/cid" xmlns:w16="http://schemas.microsoft.com/office/word/2018/wordml" xmlns:w16se="http://schemas.microsoft.com/office/word/2015/wordml/symex" mc:Ignorable="w14 w15 w16se w16cid w16 w16cex">
+<w:styles xmlns:mc="http://schemas.openxmlformats.org/markup-compatibility/2006" xmlns:r="http://schemas.openxmlformats.org/officeDocument/2006/relationships" xmlns:w="http://schemas.openxmlformats.org/wordprocessingml/2006/main" xmlns:w14="http://schemas.microsoft.com/office/word/2010/wordml" xmlns:w15="http://schemas.microsoft.com/office/word/2012/wordml" xmlns:w16cid="http://schemas.microsoft.com/office/word/2016/wordml/cid" xmlns:w16se="http://schemas.microsoft.com/office/word/2015/wordml/symex" mc:Ignorable="w14 w15 w16se w16cid">
   <w:docDefaults>
     <w:rPrDefault>
       <w:rPr>
@@ -13585,7 +13381,7 @@
       </w:pPr>
     </w:pPrDefault>
   </w:docDefaults>
-  <w:latentStyles w:defLockedState="0" w:defUIPriority="99" w:defSemiHidden="0" w:defUnhideWhenUsed="0" w:defQFormat="0" w:count="376">
+  <w:latentStyles w:defLockedState="0" w:defUIPriority="99" w:defSemiHidden="0" w:defUnhideWhenUsed="0" w:defQFormat="0" w:count="375">
     <w:lsdException w:name="Normal" w:uiPriority="0" w:qFormat="1"/>
     <w:lsdException w:name="heading 1" w:uiPriority="9" w:qFormat="1"/>
     <w:lsdException w:name="heading 2" w:semiHidden="1" w:uiPriority="9" w:unhideWhenUsed="1" w:qFormat="1"/>
@@ -13961,7 +13757,6 @@
     <w:lsdException w:name="Smart Hyperlink" w:semiHidden="1" w:unhideWhenUsed="1"/>
     <w:lsdException w:name="Hashtag" w:semiHidden="1" w:unhideWhenUsed="1"/>
     <w:lsdException w:name="Unresolved Mention" w:semiHidden="1" w:unhideWhenUsed="1"/>
-    <w:lsdException w:name="Smart Link" w:semiHidden="1" w:unhideWhenUsed="1"/>
   </w:latentStyles>
   <w:style w:type="paragraph" w:default="1" w:styleId="Normal">
     <w:name w:val="Normal"/>
@@ -14454,7 +14249,7 @@
 </file>
 
 <file path=customXml/itemProps2.xml><?xml version="1.0" encoding="utf-8"?>
-<ds:datastoreItem xmlns:ds="http://schemas.openxmlformats.org/officeDocument/2006/customXml" ds:itemID="{02DBAD66-A26D-4605-A1A8-44B9EC8B8168}">
+<ds:datastoreItem xmlns:ds="http://schemas.openxmlformats.org/officeDocument/2006/customXml" ds:itemID="{062B610E-A823-F04E-B802-3F339307B5EC}">
   <ds:schemaRefs>
     <ds:schemaRef ds:uri="http://schemas.openxmlformats.org/officeDocument/2006/bibliography"/>
   </ds:schemaRefs>

</xml_diff>